<commit_message>
feat: improved project proposal
</commit_message>
<xml_diff>
--- a/Sistem_za_pracenje_trudnoce.docx
+++ b/Sistem_za_pracenje_trudnoce.docx
@@ -389,6 +389,7 @@
           <w:rStyle w:val="Izrazitonaglaavanje"/>
           <w:rFonts w:ascii="Times New Roman" w:hAnsi="Times New Roman" w:cs="Times New Roman"/>
         </w:rPr>
+        <w:lastRenderedPageBreak/>
         <w:t>Pacijent</w:t>
       </w:r>
     </w:p>
@@ -411,7 +412,6 @@
         <w:pStyle w:val="Podnaslov"/>
       </w:pPr>
       <w:r>
-        <w:lastRenderedPageBreak/>
         <w:t>Ulaz u sistem:</w:t>
       </w:r>
     </w:p>
@@ -467,7 +467,7 @@
         </w:numPr>
       </w:pPr>
       <w:r>
-        <w:t>Upotrebljava narkotike, alkohol i cigare</w:t>
+        <w:t>Ima istoriju spontanih pobačaja</w:t>
       </w:r>
     </w:p>
     <w:p>
@@ -479,7 +479,7 @@
         </w:numPr>
       </w:pPr>
       <w:r>
-        <w:t>Ima istoriju spontanih pobačaja</w:t>
+        <w:t>Prethodne trudnoće rezultirale plodom sa genetskim anomalijama</w:t>
       </w:r>
     </w:p>
     <w:p>
@@ -491,7 +491,7 @@
         </w:numPr>
       </w:pPr>
       <w:r>
-        <w:t>Prethodne trudnoće rezultirale plodom sa genetskim anomalijama</w:t>
+        <w:t>U porodici postoje članovi sa genetskim anomalijama</w:t>
       </w:r>
     </w:p>
     <w:p>
@@ -503,7 +503,7 @@
         </w:numPr>
       </w:pPr>
       <w:r>
-        <w:t>U porodici postoje članovi sa genetskim anomalijama</w:t>
+        <w:t>Majka ima manje od 16 ili više od 35 godina</w:t>
       </w:r>
     </w:p>
     <w:p>
@@ -515,30 +515,6 @@
         </w:numPr>
       </w:pPr>
       <w:r>
-        <w:t>Majka ima manje od 16 ili više od 35 godina</w:t>
-      </w:r>
-    </w:p>
-    <w:p>
-      <w:pPr>
-        <w:pStyle w:val="Pasussalistom"/>
-        <w:numPr>
-          <w:ilvl w:val="1"/>
-          <w:numId w:val="3"/>
-        </w:numPr>
-      </w:pPr>
-      <w:r>
-        <w:t>Više od jednog ploda</w:t>
-      </w:r>
-    </w:p>
-    <w:p>
-      <w:pPr>
-        <w:pStyle w:val="Pasussalistom"/>
-        <w:numPr>
-          <w:ilvl w:val="1"/>
-          <w:numId w:val="3"/>
-        </w:numPr>
-      </w:pPr>
-      <w:r>
         <w:t>Problem sa krvnim pritiskom i burezima</w:t>
       </w:r>
     </w:p>
@@ -741,43 +717,7 @@
         <w:rPr>
           <w:rFonts w:ascii="Times New Roman" w:hAnsi="Times New Roman" w:cs="Times New Roman"/>
         </w:rPr>
-        <w:t>broj fetusa (blizanačka trudnoća),</w:t>
-      </w:r>
-    </w:p>
-    <w:p>
-      <w:pPr>
-        <w:pStyle w:val="Pasussalistom"/>
-        <w:numPr>
-          <w:ilvl w:val="0"/>
-          <w:numId w:val="6"/>
-        </w:numPr>
-        <w:rPr>
-          <w:rFonts w:ascii="Times New Roman" w:hAnsi="Times New Roman" w:cs="Times New Roman"/>
-        </w:rPr>
-      </w:pPr>
-      <w:r>
-        <w:rPr>
-          <w:rFonts w:ascii="Times New Roman" w:hAnsi="Times New Roman" w:cs="Times New Roman"/>
-        </w:rPr>
         <w:t>telesna težina majke,</w:t>
-      </w:r>
-    </w:p>
-    <w:p>
-      <w:pPr>
-        <w:pStyle w:val="Pasussalistom"/>
-        <w:numPr>
-          <w:ilvl w:val="0"/>
-          <w:numId w:val="6"/>
-        </w:numPr>
-        <w:rPr>
-          <w:rFonts w:ascii="Times New Roman" w:hAnsi="Times New Roman" w:cs="Times New Roman"/>
-        </w:rPr>
-      </w:pPr>
-      <w:r>
-        <w:rPr>
-          <w:rFonts w:ascii="Times New Roman" w:hAnsi="Times New Roman" w:cs="Times New Roman"/>
-        </w:rPr>
-        <w:t>da li je trudnoća postignuta veštačkom oplodnjom,</w:t>
       </w:r>
     </w:p>
     <w:p>
@@ -906,7 +846,19 @@
         <w:rPr>
           <w:rFonts w:ascii="Times New Roman" w:hAnsi="Times New Roman" w:cs="Times New Roman"/>
         </w:rPr>
-        <w:t>below</w:t>
+        <w:t>bel</w:t>
+      </w:r>
+      <w:r>
+        <w:rPr>
+          <w:rFonts w:ascii="Times New Roman" w:hAnsi="Times New Roman" w:cs="Times New Roman"/>
+        </w:rPr>
+        <w:t>o</w:t>
+      </w:r>
+      <w:r>
+        <w:rPr>
+          <w:rFonts w:ascii="Times New Roman" w:hAnsi="Times New Roman" w:cs="Times New Roman"/>
+        </w:rPr>
+        <w:t>w</w:t>
       </w:r>
       <w:r>
         <w:rPr>
@@ -1085,43 +1037,7 @@
         <w:rPr>
           <w:rFonts w:ascii="Times New Roman" w:hAnsi="Times New Roman" w:cs="Times New Roman"/>
         </w:rPr>
-        <w:t>broj fetusa (blizanačka trudnoća),</w:t>
-      </w:r>
-    </w:p>
-    <w:p>
-      <w:pPr>
-        <w:pStyle w:val="Pasussalistom"/>
-        <w:numPr>
-          <w:ilvl w:val="0"/>
-          <w:numId w:val="6"/>
-        </w:numPr>
-        <w:rPr>
-          <w:rFonts w:ascii="Times New Roman" w:hAnsi="Times New Roman" w:cs="Times New Roman"/>
-        </w:rPr>
-      </w:pPr>
-      <w:r>
-        <w:rPr>
-          <w:rFonts w:ascii="Times New Roman" w:hAnsi="Times New Roman" w:cs="Times New Roman"/>
-        </w:rPr>
         <w:t>telesna težina majke,</w:t>
-      </w:r>
-    </w:p>
-    <w:p>
-      <w:pPr>
-        <w:pStyle w:val="Pasussalistom"/>
-        <w:numPr>
-          <w:ilvl w:val="0"/>
-          <w:numId w:val="6"/>
-        </w:numPr>
-        <w:rPr>
-          <w:rFonts w:ascii="Times New Roman" w:hAnsi="Times New Roman" w:cs="Times New Roman"/>
-        </w:rPr>
-      </w:pPr>
-      <w:r>
-        <w:rPr>
-          <w:rFonts w:ascii="Times New Roman" w:hAnsi="Times New Roman" w:cs="Times New Roman"/>
-        </w:rPr>
-        <w:t>da li je trudnoća postignuta veštačkom oplodnjom,</w:t>
       </w:r>
     </w:p>
     <w:p>
@@ -1331,19 +1247,19 @@
         <w:rPr>
           <w:rFonts w:ascii="Times New Roman" w:hAnsi="Times New Roman" w:cs="Times New Roman"/>
         </w:rPr>
-        <w:t>Ukoliko su rezult</w:t>
-      </w:r>
-      <w:r>
-        <w:rPr>
-          <w:rFonts w:ascii="Times New Roman" w:hAnsi="Times New Roman" w:cs="Times New Roman"/>
-        </w:rPr>
-        <w:t>ati Tripl</w:t>
-      </w:r>
-      <w:r>
-        <w:rPr>
-          <w:rFonts w:ascii="Times New Roman" w:hAnsi="Times New Roman" w:cs="Times New Roman"/>
-        </w:rPr>
-        <w:t xml:space="preserve"> testa loši, a trudnoća je začeta vantelesnom oplodnjom trudnici se zakazuje prenatalni test.</w:t>
+        <w:t>Ukoliko nije utvrđena visokorizična trudnoća,pre nego se majka pošalje na amnicentezu, pravilo koje treba da utvrdi da li je trudnoća visokorizična će se okinuti i utvrditi, i ukoliko jeste, amni</w:t>
+      </w:r>
+      <w:r>
+        <w:rPr>
+          <w:rFonts w:ascii="Times New Roman" w:hAnsi="Times New Roman" w:cs="Times New Roman"/>
+        </w:rPr>
+        <w:t>o</w:t>
+      </w:r>
+      <w:r>
+        <w:rPr>
+          <w:rFonts w:ascii="Times New Roman" w:hAnsi="Times New Roman" w:cs="Times New Roman"/>
+        </w:rPr>
+        <w:t>ceteza se ne neće izvršiti.</w:t>
       </w:r>
     </w:p>
     <w:p>
@@ -1362,86 +1278,6 @@
         <w:rPr>
           <w:rFonts w:ascii="Times New Roman" w:hAnsi="Times New Roman" w:cs="Times New Roman"/>
         </w:rPr>
-        <w:t>Ukoliko su rezultati testa loši, a nema u porodici genetskih anomalija kao ni slučaj da je trudnoća začeta vantelesnom oplodnjom, majka bira da li želi amni</w:t>
-      </w:r>
-      <w:r>
-        <w:rPr>
-          <w:rFonts w:ascii="Times New Roman" w:hAnsi="Times New Roman" w:cs="Times New Roman"/>
-        </w:rPr>
-        <w:t>o</w:t>
-      </w:r>
-      <w:r>
-        <w:rPr>
-          <w:rFonts w:ascii="Times New Roman" w:hAnsi="Times New Roman" w:cs="Times New Roman"/>
-        </w:rPr>
-        <w:t>centezu ili prenatalni test.</w:t>
-      </w:r>
-    </w:p>
-    <w:p>
-      <w:pPr>
-        <w:pStyle w:val="Pasussalistom"/>
-        <w:numPr>
-          <w:ilvl w:val="1"/>
-          <w:numId w:val="7"/>
-        </w:numPr>
-        <w:rPr>
-          <w:rFonts w:ascii="Times New Roman" w:hAnsi="Times New Roman" w:cs="Times New Roman"/>
-        </w:rPr>
-      </w:pPr>
-      <w:r>
-        <w:rPr>
-          <w:rFonts w:ascii="Times New Roman" w:hAnsi="Times New Roman" w:cs="Times New Roman"/>
-        </w:rPr>
-        <w:t>Ukoliko se odabare za prenatalni test, i rezultati budu loši, šalje se na amniocentezu.</w:t>
-      </w:r>
-    </w:p>
-    <w:p>
-      <w:pPr>
-        <w:pStyle w:val="Pasussalistom"/>
-        <w:numPr>
-          <w:ilvl w:val="0"/>
-          <w:numId w:val="7"/>
-        </w:numPr>
-        <w:ind w:left="1440"/>
-        <w:rPr>
-          <w:rFonts w:ascii="Times New Roman" w:hAnsi="Times New Roman" w:cs="Times New Roman"/>
-        </w:rPr>
-      </w:pPr>
-      <w:r>
-        <w:rPr>
-          <w:rFonts w:ascii="Times New Roman" w:hAnsi="Times New Roman" w:cs="Times New Roman"/>
-        </w:rPr>
-        <w:t>Ukoliko nije utvrđena visokorizična trudnoća,pre nego se majka pošalje na amnicentezu, pravilo koje treba da utvrdi da li je trudnoća visokorizična će se okinuti i utvrditi, i ukoliko jeste, amni</w:t>
-      </w:r>
-      <w:r>
-        <w:rPr>
-          <w:rFonts w:ascii="Times New Roman" w:hAnsi="Times New Roman" w:cs="Times New Roman"/>
-        </w:rPr>
-        <w:t>o</w:t>
-      </w:r>
-      <w:r>
-        <w:rPr>
-          <w:rFonts w:ascii="Times New Roman" w:hAnsi="Times New Roman" w:cs="Times New Roman"/>
-        </w:rPr>
-        <w:t>ceteza se ne neće izvršiti.</w:t>
-      </w:r>
-    </w:p>
-    <w:p>
-      <w:pPr>
-        <w:pStyle w:val="Pasussalistom"/>
-        <w:numPr>
-          <w:ilvl w:val="0"/>
-          <w:numId w:val="7"/>
-        </w:numPr>
-        <w:ind w:left="1440"/>
-        <w:rPr>
-          <w:rFonts w:ascii="Times New Roman" w:hAnsi="Times New Roman" w:cs="Times New Roman"/>
-        </w:rPr>
-      </w:pPr>
-      <w:r>
-        <w:rPr>
-          <w:rFonts w:ascii="Times New Roman" w:hAnsi="Times New Roman" w:cs="Times New Roman"/>
-        </w:rPr>
         <w:t>Ukoliko nije izvršen Dabl test, u ovoj nedelji se radi Kvadripl test. Ukoliko su njegovi rezultati loši radi se amniocenteza.</w:t>
       </w:r>
     </w:p>
@@ -1457,75 +1293,75 @@
         <w:rPr>
           <w:rFonts w:ascii="Times New Roman" w:hAnsi="Times New Roman" w:cs="Times New Roman"/>
         </w:rPr>
+        <w:t>16. i 22. nedelja – u ovom periodu se radi amniocenteza.</w:t>
+      </w:r>
+    </w:p>
+    <w:p>
+      <w:pPr>
+        <w:ind w:firstLine="720"/>
+        <w:rPr>
+          <w:rFonts w:ascii="Times New Roman" w:hAnsi="Times New Roman" w:cs="Times New Roman"/>
+        </w:rPr>
+      </w:pPr>
+      <w:r>
+        <w:rPr>
+          <w:rFonts w:ascii="Times New Roman" w:hAnsi="Times New Roman" w:cs="Times New Roman"/>
+        </w:rPr>
+        <w:t>Amniocenteza se preporučuje:</w:t>
+      </w:r>
+    </w:p>
+    <w:p>
+      <w:pPr>
+        <w:pStyle w:val="Pasussalistom"/>
+        <w:numPr>
+          <w:ilvl w:val="0"/>
+          <w:numId w:val="12"/>
+        </w:numPr>
+        <w:rPr>
+          <w:rFonts w:ascii="Times New Roman" w:hAnsi="Times New Roman" w:cs="Times New Roman"/>
+        </w:rPr>
+      </w:pPr>
+      <w:r>
+        <w:rPr>
+          <w:rFonts w:ascii="Times New Roman" w:hAnsi="Times New Roman" w:cs="Times New Roman"/>
+        </w:rPr>
+        <w:t>Trudnicama koje spadaju u rizičnu grupu za razvoj genetskih bolesti</w:t>
+      </w:r>
+    </w:p>
+    <w:p>
+      <w:pPr>
+        <w:pStyle w:val="Pasussalistom"/>
+        <w:numPr>
+          <w:ilvl w:val="0"/>
+          <w:numId w:val="12"/>
+        </w:numPr>
+        <w:rPr>
+          <w:rFonts w:ascii="Times New Roman" w:hAnsi="Times New Roman" w:cs="Times New Roman"/>
+        </w:rPr>
+      </w:pPr>
+      <w:r>
+        <w:rPr>
+          <w:rFonts w:ascii="Times New Roman" w:hAnsi="Times New Roman" w:cs="Times New Roman"/>
+        </w:rPr>
+        <w:t>Trudnicama koje imaju zapažene nepravilnosti pri ultrazvučnom pregledu</w:t>
+      </w:r>
+    </w:p>
+    <w:p>
+      <w:pPr>
+        <w:pStyle w:val="Pasussalistom"/>
+        <w:numPr>
+          <w:ilvl w:val="0"/>
+          <w:numId w:val="12"/>
+        </w:numPr>
+        <w:rPr>
+          <w:rFonts w:ascii="Times New Roman" w:hAnsi="Times New Roman" w:cs="Times New Roman"/>
+        </w:rPr>
+      </w:pPr>
+      <w:r>
+        <w:rPr>
+          <w:rFonts w:ascii="Times New Roman" w:hAnsi="Times New Roman" w:cs="Times New Roman"/>
+        </w:rPr>
         <w:lastRenderedPageBreak/>
-        <w:t>16. i 22. nedelja – u ovom periodu se radi amniocenteza.</w:t>
-      </w:r>
-    </w:p>
-    <w:p>
-      <w:pPr>
-        <w:ind w:firstLine="720"/>
-        <w:rPr>
-          <w:rFonts w:ascii="Times New Roman" w:hAnsi="Times New Roman" w:cs="Times New Roman"/>
-        </w:rPr>
-      </w:pPr>
-      <w:r>
-        <w:rPr>
-          <w:rFonts w:ascii="Times New Roman" w:hAnsi="Times New Roman" w:cs="Times New Roman"/>
-        </w:rPr>
-        <w:t>Amniocenteza se preporučuje:</w:t>
-      </w:r>
-    </w:p>
-    <w:p>
-      <w:pPr>
-        <w:pStyle w:val="Pasussalistom"/>
-        <w:numPr>
-          <w:ilvl w:val="0"/>
-          <w:numId w:val="12"/>
-        </w:numPr>
-        <w:rPr>
-          <w:rFonts w:ascii="Times New Roman" w:hAnsi="Times New Roman" w:cs="Times New Roman"/>
-        </w:rPr>
-      </w:pPr>
-      <w:r>
-        <w:rPr>
-          <w:rFonts w:ascii="Times New Roman" w:hAnsi="Times New Roman" w:cs="Times New Roman"/>
-        </w:rPr>
-        <w:t>Trudnicama koje spadaju u rizičnu grupu za razvoj genetskih bolesti</w:t>
-      </w:r>
-    </w:p>
-    <w:p>
-      <w:pPr>
-        <w:pStyle w:val="Pasussalistom"/>
-        <w:numPr>
-          <w:ilvl w:val="0"/>
-          <w:numId w:val="12"/>
-        </w:numPr>
-        <w:rPr>
-          <w:rFonts w:ascii="Times New Roman" w:hAnsi="Times New Roman" w:cs="Times New Roman"/>
-        </w:rPr>
-      </w:pPr>
-      <w:r>
-        <w:rPr>
-          <w:rFonts w:ascii="Times New Roman" w:hAnsi="Times New Roman" w:cs="Times New Roman"/>
-        </w:rPr>
-        <w:t>Trudnicama koje imaju zapažene nepravilnosti pri ultrazvučnom pregledu</w:t>
-      </w:r>
-    </w:p>
-    <w:p>
-      <w:pPr>
-        <w:pStyle w:val="Pasussalistom"/>
-        <w:numPr>
-          <w:ilvl w:val="0"/>
-          <w:numId w:val="12"/>
-        </w:numPr>
-        <w:rPr>
-          <w:rFonts w:ascii="Times New Roman" w:hAnsi="Times New Roman" w:cs="Times New Roman"/>
-        </w:rPr>
-      </w:pPr>
-      <w:r>
-        <w:rPr>
-          <w:rFonts w:ascii="Times New Roman" w:hAnsi="Times New Roman" w:cs="Times New Roman"/>
-        </w:rPr>
         <w:t>Trudnicama koje imaju porodičnu istoriju pojedinih urođenih mana (žena ili partner nosioci recesivnog genetskog poremećaja – npr.cistična fibroza ili srpasta anemija)</w:t>
       </w:r>
     </w:p>
@@ -1852,6 +1688,35 @@
     </w:p>
     <w:p>
       <w:pPr>
+        <w:pStyle w:val="Pasussalistom"/>
+        <w:numPr>
+          <w:ilvl w:val="0"/>
+          <w:numId w:val="13"/>
+        </w:numPr>
+        <w:rPr>
+          <w:rFonts w:ascii="Times New Roman" w:hAnsi="Times New Roman" w:cs="Times New Roman"/>
+          <w:lang w:val="sr-Latn-RS"/>
+        </w:rPr>
+      </w:pPr>
+      <w:r>
+        <w:rPr>
+          <w:rFonts w:ascii="Times New Roman" w:hAnsi="Times New Roman" w:cs="Times New Roman"/>
+          <w:lang w:val="sr-Latn-RS"/>
+        </w:rPr>
+        <w:t xml:space="preserve">Ukoliko dijeta i vežbe ne pomognu nakon 7 dana, trudnici se propisuje lek </w:t>
+      </w:r>
+      <w:proofErr w:type="spellStart"/>
+      <w:r>
+        <w:rPr>
+          <w:rFonts w:ascii="Times New Roman" w:hAnsi="Times New Roman" w:cs="Times New Roman"/>
+          <w:lang w:val="sr-Latn-RS"/>
+        </w:rPr>
+        <w:t>Metformin</w:t>
+      </w:r>
+      <w:proofErr w:type="spellEnd"/>
+    </w:p>
+    <w:p>
+      <w:pPr>
         <w:pStyle w:val="Naslov3"/>
       </w:pPr>
       <w:r>
@@ -2014,6 +1879,14 @@
         </w:rPr>
         <w:t>Vaginalno krvarenje, uključujući i oskudno krvarenje</w:t>
       </w:r>
+    </w:p>
+    <w:p>
+      <w:pPr>
+        <w:pStyle w:val="Pasussalistom"/>
+        <w:rPr>
+          <w:rFonts w:ascii="Times New Roman" w:hAnsi="Times New Roman" w:cs="Times New Roman"/>
+        </w:rPr>
+      </w:pPr>
     </w:p>
     <w:p>
       <w:pPr>
@@ -2201,7 +2074,7 @@
         <w:rPr>
           <w:rFonts w:ascii="Times New Roman" w:hAnsi="Times New Roman" w:cs="Times New Roman"/>
         </w:rPr>
-        <w:t>trudnica ima porodičnu istoriju dijabetesa</w:t>
+        <w:t>trudnica je u prethodnoj trudnoći imala trudnički dijabetes</w:t>
       </w:r>
     </w:p>
     <w:p>
@@ -2220,7 +2093,7 @@
         <w:rPr>
           <w:rFonts w:ascii="Times New Roman" w:hAnsi="Times New Roman" w:cs="Times New Roman"/>
         </w:rPr>
-        <w:t>trudnica je u prethodnoj trudnoći imala trudnički dijabetes</w:t>
+        <w:t>trudnica je imala hipertenziju pre trudnoće</w:t>
       </w:r>
     </w:p>
     <w:p>
@@ -2239,106 +2112,11 @@
         <w:rPr>
           <w:rFonts w:ascii="Times New Roman" w:hAnsi="Times New Roman" w:cs="Times New Roman"/>
         </w:rPr>
-        <w:t>trudnica ima ili je imala netoleranciju na glukozu</w:t>
-      </w:r>
-    </w:p>
-    <w:p>
-      <w:pPr>
-        <w:pStyle w:val="Pasussalistom"/>
-        <w:numPr>
-          <w:ilvl w:val="0"/>
-          <w:numId w:val="17"/>
-        </w:numPr>
-        <w:ind w:left="632"/>
-        <w:rPr>
-          <w:rFonts w:ascii="Times New Roman" w:hAnsi="Times New Roman" w:cs="Times New Roman"/>
-        </w:rPr>
-      </w:pPr>
-      <w:r>
-        <w:rPr>
-          <w:rFonts w:ascii="Times New Roman" w:hAnsi="Times New Roman" w:cs="Times New Roman"/>
-        </w:rPr>
-        <w:t>trudnica ima sindrom policističnih jajnika</w:t>
-      </w:r>
-    </w:p>
-    <w:p>
-      <w:pPr>
-        <w:pStyle w:val="Pasussalistom"/>
-        <w:numPr>
-          <w:ilvl w:val="0"/>
-          <w:numId w:val="17"/>
-        </w:numPr>
-        <w:ind w:left="632"/>
-        <w:rPr>
-          <w:rFonts w:ascii="Times New Roman" w:hAnsi="Times New Roman" w:cs="Times New Roman"/>
-        </w:rPr>
-      </w:pPr>
-      <w:r>
-        <w:rPr>
-          <w:rFonts w:ascii="Times New Roman" w:hAnsi="Times New Roman" w:cs="Times New Roman"/>
-        </w:rPr>
-        <w:t>trudnica je imala hipertenziju pre trudnoće</w:t>
-      </w:r>
-    </w:p>
-    <w:p>
-      <w:pPr>
-        <w:pStyle w:val="Pasussalistom"/>
-        <w:numPr>
-          <w:ilvl w:val="0"/>
-          <w:numId w:val="17"/>
-        </w:numPr>
-        <w:ind w:left="632"/>
-        <w:rPr>
-          <w:rFonts w:ascii="Times New Roman" w:hAnsi="Times New Roman" w:cs="Times New Roman"/>
-        </w:rPr>
-      </w:pPr>
-      <w:r>
-        <w:rPr>
-          <w:rFonts w:ascii="Times New Roman" w:hAnsi="Times New Roman" w:cs="Times New Roman"/>
-        </w:rPr>
-        <w:t>trudnica koristi pojedine lekove iz grupe glukokortikoida, beta-blokatora i antipsihotika</w:t>
-      </w:r>
-    </w:p>
-    <w:p>
-      <w:pPr>
-        <w:pStyle w:val="Pasussalistom"/>
-        <w:numPr>
-          <w:ilvl w:val="0"/>
-          <w:numId w:val="17"/>
-        </w:numPr>
-        <w:ind w:left="632"/>
-        <w:rPr>
-          <w:rFonts w:ascii="Times New Roman" w:hAnsi="Times New Roman" w:cs="Times New Roman"/>
-        </w:rPr>
-      </w:pPr>
-      <w:r>
-        <w:rPr>
-          <w:rFonts w:ascii="Times New Roman" w:hAnsi="Times New Roman" w:cs="Times New Roman"/>
-        </w:rPr>
         <w:t>trudnica je pušač ili je u okruženju pušača</w:t>
       </w:r>
     </w:p>
     <w:p>
       <w:pPr>
-        <w:pStyle w:val="Pasussalistom"/>
-        <w:numPr>
-          <w:ilvl w:val="0"/>
-          <w:numId w:val="17"/>
-        </w:numPr>
-        <w:ind w:left="632"/>
-        <w:rPr>
-          <w:rFonts w:ascii="Times New Roman" w:hAnsi="Times New Roman" w:cs="Times New Roman"/>
-        </w:rPr>
-      </w:pPr>
-      <w:r>
-        <w:rPr>
-          <w:rFonts w:ascii="Times New Roman" w:hAnsi="Times New Roman" w:cs="Times New Roman"/>
-        </w:rPr>
-        <w:t>trudnica po preporuci doktora mora da leži radi održavanja trudnoće (usled nekretanja povećavaju se šanse da se pojavi gojaznost, a onda i povišen šećer)</w:t>
-      </w:r>
-    </w:p>
-    <w:p>
-      <w:pPr>
         <w:pStyle w:val="Naslov3"/>
       </w:pPr>
       <w:r>
@@ -2530,46 +2308,6 @@
     </w:p>
     <w:p>
       <w:pPr>
-        <w:pStyle w:val="Pasussalistom"/>
-        <w:numPr>
-          <w:ilvl w:val="0"/>
-          <w:numId w:val="18"/>
-        </w:numPr>
-        <w:rPr>
-          <w:rFonts w:ascii="Times New Roman" w:hAnsi="Times New Roman" w:cs="Times New Roman"/>
-          <w:lang w:val="sr-Latn-RS"/>
-        </w:rPr>
-      </w:pPr>
-      <w:r>
-        <w:rPr>
-          <w:rFonts w:ascii="Times New Roman" w:hAnsi="Times New Roman" w:cs="Times New Roman"/>
-          <w:lang w:val="sr-Latn-RS"/>
-        </w:rPr>
-        <w:t>Promene u srčanom ritmu bebe koje ukazuju da je beba pod stresom, odnosno da ne dobija dovoljno kri ili kiseonika (CTG pregled)</w:t>
-      </w:r>
-    </w:p>
-    <w:p>
-      <w:pPr>
-        <w:pStyle w:val="Pasussalistom"/>
-        <w:numPr>
-          <w:ilvl w:val="0"/>
-          <w:numId w:val="18"/>
-        </w:numPr>
-        <w:rPr>
-          <w:rFonts w:ascii="Times New Roman" w:hAnsi="Times New Roman" w:cs="Times New Roman"/>
-          <w:lang w:val="sr-Latn-RS"/>
-        </w:rPr>
-      </w:pPr>
-      <w:r>
-        <w:rPr>
-          <w:rFonts w:ascii="Times New Roman" w:hAnsi="Times New Roman" w:cs="Times New Roman"/>
-          <w:lang w:val="sr-Latn-RS"/>
-        </w:rPr>
-        <w:t>Donji pritisak ide preko 110mmHg ili je veći od 100mmHg stalno u periodu od 24h</w:t>
-      </w:r>
-    </w:p>
-    <w:p>
-      <w:pPr>
         <w:ind w:left="360"/>
         <w:rPr>
           <w:rFonts w:ascii="Times New Roman" w:hAnsi="Times New Roman" w:cs="Times New Roman"/>
@@ -2724,14 +2462,6 @@
           <w:lang w:val="sr-Latn-RS"/>
         </w:rPr>
       </w:pPr>
-    </w:p>
-    <w:p>
-      <w:pPr>
-        <w:pStyle w:val="Naslov3"/>
-        <w:rPr>
-          <w:lang w:val="sr-Latn-RS"/>
-        </w:rPr>
-      </w:pPr>
       <w:r>
         <w:rPr>
           <w:lang w:val="sr-Latn-RS"/>
@@ -2817,12 +2547,30 @@
     </w:p>
     <w:p>
       <w:pPr>
+        <w:rPr>
+          <w:rFonts w:ascii="Times New Roman" w:hAnsi="Times New Roman" w:cs="Times New Roman"/>
+          <w:lang w:val="sr-Latn-RS"/>
+        </w:rPr>
+      </w:pPr>
+    </w:p>
+    <w:p>
+      <w:pPr>
+        <w:rPr>
+          <w:rFonts w:ascii="Times New Roman" w:hAnsi="Times New Roman" w:cs="Times New Roman"/>
+          <w:lang w:val="sr-Latn-RS"/>
+        </w:rPr>
+      </w:pPr>
+    </w:p>
+    <w:p>
+      <w:pPr>
         <w:pStyle w:val="Naslov2"/>
       </w:pPr>
       <w:r>
+        <w:lastRenderedPageBreak/>
         <w:t>Kompleksna pravila:</w:t>
       </w:r>
     </w:p>
+    <w:p/>
     <w:p>
       <w:pPr>
         <w:pStyle w:val="Podnaslov"/>
@@ -2847,39 +2595,50 @@
         <w:rPr>
           <w:rFonts w:ascii="Times New Roman" w:hAnsi="Times New Roman" w:cs="Times New Roman"/>
         </w:rPr>
-        <w:t xml:space="preserve">U našem sistemu će postojati dva CEP-a. </w:t>
-      </w:r>
-    </w:p>
-    <w:p>
-      <w:pPr>
-        <w:rPr>
-          <w:rFonts w:ascii="Times New Roman" w:hAnsi="Times New Roman" w:cs="Times New Roman"/>
-        </w:rPr>
-      </w:pPr>
-      <w:r>
-        <w:rPr>
-          <w:rFonts w:ascii="Times New Roman" w:hAnsi="Times New Roman" w:cs="Times New Roman"/>
-        </w:rPr>
-        <w:t>Jedan predstavlja sam monitoring trudnoće, od začeća do porođaja, tako što ćemo imati konstantan monitoring simptoma. U zavisnosti od pojave alarmantnih simptoma, doktor i majka će biti obavešteni kako bi se adekvatne mere preduzele.</w:t>
-      </w:r>
-    </w:p>
-    <w:p>
-      <w:pPr>
-        <w:rPr>
-          <w:rFonts w:ascii="Times New Roman" w:hAnsi="Times New Roman" w:cs="Times New Roman"/>
-        </w:rPr>
-      </w:pPr>
-      <w:r>
-        <w:rPr>
-          <w:rFonts w:ascii="Times New Roman" w:hAnsi="Times New Roman" w:cs="Times New Roman"/>
-        </w:rPr>
-        <w:t>Drugi CEP je obavljanje i tumačenje CTG-a</w:t>
-      </w:r>
-      <w:r>
-        <w:rPr>
-          <w:rFonts w:ascii="Times New Roman" w:hAnsi="Times New Roman" w:cs="Times New Roman"/>
-        </w:rPr>
-        <w:t xml:space="preserve">, posmatra se broj otkucaja srca bebe, kontrakcije materice, ubrznje i usporenje broja otkucaja srca, kao i varijabilnost u jačini otkucaja srca. </w:t>
+        <w:t xml:space="preserve">U našem sistemu će postojati </w:t>
+      </w:r>
+      <w:r>
+        <w:rPr>
+          <w:rFonts w:ascii="Times New Roman" w:hAnsi="Times New Roman" w:cs="Times New Roman"/>
+        </w:rPr>
+        <w:t>jedan CEP</w:t>
+      </w:r>
+      <w:r>
+        <w:rPr>
+          <w:rFonts w:ascii="Times New Roman" w:hAnsi="Times New Roman" w:cs="Times New Roman"/>
+        </w:rPr>
+        <w:t xml:space="preserve">. </w:t>
+      </w:r>
+    </w:p>
+    <w:p>
+      <w:pPr>
+        <w:rPr>
+          <w:rFonts w:ascii="Times New Roman" w:hAnsi="Times New Roman" w:cs="Times New Roman"/>
+        </w:rPr>
+      </w:pPr>
+      <w:r>
+        <w:rPr>
+          <w:rFonts w:ascii="Times New Roman" w:hAnsi="Times New Roman" w:cs="Times New Roman"/>
+        </w:rPr>
+        <w:t>CEP je obavljanje i tumačenje CTG-a</w:t>
+      </w:r>
+      <w:r>
+        <w:rPr>
+          <w:rFonts w:ascii="Times New Roman" w:hAnsi="Times New Roman" w:cs="Times New Roman"/>
+        </w:rPr>
+        <w:t>, posmatra se broj otkucaja s</w:t>
+      </w:r>
+      <w:r>
+        <w:rPr>
+          <w:rFonts w:ascii="Times New Roman" w:hAnsi="Times New Roman" w:cs="Times New Roman"/>
+        </w:rPr>
+        <w:t>rca bebe, kontrakcije materice</w:t>
+      </w:r>
+      <w:r>
+        <w:rPr>
+          <w:rFonts w:ascii="Times New Roman" w:hAnsi="Times New Roman" w:cs="Times New Roman"/>
+        </w:rPr>
+        <w:t xml:space="preserve">, kao i varijabilnost u jačini otkucaja srca. </w:t>
       </w:r>
       <w:r>
         <w:rPr>
@@ -2972,19 +2731,73 @@
     <w:p>
       <w:pPr>
         <w:pStyle w:val="Pasussalistom"/>
+        <w:rPr>
+          <w:rFonts w:ascii="Times New Roman" w:hAnsi="Times New Roman" w:cs="Times New Roman"/>
+        </w:rPr>
+      </w:pPr>
+    </w:p>
+    <w:p>
+      <w:pPr>
+        <w:pStyle w:val="Podnaslov"/>
+        <w:numPr>
+          <w:ilvl w:val="0"/>
+          <w:numId w:val="0"/>
+        </w:numPr>
+        <w:rPr>
+          <w:rFonts w:ascii="Times New Roman" w:hAnsi="Times New Roman" w:cs="Times New Roman"/>
+        </w:rPr>
+      </w:pPr>
+      <w:r>
+        <w:rPr>
+          <w:rFonts w:ascii="Times New Roman" w:hAnsi="Times New Roman" w:cs="Times New Roman"/>
+        </w:rPr>
+        <w:t>BACKWARD CHAINING</w:t>
+      </w:r>
+    </w:p>
+    <w:p>
+      <w:pPr>
+        <w:ind w:left="360"/>
+        <w:rPr>
+          <w:rFonts w:ascii="Times New Roman" w:hAnsi="Times New Roman" w:cs="Times New Roman"/>
+        </w:rPr>
+      </w:pPr>
+      <w:r>
+        <w:rPr>
+          <w:rFonts w:ascii="Times New Roman" w:hAnsi="Times New Roman" w:cs="Times New Roman"/>
+        </w:rPr>
+        <w:t xml:space="preserve">U zavisnosti od postojećih simptoma koje majka ima, sistem će doktoru pomoći u uspostavljanju dijagnoza. </w:t>
+      </w:r>
+      <w:r>
+        <w:rPr>
+          <w:rFonts w:ascii="Times New Roman" w:hAnsi="Times New Roman" w:cs="Times New Roman"/>
+        </w:rPr>
+        <w:t xml:space="preserve">Kao što možemo da vidimo, neki od simptoma su zastupljeni u sva tri slučaja, zato ćemo imati u sistemu grupisane simptome, koji će biti kasnije grupisani u druge podsimptome. Na taj način ćemo moći da formiramo stablo i da na osnovu grupe simptoma striktno karakteristične za određenu bolest odredimo i uspostavimo dijagnozu. </w:t>
+      </w:r>
+      <w:r>
+        <w:rPr>
+          <w:rFonts w:ascii="Times New Roman" w:hAnsi="Times New Roman" w:cs="Times New Roman"/>
+        </w:rPr>
+        <w:t>Primer jednog takvog rezovanja je uspostavljanje dijagnoze preeklampsije i eklampsije.</w:t>
+      </w:r>
+    </w:p>
+    <w:p>
+      <w:pPr>
+        <w:pStyle w:val="Pasussalistom"/>
         <w:numPr>
           <w:ilvl w:val="0"/>
           <w:numId w:val="15"/>
         </w:numPr>
         <w:rPr>
           <w:rFonts w:ascii="Times New Roman" w:hAnsi="Times New Roman" w:cs="Times New Roman"/>
-        </w:rPr>
-      </w:pPr>
-      <w:r>
-        <w:rPr>
-          <w:rFonts w:ascii="Times New Roman" w:hAnsi="Times New Roman" w:cs="Times New Roman"/>
-        </w:rPr>
-        <w:t>Ukoliko je usporenje broja otkucaja srca do 3 minuta reč je o sumnjivom usporenju, ukoliko je smanjenje broja otkucaja srca duže od 3 minuta, majka se sprema za porođaj.</w:t>
+          <w:lang w:val="sr-Latn-RS"/>
+        </w:rPr>
+      </w:pPr>
+      <w:r>
+        <w:rPr>
+          <w:rFonts w:ascii="Times New Roman" w:hAnsi="Times New Roman" w:cs="Times New Roman"/>
+          <w:lang w:val="sr-Latn-RS"/>
+        </w:rPr>
+        <w:t>Naš sistem će imati mogućnost da odredi da li je trudnica u stanju preeklampsije na osnovu njenih osnovnih informacija (visina, težina,  broj godina trudnice, koliko je godina proteklo od prethodne trudnoće, da li je bolovala od preeklampsije,..) zabeleženih na prvom pregledu  i istorije (prethodne trudnoće ispraćene našim sistemom). Pored toga, na odluku sistema uticaće krvni pritisak i telesna težina koje se mere na svakom pregledu, kao i analize krvi i urina koje se rade povremeno. Nakon 20. nedelje će se na svakom pregledu ili ukoliko se pojavi neki novi simptom (oticanje šaka i lica, uporne glavobolje, teškoće sa disanjem, bol u abdomenu, mučnina i povraćanje,..) proveravati da li je trudnica u stanju preeklampsije. Na odluku da li je trudnica u stanju preeklampsije najviše utiče to da li je došlo do naglog povećanja telesne težine, krvnog pritiska, povećanja proteina u urinu i smanjenje trombocita tokom vremena, dok postojanje ostalih simptoma nije neophodno, odnosno nije pokazatelj.</w:t>
       </w:r>
     </w:p>
     <w:p>
@@ -2996,462 +2809,134 @@
         </w:numPr>
         <w:rPr>
           <w:rFonts w:ascii="Times New Roman" w:hAnsi="Times New Roman" w:cs="Times New Roman"/>
-        </w:rPr>
-      </w:pPr>
-      <w:r>
-        <w:rPr>
-          <w:rFonts w:ascii="Times New Roman" w:hAnsi="Times New Roman" w:cs="Times New Roman"/>
-        </w:rPr>
-        <w:t>Ukoliko trudnoća teče bez komplikacija CTG se radi jednom u 10 dana.</w:t>
-      </w:r>
-    </w:p>
-    <w:p>
-      <w:pPr>
-        <w:pStyle w:val="Pasussalistom"/>
-        <w:numPr>
-          <w:ilvl w:val="0"/>
-          <w:numId w:val="15"/>
-        </w:numPr>
-        <w:rPr>
-          <w:rFonts w:ascii="Times New Roman" w:hAnsi="Times New Roman" w:cs="Times New Roman"/>
-        </w:rPr>
-      </w:pPr>
-      <w:r>
-        <w:rPr>
-          <w:rFonts w:ascii="Times New Roman" w:hAnsi="Times New Roman" w:cs="Times New Roman"/>
-        </w:rPr>
-        <w:t>Ukoliko je trudnoća rizična, a prethodni CTG je dao dobre rezultate, tj. svi gore navedeni parametri su bili normalni, CTG se ponavlja svakih 5 dana.</w:t>
-      </w:r>
-    </w:p>
-    <w:p>
-      <w:pPr>
-        <w:pStyle w:val="Pasussalistom"/>
-        <w:numPr>
-          <w:ilvl w:val="0"/>
-          <w:numId w:val="15"/>
-        </w:numPr>
-        <w:rPr>
-          <w:rFonts w:ascii="Times New Roman" w:hAnsi="Times New Roman" w:cs="Times New Roman"/>
-        </w:rPr>
-      </w:pPr>
-      <w:r>
-        <w:rPr>
-          <w:rFonts w:ascii="Times New Roman" w:hAnsi="Times New Roman" w:cs="Times New Roman"/>
-        </w:rPr>
-        <w:t>Ukoliko je neki od parametara bio sumnjiv ili abnormalan, CTG se ponavlja svaki dan.</w:t>
-      </w:r>
-    </w:p>
-    <w:p>
-      <w:pPr>
-        <w:pStyle w:val="Pasussalistom"/>
-        <w:rPr>
-          <w:rFonts w:ascii="Times New Roman" w:hAnsi="Times New Roman" w:cs="Times New Roman"/>
-        </w:rPr>
-      </w:pPr>
-    </w:p>
-    <w:p>
-      <w:pPr>
-        <w:pStyle w:val="Podnaslov"/>
-        <w:numPr>
-          <w:ilvl w:val="0"/>
-          <w:numId w:val="0"/>
-        </w:numPr>
-        <w:rPr>
-          <w:rFonts w:ascii="Times New Roman" w:hAnsi="Times New Roman" w:cs="Times New Roman"/>
-        </w:rPr>
-      </w:pPr>
-      <w:r>
-        <w:rPr>
-          <w:rFonts w:ascii="Times New Roman" w:hAnsi="Times New Roman" w:cs="Times New Roman"/>
-        </w:rPr>
-        <w:t>BACKWARD CHAINING</w:t>
-      </w:r>
-    </w:p>
-    <w:p>
-      <w:pPr>
-        <w:ind w:left="360"/>
-        <w:rPr>
-          <w:rFonts w:ascii="Times New Roman" w:hAnsi="Times New Roman" w:cs="Times New Roman"/>
-        </w:rPr>
-      </w:pPr>
-      <w:r>
-        <w:rPr>
-          <w:rFonts w:ascii="Times New Roman" w:hAnsi="Times New Roman" w:cs="Times New Roman"/>
-        </w:rPr>
-        <w:t xml:space="preserve">U zavisnosti od postojećih simptoma koje majka ima, sistem će doktoru pomoći u uspostavljanju dijagnoza. </w:t>
-      </w:r>
-      <w:r>
-        <w:rPr>
-          <w:rFonts w:ascii="Times New Roman" w:hAnsi="Times New Roman" w:cs="Times New Roman"/>
-        </w:rPr>
-        <w:t xml:space="preserve">Kao što možemo da vidimo, neki od simptoma su zastupljeni u sva tri slučaja, zato ćemo imati u sistemu grupisane simptome, koji će biti kasnije grupisani u druge podsimptome. Na taj način ćemo moći da formiramo stablo i da na osnovu grupe simptoma striktno karakteristične za određenu bolest odredimo i uspostavimo dijagnozu. </w:t>
-      </w:r>
-      <w:r>
-        <w:rPr>
-          <w:rFonts w:ascii="Times New Roman" w:hAnsi="Times New Roman" w:cs="Times New Roman"/>
-        </w:rPr>
-        <w:t>Primer jednog takvog rezovanja je uspostavljanje dijagnoze preeklampsije i eklampsije.</w:t>
-      </w:r>
-    </w:p>
-    <w:p>
-      <w:pPr>
-        <w:pStyle w:val="Pasussalistom"/>
-        <w:numPr>
-          <w:ilvl w:val="0"/>
-          <w:numId w:val="15"/>
-        </w:numPr>
-        <w:rPr>
-          <w:rFonts w:ascii="Times New Roman" w:hAnsi="Times New Roman" w:cs="Times New Roman"/>
-          <w:lang w:val="sr-Latn-RS"/>
-        </w:rPr>
-      </w:pPr>
-      <w:r>
-        <w:rPr>
-          <w:rFonts w:ascii="Times New Roman" w:hAnsi="Times New Roman" w:cs="Times New Roman"/>
-          <w:lang w:val="sr-Latn-RS"/>
-        </w:rPr>
-        <w:t xml:space="preserve">Naš sistem će imati mogućnost da odredi da li je trudnica u stanju preeklampsije na osnovu njenih osnovnih informacija (visina, težina,  broj godina trudnice, koliko je godina proteklo od </w:t>
-      </w:r>
-      <w:r>
-        <w:rPr>
-          <w:rFonts w:ascii="Times New Roman" w:hAnsi="Times New Roman" w:cs="Times New Roman"/>
-          <w:lang w:val="sr-Latn-RS"/>
+          <w:lang w:val="sr-Latn-RS"/>
+        </w:rPr>
+      </w:pPr>
+      <w:r>
+        <w:rPr>
+          <w:rFonts w:ascii="Times New Roman" w:hAnsi="Times New Roman" w:cs="Times New Roman"/>
+          <w:lang w:val="sr-Latn-RS"/>
+        </w:rPr>
+        <w:t>Da li je trudnica u stanju eklampsije možemo da zaključimo ukoliko je imala napad ili je došlo do gubitka svesti ili  na osnovu potvrđenog stanja preeklamsije uz pojavu tih simptoma.</w:t>
+      </w:r>
+    </w:p>
+    <w:p>
+      <w:pPr>
+        <w:pStyle w:val="Pasussalistom"/>
+        <w:rPr>
+          <w:rFonts w:ascii="Times New Roman" w:hAnsi="Times New Roman" w:cs="Times New Roman"/>
+          <w:lang w:val="sr-Latn-RS"/>
+        </w:rPr>
+      </w:pPr>
+    </w:p>
+    <w:p>
+      <w:pPr>
+        <w:pStyle w:val="Pasussalistom"/>
+        <w:rPr>
+          <w:rFonts w:ascii="Times New Roman" w:hAnsi="Times New Roman" w:cs="Times New Roman"/>
+          <w:lang w:val="sr-Latn-RS"/>
+        </w:rPr>
+      </w:pPr>
+    </w:p>
+    <w:p>
+      <w:pPr>
+        <w:pStyle w:val="Pasussalistom"/>
+        <w:rPr>
+          <w:rFonts w:ascii="Times New Roman" w:hAnsi="Times New Roman" w:cs="Times New Roman"/>
+          <w:lang w:val="sr-Latn-RS"/>
+        </w:rPr>
+      </w:pPr>
+    </w:p>
+    <w:p>
+      <w:pPr>
+        <w:pStyle w:val="Pasussalistom"/>
+        <w:rPr>
+          <w:rFonts w:ascii="Times New Roman" w:hAnsi="Times New Roman" w:cs="Times New Roman"/>
+          <w:lang w:val="sr-Latn-RS"/>
+        </w:rPr>
+      </w:pPr>
+      <w:r>
+        <w:rPr>
+          <w:rFonts w:ascii="Times New Roman" w:hAnsi="Times New Roman" w:cs="Times New Roman"/>
+          <w:noProof/>
+          <w:lang w:val="en-GB" w:eastAsia="en-GB"/>
         </w:rPr>
         <w:lastRenderedPageBreak/>
-        <w:t>prethodne trudnoće, da li je bolovala od preeklampsije,..) zabeleženih na prvom pregledu  i istorije (prethodne trudnoće ispraćene našim sistemom). Pored toga, na odluku sistema uticaće krvni pritisak i telesna težina koje se mere na svakom pregledu, kao i analize krvi i urina koje se rade povremeno. Nakon 20. nedelje će se na svakom pregledu ili ukoliko se pojavi neki novi simptom (oticanje šaka i lica, uporne glavobolje, teškoće sa disanjem, bol u abdomenu, mučnina i povraćanje,..) proveravati da li je trudnica u stanju preeklampsije. Na odluku da li je trudnica u stanju preeklampsije najviše utiče to da li je došlo do naglog povećanja telesne težine, krvnog pritiska, povećanja proteina u urinu i smanjenje trombocita tokom vremena, dok postojanje ostalih simptoma nije neophodno, odnosno nije pokazatelj.</w:t>
-      </w:r>
-    </w:p>
-    <w:p>
-      <w:pPr>
-        <w:pStyle w:val="Pasussalistom"/>
-        <w:numPr>
-          <w:ilvl w:val="0"/>
-          <w:numId w:val="15"/>
-        </w:numPr>
-        <w:rPr>
-          <w:rFonts w:ascii="Times New Roman" w:hAnsi="Times New Roman" w:cs="Times New Roman"/>
-          <w:lang w:val="sr-Latn-RS"/>
-        </w:rPr>
-      </w:pPr>
-      <w:r>
-        <w:rPr>
-          <w:rFonts w:ascii="Times New Roman" w:hAnsi="Times New Roman" w:cs="Times New Roman"/>
-          <w:lang w:val="sr-Latn-RS"/>
-        </w:rPr>
-        <w:t>Da li je trudnica u stanju eklampsije možemo da zaključimo ukoliko je imala napad ili je došlo do gubitka svesti ili  na osnovu potvrđenog stanja preeklamsije uz pojavu tih simptoma.</w:t>
-      </w:r>
-    </w:p>
-    <w:p>
-      <w:pPr>
-        <w:pStyle w:val="Podnaslov"/>
-        <w:rPr>
-          <w:rFonts w:ascii="Times New Roman" w:hAnsi="Times New Roman" w:cs="Times New Roman"/>
-        </w:rPr>
-      </w:pPr>
-      <w:r>
-        <w:rPr>
-          <w:rFonts w:ascii="Times New Roman" w:hAnsi="Times New Roman" w:cs="Times New Roman"/>
-        </w:rPr>
-        <w:t>FORWARD CHAINING</w:t>
-      </w:r>
-    </w:p>
-    <w:p>
-      <w:pPr>
-        <w:pStyle w:val="Pasussalistom"/>
-        <w:numPr>
-          <w:ilvl w:val="0"/>
-          <w:numId w:val="15"/>
-        </w:numPr>
-        <w:rPr>
-          <w:rFonts w:ascii="Times New Roman" w:hAnsi="Times New Roman" w:cs="Times New Roman"/>
-        </w:rPr>
-      </w:pPr>
-      <w:r>
-        <w:rPr>
-          <w:rFonts w:ascii="Times New Roman" w:hAnsi="Times New Roman" w:cs="Times New Roman"/>
-        </w:rPr>
-        <w:t>(Primer objašnjen od 8. do 22. nedelje )</w:t>
-      </w:r>
-    </w:p>
-    <w:p>
-      <w:pPr>
-        <w:pStyle w:val="Pasussalistom"/>
-        <w:rPr>
-          <w:rFonts w:ascii="Times New Roman" w:hAnsi="Times New Roman" w:cs="Times New Roman"/>
-        </w:rPr>
-      </w:pPr>
-      <w:r>
-        <w:rPr>
-          <w:rFonts w:ascii="Times New Roman" w:hAnsi="Times New Roman" w:cs="Times New Roman"/>
-        </w:rPr>
-        <w:t xml:space="preserve">Ukoliko se trudnica javila od 12. </w:t>
-      </w:r>
-      <w:r>
-        <w:rPr>
-          <w:rFonts w:ascii="Times New Roman" w:hAnsi="Times New Roman" w:cs="Times New Roman"/>
-        </w:rPr>
-        <w:t>do 15. nedelje šalje se na Dabl</w:t>
-      </w:r>
-      <w:r>
-        <w:rPr>
-          <w:rFonts w:ascii="Times New Roman" w:hAnsi="Times New Roman" w:cs="Times New Roman"/>
-        </w:rPr>
-        <w:t xml:space="preserve"> test, ukoliko su rezultati testa dobri ali trudnica ima preko 35 godina ili ukoliko su r</w:t>
-      </w:r>
-      <w:r>
-        <w:rPr>
-          <w:rFonts w:ascii="Times New Roman" w:hAnsi="Times New Roman" w:cs="Times New Roman"/>
-        </w:rPr>
-        <w:t>ezultati loši šalje se na Tripl</w:t>
-      </w:r>
-      <w:r>
-        <w:rPr>
-          <w:rFonts w:ascii="Times New Roman" w:hAnsi="Times New Roman" w:cs="Times New Roman"/>
-        </w:rPr>
-        <w:t xml:space="preserve"> test.</w:t>
-      </w:r>
-    </w:p>
-    <w:p>
-      <w:pPr>
-        <w:pStyle w:val="Pasussalistom"/>
-        <w:rPr>
-          <w:rFonts w:ascii="Times New Roman" w:hAnsi="Times New Roman" w:cs="Times New Roman"/>
-        </w:rPr>
-      </w:pPr>
-      <w:r>
-        <w:rPr>
-          <w:rFonts w:ascii="Times New Roman" w:hAnsi="Times New Roman" w:cs="Times New Roman"/>
-        </w:rPr>
-        <w:t>U</w:t>
-      </w:r>
-      <w:r>
-        <w:rPr>
-          <w:rFonts w:ascii="Times New Roman" w:hAnsi="Times New Roman" w:cs="Times New Roman"/>
-        </w:rPr>
-        <w:t>koliko su rezultati Tripl</w:t>
-      </w:r>
-      <w:r>
-        <w:rPr>
-          <w:rFonts w:ascii="Times New Roman" w:hAnsi="Times New Roman" w:cs="Times New Roman"/>
-        </w:rPr>
-        <w:t xml:space="preserve"> test</w:t>
-      </w:r>
-      <w:r>
-        <w:rPr>
-          <w:rFonts w:ascii="Times New Roman" w:hAnsi="Times New Roman" w:cs="Times New Roman"/>
-        </w:rPr>
-        <w:t>a loši i ukoliko je prethodno otkriveno da neko ima genetske anomalije ona se dalje šalje na amniocentezu. Ukoliko su rezultati loši i ukoliko je trudnoća začeta vantelesnom oplodnjom trudnici se zakazuje prenatalni test. Ukoliko su rezultati samo loši trudnica može da bira da li želi amniocentezu ili prenatalni test. Ukoliko se odluči za prenatalni test i ukoliko su rezultati loši trudnica se šalje na amniocentezu. Ukoliko su rezultati amniocenteze loši trudnica može da odluči da li želi da nastavi sa trudnoćom.</w:t>
-      </w:r>
-    </w:p>
-    <w:p>
-      <w:pPr>
-        <w:pStyle w:val="Pasussalistom"/>
-        <w:rPr>
-          <w:rFonts w:ascii="Times New Roman" w:hAnsi="Times New Roman" w:cs="Times New Roman"/>
-        </w:rPr>
-      </w:pPr>
-      <w:r>
-        <w:rPr>
-          <w:rFonts w:ascii="Times New Roman" w:hAnsi="Times New Roman" w:cs="Times New Roman"/>
-        </w:rPr>
-        <w:t xml:space="preserve">Ukoliko nije utvrđeno da je trudnoća visokorizična, a trudnica treba da ide na amniocentezu </w:t>
-      </w:r>
-    </w:p>
-    <w:p>
-      <w:pPr>
-        <w:pStyle w:val="Pasussalistom"/>
-        <w:rPr>
-          <w:rFonts w:ascii="Times New Roman" w:hAnsi="Times New Roman" w:cs="Times New Roman"/>
-        </w:rPr>
-      </w:pPr>
-      <w:r>
-        <w:rPr>
-          <w:rFonts w:ascii="Times New Roman" w:hAnsi="Times New Roman" w:cs="Times New Roman"/>
-        </w:rPr>
-        <w:t>okinuće se pravilo da li je trudnoća visokorizična ukoliko jeste amniocenteza ne sme da se radi. Ukoliko se trudnica javila nakon 15.nede</w:t>
-      </w:r>
-      <w:r>
-        <w:rPr>
-          <w:rFonts w:ascii="Times New Roman" w:hAnsi="Times New Roman" w:cs="Times New Roman"/>
-        </w:rPr>
-        <w:t>lje i prethodno nije uradila Dabl</w:t>
-      </w:r>
-      <w:r>
-        <w:rPr>
-          <w:rFonts w:ascii="Times New Roman" w:hAnsi="Times New Roman" w:cs="Times New Roman"/>
-        </w:rPr>
-        <w:t xml:space="preserve"> test šalje se na Kvadripl test.  Ukoliko su rezultati Kvadripl testa loši radi se amniocenteza.</w:t>
-      </w:r>
-    </w:p>
-    <w:p>
-      <w:pPr>
-        <w:pStyle w:val="Pasussalistom"/>
-        <w:rPr>
-          <w:rFonts w:ascii="Times New Roman" w:hAnsi="Times New Roman" w:cs="Times New Roman"/>
-        </w:rPr>
-      </w:pPr>
-    </w:p>
-    <w:p>
-      <w:pPr>
-        <w:pStyle w:val="Pasussalistom"/>
-        <w:numPr>
-          <w:ilvl w:val="0"/>
-          <w:numId w:val="15"/>
-        </w:numPr>
-        <w:rPr>
-          <w:rFonts w:ascii="Times New Roman" w:hAnsi="Times New Roman" w:cs="Times New Roman"/>
-        </w:rPr>
-      </w:pPr>
-      <w:r>
-        <w:rPr>
-          <w:rFonts w:ascii="Times New Roman" w:hAnsi="Times New Roman" w:cs="Times New Roman"/>
-        </w:rPr>
-        <w:t>Ukoliko doktor utvrdi da su se pojavili neki od simptoma dijabetesa, okinuće se pravilo za zakazivanje OGTT testa, ako se pokaže postojanje dijabetesa, okinuće se pravilo za proveru visokorizične trudnoće, ako ona nije potvrđena do tada. Ukoliko bude potvrđena visokorizična trudnoća, zakazaće se CTG.</w:t>
-      </w:r>
-    </w:p>
-    <w:p>
-      <w:pPr>
-        <w:pStyle w:val="Pasussalistom"/>
-        <w:rPr>
-          <w:rFonts w:ascii="Times New Roman" w:hAnsi="Times New Roman" w:cs="Times New Roman"/>
-        </w:rPr>
-      </w:pPr>
-    </w:p>
-    <w:p>
-      <w:pPr>
-        <w:pStyle w:val="Pasussalistom"/>
-        <w:numPr>
-          <w:ilvl w:val="0"/>
-          <w:numId w:val="15"/>
-        </w:numPr>
-        <w:rPr>
-          <w:rFonts w:ascii="Times New Roman" w:hAnsi="Times New Roman" w:cs="Times New Roman"/>
-        </w:rPr>
-      </w:pPr>
-      <w:r>
-        <w:rPr>
-          <w:rFonts w:ascii="Times New Roman" w:hAnsi="Times New Roman" w:cs="Times New Roman"/>
-        </w:rPr>
-        <w:t>Ukoliko budu prijavljeni simptomi iz grupe koja ukazuje na prevremeni porođaj, proveriće se nedelja trudnoće i ako je između 23. i 34. trudnica će dobiti terapiju kortikosteroidima. Takođe će se okinuti pravilo za proveru preeklampsije ukoliko ona nije potvrđena do tada. Ukoliko preeklampsija ne bude utvrđena, trudnica će primiti tokolitike, u suprotnom neće.</w:t>
-      </w:r>
-    </w:p>
-    <w:p>
-      <w:pPr>
-        <w:pStyle w:val="Podnaslov"/>
-        <w:rPr>
-          <w:rFonts w:ascii="Times New Roman" w:hAnsi="Times New Roman" w:cs="Times New Roman"/>
-        </w:rPr>
-      </w:pPr>
-      <w:r>
-        <w:rPr>
-          <w:rFonts w:ascii="Times New Roman" w:hAnsi="Times New Roman" w:cs="Times New Roman"/>
-        </w:rPr>
-        <w:t>TEMPLATE</w:t>
-      </w:r>
-    </w:p>
-    <w:p>
-      <w:pPr>
-        <w:rPr>
-          <w:rFonts w:ascii="Times New Roman" w:hAnsi="Times New Roman" w:cs="Times New Roman"/>
-          <w:lang w:val="sr-Latn-RS"/>
-        </w:rPr>
-      </w:pPr>
-      <w:r>
-        <w:rPr>
-          <w:rFonts w:ascii="Times New Roman" w:hAnsi="Times New Roman" w:cs="Times New Roman"/>
-          <w:lang w:val="sr-Latn-RS"/>
-        </w:rPr>
-        <w:t>O</w:t>
-      </w:r>
-      <w:r>
-        <w:rPr>
-          <w:rFonts w:ascii="Times New Roman" w:hAnsi="Times New Roman" w:cs="Times New Roman"/>
-          <w:lang w:val="sr-Latn-RS"/>
-        </w:rPr>
-        <w:t>mogućimo</w:t>
-      </w:r>
-      <w:r>
-        <w:rPr>
-          <w:rFonts w:ascii="Times New Roman" w:hAnsi="Times New Roman" w:cs="Times New Roman"/>
-          <w:lang w:val="sr-Latn-RS"/>
-        </w:rPr>
-        <w:t xml:space="preserve"> </w:t>
-      </w:r>
-      <w:r>
-        <w:rPr>
-          <w:rFonts w:ascii="Times New Roman" w:hAnsi="Times New Roman" w:cs="Times New Roman"/>
-        </w:rPr>
-        <w:t>ćemo</w:t>
-      </w:r>
-      <w:r>
-        <w:rPr>
-          <w:rFonts w:ascii="Times New Roman" w:hAnsi="Times New Roman" w:cs="Times New Roman"/>
-          <w:lang w:val="sr-Latn-RS"/>
-        </w:rPr>
-        <w:t xml:space="preserve"> izm</w:t>
-      </w:r>
-      <w:r>
-        <w:rPr>
-          <w:rFonts w:ascii="Times New Roman" w:hAnsi="Times New Roman" w:cs="Times New Roman"/>
-          <w:lang w:val="sr-Latn-RS"/>
-        </w:rPr>
-        <w:t>ene odre</w:t>
-      </w:r>
-      <w:r>
-        <w:rPr>
-          <w:rFonts w:ascii="Times New Roman" w:hAnsi="Times New Roman" w:cs="Times New Roman"/>
-          <w:lang w:val="sr-Latn-RS"/>
-        </w:rPr>
-        <w:t>đenih parametara za Dabl, Tripl i Kvadripl</w:t>
-      </w:r>
-      <w:r>
-        <w:rPr>
-          <w:rFonts w:ascii="Times New Roman" w:hAnsi="Times New Roman" w:cs="Times New Roman"/>
-          <w:lang w:val="sr-Latn-RS"/>
-        </w:rPr>
-        <w:t xml:space="preserve"> test, kod kojih parametar koji ima uticaj na rač</w:t>
-      </w:r>
-      <w:r>
-        <w:rPr>
-          <w:rFonts w:ascii="Times New Roman" w:hAnsi="Times New Roman" w:cs="Times New Roman"/>
-          <w:lang w:val="sr-Latn-RS"/>
-        </w:rPr>
-        <w:t>una</w:t>
-      </w:r>
-      <w:r>
-        <w:rPr>
-          <w:rFonts w:ascii="Times New Roman" w:hAnsi="Times New Roman" w:cs="Times New Roman"/>
-          <w:lang w:val="sr-Latn-RS"/>
-        </w:rPr>
-        <w:t>nje procenta rizika postojanja bolesti zavisi od etničke pripadnosti, i vrednost na osnovu koje se gleda, može da se menja tokom vremena.</w:t>
-      </w:r>
-    </w:p>
-    <w:p>
-      <w:pPr>
-        <w:rPr>
-          <w:rFonts w:ascii="Times New Roman" w:hAnsi="Times New Roman" w:cs="Times New Roman"/>
-          <w:lang w:val="sr-Latn-RS"/>
-        </w:rPr>
-      </w:pPr>
-    </w:p>
-    <w:p>
-      <w:pPr>
-        <w:pStyle w:val="Podnaslov"/>
-        <w:rPr>
-          <w:lang w:val="sr-Latn-RS"/>
-        </w:rPr>
-      </w:pPr>
-      <w:r>
-        <w:rPr>
-          <w:lang w:val="sr-Latn-RS"/>
-        </w:rPr>
-        <w:lastRenderedPageBreak/>
-        <w:t>KLASNI DIJAGRAM</w:t>
-      </w:r>
-    </w:p>
-    <w:p>
-      <w:pPr>
-        <w:rPr>
+        <w:drawing>
+          <wp:anchor distT="0" distB="0" distL="114300" distR="114300" simplePos="0" relativeHeight="251659264" behindDoc="0" locked="0" layoutInCell="1" allowOverlap="1" wp14:anchorId="41479EB0" wp14:editId="739F9D73">
+            <wp:simplePos x="0" y="0"/>
+            <wp:positionH relativeFrom="margin">
+              <wp:posOffset>-59690</wp:posOffset>
+            </wp:positionH>
+            <wp:positionV relativeFrom="margin">
+              <wp:posOffset>-482600</wp:posOffset>
+            </wp:positionV>
+            <wp:extent cx="5943600" cy="2806065"/>
+            <wp:effectExtent l="0" t="0" r="0" b="0"/>
+            <wp:wrapSquare wrapText="bothSides"/>
+            <wp:docPr id="2" name="Slika 2"/>
+            <wp:cNvGraphicFramePr>
+              <a:graphicFrameLocks xmlns:a="http://schemas.openxmlformats.org/drawingml/2006/main" noChangeAspect="1"/>
+            </wp:cNvGraphicFramePr>
+            <a:graphic xmlns:a="http://schemas.openxmlformats.org/drawingml/2006/main">
+              <a:graphicData uri="http://schemas.openxmlformats.org/drawingml/2006/picture">
+                <pic:pic xmlns:pic="http://schemas.openxmlformats.org/drawingml/2006/picture">
+                  <pic:nvPicPr>
+                    <pic:cNvPr id="0" name="backward.png"/>
+                    <pic:cNvPicPr/>
+                  </pic:nvPicPr>
+                  <pic:blipFill>
+                    <a:blip r:embed="rId9">
+                      <a:extLst>
+                        <a:ext uri="{28A0092B-C50C-407E-A947-70E740481C1C}">
+                          <a14:useLocalDpi xmlns:a14="http://schemas.microsoft.com/office/drawing/2010/main" val="0"/>
+                        </a:ext>
+                      </a:extLst>
+                    </a:blip>
+                    <a:stretch>
+                      <a:fillRect/>
+                    </a:stretch>
+                  </pic:blipFill>
+                  <pic:spPr>
+                    <a:xfrm>
+                      <a:off x="0" y="0"/>
+                      <a:ext cx="5943600" cy="2806065"/>
+                    </a:xfrm>
+                    <a:prstGeom prst="rect">
+                      <a:avLst/>
+                    </a:prstGeom>
+                  </pic:spPr>
+                </pic:pic>
+              </a:graphicData>
+            </a:graphic>
+          </wp:anchor>
+        </w:drawing>
+      </w:r>
+    </w:p>
+    <w:p>
+      <w:pPr>
+        <w:pStyle w:val="Pasussalistom"/>
+        <w:rPr>
+          <w:rFonts w:ascii="Times New Roman" w:hAnsi="Times New Roman" w:cs="Times New Roman"/>
+          <w:lang w:val="sr-Latn-RS"/>
+        </w:rPr>
+      </w:pPr>
+    </w:p>
+    <w:p>
+      <w:pPr>
+        <w:pStyle w:val="Pasussalistom"/>
+        <w:ind w:firstLine="720"/>
+        <w:rPr>
+          <w:rFonts w:ascii="Times New Roman" w:hAnsi="Times New Roman" w:cs="Times New Roman"/>
+          <w:lang w:val="sr-Latn-RS"/>
+        </w:rPr>
+      </w:pPr>
+    </w:p>
+    <w:p>
+      <w:pPr>
+        <w:pStyle w:val="Pasussalistom"/>
+        <w:rPr>
+          <w:rFonts w:ascii="Times New Roman" w:hAnsi="Times New Roman" w:cs="Times New Roman"/>
           <w:lang w:val="sr-Latn-RS"/>
         </w:rPr>
       </w:pPr>
@@ -3460,7 +2945,415 @@
     </w:p>
     <w:p>
       <w:pPr>
-        <w:rPr>
+        <w:pStyle w:val="Pasussalistom"/>
+        <w:rPr>
+          <w:rFonts w:ascii="Times New Roman" w:hAnsi="Times New Roman" w:cs="Times New Roman"/>
+          <w:lang w:val="sr-Latn-RS"/>
+        </w:rPr>
+      </w:pPr>
+    </w:p>
+    <w:p>
+      <w:pPr>
+        <w:pStyle w:val="Podnaslov"/>
+        <w:rPr>
+          <w:lang w:val="sr-Latn-RS"/>
+        </w:rPr>
+      </w:pPr>
+      <w:r>
+        <w:rPr>
+          <w:lang w:val="sr-Latn-RS"/>
+        </w:rPr>
+        <w:t>QUERY</w:t>
+      </w:r>
+    </w:p>
+    <w:p>
+      <w:pPr>
+        <w:rPr>
+          <w:lang w:val="sr-Latn-RS"/>
+        </w:rPr>
+      </w:pPr>
+      <w:r>
+        <w:rPr>
+          <w:lang w:val="sr-Latn-RS"/>
+        </w:rPr>
+        <w:tab/>
+        <w:t>Sistem sadrži tri vrste izveštaja:</w:t>
+      </w:r>
+    </w:p>
+    <w:p>
+      <w:pPr>
+        <w:rPr>
+          <w:lang w:val="sr-Latn-RS"/>
+        </w:rPr>
+      </w:pPr>
+    </w:p>
+    <w:p>
+      <w:pPr>
+        <w:rPr>
+          <w:lang w:val="sr-Latn-RS"/>
+        </w:rPr>
+      </w:pPr>
+    </w:p>
+    <w:p>
+      <w:pPr>
+        <w:rPr>
+          <w:lang w:val="sr-Latn-RS"/>
+        </w:rPr>
+      </w:pPr>
+    </w:p>
+    <w:p>
+      <w:pPr>
+        <w:rPr>
+          <w:lang w:val="sr-Latn-RS"/>
+        </w:rPr>
+      </w:pPr>
+    </w:p>
+    <w:p>
+      <w:pPr>
+        <w:pStyle w:val="Podnaslov"/>
+        <w:rPr>
+          <w:rFonts w:ascii="Times New Roman" w:hAnsi="Times New Roman" w:cs="Times New Roman"/>
+        </w:rPr>
+      </w:pPr>
+      <w:r>
+        <w:rPr>
+          <w:rFonts w:ascii="Times New Roman" w:hAnsi="Times New Roman" w:cs="Times New Roman"/>
+        </w:rPr>
+        <w:t>FORWARD CHAINING</w:t>
+      </w:r>
+    </w:p>
+    <w:p>
+      <w:pPr>
+        <w:pStyle w:val="Pasussalistom"/>
+        <w:numPr>
+          <w:ilvl w:val="0"/>
+          <w:numId w:val="15"/>
+        </w:numPr>
+        <w:rPr>
+          <w:rFonts w:ascii="Times New Roman" w:hAnsi="Times New Roman" w:cs="Times New Roman"/>
+        </w:rPr>
+      </w:pPr>
+      <w:r>
+        <w:rPr>
+          <w:rFonts w:ascii="Times New Roman" w:hAnsi="Times New Roman" w:cs="Times New Roman"/>
+        </w:rPr>
+        <w:t>(Primer objašnjen od 8. do 22. nedelje )</w:t>
+      </w:r>
+    </w:p>
+    <w:p>
+      <w:pPr>
+        <w:pStyle w:val="Pasussalistom"/>
+        <w:rPr>
+          <w:rFonts w:ascii="Times New Roman" w:hAnsi="Times New Roman" w:cs="Times New Roman"/>
+        </w:rPr>
+      </w:pPr>
+      <w:r>
+        <w:rPr>
+          <w:rFonts w:ascii="Times New Roman" w:hAnsi="Times New Roman" w:cs="Times New Roman"/>
+        </w:rPr>
+        <w:t xml:space="preserve">Ukoliko se trudnica javila od 12. </w:t>
+      </w:r>
+      <w:r>
+        <w:rPr>
+          <w:rFonts w:ascii="Times New Roman" w:hAnsi="Times New Roman" w:cs="Times New Roman"/>
+        </w:rPr>
+        <w:t>do 15. nedelje šalje se na Dabl</w:t>
+      </w:r>
+      <w:r>
+        <w:rPr>
+          <w:rFonts w:ascii="Times New Roman" w:hAnsi="Times New Roman" w:cs="Times New Roman"/>
+        </w:rPr>
+        <w:t xml:space="preserve"> test, ukoliko su rezultati testa dobri ali trudnica ima preko 35 godina ili ukoliko su r</w:t>
+      </w:r>
+      <w:r>
+        <w:rPr>
+          <w:rFonts w:ascii="Times New Roman" w:hAnsi="Times New Roman" w:cs="Times New Roman"/>
+        </w:rPr>
+        <w:t>ezultati loši šalje se na Tripl</w:t>
+      </w:r>
+      <w:r>
+        <w:rPr>
+          <w:rFonts w:ascii="Times New Roman" w:hAnsi="Times New Roman" w:cs="Times New Roman"/>
+        </w:rPr>
+        <w:t xml:space="preserve"> test.</w:t>
+      </w:r>
+    </w:p>
+    <w:p>
+      <w:pPr>
+        <w:pStyle w:val="Pasussalistom"/>
+        <w:rPr>
+          <w:rFonts w:ascii="Times New Roman" w:hAnsi="Times New Roman" w:cs="Times New Roman"/>
+        </w:rPr>
+      </w:pPr>
+      <w:r>
+        <w:rPr>
+          <w:rFonts w:ascii="Times New Roman" w:hAnsi="Times New Roman" w:cs="Times New Roman"/>
+        </w:rPr>
+        <w:t>U</w:t>
+      </w:r>
+      <w:r>
+        <w:rPr>
+          <w:rFonts w:ascii="Times New Roman" w:hAnsi="Times New Roman" w:cs="Times New Roman"/>
+        </w:rPr>
+        <w:t>koliko su rezultati Tripl</w:t>
+      </w:r>
+      <w:r>
+        <w:rPr>
+          <w:rFonts w:ascii="Times New Roman" w:hAnsi="Times New Roman" w:cs="Times New Roman"/>
+        </w:rPr>
+        <w:t xml:space="preserve"> test</w:t>
+      </w:r>
+      <w:r>
+        <w:rPr>
+          <w:rFonts w:ascii="Times New Roman" w:hAnsi="Times New Roman" w:cs="Times New Roman"/>
+        </w:rPr>
+        <w:t>a loši i ukoliko je prethodno otkriveno da neko ima genetske anomalije ona se dalje šalje na amniocentezu. Ukoliko su rezultati amniocenteze loši trudnica može da odluči da li želi da nastavi sa trudnoćom.</w:t>
+      </w:r>
+    </w:p>
+    <w:p>
+      <w:pPr>
+        <w:pStyle w:val="Pasussalistom"/>
+        <w:rPr>
+          <w:rFonts w:ascii="Times New Roman" w:hAnsi="Times New Roman" w:cs="Times New Roman"/>
+        </w:rPr>
+      </w:pPr>
+      <w:r>
+        <w:rPr>
+          <w:rFonts w:ascii="Times New Roman" w:hAnsi="Times New Roman" w:cs="Times New Roman"/>
+        </w:rPr>
+        <w:t xml:space="preserve">Ukoliko nije utvrđeno da je trudnoća visokorizična, a trudnica treba da ide na amniocentezu </w:t>
+      </w:r>
+    </w:p>
+    <w:p>
+      <w:pPr>
+        <w:pStyle w:val="Pasussalistom"/>
+        <w:rPr>
+          <w:rFonts w:ascii="Times New Roman" w:hAnsi="Times New Roman" w:cs="Times New Roman"/>
+        </w:rPr>
+      </w:pPr>
+      <w:r>
+        <w:rPr>
+          <w:rFonts w:ascii="Times New Roman" w:hAnsi="Times New Roman" w:cs="Times New Roman"/>
+        </w:rPr>
+        <w:t>okinuće se pravilo da li je trudnoća visokorizična ukoliko jeste amniocenteza ne sme da se radi. Ukoliko se trudnica javila nakon 15.nede</w:t>
+      </w:r>
+      <w:r>
+        <w:rPr>
+          <w:rFonts w:ascii="Times New Roman" w:hAnsi="Times New Roman" w:cs="Times New Roman"/>
+        </w:rPr>
+        <w:t>lje i prethodno nije uradila Dabl</w:t>
+      </w:r>
+      <w:r>
+        <w:rPr>
+          <w:rFonts w:ascii="Times New Roman" w:hAnsi="Times New Roman" w:cs="Times New Roman"/>
+        </w:rPr>
+        <w:t xml:space="preserve"> test šalje se na Kvadripl test.  Ukoliko su rezultati Kvadripl testa loši radi se amniocenteza.</w:t>
+      </w:r>
+    </w:p>
+    <w:p>
+      <w:pPr>
+        <w:pStyle w:val="Pasussalistom"/>
+        <w:rPr>
+          <w:rFonts w:ascii="Times New Roman" w:hAnsi="Times New Roman" w:cs="Times New Roman"/>
+        </w:rPr>
+      </w:pPr>
+    </w:p>
+    <w:p>
+      <w:pPr>
+        <w:pStyle w:val="Pasussalistom"/>
+        <w:numPr>
+          <w:ilvl w:val="0"/>
+          <w:numId w:val="15"/>
+        </w:numPr>
+        <w:rPr>
+          <w:rFonts w:ascii="Times New Roman" w:hAnsi="Times New Roman" w:cs="Times New Roman"/>
+        </w:rPr>
+      </w:pPr>
+      <w:r>
+        <w:rPr>
+          <w:rFonts w:ascii="Times New Roman" w:hAnsi="Times New Roman" w:cs="Times New Roman"/>
+        </w:rPr>
+        <w:lastRenderedPageBreak/>
+        <w:t>Ukoliko budu prijavljeni simptomi iz grupe koja ukazuje na prevremeni porođaj, proveriće se nedelja trudnoće i ako je između 23. i 34. trudnica će dobiti terapiju kortikosteroidima. Takođe će se okinuti pravilo za proveru preeklampsije ukoliko ona nije potvrđena do tada. Ukoliko preeklampsija ne bude utvrđena, trudnica će primiti tokolitike, u suprotnom neće.</w:t>
+      </w:r>
+    </w:p>
+    <w:p>
+      <w:pPr>
+        <w:pStyle w:val="Pasussalistom"/>
+        <w:rPr>
+          <w:rFonts w:ascii="Times New Roman" w:hAnsi="Times New Roman" w:cs="Times New Roman"/>
+        </w:rPr>
+      </w:pPr>
+    </w:p>
+    <w:p>
+      <w:pPr>
+        <w:pStyle w:val="Podnaslov"/>
+        <w:rPr>
+          <w:rFonts w:ascii="Times New Roman" w:hAnsi="Times New Roman" w:cs="Times New Roman"/>
+        </w:rPr>
+      </w:pPr>
+      <w:r>
+        <w:rPr>
+          <w:rFonts w:ascii="Times New Roman" w:hAnsi="Times New Roman" w:cs="Times New Roman"/>
+        </w:rPr>
+        <w:t>TEMPLATE</w:t>
+      </w:r>
+    </w:p>
+    <w:p>
+      <w:pPr>
+        <w:rPr>
+          <w:rFonts w:ascii="Times New Roman" w:hAnsi="Times New Roman" w:cs="Times New Roman"/>
+          <w:lang w:val="sr-Latn-RS"/>
+        </w:rPr>
+      </w:pPr>
+      <w:r>
+        <w:rPr>
+          <w:rFonts w:ascii="Times New Roman" w:hAnsi="Times New Roman" w:cs="Times New Roman"/>
+          <w:lang w:val="sr-Latn-RS"/>
+        </w:rPr>
+        <w:t>O</w:t>
+      </w:r>
+      <w:r>
+        <w:rPr>
+          <w:rFonts w:ascii="Times New Roman" w:hAnsi="Times New Roman" w:cs="Times New Roman"/>
+          <w:lang w:val="sr-Latn-RS"/>
+        </w:rPr>
+        <w:t>mogući</w:t>
+      </w:r>
+      <w:r>
+        <w:rPr>
+          <w:rFonts w:ascii="Times New Roman" w:hAnsi="Times New Roman" w:cs="Times New Roman"/>
+        </w:rPr>
+        <w:t>ćemo</w:t>
+      </w:r>
+      <w:r>
+        <w:rPr>
+          <w:rFonts w:ascii="Times New Roman" w:hAnsi="Times New Roman" w:cs="Times New Roman"/>
+          <w:lang w:val="sr-Latn-RS"/>
+        </w:rPr>
+        <w:t xml:space="preserve"> izm</w:t>
+      </w:r>
+      <w:r>
+        <w:rPr>
+          <w:rFonts w:ascii="Times New Roman" w:hAnsi="Times New Roman" w:cs="Times New Roman"/>
+          <w:lang w:val="sr-Latn-RS"/>
+        </w:rPr>
+        <w:t xml:space="preserve">enu </w:t>
+      </w:r>
+      <w:r>
+        <w:rPr>
+          <w:rFonts w:ascii="Times New Roman" w:hAnsi="Times New Roman" w:cs="Times New Roman"/>
+          <w:lang w:val="en-US"/>
+        </w:rPr>
+        <w:t>“</w:t>
+      </w:r>
+      <w:proofErr w:type="spellStart"/>
+      <w:r>
+        <w:rPr>
+          <w:rFonts w:ascii="Times New Roman" w:hAnsi="Times New Roman" w:cs="Times New Roman"/>
+          <w:lang w:val="sr-Latn-RS"/>
+        </w:rPr>
+        <w:t>cut</w:t>
+      </w:r>
+      <w:proofErr w:type="spellEnd"/>
+      <w:r>
+        <w:rPr>
+          <w:rFonts w:ascii="Times New Roman" w:hAnsi="Times New Roman" w:cs="Times New Roman"/>
+          <w:lang w:val="sr-Latn-RS"/>
+        </w:rPr>
+        <w:t xml:space="preserve"> </w:t>
+      </w:r>
+      <w:proofErr w:type="spellStart"/>
+      <w:r>
+        <w:rPr>
+          <w:rFonts w:ascii="Times New Roman" w:hAnsi="Times New Roman" w:cs="Times New Roman"/>
+          <w:lang w:val="sr-Latn-RS"/>
+        </w:rPr>
+        <w:t>off</w:t>
+      </w:r>
+      <w:proofErr w:type="spellEnd"/>
+      <w:r>
+        <w:rPr>
+          <w:rFonts w:ascii="Times New Roman" w:hAnsi="Times New Roman" w:cs="Times New Roman"/>
+          <w:lang w:val="sr-Latn-RS"/>
+        </w:rPr>
+        <w:t xml:space="preserve">“  vrednosti </w:t>
+      </w:r>
+      <w:r>
+        <w:rPr>
+          <w:rFonts w:ascii="Times New Roman" w:hAnsi="Times New Roman" w:cs="Times New Roman"/>
+          <w:lang w:val="sr-Latn-RS"/>
+        </w:rPr>
+        <w:t xml:space="preserve">za </w:t>
+      </w:r>
+      <w:proofErr w:type="spellStart"/>
+      <w:r>
+        <w:rPr>
+          <w:rFonts w:ascii="Times New Roman" w:hAnsi="Times New Roman" w:cs="Times New Roman"/>
+          <w:lang w:val="sr-Latn-RS"/>
+        </w:rPr>
+        <w:t>Dabl</w:t>
+      </w:r>
+      <w:proofErr w:type="spellEnd"/>
+      <w:r>
+        <w:rPr>
+          <w:rFonts w:ascii="Times New Roman" w:hAnsi="Times New Roman" w:cs="Times New Roman"/>
+          <w:lang w:val="sr-Latn-RS"/>
+        </w:rPr>
+        <w:t xml:space="preserve">, </w:t>
+      </w:r>
+      <w:proofErr w:type="spellStart"/>
+      <w:r>
+        <w:rPr>
+          <w:rFonts w:ascii="Times New Roman" w:hAnsi="Times New Roman" w:cs="Times New Roman"/>
+          <w:lang w:val="sr-Latn-RS"/>
+        </w:rPr>
+        <w:t>Tripl</w:t>
+      </w:r>
+      <w:proofErr w:type="spellEnd"/>
+      <w:r>
+        <w:rPr>
+          <w:rFonts w:ascii="Times New Roman" w:hAnsi="Times New Roman" w:cs="Times New Roman"/>
+          <w:lang w:val="sr-Latn-RS"/>
+        </w:rPr>
+        <w:t xml:space="preserve"> i </w:t>
+      </w:r>
+      <w:proofErr w:type="spellStart"/>
+      <w:r>
+        <w:rPr>
+          <w:rFonts w:ascii="Times New Roman" w:hAnsi="Times New Roman" w:cs="Times New Roman"/>
+          <w:lang w:val="sr-Latn-RS"/>
+        </w:rPr>
+        <w:t>Kvadripl</w:t>
+      </w:r>
+      <w:proofErr w:type="spellEnd"/>
+      <w:r>
+        <w:rPr>
+          <w:rFonts w:ascii="Times New Roman" w:hAnsi="Times New Roman" w:cs="Times New Roman"/>
+          <w:lang w:val="sr-Latn-RS"/>
+        </w:rPr>
+        <w:t xml:space="preserve"> test</w:t>
+      </w:r>
+      <w:r>
+        <w:rPr>
+          <w:rFonts w:ascii="Times New Roman" w:hAnsi="Times New Roman" w:cs="Times New Roman"/>
+          <w:lang w:val="sr-Latn-RS"/>
+        </w:rPr>
+        <w:t>.</w:t>
+      </w:r>
+    </w:p>
+    <w:p>
+      <w:pPr>
+        <w:rPr>
+          <w:rFonts w:ascii="Times New Roman" w:hAnsi="Times New Roman" w:cs="Times New Roman"/>
+          <w:lang w:val="sr-Latn-RS"/>
+        </w:rPr>
+      </w:pPr>
+    </w:p>
+    <w:p>
+      <w:pPr>
+        <w:rPr>
+          <w:rFonts w:ascii="Times New Roman" w:hAnsi="Times New Roman" w:cs="Times New Roman"/>
           <w:lang w:val="sr-Latn-RS"/>
         </w:rPr>
       </w:pPr>
@@ -3469,10 +3362,19 @@
           <w:noProof/>
           <w:lang w:val="en-GB" w:eastAsia="en-GB"/>
         </w:rPr>
+        <w:lastRenderedPageBreak/>
         <w:drawing>
-          <wp:inline distT="0" distB="0" distL="0" distR="0">
+          <wp:anchor distT="0" distB="0" distL="114300" distR="114300" simplePos="0" relativeHeight="251658240" behindDoc="0" locked="0" layoutInCell="1" allowOverlap="1">
+            <wp:simplePos x="914400" y="1270000"/>
+            <wp:positionH relativeFrom="margin">
+              <wp:align>center</wp:align>
+            </wp:positionH>
+            <wp:positionV relativeFrom="margin">
+              <wp:align>bottom</wp:align>
+            </wp:positionV>
             <wp:extent cx="5943600" cy="5914390"/>
             <wp:effectExtent l="0" t="0" r="0" b="0"/>
+            <wp:wrapSquare wrapText="bothSides"/>
             <wp:docPr id="1" name="Slika 1"/>
             <wp:cNvGraphicFramePr>
               <a:graphicFrameLocks xmlns:a="http://schemas.openxmlformats.org/drawingml/2006/main" noChangeAspect="1"/>
@@ -3485,7 +3387,7 @@
                     <pic:cNvPicPr/>
                   </pic:nvPicPr>
                   <pic:blipFill>
-                    <a:blip r:embed="rId7">
+                    <a:blip r:embed="rId10">
                       <a:extLst>
                         <a:ext uri="{28A0092B-C50C-407E-A947-70E740481C1C}">
                           <a14:useLocalDpi xmlns:a14="http://schemas.microsoft.com/office/drawing/2010/main" val="0"/>
@@ -3508,11 +3410,40 @@
                 </pic:pic>
               </a:graphicData>
             </a:graphic>
-          </wp:inline>
+          </wp:anchor>
         </w:drawing>
       </w:r>
     </w:p>
+    <w:p>
+      <w:pPr>
+        <w:rPr>
+          <w:lang w:val="sr-Latn-RS"/>
+        </w:rPr>
+      </w:pPr>
+    </w:p>
+    <w:p>
+      <w:pPr>
+        <w:pStyle w:val="Podnaslov"/>
+        <w:rPr>
+          <w:lang w:val="sr-Latn-RS"/>
+        </w:rPr>
+      </w:pPr>
+      <w:r>
+        <w:rPr>
+          <w:lang w:val="sr-Latn-RS"/>
+        </w:rPr>
+        <w:t>KLASNI DIJAGRAM</w:t>
+      </w:r>
+    </w:p>
+    <w:p>
+      <w:pPr>
+        <w:rPr>
+          <w:lang w:val="sr-Latn-RS"/>
+        </w:rPr>
+      </w:pPr>
+    </w:p>
     <w:sectPr>
+      <w:headerReference w:type="default" r:id="rId11"/>
       <w:pgSz w:w="12240" w:h="15840"/>
       <w:pgMar w:top="1440" w:right="1440" w:bottom="1440" w:left="1440" w:header="720" w:footer="720" w:gutter="0"/>
       <w:cols w:space="720"/>
@@ -3522,6 +3453,82 @@
 </w:document>
 </file>
 
+<file path=word/endnotes.xml><?xml version="1.0" encoding="utf-8"?>
+<w:endnotes xmlns:wpc="http://schemas.microsoft.com/office/word/2010/wordprocessingCanvas" xmlns:mc="http://schemas.openxmlformats.org/markup-compatibility/2006" xmlns:o="urn:schemas-microsoft-com:office:office" xmlns:r="http://schemas.openxmlformats.org/officeDocument/2006/relationships" xmlns:m="http://schemas.openxmlformats.org/officeDocument/2006/math" xmlns:v="urn:schemas-microsoft-com:vml" xmlns:wp14="http://schemas.microsoft.com/office/word/2010/wordprocessingDrawing" xmlns:wp="http://schemas.openxmlformats.org/drawingml/2006/wordprocessingDrawing" xmlns:w10="urn:schemas-microsoft-com:office:word" xmlns:w="http://schemas.openxmlformats.org/wordprocessingml/2006/main" xmlns:w14="http://schemas.microsoft.com/office/word/2010/wordml" xmlns:wpg="http://schemas.microsoft.com/office/word/2010/wordprocessingGroup" xmlns:wpi="http://schemas.microsoft.com/office/word/2010/wordprocessingInk" xmlns:wne="http://schemas.microsoft.com/office/word/2006/wordml" xmlns:wps="http://schemas.microsoft.com/office/word/2010/wordprocessingShape" mc:Ignorable="w14 wp14">
+  <w:endnote w:type="separator" w:id="-1">
+    <w:p>
+      <w:pPr>
+        <w:spacing w:after="0" w:line="240" w:lineRule="auto"/>
+      </w:pPr>
+      <w:r>
+        <w:separator/>
+      </w:r>
+    </w:p>
+  </w:endnote>
+  <w:endnote w:type="continuationSeparator" w:id="0">
+    <w:p>
+      <w:pPr>
+        <w:spacing w:after="0" w:line="240" w:lineRule="auto"/>
+      </w:pPr>
+      <w:r>
+        <w:continuationSeparator/>
+      </w:r>
+    </w:p>
+  </w:endnote>
+</w:endnotes>
+</file>
+
+<file path=word/footnotes.xml><?xml version="1.0" encoding="utf-8"?>
+<w:footnotes xmlns:wpc="http://schemas.microsoft.com/office/word/2010/wordprocessingCanvas" xmlns:mc="http://schemas.openxmlformats.org/markup-compatibility/2006" xmlns:o="urn:schemas-microsoft-com:office:office" xmlns:r="http://schemas.openxmlformats.org/officeDocument/2006/relationships" xmlns:m="http://schemas.openxmlformats.org/officeDocument/2006/math" xmlns:v="urn:schemas-microsoft-com:vml" xmlns:wp14="http://schemas.microsoft.com/office/word/2010/wordprocessingDrawing" xmlns:wp="http://schemas.openxmlformats.org/drawingml/2006/wordprocessingDrawing" xmlns:w10="urn:schemas-microsoft-com:office:word" xmlns:w="http://schemas.openxmlformats.org/wordprocessingml/2006/main" xmlns:w14="http://schemas.microsoft.com/office/word/2010/wordml" xmlns:wpg="http://schemas.microsoft.com/office/word/2010/wordprocessingGroup" xmlns:wpi="http://schemas.microsoft.com/office/word/2010/wordprocessingInk" xmlns:wne="http://schemas.microsoft.com/office/word/2006/wordml" xmlns:wps="http://schemas.microsoft.com/office/word/2010/wordprocessingShape" mc:Ignorable="w14 wp14">
+  <w:footnote w:type="separator" w:id="-1">
+    <w:p>
+      <w:pPr>
+        <w:spacing w:after="0" w:line="240" w:lineRule="auto"/>
+      </w:pPr>
+      <w:r>
+        <w:separator/>
+      </w:r>
+    </w:p>
+  </w:footnote>
+  <w:footnote w:type="continuationSeparator" w:id="0">
+    <w:p>
+      <w:pPr>
+        <w:spacing w:after="0" w:line="240" w:lineRule="auto"/>
+      </w:pPr>
+      <w:r>
+        <w:continuationSeparator/>
+      </w:r>
+    </w:p>
+  </w:footnote>
+</w:footnotes>
+</file>
+
+<file path=word/header1.xml><?xml version="1.0" encoding="utf-8"?>
+<w:hdr xmlns:wpc="http://schemas.microsoft.com/office/word/2010/wordprocessingCanvas" xmlns:mc="http://schemas.openxmlformats.org/markup-compatibility/2006" xmlns:o="urn:schemas-microsoft-com:office:office" xmlns:r="http://schemas.openxmlformats.org/officeDocument/2006/relationships" xmlns:m="http://schemas.openxmlformats.org/officeDocument/2006/math" xmlns:v="urn:schemas-microsoft-com:vml" xmlns:wp14="http://schemas.microsoft.com/office/word/2010/wordprocessingDrawing" xmlns:wp="http://schemas.openxmlformats.org/drawingml/2006/wordprocessingDrawing" xmlns:w10="urn:schemas-microsoft-com:office:word" xmlns:w="http://schemas.openxmlformats.org/wordprocessingml/2006/main" xmlns:w14="http://schemas.microsoft.com/office/word/2010/wordml" xmlns:wpg="http://schemas.microsoft.com/office/word/2010/wordprocessingGroup" xmlns:wpi="http://schemas.microsoft.com/office/word/2010/wordprocessingInk" xmlns:wne="http://schemas.microsoft.com/office/word/2006/wordml" xmlns:wps="http://schemas.microsoft.com/office/word/2010/wordprocessingShape" mc:Ignorable="w14 wp14">
+  <w:p>
+    <w:pPr>
+      <w:rPr>
+        <w:rFonts w:ascii="Times New Roman" w:hAnsi="Times New Roman" w:cs="Times New Roman"/>
+        <w:lang w:val="sr-Latn-RS"/>
+      </w:rPr>
+    </w:pPr>
+  </w:p>
+  <w:p>
+    <w:pPr>
+      <w:pStyle w:val="Podnaslov"/>
+      <w:rPr>
+        <w:lang w:val="sr-Latn-RS"/>
+      </w:rPr>
+    </w:pPr>
+  </w:p>
+  <w:p>
+    <w:pPr>
+      <w:pStyle w:val="Zaglavljestranice"/>
+    </w:pPr>
+  </w:p>
+</w:hdr>
+</file>
+
 <file path=word/numbering.xml><?xml version="1.0" encoding="utf-8"?>
 <w:numbering xmlns:wpc="http://schemas.microsoft.com/office/word/2010/wordprocessingCanvas" xmlns:mc="http://schemas.openxmlformats.org/markup-compatibility/2006" xmlns:o="urn:schemas-microsoft-com:office:office" xmlns:r="http://schemas.openxmlformats.org/officeDocument/2006/relationships" xmlns:m="http://schemas.openxmlformats.org/officeDocument/2006/math" xmlns:v="urn:schemas-microsoft-com:vml" xmlns:wp14="http://schemas.microsoft.com/office/word/2010/wordprocessingDrawing" xmlns:wp="http://schemas.openxmlformats.org/drawingml/2006/wordprocessingDrawing" xmlns:w10="urn:schemas-microsoft-com:office:word" xmlns:w="http://schemas.openxmlformats.org/wordprocessingml/2006/main" xmlns:w14="http://schemas.microsoft.com/office/word/2010/wordml" xmlns:wpg="http://schemas.microsoft.com/office/word/2010/wordprocessingGroup" xmlns:wpi="http://schemas.microsoft.com/office/word/2010/wordprocessingInk" xmlns:wne="http://schemas.microsoft.com/office/word/2006/wordml" xmlns:wps="http://schemas.microsoft.com/office/word/2010/wordprocessingShape" mc:Ignorable="w14 wp14">
   <w:abstractNum w:abstractNumId="0">
@@ -3701,6 +3708,119 @@
     </w:lvl>
   </w:abstractNum>
   <w:abstractNum w:abstractNumId="2">
+    <w:nsid w:val="11465CF4"/>
+    <w:multiLevelType w:val="hybridMultilevel"/>
+    <w:tmpl w:val="7356164C"/>
+    <w:lvl w:ilvl="0" w:tplc="08090001">
+      <w:start w:val="1"/>
+      <w:numFmt w:val="bullet"/>
+      <w:lvlText w:val=""/>
+      <w:lvlJc w:val="left"/>
+      <w:pPr>
+        <w:ind w:left="720" w:hanging="360"/>
+      </w:pPr>
+      <w:rPr>
+        <w:rFonts w:ascii="Symbol" w:hAnsi="Symbol" w:hint="default"/>
+      </w:rPr>
+    </w:lvl>
+    <w:lvl w:ilvl="1" w:tplc="08090003" w:tentative="1">
+      <w:start w:val="1"/>
+      <w:numFmt w:val="bullet"/>
+      <w:lvlText w:val="o"/>
+      <w:lvlJc w:val="left"/>
+      <w:pPr>
+        <w:ind w:left="1440" w:hanging="360"/>
+      </w:pPr>
+      <w:rPr>
+        <w:rFonts w:ascii="Courier New" w:hAnsi="Courier New" w:cs="Courier New" w:hint="default"/>
+      </w:rPr>
+    </w:lvl>
+    <w:lvl w:ilvl="2" w:tplc="08090005" w:tentative="1">
+      <w:start w:val="1"/>
+      <w:numFmt w:val="bullet"/>
+      <w:lvlText w:val=""/>
+      <w:lvlJc w:val="left"/>
+      <w:pPr>
+        <w:ind w:left="2160" w:hanging="360"/>
+      </w:pPr>
+      <w:rPr>
+        <w:rFonts w:ascii="Wingdings" w:hAnsi="Wingdings" w:hint="default"/>
+      </w:rPr>
+    </w:lvl>
+    <w:lvl w:ilvl="3" w:tplc="08090001" w:tentative="1">
+      <w:start w:val="1"/>
+      <w:numFmt w:val="bullet"/>
+      <w:lvlText w:val=""/>
+      <w:lvlJc w:val="left"/>
+      <w:pPr>
+        <w:ind w:left="2880" w:hanging="360"/>
+      </w:pPr>
+      <w:rPr>
+        <w:rFonts w:ascii="Symbol" w:hAnsi="Symbol" w:hint="default"/>
+      </w:rPr>
+    </w:lvl>
+    <w:lvl w:ilvl="4" w:tplc="08090003" w:tentative="1">
+      <w:start w:val="1"/>
+      <w:numFmt w:val="bullet"/>
+      <w:lvlText w:val="o"/>
+      <w:lvlJc w:val="left"/>
+      <w:pPr>
+        <w:ind w:left="3600" w:hanging="360"/>
+      </w:pPr>
+      <w:rPr>
+        <w:rFonts w:ascii="Courier New" w:hAnsi="Courier New" w:cs="Courier New" w:hint="default"/>
+      </w:rPr>
+    </w:lvl>
+    <w:lvl w:ilvl="5" w:tplc="08090005" w:tentative="1">
+      <w:start w:val="1"/>
+      <w:numFmt w:val="bullet"/>
+      <w:lvlText w:val=""/>
+      <w:lvlJc w:val="left"/>
+      <w:pPr>
+        <w:ind w:left="4320" w:hanging="360"/>
+      </w:pPr>
+      <w:rPr>
+        <w:rFonts w:ascii="Wingdings" w:hAnsi="Wingdings" w:hint="default"/>
+      </w:rPr>
+    </w:lvl>
+    <w:lvl w:ilvl="6" w:tplc="08090001" w:tentative="1">
+      <w:start w:val="1"/>
+      <w:numFmt w:val="bullet"/>
+      <w:lvlText w:val=""/>
+      <w:lvlJc w:val="left"/>
+      <w:pPr>
+        <w:ind w:left="5040" w:hanging="360"/>
+      </w:pPr>
+      <w:rPr>
+        <w:rFonts w:ascii="Symbol" w:hAnsi="Symbol" w:hint="default"/>
+      </w:rPr>
+    </w:lvl>
+    <w:lvl w:ilvl="7" w:tplc="08090003" w:tentative="1">
+      <w:start w:val="1"/>
+      <w:numFmt w:val="bullet"/>
+      <w:lvlText w:val="o"/>
+      <w:lvlJc w:val="left"/>
+      <w:pPr>
+        <w:ind w:left="5760" w:hanging="360"/>
+      </w:pPr>
+      <w:rPr>
+        <w:rFonts w:ascii="Courier New" w:hAnsi="Courier New" w:cs="Courier New" w:hint="default"/>
+      </w:rPr>
+    </w:lvl>
+    <w:lvl w:ilvl="8" w:tplc="08090005" w:tentative="1">
+      <w:start w:val="1"/>
+      <w:numFmt w:val="bullet"/>
+      <w:lvlText w:val=""/>
+      <w:lvlJc w:val="left"/>
+      <w:pPr>
+        <w:ind w:left="6480" w:hanging="360"/>
+      </w:pPr>
+      <w:rPr>
+        <w:rFonts w:ascii="Wingdings" w:hAnsi="Wingdings" w:hint="default"/>
+      </w:rPr>
+    </w:lvl>
+  </w:abstractNum>
+  <w:abstractNum w:abstractNumId="3">
     <w:nsid w:val="122D0283"/>
     <w:multiLevelType w:val="hybridMultilevel"/>
     <w:tmpl w:val="01A4680C"/>
@@ -3813,7 +3933,7 @@
       </w:rPr>
     </w:lvl>
   </w:abstractNum>
-  <w:abstractNum w:abstractNumId="3">
+  <w:abstractNum w:abstractNumId="4">
     <w:nsid w:val="1626766C"/>
     <w:multiLevelType w:val="hybridMultilevel"/>
     <w:tmpl w:val="C4FA47FC"/>
@@ -3899,7 +4019,7 @@
       </w:pPr>
     </w:lvl>
   </w:abstractNum>
-  <w:abstractNum w:abstractNumId="4">
+  <w:abstractNum w:abstractNumId="5">
     <w:nsid w:val="2084111A"/>
     <w:multiLevelType w:val="hybridMultilevel"/>
     <w:tmpl w:val="9CA03402"/>
@@ -3985,7 +4105,7 @@
       </w:pPr>
     </w:lvl>
   </w:abstractNum>
-  <w:abstractNum w:abstractNumId="5">
+  <w:abstractNum w:abstractNumId="6">
     <w:nsid w:val="210D1C74"/>
     <w:multiLevelType w:val="hybridMultilevel"/>
     <w:tmpl w:val="9A622570"/>
@@ -4098,7 +4218,7 @@
       </w:rPr>
     </w:lvl>
   </w:abstractNum>
-  <w:abstractNum w:abstractNumId="6">
+  <w:abstractNum w:abstractNumId="7">
     <w:nsid w:val="218515B6"/>
     <w:multiLevelType w:val="hybridMultilevel"/>
     <w:tmpl w:val="7B421E26"/>
@@ -4211,7 +4331,7 @@
       </w:rPr>
     </w:lvl>
   </w:abstractNum>
-  <w:abstractNum w:abstractNumId="7">
+  <w:abstractNum w:abstractNumId="8">
     <w:nsid w:val="23942F7F"/>
     <w:multiLevelType w:val="hybridMultilevel"/>
     <w:tmpl w:val="412804BA"/>
@@ -4300,7 +4420,7 @@
       </w:pPr>
     </w:lvl>
   </w:abstractNum>
-  <w:abstractNum w:abstractNumId="8">
+  <w:abstractNum w:abstractNumId="9">
     <w:nsid w:val="29F60472"/>
     <w:multiLevelType w:val="hybridMultilevel"/>
     <w:tmpl w:val="658663C8"/>
@@ -4413,7 +4533,7 @@
       </w:rPr>
     </w:lvl>
   </w:abstractNum>
-  <w:abstractNum w:abstractNumId="9">
+  <w:abstractNum w:abstractNumId="10">
     <w:nsid w:val="2FBA3D5D"/>
     <w:multiLevelType w:val="hybridMultilevel"/>
     <w:tmpl w:val="AFC2153A"/>
@@ -4499,7 +4619,7 @@
       </w:pPr>
     </w:lvl>
   </w:abstractNum>
-  <w:abstractNum w:abstractNumId="10">
+  <w:abstractNum w:abstractNumId="11">
     <w:nsid w:val="337F4FF1"/>
     <w:multiLevelType w:val="hybridMultilevel"/>
     <w:tmpl w:val="B5EA7162"/>
@@ -4585,7 +4705,7 @@
       </w:pPr>
     </w:lvl>
   </w:abstractNum>
-  <w:abstractNum w:abstractNumId="11">
+  <w:abstractNum w:abstractNumId="12">
     <w:nsid w:val="35971BFF"/>
     <w:multiLevelType w:val="hybridMultilevel"/>
     <w:tmpl w:val="89CE0CB4"/>
@@ -4671,7 +4791,7 @@
       </w:pPr>
     </w:lvl>
   </w:abstractNum>
-  <w:abstractNum w:abstractNumId="12">
+  <w:abstractNum w:abstractNumId="13">
     <w:nsid w:val="38026886"/>
     <w:multiLevelType w:val="hybridMultilevel"/>
     <w:tmpl w:val="402C6960"/>
@@ -4757,7 +4877,120 @@
       </w:pPr>
     </w:lvl>
   </w:abstractNum>
-  <w:abstractNum w:abstractNumId="13">
+  <w:abstractNum w:abstractNumId="14">
+    <w:nsid w:val="386F4C82"/>
+    <w:multiLevelType w:val="hybridMultilevel"/>
+    <w:tmpl w:val="A454DBC2"/>
+    <w:lvl w:ilvl="0" w:tplc="08090001">
+      <w:start w:val="1"/>
+      <w:numFmt w:val="bullet"/>
+      <w:lvlText w:val=""/>
+      <w:lvlJc w:val="left"/>
+      <w:pPr>
+        <w:ind w:left="2160" w:hanging="360"/>
+      </w:pPr>
+      <w:rPr>
+        <w:rFonts w:ascii="Symbol" w:hAnsi="Symbol" w:hint="default"/>
+      </w:rPr>
+    </w:lvl>
+    <w:lvl w:ilvl="1" w:tplc="08090003" w:tentative="1">
+      <w:start w:val="1"/>
+      <w:numFmt w:val="bullet"/>
+      <w:lvlText w:val="o"/>
+      <w:lvlJc w:val="left"/>
+      <w:pPr>
+        <w:ind w:left="2880" w:hanging="360"/>
+      </w:pPr>
+      <w:rPr>
+        <w:rFonts w:ascii="Courier New" w:hAnsi="Courier New" w:cs="Courier New" w:hint="default"/>
+      </w:rPr>
+    </w:lvl>
+    <w:lvl w:ilvl="2" w:tplc="08090005" w:tentative="1">
+      <w:start w:val="1"/>
+      <w:numFmt w:val="bullet"/>
+      <w:lvlText w:val=""/>
+      <w:lvlJc w:val="left"/>
+      <w:pPr>
+        <w:ind w:left="3600" w:hanging="360"/>
+      </w:pPr>
+      <w:rPr>
+        <w:rFonts w:ascii="Wingdings" w:hAnsi="Wingdings" w:hint="default"/>
+      </w:rPr>
+    </w:lvl>
+    <w:lvl w:ilvl="3" w:tplc="08090001" w:tentative="1">
+      <w:start w:val="1"/>
+      <w:numFmt w:val="bullet"/>
+      <w:lvlText w:val=""/>
+      <w:lvlJc w:val="left"/>
+      <w:pPr>
+        <w:ind w:left="4320" w:hanging="360"/>
+      </w:pPr>
+      <w:rPr>
+        <w:rFonts w:ascii="Symbol" w:hAnsi="Symbol" w:hint="default"/>
+      </w:rPr>
+    </w:lvl>
+    <w:lvl w:ilvl="4" w:tplc="08090003" w:tentative="1">
+      <w:start w:val="1"/>
+      <w:numFmt w:val="bullet"/>
+      <w:lvlText w:val="o"/>
+      <w:lvlJc w:val="left"/>
+      <w:pPr>
+        <w:ind w:left="5040" w:hanging="360"/>
+      </w:pPr>
+      <w:rPr>
+        <w:rFonts w:ascii="Courier New" w:hAnsi="Courier New" w:cs="Courier New" w:hint="default"/>
+      </w:rPr>
+    </w:lvl>
+    <w:lvl w:ilvl="5" w:tplc="08090005" w:tentative="1">
+      <w:start w:val="1"/>
+      <w:numFmt w:val="bullet"/>
+      <w:lvlText w:val=""/>
+      <w:lvlJc w:val="left"/>
+      <w:pPr>
+        <w:ind w:left="5760" w:hanging="360"/>
+      </w:pPr>
+      <w:rPr>
+        <w:rFonts w:ascii="Wingdings" w:hAnsi="Wingdings" w:hint="default"/>
+      </w:rPr>
+    </w:lvl>
+    <w:lvl w:ilvl="6" w:tplc="08090001" w:tentative="1">
+      <w:start w:val="1"/>
+      <w:numFmt w:val="bullet"/>
+      <w:lvlText w:val=""/>
+      <w:lvlJc w:val="left"/>
+      <w:pPr>
+        <w:ind w:left="6480" w:hanging="360"/>
+      </w:pPr>
+      <w:rPr>
+        <w:rFonts w:ascii="Symbol" w:hAnsi="Symbol" w:hint="default"/>
+      </w:rPr>
+    </w:lvl>
+    <w:lvl w:ilvl="7" w:tplc="08090003" w:tentative="1">
+      <w:start w:val="1"/>
+      <w:numFmt w:val="bullet"/>
+      <w:lvlText w:val="o"/>
+      <w:lvlJc w:val="left"/>
+      <w:pPr>
+        <w:ind w:left="7200" w:hanging="360"/>
+      </w:pPr>
+      <w:rPr>
+        <w:rFonts w:ascii="Courier New" w:hAnsi="Courier New" w:cs="Courier New" w:hint="default"/>
+      </w:rPr>
+    </w:lvl>
+    <w:lvl w:ilvl="8" w:tplc="08090005" w:tentative="1">
+      <w:start w:val="1"/>
+      <w:numFmt w:val="bullet"/>
+      <w:lvlText w:val=""/>
+      <w:lvlJc w:val="left"/>
+      <w:pPr>
+        <w:ind w:left="7920" w:hanging="360"/>
+      </w:pPr>
+      <w:rPr>
+        <w:rFonts w:ascii="Wingdings" w:hAnsi="Wingdings" w:hint="default"/>
+      </w:rPr>
+    </w:lvl>
+  </w:abstractNum>
+  <w:abstractNum w:abstractNumId="15">
     <w:nsid w:val="44937B18"/>
     <w:multiLevelType w:val="hybridMultilevel"/>
     <w:tmpl w:val="B7E2E8F2"/>
@@ -4870,7 +5103,7 @@
       </w:rPr>
     </w:lvl>
   </w:abstractNum>
-  <w:abstractNum w:abstractNumId="14">
+  <w:abstractNum w:abstractNumId="16">
     <w:nsid w:val="485362EE"/>
     <w:multiLevelType w:val="hybridMultilevel"/>
     <w:tmpl w:val="384C422E"/>
@@ -4956,7 +5189,7 @@
       </w:pPr>
     </w:lvl>
   </w:abstractNum>
-  <w:abstractNum w:abstractNumId="15">
+  <w:abstractNum w:abstractNumId="17">
     <w:nsid w:val="57BD36F7"/>
     <w:multiLevelType w:val="hybridMultilevel"/>
     <w:tmpl w:val="C7467000"/>
@@ -5042,7 +5275,7 @@
       </w:pPr>
     </w:lvl>
   </w:abstractNum>
-  <w:abstractNum w:abstractNumId="16">
+  <w:abstractNum w:abstractNumId="18">
     <w:nsid w:val="5A1947C6"/>
     <w:multiLevelType w:val="hybridMultilevel"/>
     <w:tmpl w:val="7F0C5A9A"/>
@@ -5155,7 +5388,7 @@
       </w:rPr>
     </w:lvl>
   </w:abstractNum>
-  <w:abstractNum w:abstractNumId="17">
+  <w:abstractNum w:abstractNumId="19">
     <w:nsid w:val="5CBD1445"/>
     <w:multiLevelType w:val="hybridMultilevel"/>
     <w:tmpl w:val="93AE0324"/>
@@ -5268,7 +5501,7 @@
       </w:rPr>
     </w:lvl>
   </w:abstractNum>
-  <w:abstractNum w:abstractNumId="18">
+  <w:abstractNum w:abstractNumId="20">
     <w:nsid w:val="61082AC2"/>
     <w:multiLevelType w:val="hybridMultilevel"/>
     <w:tmpl w:val="453C73CC"/>
@@ -5381,7 +5614,7 @@
       </w:rPr>
     </w:lvl>
   </w:abstractNum>
-  <w:abstractNum w:abstractNumId="19">
+  <w:abstractNum w:abstractNumId="21">
     <w:nsid w:val="757B3E67"/>
     <w:multiLevelType w:val="hybridMultilevel"/>
     <w:tmpl w:val="5B122C94"/>
@@ -5495,64 +5728,70 @@
     </w:lvl>
   </w:abstractNum>
   <w:num w:numId="1">
+    <w:abstractNumId w:val="8"/>
+  </w:num>
+  <w:num w:numId="2">
+    <w:abstractNumId w:val="6"/>
+  </w:num>
+  <w:num w:numId="3">
+    <w:abstractNumId w:val="19"/>
+  </w:num>
+  <w:num w:numId="4">
+    <w:abstractNumId w:val="10"/>
+  </w:num>
+  <w:num w:numId="5">
+    <w:abstractNumId w:val="16"/>
+  </w:num>
+  <w:num w:numId="6">
     <w:abstractNumId w:val="7"/>
   </w:num>
-  <w:num w:numId="2">
-    <w:abstractNumId w:val="5"/>
-  </w:num>
-  <w:num w:numId="3">
-    <w:abstractNumId w:val="17"/>
-  </w:num>
-  <w:num w:numId="4">
+  <w:num w:numId="7">
     <w:abstractNumId w:val="9"/>
   </w:num>
-  <w:num w:numId="5">
-    <w:abstractNumId w:val="14"/>
-  </w:num>
-  <w:num w:numId="6">
-    <w:abstractNumId w:val="6"/>
-  </w:num>
-  <w:num w:numId="7">
-    <w:abstractNumId w:val="8"/>
-  </w:num>
   <w:num w:numId="8">
-    <w:abstractNumId w:val="10"/>
+    <w:abstractNumId w:val="11"/>
   </w:num>
   <w:num w:numId="9">
-    <w:abstractNumId w:val="19"/>
+    <w:abstractNumId w:val="21"/>
   </w:num>
   <w:num w:numId="10">
     <w:abstractNumId w:val="1"/>
   </w:num>
   <w:num w:numId="11">
+    <w:abstractNumId w:val="20"/>
+  </w:num>
+  <w:num w:numId="12">
+    <w:abstractNumId w:val="12"/>
+  </w:num>
+  <w:num w:numId="13">
+    <w:abstractNumId w:val="3"/>
+  </w:num>
+  <w:num w:numId="14">
     <w:abstractNumId w:val="18"/>
   </w:num>
-  <w:num w:numId="12">
-    <w:abstractNumId w:val="11"/>
-  </w:num>
-  <w:num w:numId="13">
-    <w:abstractNumId w:val="2"/>
-  </w:num>
-  <w:num w:numId="14">
-    <w:abstractNumId w:val="16"/>
-  </w:num>
   <w:num w:numId="15">
-    <w:abstractNumId w:val="13"/>
+    <w:abstractNumId w:val="15"/>
   </w:num>
   <w:num w:numId="16">
-    <w:abstractNumId w:val="4"/>
+    <w:abstractNumId w:val="5"/>
   </w:num>
   <w:num w:numId="17">
-    <w:abstractNumId w:val="12"/>
+    <w:abstractNumId w:val="13"/>
   </w:num>
   <w:num w:numId="18">
     <w:abstractNumId w:val="0"/>
   </w:num>
   <w:num w:numId="19">
-    <w:abstractNumId w:val="3"/>
+    <w:abstractNumId w:val="4"/>
   </w:num>
   <w:num w:numId="20">
-    <w:abstractNumId w:val="15"/>
+    <w:abstractNumId w:val="17"/>
+  </w:num>
+  <w:num w:numId="21">
+    <w:abstractNumId w:val="2"/>
+  </w:num>
+  <w:num w:numId="22">
+    <w:abstractNumId w:val="14"/>
   </w:num>
 </w:numbering>
 </file>
@@ -5994,6 +6233,56 @@
       <w:lang w:val="bs-Latn-BA"/>
     </w:rPr>
   </w:style>
+  <w:style w:type="paragraph" w:styleId="Zaglavljestranice">
+    <w:name w:val="header"/>
+    <w:basedOn w:val="Normal"/>
+    <w:link w:val="ZaglavljestraniceChar"/>
+    <w:uiPriority w:val="99"/>
+    <w:unhideWhenUsed/>
+    <w:rsid w:val="00BB226B"/>
+    <w:pPr>
+      <w:tabs>
+        <w:tab w:val="center" w:pos="4513"/>
+        <w:tab w:val="right" w:pos="9026"/>
+      </w:tabs>
+      <w:spacing w:after="0" w:line="240" w:lineRule="auto"/>
+    </w:pPr>
+  </w:style>
+  <w:style w:type="character" w:customStyle="1" w:styleId="ZaglavljestraniceChar">
+    <w:name w:val="Zaglavlje stranice Char"/>
+    <w:basedOn w:val="Podrazumevanifontpasusa"/>
+    <w:link w:val="Zaglavljestranice"/>
+    <w:uiPriority w:val="99"/>
+    <w:rsid w:val="00BB226B"/>
+    <w:rPr>
+      <w:lang w:val="bs-Latn-BA"/>
+    </w:rPr>
+  </w:style>
+  <w:style w:type="paragraph" w:styleId="Podnojestranice">
+    <w:name w:val="footer"/>
+    <w:basedOn w:val="Normal"/>
+    <w:link w:val="PodnojestraniceChar"/>
+    <w:uiPriority w:val="99"/>
+    <w:unhideWhenUsed/>
+    <w:rsid w:val="00BB226B"/>
+    <w:pPr>
+      <w:tabs>
+        <w:tab w:val="center" w:pos="4513"/>
+        <w:tab w:val="right" w:pos="9026"/>
+      </w:tabs>
+      <w:spacing w:after="0" w:line="240" w:lineRule="auto"/>
+    </w:pPr>
+  </w:style>
+  <w:style w:type="character" w:customStyle="1" w:styleId="PodnojestraniceChar">
+    <w:name w:val="Podnožje stranice Char"/>
+    <w:basedOn w:val="Podrazumevanifontpasusa"/>
+    <w:link w:val="Podnojestranice"/>
+    <w:uiPriority w:val="99"/>
+    <w:rsid w:val="00BB226B"/>
+    <w:rPr>
+      <w:lang w:val="bs-Latn-BA"/>
+    </w:rPr>
+  </w:style>
 </w:styles>
 </file>
 
@@ -6434,6 +6723,56 @@
       <w:lang w:val="bs-Latn-BA"/>
     </w:rPr>
   </w:style>
+  <w:style w:type="paragraph" w:styleId="Zaglavljestranice">
+    <w:name w:val="header"/>
+    <w:basedOn w:val="Normal"/>
+    <w:link w:val="ZaglavljestraniceChar"/>
+    <w:uiPriority w:val="99"/>
+    <w:unhideWhenUsed/>
+    <w:rsid w:val="00BB226B"/>
+    <w:pPr>
+      <w:tabs>
+        <w:tab w:val="center" w:pos="4513"/>
+        <w:tab w:val="right" w:pos="9026"/>
+      </w:tabs>
+      <w:spacing w:after="0" w:line="240" w:lineRule="auto"/>
+    </w:pPr>
+  </w:style>
+  <w:style w:type="character" w:customStyle="1" w:styleId="ZaglavljestraniceChar">
+    <w:name w:val="Zaglavlje stranice Char"/>
+    <w:basedOn w:val="Podrazumevanifontpasusa"/>
+    <w:link w:val="Zaglavljestranice"/>
+    <w:uiPriority w:val="99"/>
+    <w:rsid w:val="00BB226B"/>
+    <w:rPr>
+      <w:lang w:val="bs-Latn-BA"/>
+    </w:rPr>
+  </w:style>
+  <w:style w:type="paragraph" w:styleId="Podnojestranice">
+    <w:name w:val="footer"/>
+    <w:basedOn w:val="Normal"/>
+    <w:link w:val="PodnojestraniceChar"/>
+    <w:uiPriority w:val="99"/>
+    <w:unhideWhenUsed/>
+    <w:rsid w:val="00BB226B"/>
+    <w:pPr>
+      <w:tabs>
+        <w:tab w:val="center" w:pos="4513"/>
+        <w:tab w:val="right" w:pos="9026"/>
+      </w:tabs>
+      <w:spacing w:after="0" w:line="240" w:lineRule="auto"/>
+    </w:pPr>
+  </w:style>
+  <w:style w:type="character" w:customStyle="1" w:styleId="PodnojestraniceChar">
+    <w:name w:val="Podnožje stranice Char"/>
+    <w:basedOn w:val="Podrazumevanifontpasusa"/>
+    <w:link w:val="Podnojestranice"/>
+    <w:uiPriority w:val="99"/>
+    <w:rsid w:val="00BB226B"/>
+    <w:rPr>
+      <w:lang w:val="bs-Latn-BA"/>
+    </w:rPr>
+  </w:style>
 </w:styles>
 </file>
 
@@ -6727,7 +7066,7 @@
 </file>
 
 <file path=customXml/itemProps1.xml><?xml version="1.0" encoding="utf-8"?>
-<ds:datastoreItem xmlns:ds="http://schemas.openxmlformats.org/officeDocument/2006/customXml" ds:itemID="{1CC6CE94-43FA-4013-820B-C4D1D5646F65}">
+<ds:datastoreItem xmlns:ds="http://schemas.openxmlformats.org/officeDocument/2006/customXml" ds:itemID="{7B440F97-D562-4EB6-8714-5CF169AFF526}">
   <ds:schemaRefs>
     <ds:schemaRef ds:uri="http://schemas.openxmlformats.org/officeDocument/2006/bibliography"/>
   </ds:schemaRefs>

</xml_diff>

<commit_message>
feat: added creating first appointment
</commit_message>
<xml_diff>
--- a/Sistem_za_pracenje_trudnoce.docx
+++ b/Sistem_za_pracenje_trudnoce.docx
@@ -1,10 +1,10 @@
 
 <file path=word/document.xml><?xml version="1.0" encoding="utf-8"?>
-<w:document xmlns:wpc="http://schemas.microsoft.com/office/word/2010/wordprocessingCanvas" xmlns:mc="http://schemas.openxmlformats.org/markup-compatibility/2006" xmlns:o="urn:schemas-microsoft-com:office:office" xmlns:r="http://schemas.openxmlformats.org/officeDocument/2006/relationships" xmlns:m="http://schemas.openxmlformats.org/officeDocument/2006/math" xmlns:v="urn:schemas-microsoft-com:vml" xmlns:wp14="http://schemas.microsoft.com/office/word/2010/wordprocessingDrawing" xmlns:wp="http://schemas.openxmlformats.org/drawingml/2006/wordprocessingDrawing" xmlns:w10="urn:schemas-microsoft-com:office:word" xmlns:w="http://schemas.openxmlformats.org/wordprocessingml/2006/main" xmlns:w14="http://schemas.microsoft.com/office/word/2010/wordml" xmlns:wpg="http://schemas.microsoft.com/office/word/2010/wordprocessingGroup" xmlns:wpi="http://schemas.microsoft.com/office/word/2010/wordprocessingInk" xmlns:wne="http://schemas.microsoft.com/office/word/2006/wordml" xmlns:wps="http://schemas.microsoft.com/office/word/2010/wordprocessingShape" mc:Ignorable="w14 wp14">
+<w:document xmlns:ve="http://schemas.openxmlformats.org/markup-compatibility/2006" xmlns:o="urn:schemas-microsoft-com:office:office" xmlns:r="http://schemas.openxmlformats.org/officeDocument/2006/relationships" xmlns:m="http://schemas.openxmlformats.org/officeDocument/2006/math" xmlns:v="urn:schemas-microsoft-com:vml" xmlns:wp="http://schemas.openxmlformats.org/drawingml/2006/wordprocessingDrawing" xmlns:w10="urn:schemas-microsoft-com:office:word" xmlns:w="http://schemas.openxmlformats.org/wordprocessingml/2006/main" xmlns:wne="http://schemas.microsoft.com/office/word/2006/wordml">
   <w:body>
     <w:p>
       <w:pPr>
-        <w:pStyle w:val="Naslov"/>
+        <w:pStyle w:val="Title"/>
         <w:jc w:val="center"/>
       </w:pPr>
       <w:r>
@@ -13,7 +13,7 @@
     </w:p>
     <w:p>
       <w:pPr>
-        <w:pStyle w:val="Podnaslov"/>
+        <w:pStyle w:val="Subtitle"/>
       </w:pPr>
       <w:r>
         <w:t>Članovi tima:</w:t>
@@ -21,7 +21,7 @@
     </w:p>
     <w:p>
       <w:pPr>
-        <w:pStyle w:val="Pasussalistom"/>
+        <w:pStyle w:val="ListParagraph"/>
         <w:numPr>
           <w:ilvl w:val="0"/>
           <w:numId w:val="1"/>
@@ -33,7 +33,7 @@
     </w:p>
     <w:p>
       <w:pPr>
-        <w:pStyle w:val="Pasussalistom"/>
+        <w:pStyle w:val="ListParagraph"/>
         <w:numPr>
           <w:ilvl w:val="0"/>
           <w:numId w:val="1"/>
@@ -45,7 +45,7 @@
     </w:p>
     <w:p>
       <w:pPr>
-        <w:pStyle w:val="Pasussalistom"/>
+        <w:pStyle w:val="ListParagraph"/>
         <w:numPr>
           <w:ilvl w:val="0"/>
           <w:numId w:val="1"/>
@@ -57,12 +57,12 @@
     </w:p>
     <w:p>
       <w:pPr>
-        <w:pStyle w:val="Pasussalistom"/>
-      </w:pPr>
-    </w:p>
-    <w:p>
-      <w:pPr>
-        <w:pStyle w:val="Podnaslov"/>
+        <w:pStyle w:val="ListParagraph"/>
+      </w:pPr>
+    </w:p>
+    <w:p>
+      <w:pPr>
+        <w:pStyle w:val="Subtitle"/>
       </w:pPr>
       <w:r>
         <w:t>Motivacija:</w:t>
@@ -83,7 +83,7 @@
     </w:p>
     <w:p>
       <w:pPr>
-        <w:pStyle w:val="Podnaslov"/>
+        <w:pStyle w:val="Subtitle"/>
       </w:pPr>
       <w:r>
         <w:t>Pregled problema:</w:t>
@@ -112,159 +112,48 @@
           <w:szCs w:val="24"/>
         </w:rPr>
       </w:pPr>
-      <w:proofErr w:type="spellStart"/>
       <w:r>
         <w:rPr>
           <w:rFonts w:ascii="Times New Roman" w:hAnsi="Times New Roman" w:cs="Times New Roman"/>
           <w:szCs w:val="24"/>
           <w:lang w:val="en-US"/>
         </w:rPr>
-        <w:t>Nismo</w:t>
-      </w:r>
-      <w:proofErr w:type="spellEnd"/>
+        <w:t>Nismo do sadanai</w:t>
+      </w:r>
       <w:r>
         <w:rPr>
           <w:rFonts w:ascii="Times New Roman" w:hAnsi="Times New Roman" w:cs="Times New Roman"/>
           <w:szCs w:val="24"/>
+        </w:rPr>
+        <w:t>šle na ovakav sistem, niti bilo šta slično. Uz literaturu kao i domenskog eksperta smo došle do podataka vezanih za trudnoću, svih testova koje je potrebno izvršiti, analize njihovih rezultata.</w:t>
+      </w:r>
+    </w:p>
+    <w:p>
+      <w:pPr>
+        <w:pStyle w:val="Subtitle"/>
+      </w:pPr>
+      <w:r>
+        <w:t>Metodologija rada:</w:t>
+      </w:r>
+    </w:p>
+    <w:p>
+      <w:pPr>
+        <w:rPr>
+          <w:rFonts w:ascii="Times New Roman" w:hAnsi="Times New Roman" w:cs="Times New Roman"/>
           <w:lang w:val="en-US"/>
         </w:rPr>
-        <w:t xml:space="preserve"> do </w:t>
-      </w:r>
-      <w:proofErr w:type="spellStart"/>
-      <w:r>
-        <w:rPr>
-          <w:rFonts w:ascii="Times New Roman" w:hAnsi="Times New Roman" w:cs="Times New Roman"/>
-          <w:szCs w:val="24"/>
+      </w:pPr>
+      <w:r>
+        <w:rPr>
+          <w:rFonts w:ascii="Times New Roman" w:hAnsi="Times New Roman" w:cs="Times New Roman"/>
           <w:lang w:val="en-US"/>
         </w:rPr>
-        <w:t>sada</w:t>
-      </w:r>
-      <w:proofErr w:type="spellEnd"/>
-      <w:r>
-        <w:rPr>
-          <w:rFonts w:ascii="Times New Roman" w:hAnsi="Times New Roman" w:cs="Times New Roman"/>
-          <w:szCs w:val="24"/>
-          <w:lang w:val="en-US"/>
-        </w:rPr>
-        <w:t xml:space="preserve"> </w:t>
-      </w:r>
-      <w:proofErr w:type="spellStart"/>
-      <w:r>
-        <w:rPr>
-          <w:rFonts w:ascii="Times New Roman" w:hAnsi="Times New Roman" w:cs="Times New Roman"/>
-          <w:szCs w:val="24"/>
-          <w:lang w:val="en-US"/>
-        </w:rPr>
-        <w:t>nai</w:t>
-      </w:r>
-      <w:proofErr w:type="spellEnd"/>
-      <w:r>
-        <w:rPr>
-          <w:rFonts w:ascii="Times New Roman" w:hAnsi="Times New Roman" w:cs="Times New Roman"/>
-          <w:szCs w:val="24"/>
-        </w:rPr>
-        <w:t xml:space="preserve">šle </w:t>
-      </w:r>
-      <w:proofErr w:type="gramStart"/>
-      <w:r>
-        <w:rPr>
-          <w:rFonts w:ascii="Times New Roman" w:hAnsi="Times New Roman" w:cs="Times New Roman"/>
-          <w:szCs w:val="24"/>
-        </w:rPr>
-        <w:t>na</w:t>
-      </w:r>
-      <w:proofErr w:type="gramEnd"/>
-      <w:r>
-        <w:rPr>
-          <w:rFonts w:ascii="Times New Roman" w:hAnsi="Times New Roman" w:cs="Times New Roman"/>
-          <w:szCs w:val="24"/>
-        </w:rPr>
-        <w:t xml:space="preserve"> ovakav sistem, niti bilo šta slično. Uz literaturu kao i domenskog eksperta smo došle do podataka vezanih za trudnoću, svih testova koje je potrebno izvršiti, analize njihovih rezultata.</w:t>
-      </w:r>
-    </w:p>
-    <w:p>
-      <w:pPr>
-        <w:pStyle w:val="Podnaslov"/>
-      </w:pPr>
-      <w:r>
-        <w:t>Metodologija rada:</w:t>
-      </w:r>
-    </w:p>
-    <w:p>
-      <w:pPr>
-        <w:rPr>
-          <w:rFonts w:ascii="Times New Roman" w:hAnsi="Times New Roman" w:cs="Times New Roman"/>
-          <w:lang w:val="en-US"/>
-        </w:rPr>
-      </w:pPr>
-      <w:proofErr w:type="spellStart"/>
-      <w:r>
-        <w:rPr>
-          <w:rFonts w:ascii="Times New Roman" w:hAnsi="Times New Roman" w:cs="Times New Roman"/>
-          <w:lang w:val="en-US"/>
-        </w:rPr>
-        <w:t>Sistem</w:t>
-      </w:r>
-      <w:proofErr w:type="spellEnd"/>
-      <w:r>
-        <w:rPr>
-          <w:rFonts w:ascii="Times New Roman" w:hAnsi="Times New Roman" w:cs="Times New Roman"/>
-          <w:lang w:val="en-US"/>
-        </w:rPr>
-        <w:t xml:space="preserve"> </w:t>
-      </w:r>
-      <w:proofErr w:type="spellStart"/>
-      <w:r>
-        <w:rPr>
-          <w:rFonts w:ascii="Times New Roman" w:hAnsi="Times New Roman" w:cs="Times New Roman"/>
-          <w:lang w:val="en-US"/>
-        </w:rPr>
-        <w:t>ima</w:t>
-      </w:r>
-      <w:proofErr w:type="spellEnd"/>
-      <w:r>
-        <w:rPr>
-          <w:rFonts w:ascii="Times New Roman" w:hAnsi="Times New Roman" w:cs="Times New Roman"/>
-          <w:lang w:val="en-US"/>
-        </w:rPr>
-        <w:t xml:space="preserve"> tri </w:t>
-      </w:r>
-      <w:proofErr w:type="spellStart"/>
-      <w:r>
-        <w:rPr>
-          <w:rFonts w:ascii="Times New Roman" w:hAnsi="Times New Roman" w:cs="Times New Roman"/>
-          <w:lang w:val="en-US"/>
-        </w:rPr>
-        <w:t>tipa</w:t>
-      </w:r>
-      <w:proofErr w:type="spellEnd"/>
-      <w:r>
-        <w:rPr>
-          <w:rFonts w:ascii="Times New Roman" w:hAnsi="Times New Roman" w:cs="Times New Roman"/>
-          <w:lang w:val="en-US"/>
-        </w:rPr>
-        <w:t xml:space="preserve"> </w:t>
-      </w:r>
-      <w:proofErr w:type="spellStart"/>
-      <w:r>
-        <w:rPr>
-          <w:rFonts w:ascii="Times New Roman" w:hAnsi="Times New Roman" w:cs="Times New Roman"/>
-          <w:lang w:val="en-US"/>
-        </w:rPr>
-        <w:t>korisnika</w:t>
-      </w:r>
-      <w:proofErr w:type="spellEnd"/>
-      <w:r>
-        <w:rPr>
-          <w:rFonts w:ascii="Times New Roman" w:hAnsi="Times New Roman" w:cs="Times New Roman"/>
-          <w:lang w:val="en-US"/>
-        </w:rPr>
-        <w:t>:</w:t>
-      </w:r>
-    </w:p>
-    <w:p>
-      <w:pPr>
-        <w:pStyle w:val="Pasussalistom"/>
+        <w:t>Sistemima tri tipakorisnika:</w:t>
+      </w:r>
+    </w:p>
+    <w:p>
+      <w:pPr>
+        <w:pStyle w:val="ListParagraph"/>
         <w:numPr>
           <w:ilvl w:val="0"/>
           <w:numId w:val="2"/>
@@ -282,7 +171,7 @@
     </w:p>
     <w:p>
       <w:pPr>
-        <w:pStyle w:val="Pasussalistom"/>
+        <w:pStyle w:val="ListParagraph"/>
         <w:numPr>
           <w:ilvl w:val="0"/>
           <w:numId w:val="2"/>
@@ -300,7 +189,7 @@
     </w:p>
     <w:p>
       <w:pPr>
-        <w:pStyle w:val="Pasussalistom"/>
+        <w:pStyle w:val="ListParagraph"/>
         <w:numPr>
           <w:ilvl w:val="0"/>
           <w:numId w:val="2"/>
@@ -318,15 +207,15 @@
     </w:p>
     <w:p>
       <w:pPr>
-        <w:pStyle w:val="Naslov5"/>
-        <w:rPr>
-          <w:rStyle w:val="Izrazitonaglaavanje"/>
-          <w:rFonts w:ascii="Times New Roman" w:hAnsi="Times New Roman" w:cs="Times New Roman"/>
-        </w:rPr>
-      </w:pPr>
-      <w:r>
-        <w:rPr>
-          <w:rStyle w:val="Izrazitonaglaavanje"/>
+        <w:pStyle w:val="Heading5"/>
+        <w:rPr>
+          <w:rStyle w:val="IntenseEmphasis"/>
+          <w:rFonts w:ascii="Times New Roman" w:hAnsi="Times New Roman" w:cs="Times New Roman"/>
+        </w:rPr>
+      </w:pPr>
+      <w:r>
+        <w:rPr>
+          <w:rStyle w:val="IntenseEmphasis"/>
           <w:rFonts w:ascii="Times New Roman" w:hAnsi="Times New Roman" w:cs="Times New Roman"/>
         </w:rPr>
         <w:t>Doktor</w:t>
@@ -348,15 +237,15 @@
     </w:p>
     <w:p>
       <w:pPr>
-        <w:pStyle w:val="Naslov5"/>
-        <w:rPr>
-          <w:rStyle w:val="Izrazitonaglaavanje"/>
-          <w:rFonts w:ascii="Times New Roman" w:hAnsi="Times New Roman" w:cs="Times New Roman"/>
-        </w:rPr>
-      </w:pPr>
-      <w:r>
-        <w:rPr>
-          <w:rStyle w:val="Izrazitonaglaavanje"/>
+        <w:pStyle w:val="Heading5"/>
+        <w:rPr>
+          <w:rStyle w:val="IntenseEmphasis"/>
+          <w:rFonts w:ascii="Times New Roman" w:hAnsi="Times New Roman" w:cs="Times New Roman"/>
+        </w:rPr>
+      </w:pPr>
+      <w:r>
+        <w:rPr>
+          <w:rStyle w:val="IntenseEmphasis"/>
           <w:rFonts w:ascii="Times New Roman" w:hAnsi="Times New Roman" w:cs="Times New Roman"/>
         </w:rPr>
         <w:t>Medicinski tehničar</w:t>
@@ -378,15 +267,15 @@
     </w:p>
     <w:p>
       <w:pPr>
-        <w:pStyle w:val="Naslov5"/>
-        <w:rPr>
-          <w:rStyle w:val="Izrazitonaglaavanje"/>
-          <w:rFonts w:ascii="Times New Roman" w:hAnsi="Times New Roman" w:cs="Times New Roman"/>
-        </w:rPr>
-      </w:pPr>
-      <w:r>
-        <w:rPr>
-          <w:rStyle w:val="Izrazitonaglaavanje"/>
+        <w:pStyle w:val="Heading5"/>
+        <w:rPr>
+          <w:rStyle w:val="IntenseEmphasis"/>
+          <w:rFonts w:ascii="Times New Roman" w:hAnsi="Times New Roman" w:cs="Times New Roman"/>
+        </w:rPr>
+      </w:pPr>
+      <w:r>
+        <w:rPr>
+          <w:rStyle w:val="IntenseEmphasis"/>
           <w:rFonts w:ascii="Times New Roman" w:hAnsi="Times New Roman" w:cs="Times New Roman"/>
         </w:rPr>
         <w:lastRenderedPageBreak/>
@@ -409,7 +298,7 @@
     </w:p>
     <w:p>
       <w:pPr>
-        <w:pStyle w:val="Podnaslov"/>
+        <w:pStyle w:val="Subtitle"/>
       </w:pPr>
       <w:r>
         <w:t>Ulaz u sistem:</w:t>
@@ -430,7 +319,7 @@
     </w:p>
     <w:p>
       <w:pPr>
-        <w:pStyle w:val="Podnaslov"/>
+        <w:pStyle w:val="Subtitle"/>
       </w:pPr>
       <w:r>
         <w:t>Baza znanja:</w:t>
@@ -448,7 +337,7 @@
     </w:p>
     <w:p>
       <w:pPr>
-        <w:pStyle w:val="Pasussalistom"/>
+        <w:pStyle w:val="ListParagraph"/>
         <w:numPr>
           <w:ilvl w:val="0"/>
           <w:numId w:val="3"/>
@@ -460,7 +349,7 @@
     </w:p>
     <w:p>
       <w:pPr>
-        <w:pStyle w:val="Pasussalistom"/>
+        <w:pStyle w:val="ListParagraph"/>
         <w:numPr>
           <w:ilvl w:val="1"/>
           <w:numId w:val="3"/>
@@ -472,7 +361,7 @@
     </w:p>
     <w:p>
       <w:pPr>
-        <w:pStyle w:val="Pasussalistom"/>
+        <w:pStyle w:val="ListParagraph"/>
         <w:numPr>
           <w:ilvl w:val="1"/>
           <w:numId w:val="3"/>
@@ -484,7 +373,7 @@
     </w:p>
     <w:p>
       <w:pPr>
-        <w:pStyle w:val="Pasussalistom"/>
+        <w:pStyle w:val="ListParagraph"/>
         <w:numPr>
           <w:ilvl w:val="1"/>
           <w:numId w:val="3"/>
@@ -496,7 +385,7 @@
     </w:p>
     <w:p>
       <w:pPr>
-        <w:pStyle w:val="Pasussalistom"/>
+        <w:pStyle w:val="ListParagraph"/>
         <w:numPr>
           <w:ilvl w:val="1"/>
           <w:numId w:val="3"/>
@@ -508,7 +397,7 @@
     </w:p>
     <w:p>
       <w:pPr>
-        <w:pStyle w:val="Pasussalistom"/>
+        <w:pStyle w:val="ListParagraph"/>
         <w:numPr>
           <w:ilvl w:val="1"/>
           <w:numId w:val="3"/>
@@ -525,7 +414,7 @@
     </w:p>
     <w:p>
       <w:pPr>
-        <w:pStyle w:val="Pasussalistom"/>
+        <w:pStyle w:val="ListParagraph"/>
         <w:rPr>
           <w:rFonts w:ascii="Times New Roman" w:hAnsi="Times New Roman" w:cs="Times New Roman"/>
         </w:rPr>
@@ -551,7 +440,7 @@
     </w:p>
     <w:p>
       <w:pPr>
-        <w:pStyle w:val="Pasussalistom"/>
+        <w:pStyle w:val="ListParagraph"/>
         <w:numPr>
           <w:ilvl w:val="0"/>
           <w:numId w:val="4"/>
@@ -569,7 +458,7 @@
     </w:p>
     <w:p>
       <w:pPr>
-        <w:pStyle w:val="Pasussalistom"/>
+        <w:pStyle w:val="ListParagraph"/>
         <w:numPr>
           <w:ilvl w:val="0"/>
           <w:numId w:val="4"/>
@@ -595,7 +484,7 @@
     </w:p>
     <w:p>
       <w:pPr>
-        <w:pStyle w:val="Pasussalistom"/>
+        <w:pStyle w:val="ListParagraph"/>
         <w:numPr>
           <w:ilvl w:val="0"/>
           <w:numId w:val="4"/>
@@ -627,7 +516,7 @@
     </w:p>
     <w:p>
       <w:pPr>
-        <w:pStyle w:val="Pasussalistom"/>
+        <w:pStyle w:val="ListParagraph"/>
         <w:numPr>
           <w:ilvl w:val="0"/>
           <w:numId w:val="5"/>
@@ -645,7 +534,7 @@
     </w:p>
     <w:p>
       <w:pPr>
-        <w:pStyle w:val="Pasussalistom"/>
+        <w:pStyle w:val="ListParagraph"/>
         <w:numPr>
           <w:ilvl w:val="0"/>
           <w:numId w:val="5"/>
@@ -663,7 +552,7 @@
     </w:p>
     <w:p>
       <w:pPr>
-        <w:pStyle w:val="Pasussalistom"/>
+        <w:pStyle w:val="ListParagraph"/>
         <w:ind w:left="1440"/>
         <w:rPr>
           <w:rFonts w:ascii="Times New Roman" w:hAnsi="Times New Roman" w:cs="Times New Roman"/>
@@ -686,7 +575,7 @@
     </w:p>
     <w:p>
       <w:pPr>
-        <w:pStyle w:val="Pasussalistom"/>
+        <w:pStyle w:val="ListParagraph"/>
         <w:numPr>
           <w:ilvl w:val="0"/>
           <w:numId w:val="6"/>
@@ -704,7 +593,7 @@
     </w:p>
     <w:p>
       <w:pPr>
-        <w:pStyle w:val="Pasussalistom"/>
+        <w:pStyle w:val="ListParagraph"/>
         <w:numPr>
           <w:ilvl w:val="0"/>
           <w:numId w:val="6"/>
@@ -722,7 +611,7 @@
     </w:p>
     <w:p>
       <w:pPr>
-        <w:pStyle w:val="Pasussalistom"/>
+        <w:pStyle w:val="ListParagraph"/>
         <w:numPr>
           <w:ilvl w:val="0"/>
           <w:numId w:val="6"/>
@@ -755,7 +644,7 @@
     </w:p>
     <w:p>
       <w:pPr>
-        <w:pStyle w:val="Pasussalistom"/>
+        <w:pStyle w:val="ListParagraph"/>
         <w:numPr>
           <w:ilvl w:val="1"/>
           <w:numId w:val="7"/>
@@ -779,7 +668,7 @@
     </w:p>
     <w:p>
       <w:pPr>
-        <w:pStyle w:val="Pasussalistom"/>
+        <w:pStyle w:val="ListParagraph"/>
         <w:numPr>
           <w:ilvl w:val="1"/>
           <w:numId w:val="7"/>
@@ -809,12 +698,6 @@
       <w:r>
         <w:rPr>
           <w:rFonts w:ascii="Times New Roman" w:hAnsi="Times New Roman" w:cs="Times New Roman"/>
-        </w:rPr>
-        <w:t xml:space="preserve"> </w:t>
-      </w:r>
-      <w:r>
-        <w:rPr>
-          <w:rFonts w:ascii="Times New Roman" w:hAnsi="Times New Roman" w:cs="Times New Roman"/>
           <w:lang w:val="en-US"/>
         </w:rPr>
         <w:t>[</w:t>
@@ -846,19 +729,7 @@
         <w:rPr>
           <w:rFonts w:ascii="Times New Roman" w:hAnsi="Times New Roman" w:cs="Times New Roman"/>
         </w:rPr>
-        <w:t>bel</w:t>
-      </w:r>
-      <w:r>
-        <w:rPr>
-          <w:rFonts w:ascii="Times New Roman" w:hAnsi="Times New Roman" w:cs="Times New Roman"/>
-        </w:rPr>
-        <w:t>o</w:t>
-      </w:r>
-      <w:r>
-        <w:rPr>
-          <w:rFonts w:ascii="Times New Roman" w:hAnsi="Times New Roman" w:cs="Times New Roman"/>
-        </w:rPr>
-        <w:t>w</w:t>
+        <w:t>below</w:t>
       </w:r>
       <w:r>
         <w:rPr>
@@ -932,7 +803,7 @@
     </w:p>
     <w:p>
       <w:pPr>
-        <w:pStyle w:val="Pasussalistom"/>
+        <w:pStyle w:val="ListParagraph"/>
         <w:numPr>
           <w:ilvl w:val="0"/>
           <w:numId w:val="8"/>
@@ -950,7 +821,7 @@
     </w:p>
     <w:p>
       <w:pPr>
-        <w:pStyle w:val="Pasussalistom"/>
+        <w:pStyle w:val="ListParagraph"/>
         <w:numPr>
           <w:ilvl w:val="0"/>
           <w:numId w:val="8"/>
@@ -968,7 +839,7 @@
     </w:p>
     <w:p>
       <w:pPr>
-        <w:pStyle w:val="Pasussalistom"/>
+        <w:pStyle w:val="ListParagraph"/>
         <w:numPr>
           <w:ilvl w:val="0"/>
           <w:numId w:val="8"/>
@@ -995,18 +866,12 @@
         <w:rPr>
           <w:rFonts w:ascii="Times New Roman" w:hAnsi="Times New Roman" w:cs="Times New Roman"/>
         </w:rPr>
-        <w:t xml:space="preserve"> </w:t>
-      </w:r>
-      <w:r>
-        <w:rPr>
-          <w:rFonts w:ascii="Times New Roman" w:hAnsi="Times New Roman" w:cs="Times New Roman"/>
-        </w:rPr>
         <w:t>Za Triple test potrebni su i sledeći podaci:</w:t>
       </w:r>
     </w:p>
     <w:p>
       <w:pPr>
-        <w:pStyle w:val="Pasussalistom"/>
+        <w:pStyle w:val="ListParagraph"/>
         <w:numPr>
           <w:ilvl w:val="0"/>
           <w:numId w:val="6"/>
@@ -1024,7 +889,7 @@
     </w:p>
     <w:p>
       <w:pPr>
-        <w:pStyle w:val="Pasussalistom"/>
+        <w:pStyle w:val="ListParagraph"/>
         <w:numPr>
           <w:ilvl w:val="0"/>
           <w:numId w:val="6"/>
@@ -1042,7 +907,7 @@
     </w:p>
     <w:p>
       <w:pPr>
-        <w:pStyle w:val="Pasussalistom"/>
+        <w:pStyle w:val="ListParagraph"/>
         <w:numPr>
           <w:ilvl w:val="0"/>
           <w:numId w:val="6"/>
@@ -1060,7 +925,7 @@
     </w:p>
     <w:p>
       <w:pPr>
-        <w:pStyle w:val="Pasussalistom"/>
+        <w:pStyle w:val="ListParagraph"/>
         <w:ind w:left="1440"/>
         <w:rPr>
           <w:rFonts w:ascii="Times New Roman" w:hAnsi="Times New Roman" w:cs="Times New Roman"/>
@@ -1069,7 +934,7 @@
     </w:p>
     <w:p>
       <w:pPr>
-        <w:pStyle w:val="Pasussalistom"/>
+        <w:pStyle w:val="ListParagraph"/>
         <w:numPr>
           <w:ilvl w:val="0"/>
           <w:numId w:val="10"/>
@@ -1078,12 +943,6 @@
           <w:rFonts w:ascii="Times New Roman" w:hAnsi="Times New Roman" w:cs="Times New Roman"/>
         </w:rPr>
       </w:pPr>
-      <w:r>
-        <w:rPr>
-          <w:rFonts w:ascii="Times New Roman" w:hAnsi="Times New Roman" w:cs="Times New Roman"/>
-        </w:rPr>
-        <w:t xml:space="preserve">       </w:t>
-      </w:r>
       <w:bookmarkStart w:id="0" w:name="_Ref102430804"/>
       <w:r>
         <w:rPr>
@@ -1095,7 +954,7 @@
     </w:p>
     <w:p>
       <w:pPr>
-        <w:pStyle w:val="Pasussalistom"/>
+        <w:pStyle w:val="ListParagraph"/>
         <w:numPr>
           <w:ilvl w:val="1"/>
           <w:numId w:val="9"/>
@@ -1113,7 +972,7 @@
     </w:p>
     <w:p>
       <w:pPr>
-        <w:pStyle w:val="Pasussalistom"/>
+        <w:pStyle w:val="ListParagraph"/>
         <w:numPr>
           <w:ilvl w:val="1"/>
           <w:numId w:val="9"/>
@@ -1131,7 +990,7 @@
     </w:p>
     <w:p>
       <w:pPr>
-        <w:pStyle w:val="Pasussalistom"/>
+        <w:pStyle w:val="ListParagraph"/>
         <w:numPr>
           <w:ilvl w:val="1"/>
           <w:numId w:val="9"/>
@@ -1149,7 +1008,7 @@
     </w:p>
     <w:p>
       <w:pPr>
-        <w:pStyle w:val="Pasussalistom"/>
+        <w:pStyle w:val="ListParagraph"/>
         <w:numPr>
           <w:ilvl w:val="1"/>
           <w:numId w:val="9"/>
@@ -1167,7 +1026,7 @@
     </w:p>
     <w:p>
       <w:pPr>
-        <w:pStyle w:val="Pasussalistom"/>
+        <w:pStyle w:val="ListParagraph"/>
         <w:ind w:left="2160"/>
         <w:rPr>
           <w:rFonts w:ascii="Times New Roman" w:hAnsi="Times New Roman" w:cs="Times New Roman"/>
@@ -1176,7 +1035,7 @@
     </w:p>
     <w:p>
       <w:pPr>
-        <w:pStyle w:val="Pasussalistom"/>
+        <w:pStyle w:val="ListParagraph"/>
         <w:rPr>
           <w:rFonts w:ascii="Times New Roman" w:hAnsi="Times New Roman" w:cs="Times New Roman"/>
         </w:rPr>
@@ -1208,7 +1067,7 @@
     </w:p>
     <w:p>
       <w:pPr>
-        <w:pStyle w:val="Pasussalistom"/>
+        <w:pStyle w:val="ListParagraph"/>
         <w:numPr>
           <w:ilvl w:val="0"/>
           <w:numId w:val="7"/>
@@ -1233,7 +1092,7 @@
     </w:p>
     <w:p>
       <w:pPr>
-        <w:pStyle w:val="Pasussalistom"/>
+        <w:pStyle w:val="ListParagraph"/>
         <w:numPr>
           <w:ilvl w:val="0"/>
           <w:numId w:val="7"/>
@@ -1264,7 +1123,7 @@
     </w:p>
     <w:p>
       <w:pPr>
-        <w:pStyle w:val="Pasussalistom"/>
+        <w:pStyle w:val="ListParagraph"/>
         <w:numPr>
           <w:ilvl w:val="0"/>
           <w:numId w:val="7"/>
@@ -1283,7 +1142,7 @@
     </w:p>
     <w:p>
       <w:pPr>
-        <w:pStyle w:val="Pasussalistom"/>
+        <w:pStyle w:val="ListParagraph"/>
         <w:ind w:left="0"/>
         <w:rPr>
           <w:rFonts w:ascii="Times New Roman" w:hAnsi="Times New Roman" w:cs="Times New Roman"/>
@@ -1312,7 +1171,7 @@
     </w:p>
     <w:p>
       <w:pPr>
-        <w:pStyle w:val="Pasussalistom"/>
+        <w:pStyle w:val="ListParagraph"/>
         <w:numPr>
           <w:ilvl w:val="0"/>
           <w:numId w:val="12"/>
@@ -1330,7 +1189,7 @@
     </w:p>
     <w:p>
       <w:pPr>
-        <w:pStyle w:val="Pasussalistom"/>
+        <w:pStyle w:val="ListParagraph"/>
         <w:numPr>
           <w:ilvl w:val="0"/>
           <w:numId w:val="12"/>
@@ -1348,7 +1207,7 @@
     </w:p>
     <w:p>
       <w:pPr>
-        <w:pStyle w:val="Pasussalistom"/>
+        <w:pStyle w:val="ListParagraph"/>
         <w:numPr>
           <w:ilvl w:val="0"/>
           <w:numId w:val="12"/>
@@ -1367,7 +1226,7 @@
     </w:p>
     <w:p>
       <w:pPr>
-        <w:pStyle w:val="Pasussalistom"/>
+        <w:pStyle w:val="ListParagraph"/>
         <w:numPr>
           <w:ilvl w:val="0"/>
           <w:numId w:val="12"/>
@@ -1385,7 +1244,7 @@
     </w:p>
     <w:p>
       <w:pPr>
-        <w:pStyle w:val="Pasussalistom"/>
+        <w:pStyle w:val="ListParagraph"/>
         <w:numPr>
           <w:ilvl w:val="0"/>
           <w:numId w:val="12"/>
@@ -1430,7 +1289,7 @@
     </w:p>
     <w:p>
       <w:pPr>
-        <w:pStyle w:val="Pasussalistom"/>
+        <w:pStyle w:val="ListParagraph"/>
         <w:numPr>
           <w:ilvl w:val="0"/>
           <w:numId w:val="13"/>
@@ -1448,7 +1307,7 @@
     </w:p>
     <w:p>
       <w:pPr>
-        <w:pStyle w:val="Pasussalistom"/>
+        <w:pStyle w:val="ListParagraph"/>
         <w:numPr>
           <w:ilvl w:val="0"/>
           <w:numId w:val="13"/>
@@ -1468,92 +1327,19 @@
           <w:rFonts w:ascii="Times New Roman" w:hAnsi="Times New Roman" w:cs="Times New Roman"/>
           <w:lang w:val="en-US"/>
         </w:rPr>
-        <w:t>/</w:t>
-      </w:r>
-      <w:proofErr w:type="spellStart"/>
+        <w:t>/dL, majkapatiodpredijabetesa</w:t>
+      </w:r>
       <w:r>
         <w:rPr>
           <w:rFonts w:ascii="Times New Roman" w:hAnsi="Times New Roman" w:cs="Times New Roman"/>
           <w:lang w:val="en-US"/>
         </w:rPr>
-        <w:t>dL</w:t>
-      </w:r>
-      <w:proofErr w:type="spellEnd"/>
-      <w:r>
-        <w:rPr>
-          <w:rFonts w:ascii="Times New Roman" w:hAnsi="Times New Roman" w:cs="Times New Roman"/>
-          <w:lang w:val="en-US"/>
-        </w:rPr>
-        <w:t xml:space="preserve">, </w:t>
-      </w:r>
-      <w:proofErr w:type="spellStart"/>
-      <w:r>
-        <w:rPr>
-          <w:rFonts w:ascii="Times New Roman" w:hAnsi="Times New Roman" w:cs="Times New Roman"/>
-          <w:lang w:val="en-US"/>
-        </w:rPr>
-        <w:t>majka</w:t>
-      </w:r>
-      <w:proofErr w:type="spellEnd"/>
-      <w:r>
-        <w:rPr>
-          <w:rFonts w:ascii="Times New Roman" w:hAnsi="Times New Roman" w:cs="Times New Roman"/>
-          <w:lang w:val="en-US"/>
-        </w:rPr>
-        <w:t xml:space="preserve"> </w:t>
-      </w:r>
-      <w:proofErr w:type="spellStart"/>
-      <w:r>
-        <w:rPr>
-          <w:rFonts w:ascii="Times New Roman" w:hAnsi="Times New Roman" w:cs="Times New Roman"/>
-          <w:lang w:val="en-US"/>
-        </w:rPr>
-        <w:t>pati</w:t>
-      </w:r>
-      <w:proofErr w:type="spellEnd"/>
-      <w:r>
-        <w:rPr>
-          <w:rFonts w:ascii="Times New Roman" w:hAnsi="Times New Roman" w:cs="Times New Roman"/>
-          <w:lang w:val="en-US"/>
-        </w:rPr>
-        <w:t xml:space="preserve"> </w:t>
-      </w:r>
-      <w:proofErr w:type="spellStart"/>
-      <w:r>
-        <w:rPr>
-          <w:rFonts w:ascii="Times New Roman" w:hAnsi="Times New Roman" w:cs="Times New Roman"/>
-          <w:lang w:val="en-US"/>
-        </w:rPr>
-        <w:t>od</w:t>
-      </w:r>
-      <w:proofErr w:type="spellEnd"/>
-      <w:r>
-        <w:rPr>
-          <w:rFonts w:ascii="Times New Roman" w:hAnsi="Times New Roman" w:cs="Times New Roman"/>
-          <w:lang w:val="en-US"/>
-        </w:rPr>
-        <w:t xml:space="preserve"> </w:t>
-      </w:r>
-      <w:proofErr w:type="spellStart"/>
-      <w:r>
-        <w:rPr>
-          <w:rFonts w:ascii="Times New Roman" w:hAnsi="Times New Roman" w:cs="Times New Roman"/>
-          <w:lang w:val="en-US"/>
-        </w:rPr>
-        <w:t>predijabetesa</w:t>
-      </w:r>
-      <w:proofErr w:type="spellEnd"/>
-      <w:r>
-        <w:rPr>
-          <w:rFonts w:ascii="Times New Roman" w:hAnsi="Times New Roman" w:cs="Times New Roman"/>
-          <w:lang w:val="en-US"/>
-        </w:rPr>
         <w:t>.</w:t>
       </w:r>
     </w:p>
     <w:p>
       <w:pPr>
-        <w:pStyle w:val="Pasussalistom"/>
+        <w:pStyle w:val="ListParagraph"/>
         <w:numPr>
           <w:ilvl w:val="2"/>
           <w:numId w:val="13"/>
@@ -1562,7 +1348,6 @@
           <w:rFonts w:ascii="Times New Roman" w:hAnsi="Times New Roman" w:cs="Times New Roman"/>
         </w:rPr>
       </w:pPr>
-      <w:proofErr w:type="spellStart"/>
       <w:r>
         <w:rPr>
           <w:rFonts w:ascii="Times New Roman" w:hAnsi="Times New Roman" w:cs="Times New Roman"/>
@@ -1570,7 +1355,6 @@
         </w:rPr>
         <w:t>Vr</w:t>
       </w:r>
-      <w:proofErr w:type="spellEnd"/>
       <w:r>
         <w:rPr>
           <w:rFonts w:ascii="Times New Roman" w:hAnsi="Times New Roman" w:cs="Times New Roman"/>
@@ -1594,17 +1378,8 @@
           <w:rFonts w:ascii="Times New Roman" w:hAnsi="Times New Roman" w:cs="Times New Roman"/>
           <w:lang w:val="en-US"/>
         </w:rPr>
-        <w:t>/</w:t>
-      </w:r>
-      <w:proofErr w:type="spellStart"/>
-      <w:r>
-        <w:rPr>
-          <w:rFonts w:ascii="Times New Roman" w:hAnsi="Times New Roman" w:cs="Times New Roman"/>
-          <w:lang w:val="en-US"/>
-        </w:rPr>
-        <w:t>dL</w:t>
-      </w:r>
-      <w:proofErr w:type="spellEnd"/>
+        <w:t>/dL</w:t>
+      </w:r>
       <w:r>
         <w:rPr>
           <w:rFonts w:ascii="Times New Roman" w:hAnsi="Times New Roman" w:cs="Times New Roman"/>
@@ -1614,7 +1389,7 @@
     </w:p>
     <w:p>
       <w:pPr>
-        <w:pStyle w:val="Pasussalistom"/>
+        <w:pStyle w:val="ListParagraph"/>
         <w:numPr>
           <w:ilvl w:val="3"/>
           <w:numId w:val="13"/>
@@ -1632,7 +1407,7 @@
     </w:p>
     <w:p>
       <w:pPr>
-        <w:pStyle w:val="Pasussalistom"/>
+        <w:pStyle w:val="ListParagraph"/>
         <w:numPr>
           <w:ilvl w:val="3"/>
           <w:numId w:val="13"/>
@@ -1650,7 +1425,7 @@
     </w:p>
     <w:p>
       <w:pPr>
-        <w:pStyle w:val="Pasussalistom"/>
+        <w:pStyle w:val="ListParagraph"/>
         <w:numPr>
           <w:ilvl w:val="3"/>
           <w:numId w:val="13"/>
@@ -1668,56 +1443,47 @@
     </w:p>
     <w:p>
       <w:pPr>
-        <w:pStyle w:val="Pasussalistom"/>
+        <w:pStyle w:val="ListParagraph"/>
         <w:numPr>
           <w:ilvl w:val="0"/>
           <w:numId w:val="13"/>
         </w:numPr>
         <w:rPr>
           <w:rFonts w:ascii="Times New Roman" w:hAnsi="Times New Roman" w:cs="Times New Roman"/>
-          <w:lang w:val="sr-Latn-RS"/>
-        </w:rPr>
-      </w:pPr>
-      <w:r>
-        <w:rPr>
-          <w:rFonts w:ascii="Times New Roman" w:hAnsi="Times New Roman" w:cs="Times New Roman"/>
-          <w:lang w:val="sr-Latn-RS"/>
+          <w:lang/>
+        </w:rPr>
+      </w:pPr>
+      <w:r>
+        <w:rPr>
+          <w:rFonts w:ascii="Times New Roman" w:hAnsi="Times New Roman" w:cs="Times New Roman"/>
+          <w:lang/>
         </w:rPr>
         <w:t>Ukoliko je rezultat testa preko 199mg/dL, majka pati od dijabetesa.</w:t>
       </w:r>
     </w:p>
     <w:p>
       <w:pPr>
-        <w:pStyle w:val="Pasussalistom"/>
+        <w:pStyle w:val="ListParagraph"/>
         <w:numPr>
           <w:ilvl w:val="0"/>
           <w:numId w:val="13"/>
         </w:numPr>
         <w:rPr>
           <w:rFonts w:ascii="Times New Roman" w:hAnsi="Times New Roman" w:cs="Times New Roman"/>
-          <w:lang w:val="sr-Latn-RS"/>
-        </w:rPr>
-      </w:pPr>
-      <w:r>
-        <w:rPr>
-          <w:rFonts w:ascii="Times New Roman" w:hAnsi="Times New Roman" w:cs="Times New Roman"/>
-          <w:lang w:val="sr-Latn-RS"/>
-        </w:rPr>
-        <w:t xml:space="preserve">Ukoliko dijeta i vežbe ne pomognu nakon 7 dana, trudnici se propisuje lek </w:t>
-      </w:r>
-      <w:proofErr w:type="spellStart"/>
-      <w:r>
-        <w:rPr>
-          <w:rFonts w:ascii="Times New Roman" w:hAnsi="Times New Roman" w:cs="Times New Roman"/>
-          <w:lang w:val="sr-Latn-RS"/>
-        </w:rPr>
-        <w:t>Metformin</w:t>
-      </w:r>
-      <w:proofErr w:type="spellEnd"/>
-    </w:p>
-    <w:p>
-      <w:pPr>
-        <w:pStyle w:val="Naslov3"/>
+          <w:lang/>
+        </w:rPr>
+      </w:pPr>
+      <w:r>
+        <w:rPr>
+          <w:rFonts w:ascii="Times New Roman" w:hAnsi="Times New Roman" w:cs="Times New Roman"/>
+          <w:lang/>
+        </w:rPr>
+        <w:t>Ukoliko dijeta i vežbe ne pomognu nakon 7 dana, trudnici se propisuje lek Metformin</w:t>
+      </w:r>
+    </w:p>
+    <w:p>
+      <w:pPr>
+        <w:pStyle w:val="Heading3"/>
       </w:pPr>
       <w:r>
         <w:t>Problemi koji se mogu javiti tokom trudnoće</w:t>
@@ -1738,7 +1504,7 @@
     </w:p>
     <w:p>
       <w:pPr>
-        <w:pStyle w:val="Pasussalistom"/>
+        <w:pStyle w:val="ListParagraph"/>
         <w:numPr>
           <w:ilvl w:val="0"/>
           <w:numId w:val="14"/>
@@ -1756,7 +1522,7 @@
     </w:p>
     <w:p>
       <w:pPr>
-        <w:pStyle w:val="Pasussalistom"/>
+        <w:pStyle w:val="ListParagraph"/>
         <w:numPr>
           <w:ilvl w:val="0"/>
           <w:numId w:val="14"/>
@@ -1774,7 +1540,7 @@
     </w:p>
     <w:p>
       <w:pPr>
-        <w:pStyle w:val="Pasussalistom"/>
+        <w:pStyle w:val="ListParagraph"/>
         <w:numPr>
           <w:ilvl w:val="0"/>
           <w:numId w:val="14"/>
@@ -1792,7 +1558,7 @@
     </w:p>
     <w:p>
       <w:pPr>
-        <w:pStyle w:val="Pasussalistom"/>
+        <w:pStyle w:val="ListParagraph"/>
         <w:numPr>
           <w:ilvl w:val="0"/>
           <w:numId w:val="14"/>
@@ -1810,7 +1576,7 @@
     </w:p>
     <w:p>
       <w:pPr>
-        <w:pStyle w:val="Pasussalistom"/>
+        <w:pStyle w:val="ListParagraph"/>
         <w:numPr>
           <w:ilvl w:val="0"/>
           <w:numId w:val="14"/>
@@ -1828,7 +1594,7 @@
     </w:p>
     <w:p>
       <w:pPr>
-        <w:pStyle w:val="Pasussalistom"/>
+        <w:pStyle w:val="ListParagraph"/>
         <w:numPr>
           <w:ilvl w:val="0"/>
           <w:numId w:val="14"/>
@@ -1846,7 +1612,7 @@
     </w:p>
     <w:p>
       <w:pPr>
-        <w:pStyle w:val="Pasussalistom"/>
+        <w:pStyle w:val="ListParagraph"/>
         <w:numPr>
           <w:ilvl w:val="0"/>
           <w:numId w:val="14"/>
@@ -1864,7 +1630,7 @@
     </w:p>
     <w:p>
       <w:pPr>
-        <w:pStyle w:val="Pasussalistom"/>
+        <w:pStyle w:val="ListParagraph"/>
         <w:numPr>
           <w:ilvl w:val="0"/>
           <w:numId w:val="14"/>
@@ -1882,15 +1648,15 @@
     </w:p>
     <w:p>
       <w:pPr>
-        <w:pStyle w:val="Pasussalistom"/>
-        <w:rPr>
-          <w:rFonts w:ascii="Times New Roman" w:hAnsi="Times New Roman" w:cs="Times New Roman"/>
-        </w:rPr>
-      </w:pPr>
-    </w:p>
-    <w:p>
-      <w:pPr>
-        <w:pStyle w:val="Naslov3"/>
+        <w:pStyle w:val="ListParagraph"/>
+        <w:rPr>
+          <w:rFonts w:ascii="Times New Roman" w:hAnsi="Times New Roman" w:cs="Times New Roman"/>
+        </w:rPr>
+      </w:pPr>
+    </w:p>
+    <w:p>
+      <w:pPr>
+        <w:pStyle w:val="Heading3"/>
       </w:pPr>
       <w:r>
         <w:lastRenderedPageBreak/>
@@ -1902,7 +1668,7 @@
     </w:p>
     <w:p>
       <w:pPr>
-        <w:pStyle w:val="Pasussalistom"/>
+        <w:pStyle w:val="ListParagraph"/>
         <w:numPr>
           <w:ilvl w:val="0"/>
           <w:numId w:val="16"/>
@@ -1921,7 +1687,7 @@
     </w:p>
     <w:p>
       <w:pPr>
-        <w:pStyle w:val="Pasussalistom"/>
+        <w:pStyle w:val="ListParagraph"/>
         <w:numPr>
           <w:ilvl w:val="0"/>
           <w:numId w:val="16"/>
@@ -1940,7 +1706,7 @@
     </w:p>
     <w:p>
       <w:pPr>
-        <w:pStyle w:val="Pasussalistom"/>
+        <w:pStyle w:val="ListParagraph"/>
         <w:numPr>
           <w:ilvl w:val="0"/>
           <w:numId w:val="16"/>
@@ -1959,7 +1725,7 @@
     </w:p>
     <w:p>
       <w:pPr>
-        <w:pStyle w:val="Pasussalistom"/>
+        <w:pStyle w:val="ListParagraph"/>
         <w:numPr>
           <w:ilvl w:val="0"/>
           <w:numId w:val="16"/>
@@ -1978,7 +1744,7 @@
     </w:p>
     <w:p>
       <w:pPr>
-        <w:pStyle w:val="Pasussalistom"/>
+        <w:pStyle w:val="ListParagraph"/>
         <w:numPr>
           <w:ilvl w:val="0"/>
           <w:numId w:val="16"/>
@@ -2022,7 +1788,7 @@
     </w:p>
     <w:p>
       <w:pPr>
-        <w:pStyle w:val="Pasussalistom"/>
+        <w:pStyle w:val="ListParagraph"/>
         <w:numPr>
           <w:ilvl w:val="0"/>
           <w:numId w:val="17"/>
@@ -2041,7 +1807,7 @@
     </w:p>
     <w:p>
       <w:pPr>
-        <w:pStyle w:val="Pasussalistom"/>
+        <w:pStyle w:val="ListParagraph"/>
         <w:numPr>
           <w:ilvl w:val="0"/>
           <w:numId w:val="17"/>
@@ -2060,7 +1826,7 @@
     </w:p>
     <w:p>
       <w:pPr>
-        <w:pStyle w:val="Pasussalistom"/>
+        <w:pStyle w:val="ListParagraph"/>
         <w:numPr>
           <w:ilvl w:val="0"/>
           <w:numId w:val="17"/>
@@ -2079,7 +1845,7 @@
     </w:p>
     <w:p>
       <w:pPr>
-        <w:pStyle w:val="Pasussalistom"/>
+        <w:pStyle w:val="ListParagraph"/>
         <w:numPr>
           <w:ilvl w:val="0"/>
           <w:numId w:val="17"/>
@@ -2098,7 +1864,7 @@
     </w:p>
     <w:p>
       <w:pPr>
-        <w:pStyle w:val="Pasussalistom"/>
+        <w:pStyle w:val="ListParagraph"/>
         <w:numPr>
           <w:ilvl w:val="0"/>
           <w:numId w:val="17"/>
@@ -2117,7 +1883,7 @@
     </w:p>
     <w:p>
       <w:pPr>
-        <w:pStyle w:val="Naslov3"/>
+        <w:pStyle w:val="Heading3"/>
       </w:pPr>
       <w:r>
         <w:t>Simptopmi preeklampsije</w:t>
@@ -2128,180 +1894,180 @@
     </w:p>
     <w:p>
       <w:pPr>
-        <w:pStyle w:val="Pasussalistom"/>
+        <w:pStyle w:val="ListParagraph"/>
         <w:numPr>
           <w:ilvl w:val="0"/>
           <w:numId w:val="18"/>
         </w:numPr>
         <w:rPr>
           <w:rFonts w:ascii="Times New Roman" w:hAnsi="Times New Roman" w:cs="Times New Roman"/>
-          <w:lang w:val="sr-Latn-RS"/>
-        </w:rPr>
-      </w:pPr>
-      <w:r>
-        <w:rPr>
-          <w:rFonts w:ascii="Times New Roman" w:hAnsi="Times New Roman" w:cs="Times New Roman"/>
-          <w:lang w:val="sr-Latn-RS"/>
+          <w:lang/>
+        </w:rPr>
+      </w:pPr>
+      <w:r>
+        <w:rPr>
+          <w:rFonts w:ascii="Times New Roman" w:hAnsi="Times New Roman" w:cs="Times New Roman"/>
+          <w:lang/>
         </w:rPr>
         <w:t>Oticanje šaka i lica (izraženo)</w:t>
       </w:r>
     </w:p>
     <w:p>
       <w:pPr>
-        <w:pStyle w:val="Pasussalistom"/>
+        <w:pStyle w:val="ListParagraph"/>
         <w:numPr>
           <w:ilvl w:val="0"/>
           <w:numId w:val="18"/>
         </w:numPr>
         <w:rPr>
           <w:rFonts w:ascii="Times New Roman" w:hAnsi="Times New Roman" w:cs="Times New Roman"/>
-          <w:lang w:val="sr-Latn-RS"/>
-        </w:rPr>
-      </w:pPr>
-      <w:r>
-        <w:rPr>
-          <w:rFonts w:ascii="Times New Roman" w:hAnsi="Times New Roman" w:cs="Times New Roman"/>
-          <w:lang w:val="sr-Latn-RS"/>
+          <w:lang/>
+        </w:rPr>
+      </w:pPr>
+      <w:r>
+        <w:rPr>
+          <w:rFonts w:ascii="Times New Roman" w:hAnsi="Times New Roman" w:cs="Times New Roman"/>
+          <w:lang/>
         </w:rPr>
         <w:t>Naglo dobijanje na težini</w:t>
       </w:r>
     </w:p>
     <w:p>
       <w:pPr>
-        <w:pStyle w:val="Pasussalistom"/>
+        <w:pStyle w:val="ListParagraph"/>
         <w:numPr>
           <w:ilvl w:val="0"/>
           <w:numId w:val="18"/>
         </w:numPr>
         <w:rPr>
           <w:rFonts w:ascii="Times New Roman" w:hAnsi="Times New Roman" w:cs="Times New Roman"/>
-          <w:lang w:val="sr-Latn-RS"/>
-        </w:rPr>
-      </w:pPr>
-      <w:r>
-        <w:rPr>
-          <w:rFonts w:ascii="Times New Roman" w:hAnsi="Times New Roman" w:cs="Times New Roman"/>
-          <w:lang w:val="sr-Latn-RS"/>
+          <w:lang/>
+        </w:rPr>
+      </w:pPr>
+      <w:r>
+        <w:rPr>
+          <w:rFonts w:ascii="Times New Roman" w:hAnsi="Times New Roman" w:cs="Times New Roman"/>
+          <w:lang/>
         </w:rPr>
         <w:t>Uporna glavobolja</w:t>
       </w:r>
     </w:p>
     <w:p>
       <w:pPr>
-        <w:pStyle w:val="Pasussalistom"/>
+        <w:pStyle w:val="ListParagraph"/>
         <w:numPr>
           <w:ilvl w:val="0"/>
           <w:numId w:val="18"/>
         </w:numPr>
         <w:rPr>
           <w:rFonts w:ascii="Times New Roman" w:hAnsi="Times New Roman" w:cs="Times New Roman"/>
-          <w:lang w:val="sr-Latn-RS"/>
-        </w:rPr>
-      </w:pPr>
-      <w:r>
-        <w:rPr>
-          <w:rFonts w:ascii="Times New Roman" w:hAnsi="Times New Roman" w:cs="Times New Roman"/>
-          <w:lang w:val="sr-Latn-RS"/>
+          <w:lang/>
+        </w:rPr>
+      </w:pPr>
+      <w:r>
+        <w:rPr>
+          <w:rFonts w:ascii="Times New Roman" w:hAnsi="Times New Roman" w:cs="Times New Roman"/>
+          <w:lang/>
         </w:rPr>
         <w:t>Teškoće sa disanjem</w:t>
       </w:r>
     </w:p>
     <w:p>
       <w:pPr>
-        <w:pStyle w:val="Pasussalistom"/>
+        <w:pStyle w:val="ListParagraph"/>
         <w:numPr>
           <w:ilvl w:val="0"/>
           <w:numId w:val="18"/>
         </w:numPr>
         <w:rPr>
           <w:rFonts w:ascii="Times New Roman" w:hAnsi="Times New Roman" w:cs="Times New Roman"/>
-          <w:lang w:val="sr-Latn-RS"/>
-        </w:rPr>
-      </w:pPr>
-      <w:r>
-        <w:rPr>
-          <w:rFonts w:ascii="Times New Roman" w:hAnsi="Times New Roman" w:cs="Times New Roman"/>
-          <w:lang w:val="sr-Latn-RS"/>
+          <w:lang/>
+        </w:rPr>
+      </w:pPr>
+      <w:r>
+        <w:rPr>
+          <w:rFonts w:ascii="Times New Roman" w:hAnsi="Times New Roman" w:cs="Times New Roman"/>
+          <w:lang/>
         </w:rPr>
         <w:t>Bol u abdomenu, na desnoj strani, ispod rebara</w:t>
       </w:r>
     </w:p>
     <w:p>
       <w:pPr>
-        <w:pStyle w:val="Pasussalistom"/>
+        <w:pStyle w:val="ListParagraph"/>
         <w:numPr>
           <w:ilvl w:val="0"/>
           <w:numId w:val="18"/>
         </w:numPr>
         <w:rPr>
           <w:rFonts w:ascii="Times New Roman" w:hAnsi="Times New Roman" w:cs="Times New Roman"/>
-          <w:lang w:val="sr-Latn-RS"/>
-        </w:rPr>
-      </w:pPr>
-      <w:r>
-        <w:rPr>
-          <w:rFonts w:ascii="Times New Roman" w:hAnsi="Times New Roman" w:cs="Times New Roman"/>
-          <w:lang w:val="sr-Latn-RS"/>
+          <w:lang/>
+        </w:rPr>
+      </w:pPr>
+      <w:r>
+        <w:rPr>
+          <w:rFonts w:ascii="Times New Roman" w:hAnsi="Times New Roman" w:cs="Times New Roman"/>
+          <w:lang/>
         </w:rPr>
         <w:t>Ređa potreba za uriniranjem</w:t>
       </w:r>
     </w:p>
     <w:p>
       <w:pPr>
-        <w:pStyle w:val="Pasussalistom"/>
+        <w:pStyle w:val="ListParagraph"/>
         <w:numPr>
           <w:ilvl w:val="0"/>
           <w:numId w:val="18"/>
         </w:numPr>
         <w:rPr>
           <w:rFonts w:ascii="Times New Roman" w:hAnsi="Times New Roman" w:cs="Times New Roman"/>
-          <w:lang w:val="sr-Latn-RS"/>
-        </w:rPr>
-      </w:pPr>
-      <w:r>
-        <w:rPr>
-          <w:rFonts w:ascii="Times New Roman" w:hAnsi="Times New Roman" w:cs="Times New Roman"/>
-          <w:lang w:val="sr-Latn-RS"/>
+          <w:lang/>
+        </w:rPr>
+      </w:pPr>
+      <w:r>
+        <w:rPr>
+          <w:rFonts w:ascii="Times New Roman" w:hAnsi="Times New Roman" w:cs="Times New Roman"/>
+          <w:lang/>
         </w:rPr>
         <w:t>Mučnina i povraćanje</w:t>
       </w:r>
     </w:p>
     <w:p>
       <w:pPr>
-        <w:pStyle w:val="Pasussalistom"/>
+        <w:pStyle w:val="ListParagraph"/>
         <w:numPr>
           <w:ilvl w:val="0"/>
           <w:numId w:val="18"/>
         </w:numPr>
         <w:rPr>
           <w:rFonts w:ascii="Times New Roman" w:hAnsi="Times New Roman" w:cs="Times New Roman"/>
-          <w:lang w:val="sr-Latn-RS"/>
-        </w:rPr>
-      </w:pPr>
-      <w:r>
-        <w:rPr>
-          <w:rFonts w:ascii="Times New Roman" w:hAnsi="Times New Roman" w:cs="Times New Roman"/>
-          <w:lang w:val="sr-Latn-RS"/>
+          <w:lang/>
+        </w:rPr>
+      </w:pPr>
+      <w:r>
+        <w:rPr>
+          <w:rFonts w:ascii="Times New Roman" w:hAnsi="Times New Roman" w:cs="Times New Roman"/>
+          <w:lang/>
         </w:rPr>
         <w:t>Promene u vidu, privremeno slepilo, osetljivost na svetlost, zamagljen vid</w:t>
       </w:r>
     </w:p>
     <w:p>
       <w:pPr>
-        <w:pStyle w:val="Pasussalistom"/>
+        <w:pStyle w:val="ListParagraph"/>
         <w:numPr>
           <w:ilvl w:val="0"/>
           <w:numId w:val="18"/>
         </w:numPr>
         <w:rPr>
           <w:rFonts w:ascii="Times New Roman" w:hAnsi="Times New Roman" w:cs="Times New Roman"/>
-          <w:lang w:val="sr-Latn-RS"/>
-        </w:rPr>
-      </w:pPr>
-      <w:r>
-        <w:rPr>
-          <w:rFonts w:ascii="Times New Roman" w:hAnsi="Times New Roman" w:cs="Times New Roman"/>
-          <w:lang w:val="sr-Latn-RS"/>
+          <w:lang/>
+        </w:rPr>
+      </w:pPr>
+      <w:r>
+        <w:rPr>
+          <w:rFonts w:ascii="Times New Roman" w:hAnsi="Times New Roman" w:cs="Times New Roman"/>
+          <w:lang/>
         </w:rPr>
         <w:t>Nesvestica ili vrtoglavica</w:t>
       </w:r>
@@ -2311,27 +2077,27 @@
         <w:ind w:left="360"/>
         <w:rPr>
           <w:rFonts w:ascii="Times New Roman" w:hAnsi="Times New Roman" w:cs="Times New Roman"/>
-          <w:lang w:val="sr-Latn-RS"/>
-        </w:rPr>
-      </w:pPr>
-      <w:r>
-        <w:rPr>
-          <w:rFonts w:ascii="Times New Roman" w:hAnsi="Times New Roman" w:cs="Times New Roman"/>
-          <w:lang w:val="sr-Latn-RS"/>
+          <w:lang/>
+        </w:rPr>
+      </w:pPr>
+      <w:r>
+        <w:rPr>
+          <w:rFonts w:ascii="Times New Roman" w:hAnsi="Times New Roman" w:cs="Times New Roman"/>
+          <w:lang/>
         </w:rPr>
         <w:t>Sistem na osnovu redovnih pregleda i rezultata analiza krvi i uraina obraća pažnju na</w:t>
       </w:r>
       <w:r>
         <w:rPr>
           <w:rFonts w:ascii="Times New Roman" w:hAnsi="Times New Roman" w:cs="Times New Roman"/>
-          <w:lang w:val="sr-Latn-RS"/>
+          <w:lang/>
         </w:rPr>
         <w:t>:</w:t>
       </w:r>
     </w:p>
     <w:p>
       <w:pPr>
-        <w:pStyle w:val="Pasussalistom"/>
+        <w:pStyle w:val="ListParagraph"/>
         <w:numPr>
           <w:ilvl w:val="0"/>
           <w:numId w:val="19"/>
@@ -2339,20 +2105,20 @@
         <w:ind w:left="1080"/>
         <w:rPr>
           <w:rFonts w:ascii="Times New Roman" w:hAnsi="Times New Roman" w:cs="Times New Roman"/>
-          <w:lang w:val="sr-Latn-RS"/>
-        </w:rPr>
-      </w:pPr>
-      <w:r>
-        <w:rPr>
-          <w:rFonts w:ascii="Times New Roman" w:hAnsi="Times New Roman" w:cs="Times New Roman"/>
-          <w:lang w:val="sr-Latn-RS"/>
+          <w:lang/>
+        </w:rPr>
+      </w:pPr>
+      <w:r>
+        <w:rPr>
+          <w:rFonts w:ascii="Times New Roman" w:hAnsi="Times New Roman" w:cs="Times New Roman"/>
+          <w:lang/>
         </w:rPr>
         <w:t>Visok pritisak (često preko 140/90mmHg)</w:t>
       </w:r>
     </w:p>
     <w:p>
       <w:pPr>
-        <w:pStyle w:val="Pasussalistom"/>
+        <w:pStyle w:val="ListParagraph"/>
         <w:numPr>
           <w:ilvl w:val="0"/>
           <w:numId w:val="19"/>
@@ -2360,20 +2126,20 @@
         <w:ind w:left="1080"/>
         <w:rPr>
           <w:rFonts w:ascii="Times New Roman" w:hAnsi="Times New Roman" w:cs="Times New Roman"/>
-          <w:lang w:val="sr-Latn-RS"/>
-        </w:rPr>
-      </w:pPr>
-      <w:r>
-        <w:rPr>
-          <w:rFonts w:ascii="Times New Roman" w:hAnsi="Times New Roman" w:cs="Times New Roman"/>
-          <w:lang w:val="sr-Latn-RS"/>
+          <w:lang/>
+        </w:rPr>
+      </w:pPr>
+      <w:r>
+        <w:rPr>
+          <w:rFonts w:ascii="Times New Roman" w:hAnsi="Times New Roman" w:cs="Times New Roman"/>
+          <w:lang/>
         </w:rPr>
         <w:t>Otečenost šaka i lica</w:t>
       </w:r>
     </w:p>
     <w:p>
       <w:pPr>
-        <w:pStyle w:val="Pasussalistom"/>
+        <w:pStyle w:val="ListParagraph"/>
         <w:numPr>
           <w:ilvl w:val="0"/>
           <w:numId w:val="19"/>
@@ -2381,20 +2147,20 @@
         <w:ind w:left="1080"/>
         <w:rPr>
           <w:rFonts w:ascii="Times New Roman" w:hAnsi="Times New Roman" w:cs="Times New Roman"/>
-          <w:lang w:val="sr-Latn-RS"/>
-        </w:rPr>
-      </w:pPr>
-      <w:r>
-        <w:rPr>
-          <w:rFonts w:ascii="Times New Roman" w:hAnsi="Times New Roman" w:cs="Times New Roman"/>
-          <w:lang w:val="sr-Latn-RS"/>
+          <w:lang/>
+        </w:rPr>
+      </w:pPr>
+      <w:r>
+        <w:rPr>
+          <w:rFonts w:ascii="Times New Roman" w:hAnsi="Times New Roman" w:cs="Times New Roman"/>
+          <w:lang/>
         </w:rPr>
         <w:t>Dobijanje na težini</w:t>
       </w:r>
     </w:p>
     <w:p>
       <w:pPr>
-        <w:pStyle w:val="Pasussalistom"/>
+        <w:pStyle w:val="ListParagraph"/>
         <w:numPr>
           <w:ilvl w:val="0"/>
           <w:numId w:val="19"/>
@@ -2402,20 +2168,20 @@
         <w:ind w:left="1080"/>
         <w:rPr>
           <w:rFonts w:ascii="Times New Roman" w:hAnsi="Times New Roman" w:cs="Times New Roman"/>
-          <w:lang w:val="sr-Latn-RS"/>
-        </w:rPr>
-      </w:pPr>
-      <w:r>
-        <w:rPr>
-          <w:rFonts w:ascii="Times New Roman" w:hAnsi="Times New Roman" w:cs="Times New Roman"/>
-          <w:lang w:val="sr-Latn-RS"/>
+          <w:lang/>
+        </w:rPr>
+      </w:pPr>
+      <w:r>
+        <w:rPr>
+          <w:rFonts w:ascii="Times New Roman" w:hAnsi="Times New Roman" w:cs="Times New Roman"/>
+          <w:lang/>
         </w:rPr>
         <w:t>Prisustvo proteina u urinu (proteinurija)</w:t>
       </w:r>
     </w:p>
     <w:p>
       <w:pPr>
-        <w:pStyle w:val="Pasussalistom"/>
+        <w:pStyle w:val="ListParagraph"/>
         <w:numPr>
           <w:ilvl w:val="0"/>
           <w:numId w:val="19"/>
@@ -2423,20 +2189,20 @@
         <w:ind w:left="1080"/>
         <w:rPr>
           <w:rFonts w:ascii="Times New Roman" w:hAnsi="Times New Roman" w:cs="Times New Roman"/>
-          <w:lang w:val="sr-Latn-RS"/>
-        </w:rPr>
-      </w:pPr>
-      <w:r>
-        <w:rPr>
-          <w:rFonts w:ascii="Times New Roman" w:hAnsi="Times New Roman" w:cs="Times New Roman"/>
-          <w:lang w:val="sr-Latn-RS"/>
+          <w:lang/>
+        </w:rPr>
+      </w:pPr>
+      <w:r>
+        <w:rPr>
+          <w:rFonts w:ascii="Times New Roman" w:hAnsi="Times New Roman" w:cs="Times New Roman"/>
+          <w:lang/>
         </w:rPr>
         <w:t>Povišene enzime jetre (najmanje dvostruko veća vrednost transaminaza u odnosu)</w:t>
       </w:r>
     </w:p>
     <w:p>
       <w:pPr>
-        <w:pStyle w:val="Pasussalistom"/>
+        <w:pStyle w:val="ListParagraph"/>
         <w:numPr>
           <w:ilvl w:val="0"/>
           <w:numId w:val="19"/>
@@ -2444,103 +2210,103 @@
         <w:ind w:left="1080"/>
         <w:rPr>
           <w:rFonts w:ascii="Times New Roman" w:hAnsi="Times New Roman" w:cs="Times New Roman"/>
-          <w:lang w:val="sr-Latn-RS"/>
-        </w:rPr>
-      </w:pPr>
-      <w:r>
-        <w:rPr>
-          <w:rFonts w:ascii="Times New Roman" w:hAnsi="Times New Roman" w:cs="Times New Roman"/>
-          <w:lang w:val="sr-Latn-RS"/>
+          <w:lang/>
+        </w:rPr>
+      </w:pPr>
+      <w:r>
+        <w:rPr>
+          <w:rFonts w:ascii="Times New Roman" w:hAnsi="Times New Roman" w:cs="Times New Roman"/>
+          <w:lang/>
         </w:rPr>
         <w:t>Nizak broj trombocita (ispod 100.000)</w:t>
       </w:r>
     </w:p>
     <w:p>
       <w:pPr>
-        <w:pStyle w:val="Naslov3"/>
-        <w:rPr>
-          <w:lang w:val="sr-Latn-RS"/>
-        </w:rPr>
-      </w:pPr>
-      <w:r>
-        <w:rPr>
-          <w:lang w:val="sr-Latn-RS"/>
+        <w:pStyle w:val="Heading3"/>
+        <w:rPr>
+          <w:lang/>
+        </w:rPr>
+      </w:pPr>
+      <w:r>
+        <w:rPr>
+          <w:lang/>
         </w:rPr>
         <w:t>Simptomi eklampsije:</w:t>
       </w:r>
     </w:p>
     <w:p>
       <w:pPr>
-        <w:pStyle w:val="Pasussalistom"/>
-        <w:rPr>
-          <w:rFonts w:ascii="Times New Roman" w:hAnsi="Times New Roman" w:cs="Times New Roman"/>
-          <w:lang w:val="sr-Latn-RS"/>
-        </w:rPr>
-      </w:pPr>
-      <w:r>
-        <w:rPr>
-          <w:rFonts w:ascii="Times New Roman" w:hAnsi="Times New Roman" w:cs="Times New Roman"/>
-          <w:lang w:val="sr-Latn-RS"/>
+        <w:pStyle w:val="ListParagraph"/>
+        <w:rPr>
+          <w:rFonts w:ascii="Times New Roman" w:hAnsi="Times New Roman" w:cs="Times New Roman"/>
+          <w:lang/>
+        </w:rPr>
+      </w:pPr>
+      <w:r>
+        <w:rPr>
+          <w:rFonts w:ascii="Times New Roman" w:hAnsi="Times New Roman" w:cs="Times New Roman"/>
+          <w:lang/>
         </w:rPr>
         <w:t>Pored simptoma koji se javljaju kod preeklampsije imamo:</w:t>
       </w:r>
     </w:p>
     <w:p>
       <w:pPr>
-        <w:pStyle w:val="Pasussalistom"/>
+        <w:pStyle w:val="ListParagraph"/>
         <w:numPr>
           <w:ilvl w:val="0"/>
           <w:numId w:val="20"/>
         </w:numPr>
         <w:rPr>
           <w:rFonts w:ascii="Times New Roman" w:hAnsi="Times New Roman" w:cs="Times New Roman"/>
-          <w:lang w:val="sr-Latn-RS"/>
-        </w:rPr>
-      </w:pPr>
-      <w:r>
-        <w:rPr>
-          <w:rFonts w:ascii="Times New Roman" w:hAnsi="Times New Roman" w:cs="Times New Roman"/>
-          <w:lang w:val="sr-Latn-RS"/>
+          <w:lang/>
+        </w:rPr>
+      </w:pPr>
+      <w:r>
+        <w:rPr>
+          <w:rFonts w:ascii="Times New Roman" w:hAnsi="Times New Roman" w:cs="Times New Roman"/>
+          <w:lang/>
         </w:rPr>
         <w:t>Napade</w:t>
       </w:r>
     </w:p>
     <w:p>
       <w:pPr>
-        <w:pStyle w:val="Pasussalistom"/>
+        <w:pStyle w:val="ListParagraph"/>
         <w:numPr>
           <w:ilvl w:val="0"/>
           <w:numId w:val="20"/>
         </w:numPr>
         <w:rPr>
           <w:rFonts w:ascii="Times New Roman" w:hAnsi="Times New Roman" w:cs="Times New Roman"/>
-          <w:lang w:val="sr-Latn-RS"/>
-        </w:rPr>
-      </w:pPr>
-      <w:r>
-        <w:rPr>
-          <w:rFonts w:ascii="Times New Roman" w:hAnsi="Times New Roman" w:cs="Times New Roman"/>
-          <w:lang w:val="sr-Latn-RS"/>
+          <w:lang/>
+        </w:rPr>
+      </w:pPr>
+      <w:r>
+        <w:rPr>
+          <w:rFonts w:ascii="Times New Roman" w:hAnsi="Times New Roman" w:cs="Times New Roman"/>
+          <w:lang/>
         </w:rPr>
         <w:t>Gubitak svesti</w:t>
       </w:r>
     </w:p>
     <w:p>
       <w:pPr>
-        <w:pStyle w:val="Pasussalistom"/>
+        <w:pStyle w:val="ListParagraph"/>
         <w:numPr>
           <w:ilvl w:val="0"/>
           <w:numId w:val="20"/>
         </w:numPr>
         <w:rPr>
           <w:rFonts w:ascii="Times New Roman" w:hAnsi="Times New Roman" w:cs="Times New Roman"/>
-          <w:lang w:val="sr-Latn-RS"/>
-        </w:rPr>
-      </w:pPr>
-      <w:r>
-        <w:rPr>
-          <w:rFonts w:ascii="Times New Roman" w:hAnsi="Times New Roman" w:cs="Times New Roman"/>
-          <w:lang w:val="sr-Latn-RS"/>
+          <w:lang/>
+        </w:rPr>
+      </w:pPr>
+      <w:r>
+        <w:rPr>
+          <w:rFonts w:ascii="Times New Roman" w:hAnsi="Times New Roman" w:cs="Times New Roman"/>
+          <w:lang/>
         </w:rPr>
         <w:t>Razdražljivost</w:t>
       </w:r>
@@ -2549,21 +2315,21 @@
       <w:pPr>
         <w:rPr>
           <w:rFonts w:ascii="Times New Roman" w:hAnsi="Times New Roman" w:cs="Times New Roman"/>
-          <w:lang w:val="sr-Latn-RS"/>
-        </w:rPr>
-      </w:pPr>
-    </w:p>
-    <w:p>
-      <w:pPr>
-        <w:rPr>
-          <w:rFonts w:ascii="Times New Roman" w:hAnsi="Times New Roman" w:cs="Times New Roman"/>
-          <w:lang w:val="sr-Latn-RS"/>
-        </w:rPr>
-      </w:pPr>
-    </w:p>
-    <w:p>
-      <w:pPr>
-        <w:pStyle w:val="Naslov2"/>
+          <w:lang/>
+        </w:rPr>
+      </w:pPr>
+    </w:p>
+    <w:p>
+      <w:pPr>
+        <w:rPr>
+          <w:rFonts w:ascii="Times New Roman" w:hAnsi="Times New Roman" w:cs="Times New Roman"/>
+          <w:lang/>
+        </w:rPr>
+      </w:pPr>
+    </w:p>
+    <w:p>
+      <w:pPr>
+        <w:pStyle w:val="Heading2"/>
       </w:pPr>
       <w:r>
         <w:lastRenderedPageBreak/>
@@ -2573,7 +2339,7 @@
     <w:p/>
     <w:p>
       <w:pPr>
-        <w:pStyle w:val="Podnaslov"/>
+        <w:pStyle w:val="Subtitle"/>
         <w:rPr>
           <w:rFonts w:ascii="Times New Roman" w:hAnsi="Times New Roman" w:cs="Times New Roman"/>
         </w:rPr>
@@ -2649,7 +2415,7 @@
     </w:p>
     <w:p>
       <w:pPr>
-        <w:pStyle w:val="Pasussalistom"/>
+        <w:pStyle w:val="ListParagraph"/>
         <w:numPr>
           <w:ilvl w:val="0"/>
           <w:numId w:val="15"/>
@@ -2680,7 +2446,7 @@
     </w:p>
     <w:p>
       <w:pPr>
-        <w:pStyle w:val="Pasussalistom"/>
+        <w:pStyle w:val="ListParagraph"/>
         <w:numPr>
           <w:ilvl w:val="0"/>
           <w:numId w:val="15"/>
@@ -2716,29 +2482,29 @@
       <w:r>
         <w:rPr>
           <w:rFonts w:ascii="Times New Roman" w:hAnsi="Times New Roman" w:cs="Times New Roman"/>
-          <w:lang w:val="sr-Latn-RS"/>
+          <w:lang/>
         </w:rPr>
         <w:t>č je o sumnjivoj varijabilnosti,  a ukoliko je varijabilnost manja od 5bpm za više od 50 min ili viša od 25bpm za 25 min reč je o  abnormalnoj varijabilnosti</w:t>
       </w:r>
       <w:r>
         <w:rPr>
           <w:rFonts w:ascii="Times New Roman" w:hAnsi="Times New Roman" w:cs="Times New Roman"/>
-          <w:lang w:val="sr-Latn-RS"/>
+          <w:lang/>
         </w:rPr>
         <w:t xml:space="preserve">. </w:t>
       </w:r>
     </w:p>
     <w:p>
       <w:pPr>
-        <w:pStyle w:val="Pasussalistom"/>
-        <w:rPr>
-          <w:rFonts w:ascii="Times New Roman" w:hAnsi="Times New Roman" w:cs="Times New Roman"/>
-        </w:rPr>
-      </w:pPr>
-    </w:p>
-    <w:p>
-      <w:pPr>
-        <w:pStyle w:val="Podnaslov"/>
+        <w:pStyle w:val="ListParagraph"/>
+        <w:rPr>
+          <w:rFonts w:ascii="Times New Roman" w:hAnsi="Times New Roman" w:cs="Times New Roman"/>
+        </w:rPr>
+      </w:pPr>
+    </w:p>
+    <w:p>
+      <w:pPr>
+        <w:pStyle w:val="Subtitle"/>
         <w:numPr>
           <w:ilvl w:val="0"/>
           <w:numId w:val="0"/>
@@ -2782,88 +2548,88 @@
     </w:p>
     <w:p>
       <w:pPr>
-        <w:pStyle w:val="Pasussalistom"/>
+        <w:pStyle w:val="ListParagraph"/>
         <w:numPr>
           <w:ilvl w:val="0"/>
           <w:numId w:val="15"/>
         </w:numPr>
         <w:rPr>
           <w:rFonts w:ascii="Times New Roman" w:hAnsi="Times New Roman" w:cs="Times New Roman"/>
-          <w:lang w:val="sr-Latn-RS"/>
-        </w:rPr>
-      </w:pPr>
-      <w:r>
-        <w:rPr>
-          <w:rFonts w:ascii="Times New Roman" w:hAnsi="Times New Roman" w:cs="Times New Roman"/>
-          <w:lang w:val="sr-Latn-RS"/>
+          <w:lang/>
+        </w:rPr>
+      </w:pPr>
+      <w:r>
+        <w:rPr>
+          <w:rFonts w:ascii="Times New Roman" w:hAnsi="Times New Roman" w:cs="Times New Roman"/>
+          <w:lang/>
         </w:rPr>
         <w:t>Naš sistem će imati mogućnost da odredi da li je trudnica u stanju preeklampsije na osnovu njenih osnovnih informacija (visina, težina,  broj godina trudnice, koliko je godina proteklo od prethodne trudnoće, da li je bolovala od preeklampsije,..) zabeleženih na prvom pregledu  i istorije (prethodne trudnoće ispraćene našim sistemom). Pored toga, na odluku sistema uticaće krvni pritisak i telesna težina koje se mere na svakom pregledu, kao i analize krvi i urina koje se rade povremeno. Nakon 20. nedelje će se na svakom pregledu ili ukoliko se pojavi neki novi simptom (oticanje šaka i lica, uporne glavobolje, teškoće sa disanjem, bol u abdomenu, mučnina i povraćanje,..) proveravati da li je trudnica u stanju preeklampsije. Na odluku da li je trudnica u stanju preeklampsije najviše utiče to da li je došlo do naglog povećanja telesne težine, krvnog pritiska, povećanja proteina u urinu i smanjenje trombocita tokom vremena, dok postojanje ostalih simptoma nije neophodno, odnosno nije pokazatelj.</w:t>
       </w:r>
     </w:p>
     <w:p>
       <w:pPr>
-        <w:pStyle w:val="Pasussalistom"/>
+        <w:pStyle w:val="ListParagraph"/>
         <w:numPr>
           <w:ilvl w:val="0"/>
           <w:numId w:val="15"/>
         </w:numPr>
         <w:rPr>
           <w:rFonts w:ascii="Times New Roman" w:hAnsi="Times New Roman" w:cs="Times New Roman"/>
-          <w:lang w:val="sr-Latn-RS"/>
-        </w:rPr>
-      </w:pPr>
-      <w:r>
-        <w:rPr>
-          <w:rFonts w:ascii="Times New Roman" w:hAnsi="Times New Roman" w:cs="Times New Roman"/>
-          <w:lang w:val="sr-Latn-RS"/>
+          <w:lang/>
+        </w:rPr>
+      </w:pPr>
+      <w:r>
+        <w:rPr>
+          <w:rFonts w:ascii="Times New Roman" w:hAnsi="Times New Roman" w:cs="Times New Roman"/>
+          <w:lang/>
         </w:rPr>
         <w:t>Da li je trudnica u stanju eklampsije možemo da zaključimo ukoliko je imala napad ili je došlo do gubitka svesti ili  na osnovu potvrđenog stanja preeklamsije uz pojavu tih simptoma.</w:t>
       </w:r>
     </w:p>
     <w:p>
       <w:pPr>
-        <w:pStyle w:val="Pasussalistom"/>
-        <w:rPr>
-          <w:rFonts w:ascii="Times New Roman" w:hAnsi="Times New Roman" w:cs="Times New Roman"/>
-          <w:lang w:val="sr-Latn-RS"/>
-        </w:rPr>
-      </w:pPr>
-    </w:p>
-    <w:p>
-      <w:pPr>
-        <w:pStyle w:val="Pasussalistom"/>
-        <w:rPr>
-          <w:rFonts w:ascii="Times New Roman" w:hAnsi="Times New Roman" w:cs="Times New Roman"/>
-          <w:lang w:val="sr-Latn-RS"/>
-        </w:rPr>
-      </w:pPr>
-    </w:p>
-    <w:p>
-      <w:pPr>
-        <w:pStyle w:val="Pasussalistom"/>
-        <w:rPr>
-          <w:rFonts w:ascii="Times New Roman" w:hAnsi="Times New Roman" w:cs="Times New Roman"/>
-          <w:lang w:val="sr-Latn-RS"/>
-        </w:rPr>
-      </w:pPr>
-    </w:p>
-    <w:p>
-      <w:pPr>
-        <w:pStyle w:val="Pasussalistom"/>
-        <w:rPr>
-          <w:rFonts w:ascii="Times New Roman" w:hAnsi="Times New Roman" w:cs="Times New Roman"/>
-          <w:lang w:val="sr-Latn-RS"/>
+        <w:pStyle w:val="ListParagraph"/>
+        <w:rPr>
+          <w:rFonts w:ascii="Times New Roman" w:hAnsi="Times New Roman" w:cs="Times New Roman"/>
+          <w:lang/>
+        </w:rPr>
+      </w:pPr>
+    </w:p>
+    <w:p>
+      <w:pPr>
+        <w:pStyle w:val="ListParagraph"/>
+        <w:rPr>
+          <w:rFonts w:ascii="Times New Roman" w:hAnsi="Times New Roman" w:cs="Times New Roman"/>
+          <w:lang/>
+        </w:rPr>
+      </w:pPr>
+    </w:p>
+    <w:p>
+      <w:pPr>
+        <w:pStyle w:val="ListParagraph"/>
+        <w:rPr>
+          <w:rFonts w:ascii="Times New Roman" w:hAnsi="Times New Roman" w:cs="Times New Roman"/>
+          <w:lang/>
+        </w:rPr>
+      </w:pPr>
+    </w:p>
+    <w:p>
+      <w:pPr>
+        <w:pStyle w:val="ListParagraph"/>
+        <w:rPr>
+          <w:rFonts w:ascii="Times New Roman" w:hAnsi="Times New Roman" w:cs="Times New Roman"/>
+          <w:lang/>
         </w:rPr>
       </w:pPr>
       <w:r>
         <w:rPr>
           <w:rFonts w:ascii="Times New Roman" w:hAnsi="Times New Roman" w:cs="Times New Roman"/>
           <w:noProof/>
-          <w:lang w:val="en-GB" w:eastAsia="en-GB"/>
+          <w:lang w:val="en-US"/>
         </w:rPr>
         <w:lastRenderedPageBreak/>
         <w:drawing>
-          <wp:anchor distT="0" distB="0" distL="114300" distR="114300" simplePos="0" relativeHeight="251659264" behindDoc="0" locked="0" layoutInCell="1" allowOverlap="1" wp14:anchorId="41479EB0" wp14:editId="739F9D73">
+          <wp:anchor distT="0" distB="0" distL="114300" distR="114300" simplePos="0" relativeHeight="251659264" behindDoc="0" locked="0" layoutInCell="1" allowOverlap="1">
             <wp:simplePos x="0" y="0"/>
             <wp:positionH relativeFrom="margin">
               <wp:posOffset>-59690</wp:posOffset>
@@ -2886,10 +2652,10 @@
                     <pic:cNvPicPr/>
                   </pic:nvPicPr>
                   <pic:blipFill>
-                    <a:blip r:embed="rId9">
+                    <a:blip r:embed="rId8">
                       <a:extLst>
                         <a:ext uri="{28A0092B-C50C-407E-A947-70E740481C1C}">
-                          <a14:useLocalDpi xmlns:a14="http://schemas.microsoft.com/office/drawing/2010/main" val="0"/>
+                          <a14:useLocalDpi xmlns:a14="http://schemas.microsoft.com/office/drawing/2010/main" xmlns:wps="http://schemas.microsoft.com/office/word/2010/wordprocessingShape" xmlns:wpi="http://schemas.microsoft.com/office/word/2010/wordprocessingInk" xmlns:wpg="http://schemas.microsoft.com/office/word/2010/wordprocessingGroup" xmlns:w14="http://schemas.microsoft.com/office/word/2010/wordml" xmlns:w="http://schemas.openxmlformats.org/wordprocessingml/2006/main" xmlns:w10="urn:schemas-microsoft-com:office:word" xmlns:wp14="http://schemas.microsoft.com/office/word/2010/wordprocessingDrawing" xmlns:v="urn:schemas-microsoft-com:vml" xmlns:o="urn:schemas-microsoft-com:office:office" xmlns:mc="http://schemas.openxmlformats.org/markup-compatibility/2006" xmlns:wpc="http://schemas.microsoft.com/office/word/2010/wordprocessingCanvas" xmlns="" val="0"/>
                         </a:ext>
                       </a:extLst>
                     </a:blip>
@@ -2915,29 +2681,29 @@
     </w:p>
     <w:p>
       <w:pPr>
-        <w:pStyle w:val="Pasussalistom"/>
-        <w:rPr>
-          <w:rFonts w:ascii="Times New Roman" w:hAnsi="Times New Roman" w:cs="Times New Roman"/>
-          <w:lang w:val="sr-Latn-RS"/>
-        </w:rPr>
-      </w:pPr>
-    </w:p>
-    <w:p>
-      <w:pPr>
-        <w:pStyle w:val="Pasussalistom"/>
+        <w:pStyle w:val="ListParagraph"/>
+        <w:rPr>
+          <w:rFonts w:ascii="Times New Roman" w:hAnsi="Times New Roman" w:cs="Times New Roman"/>
+          <w:lang/>
+        </w:rPr>
+      </w:pPr>
+    </w:p>
+    <w:p>
+      <w:pPr>
+        <w:pStyle w:val="ListParagraph"/>
         <w:ind w:firstLine="720"/>
         <w:rPr>
           <w:rFonts w:ascii="Times New Roman" w:hAnsi="Times New Roman" w:cs="Times New Roman"/>
-          <w:lang w:val="sr-Latn-RS"/>
-        </w:rPr>
-      </w:pPr>
-    </w:p>
-    <w:p>
-      <w:pPr>
-        <w:pStyle w:val="Pasussalistom"/>
-        <w:rPr>
-          <w:rFonts w:ascii="Times New Roman" w:hAnsi="Times New Roman" w:cs="Times New Roman"/>
-          <w:lang w:val="sr-Latn-RS"/>
+          <w:lang/>
+        </w:rPr>
+      </w:pPr>
+    </w:p>
+    <w:p>
+      <w:pPr>
+        <w:pStyle w:val="ListParagraph"/>
+        <w:rPr>
+          <w:rFonts w:ascii="Times New Roman" w:hAnsi="Times New Roman" w:cs="Times New Roman"/>
+          <w:lang/>
         </w:rPr>
       </w:pPr>
       <w:bookmarkStart w:id="1" w:name="_GoBack"/>
@@ -2945,23 +2711,23 @@
     </w:p>
     <w:p>
       <w:pPr>
-        <w:pStyle w:val="Pasussalistom"/>
-        <w:rPr>
-          <w:rFonts w:ascii="Times New Roman" w:hAnsi="Times New Roman" w:cs="Times New Roman"/>
-          <w:lang w:val="sr-Latn-RS"/>
-        </w:rPr>
-      </w:pPr>
-    </w:p>
-    <w:p>
-      <w:pPr>
-        <w:pStyle w:val="Podnaslov"/>
-        <w:rPr>
-          <w:lang w:val="sr-Latn-RS"/>
-        </w:rPr>
-      </w:pPr>
-      <w:r>
-        <w:rPr>
-          <w:lang w:val="sr-Latn-RS"/>
+        <w:pStyle w:val="ListParagraph"/>
+        <w:rPr>
+          <w:rFonts w:ascii="Times New Roman" w:hAnsi="Times New Roman" w:cs="Times New Roman"/>
+          <w:lang/>
+        </w:rPr>
+      </w:pPr>
+    </w:p>
+    <w:p>
+      <w:pPr>
+        <w:pStyle w:val="Subtitle"/>
+        <w:rPr>
+          <w:lang/>
+        </w:rPr>
+      </w:pPr>
+      <w:r>
+        <w:rPr>
+          <w:lang/>
         </w:rPr>
         <w:t>QUERY</w:t>
       </w:r>
@@ -2969,12 +2735,12 @@
     <w:p>
       <w:pPr>
         <w:rPr>
-          <w:lang w:val="sr-Latn-RS"/>
-        </w:rPr>
-      </w:pPr>
-      <w:r>
-        <w:rPr>
-          <w:lang w:val="sr-Latn-RS"/>
+          <w:lang/>
+        </w:rPr>
+      </w:pPr>
+      <w:r>
+        <w:rPr>
+          <w:lang/>
         </w:rPr>
         <w:tab/>
         <w:t>Sistem sadrži tri vrste izveštaja:</w:t>
@@ -2982,35 +2748,74 @@
     </w:p>
     <w:p>
       <w:pPr>
-        <w:rPr>
-          <w:lang w:val="sr-Latn-RS"/>
-        </w:rPr>
-      </w:pPr>
-    </w:p>
-    <w:p>
-      <w:pPr>
-        <w:rPr>
-          <w:lang w:val="sr-Latn-RS"/>
-        </w:rPr>
-      </w:pPr>
-    </w:p>
-    <w:p>
-      <w:pPr>
-        <w:rPr>
-          <w:lang w:val="sr-Latn-RS"/>
-        </w:rPr>
-      </w:pPr>
-    </w:p>
-    <w:p>
-      <w:pPr>
-        <w:rPr>
-          <w:lang w:val="sr-Latn-RS"/>
-        </w:rPr>
-      </w:pPr>
-    </w:p>
-    <w:p>
-      <w:pPr>
-        <w:pStyle w:val="Podnaslov"/>
+        <w:pStyle w:val="ListParagraph"/>
+        <w:numPr>
+          <w:ilvl w:val="0"/>
+          <w:numId w:val="23"/>
+        </w:numPr>
+        <w:rPr>
+          <w:rFonts w:ascii="Times New Roman" w:hAnsi="Times New Roman" w:cs="Times New Roman"/>
+          <w:lang/>
+        </w:rPr>
+      </w:pPr>
+      <w:r>
+        <w:rPr>
+          <w:rFonts w:ascii="Times New Roman" w:hAnsi="Times New Roman" w:cs="Times New Roman"/>
+          <w:lang/>
+        </w:rPr>
+        <w:t>Doktor može da izabere simptome i biće mu prikazan procenat trudnoća u kojim su pacijentkinje imale unete simptome.</w:t>
+      </w:r>
+    </w:p>
+    <w:p>
+      <w:pPr>
+        <w:pStyle w:val="ListParagraph"/>
+        <w:numPr>
+          <w:ilvl w:val="0"/>
+          <w:numId w:val="23"/>
+        </w:numPr>
+        <w:rPr>
+          <w:rFonts w:ascii="Times New Roman" w:hAnsi="Times New Roman" w:cs="Times New Roman"/>
+          <w:lang/>
+        </w:rPr>
+      </w:pPr>
+      <w:r>
+        <w:rPr>
+          <w:rFonts w:ascii="Times New Roman" w:hAnsi="Times New Roman" w:cs="Times New Roman"/>
+          <w:lang/>
+        </w:rPr>
+        <w:t>Doktor može da izabere vrstu hromozomske anomalije i biće prikazan procenat beba koje su rođene sa tom anomalijom.</w:t>
+      </w:r>
+    </w:p>
+    <w:p>
+      <w:pPr>
+        <w:pStyle w:val="ListParagraph"/>
+        <w:numPr>
+          <w:ilvl w:val="0"/>
+          <w:numId w:val="23"/>
+        </w:numPr>
+        <w:rPr>
+          <w:rFonts w:ascii="Times New Roman" w:hAnsi="Times New Roman" w:cs="Times New Roman"/>
+          <w:lang/>
+        </w:rPr>
+      </w:pPr>
+      <w:r>
+        <w:rPr>
+          <w:rFonts w:ascii="Times New Roman" w:hAnsi="Times New Roman" w:cs="Times New Roman"/>
+          <w:lang/>
+        </w:rPr>
+        <w:t>Doktor može da izabere bolesti i biće mu prikazan procenat trudnoća u kojim su pacijentkinje imale izabrane bolesti.</w:t>
+      </w:r>
+    </w:p>
+    <w:p>
+      <w:pPr>
+        <w:rPr>
+          <w:lang/>
+        </w:rPr>
+      </w:pPr>
+    </w:p>
+    <w:p>
+      <w:pPr>
+        <w:pStyle w:val="Subtitle"/>
         <w:rPr>
           <w:rFonts w:ascii="Times New Roman" w:hAnsi="Times New Roman" w:cs="Times New Roman"/>
         </w:rPr>
@@ -3024,7 +2829,7 @@
     </w:p>
     <w:p>
       <w:pPr>
-        <w:pStyle w:val="Pasussalistom"/>
+        <w:pStyle w:val="ListParagraph"/>
         <w:numPr>
           <w:ilvl w:val="0"/>
           <w:numId w:val="15"/>
@@ -3042,7 +2847,7 @@
     </w:p>
     <w:p>
       <w:pPr>
-        <w:pStyle w:val="Pasussalistom"/>
+        <w:pStyle w:val="ListParagraph"/>
         <w:rPr>
           <w:rFonts w:ascii="Times New Roman" w:hAnsi="Times New Roman" w:cs="Times New Roman"/>
         </w:rPr>
@@ -3080,7 +2885,7 @@
     </w:p>
     <w:p>
       <w:pPr>
-        <w:pStyle w:val="Pasussalistom"/>
+        <w:pStyle w:val="ListParagraph"/>
         <w:rPr>
           <w:rFonts w:ascii="Times New Roman" w:hAnsi="Times New Roman" w:cs="Times New Roman"/>
         </w:rPr>
@@ -3112,7 +2917,7 @@
     </w:p>
     <w:p>
       <w:pPr>
-        <w:pStyle w:val="Pasussalistom"/>
+        <w:pStyle w:val="ListParagraph"/>
         <w:rPr>
           <w:rFonts w:ascii="Times New Roman" w:hAnsi="Times New Roman" w:cs="Times New Roman"/>
         </w:rPr>
@@ -3126,7 +2931,7 @@
     </w:p>
     <w:p>
       <w:pPr>
-        <w:pStyle w:val="Pasussalistom"/>
+        <w:pStyle w:val="ListParagraph"/>
         <w:rPr>
           <w:rFonts w:ascii="Times New Roman" w:hAnsi="Times New Roman" w:cs="Times New Roman"/>
         </w:rPr>
@@ -3152,15 +2957,15 @@
     </w:p>
     <w:p>
       <w:pPr>
-        <w:pStyle w:val="Pasussalistom"/>
-        <w:rPr>
-          <w:rFonts w:ascii="Times New Roman" w:hAnsi="Times New Roman" w:cs="Times New Roman"/>
-        </w:rPr>
-      </w:pPr>
-    </w:p>
-    <w:p>
-      <w:pPr>
-        <w:pStyle w:val="Pasussalistom"/>
+        <w:pStyle w:val="ListParagraph"/>
+        <w:rPr>
+          <w:rFonts w:ascii="Times New Roman" w:hAnsi="Times New Roman" w:cs="Times New Roman"/>
+        </w:rPr>
+      </w:pPr>
+    </w:p>
+    <w:p>
+      <w:pPr>
+        <w:pStyle w:val="ListParagraph"/>
         <w:numPr>
           <w:ilvl w:val="0"/>
           <w:numId w:val="15"/>
@@ -3173,21 +2978,20 @@
         <w:rPr>
           <w:rFonts w:ascii="Times New Roman" w:hAnsi="Times New Roman" w:cs="Times New Roman"/>
         </w:rPr>
-        <w:lastRenderedPageBreak/>
         <w:t>Ukoliko budu prijavljeni simptomi iz grupe koja ukazuje na prevremeni porođaj, proveriće se nedelja trudnoće i ako je između 23. i 34. trudnica će dobiti terapiju kortikosteroidima. Takođe će se okinuti pravilo za proveru preeklampsije ukoliko ona nije potvrđena do tada. Ukoliko preeklampsija ne bude utvrđena, trudnica će primiti tokolitike, u suprotnom neće.</w:t>
       </w:r>
     </w:p>
     <w:p>
       <w:pPr>
-        <w:pStyle w:val="Pasussalistom"/>
-        <w:rPr>
-          <w:rFonts w:ascii="Times New Roman" w:hAnsi="Times New Roman" w:cs="Times New Roman"/>
-        </w:rPr>
-      </w:pPr>
-    </w:p>
-    <w:p>
-      <w:pPr>
-        <w:pStyle w:val="Podnaslov"/>
+        <w:pStyle w:val="ListParagraph"/>
+        <w:rPr>
+          <w:rFonts w:ascii="Times New Roman" w:hAnsi="Times New Roman" w:cs="Times New Roman"/>
+        </w:rPr>
+      </w:pPr>
+    </w:p>
+    <w:p>
+      <w:pPr>
+        <w:pStyle w:val="Subtitle"/>
         <w:rPr>
           <w:rFonts w:ascii="Times New Roman" w:hAnsi="Times New Roman" w:cs="Times New Roman"/>
         </w:rPr>
@@ -3203,20 +3007,20 @@
       <w:pPr>
         <w:rPr>
           <w:rFonts w:ascii="Times New Roman" w:hAnsi="Times New Roman" w:cs="Times New Roman"/>
-          <w:lang w:val="sr-Latn-RS"/>
-        </w:rPr>
-      </w:pPr>
-      <w:r>
-        <w:rPr>
-          <w:rFonts w:ascii="Times New Roman" w:hAnsi="Times New Roman" w:cs="Times New Roman"/>
-          <w:lang w:val="sr-Latn-RS"/>
+          <w:lang/>
+        </w:rPr>
+      </w:pPr>
+      <w:r>
+        <w:rPr>
+          <w:rFonts w:ascii="Times New Roman" w:hAnsi="Times New Roman" w:cs="Times New Roman"/>
+          <w:lang/>
         </w:rPr>
         <w:t>O</w:t>
       </w:r>
       <w:r>
         <w:rPr>
           <w:rFonts w:ascii="Times New Roman" w:hAnsi="Times New Roman" w:cs="Times New Roman"/>
-          <w:lang w:val="sr-Latn-RS"/>
+          <w:lang/>
         </w:rPr>
         <w:t>mogući</w:t>
       </w:r>
@@ -3229,14 +3033,14 @@
       <w:r>
         <w:rPr>
           <w:rFonts w:ascii="Times New Roman" w:hAnsi="Times New Roman" w:cs="Times New Roman"/>
-          <w:lang w:val="sr-Latn-RS"/>
+          <w:lang/>
         </w:rPr>
         <w:t xml:space="preserve"> izm</w:t>
       </w:r>
       <w:r>
         <w:rPr>
           <w:rFonts w:ascii="Times New Roman" w:hAnsi="Times New Roman" w:cs="Times New Roman"/>
-          <w:lang w:val="sr-Latn-RS"/>
+          <w:lang/>
         </w:rPr>
         <w:t xml:space="preserve">enu </w:t>
       </w:r>
@@ -3247,97 +3051,31 @@
         </w:rPr>
         <w:t>“</w:t>
       </w:r>
-      <w:proofErr w:type="spellStart"/>
-      <w:r>
-        <w:rPr>
-          <w:rFonts w:ascii="Times New Roman" w:hAnsi="Times New Roman" w:cs="Times New Roman"/>
-          <w:lang w:val="sr-Latn-RS"/>
-        </w:rPr>
-        <w:t>cut</w:t>
-      </w:r>
-      <w:proofErr w:type="spellEnd"/>
-      <w:r>
-        <w:rPr>
-          <w:rFonts w:ascii="Times New Roman" w:hAnsi="Times New Roman" w:cs="Times New Roman"/>
-          <w:lang w:val="sr-Latn-RS"/>
-        </w:rPr>
-        <w:t xml:space="preserve"> </w:t>
-      </w:r>
-      <w:proofErr w:type="spellStart"/>
-      <w:r>
-        <w:rPr>
-          <w:rFonts w:ascii="Times New Roman" w:hAnsi="Times New Roman" w:cs="Times New Roman"/>
-          <w:lang w:val="sr-Latn-RS"/>
-        </w:rPr>
-        <w:t>off</w:t>
-      </w:r>
-      <w:proofErr w:type="spellEnd"/>
-      <w:r>
-        <w:rPr>
-          <w:rFonts w:ascii="Times New Roman" w:hAnsi="Times New Roman" w:cs="Times New Roman"/>
-          <w:lang w:val="sr-Latn-RS"/>
-        </w:rPr>
-        <w:t xml:space="preserve">“  vrednosti </w:t>
-      </w:r>
-      <w:r>
-        <w:rPr>
-          <w:rFonts w:ascii="Times New Roman" w:hAnsi="Times New Roman" w:cs="Times New Roman"/>
-          <w:lang w:val="sr-Latn-RS"/>
-        </w:rPr>
-        <w:t xml:space="preserve">za </w:t>
-      </w:r>
-      <w:proofErr w:type="spellStart"/>
-      <w:r>
-        <w:rPr>
-          <w:rFonts w:ascii="Times New Roman" w:hAnsi="Times New Roman" w:cs="Times New Roman"/>
-          <w:lang w:val="sr-Latn-RS"/>
-        </w:rPr>
-        <w:t>Dabl</w:t>
-      </w:r>
-      <w:proofErr w:type="spellEnd"/>
-      <w:r>
-        <w:rPr>
-          <w:rFonts w:ascii="Times New Roman" w:hAnsi="Times New Roman" w:cs="Times New Roman"/>
-          <w:lang w:val="sr-Latn-RS"/>
-        </w:rPr>
-        <w:t xml:space="preserve">, </w:t>
-      </w:r>
-      <w:proofErr w:type="spellStart"/>
-      <w:r>
-        <w:rPr>
-          <w:rFonts w:ascii="Times New Roman" w:hAnsi="Times New Roman" w:cs="Times New Roman"/>
-          <w:lang w:val="sr-Latn-RS"/>
-        </w:rPr>
-        <w:t>Tripl</w:t>
-      </w:r>
-      <w:proofErr w:type="spellEnd"/>
-      <w:r>
-        <w:rPr>
-          <w:rFonts w:ascii="Times New Roman" w:hAnsi="Times New Roman" w:cs="Times New Roman"/>
-          <w:lang w:val="sr-Latn-RS"/>
-        </w:rPr>
-        <w:t xml:space="preserve"> i </w:t>
-      </w:r>
-      <w:proofErr w:type="spellStart"/>
-      <w:r>
-        <w:rPr>
-          <w:rFonts w:ascii="Times New Roman" w:hAnsi="Times New Roman" w:cs="Times New Roman"/>
-          <w:lang w:val="sr-Latn-RS"/>
-        </w:rPr>
-        <w:t>Kvadripl</w:t>
-      </w:r>
-      <w:proofErr w:type="spellEnd"/>
-      <w:r>
-        <w:rPr>
-          <w:rFonts w:ascii="Times New Roman" w:hAnsi="Times New Roman" w:cs="Times New Roman"/>
-          <w:lang w:val="sr-Latn-RS"/>
+      <w:r>
+        <w:rPr>
+          <w:rFonts w:ascii="Times New Roman" w:hAnsi="Times New Roman" w:cs="Times New Roman"/>
+          <w:lang/>
+        </w:rPr>
+        <w:t xml:space="preserve">cutoff“  vrednosti </w:t>
+      </w:r>
+      <w:r>
+        <w:rPr>
+          <w:rFonts w:ascii="Times New Roman" w:hAnsi="Times New Roman" w:cs="Times New Roman"/>
+          <w:lang/>
+        </w:rPr>
+        <w:t>za Dabl, Tripl i Kvadripl</w:t>
+      </w:r>
+      <w:r>
+        <w:rPr>
+          <w:rFonts w:ascii="Times New Roman" w:hAnsi="Times New Roman" w:cs="Times New Roman"/>
+          <w:lang/>
         </w:rPr>
         <w:t xml:space="preserve"> test</w:t>
       </w:r>
       <w:r>
         <w:rPr>
           <w:rFonts w:ascii="Times New Roman" w:hAnsi="Times New Roman" w:cs="Times New Roman"/>
-          <w:lang w:val="sr-Latn-RS"/>
+          <w:lang/>
         </w:rPr>
         <w:t>.</w:t>
       </w:r>
@@ -3346,21 +3084,21 @@
       <w:pPr>
         <w:rPr>
           <w:rFonts w:ascii="Times New Roman" w:hAnsi="Times New Roman" w:cs="Times New Roman"/>
-          <w:lang w:val="sr-Latn-RS"/>
-        </w:rPr>
-      </w:pPr>
-    </w:p>
-    <w:p>
-      <w:pPr>
-        <w:rPr>
-          <w:rFonts w:ascii="Times New Roman" w:hAnsi="Times New Roman" w:cs="Times New Roman"/>
-          <w:lang w:val="sr-Latn-RS"/>
+          <w:lang/>
+        </w:rPr>
+      </w:pPr>
+    </w:p>
+    <w:p>
+      <w:pPr>
+        <w:rPr>
+          <w:rFonts w:ascii="Times New Roman" w:hAnsi="Times New Roman" w:cs="Times New Roman"/>
+          <w:lang/>
         </w:rPr>
       </w:pPr>
       <w:r>
         <w:rPr>
           <w:noProof/>
-          <w:lang w:val="en-GB" w:eastAsia="en-GB"/>
+          <w:lang w:val="en-US"/>
         </w:rPr>
         <w:lastRenderedPageBreak/>
         <w:drawing>
@@ -3387,10 +3125,10 @@
                     <pic:cNvPicPr/>
                   </pic:nvPicPr>
                   <pic:blipFill>
-                    <a:blip r:embed="rId10">
+                    <a:blip r:embed="rId9">
                       <a:extLst>
                         <a:ext uri="{28A0092B-C50C-407E-A947-70E740481C1C}">
-                          <a14:useLocalDpi xmlns:a14="http://schemas.microsoft.com/office/drawing/2010/main" val="0"/>
+                          <a14:useLocalDpi xmlns:a14="http://schemas.microsoft.com/office/drawing/2010/main" xmlns:wps="http://schemas.microsoft.com/office/word/2010/wordprocessingShape" xmlns:wpi="http://schemas.microsoft.com/office/word/2010/wordprocessingInk" xmlns:wpg="http://schemas.microsoft.com/office/word/2010/wordprocessingGroup" xmlns:w14="http://schemas.microsoft.com/office/word/2010/wordml" xmlns:w="http://schemas.openxmlformats.org/wordprocessingml/2006/main" xmlns:w10="urn:schemas-microsoft-com:office:word" xmlns:wp14="http://schemas.microsoft.com/office/word/2010/wordprocessingDrawing" xmlns:v="urn:schemas-microsoft-com:vml" xmlns:o="urn:schemas-microsoft-com:office:office" xmlns:mc="http://schemas.openxmlformats.org/markup-compatibility/2006" xmlns:wpc="http://schemas.microsoft.com/office/word/2010/wordprocessingCanvas" xmlns="" val="0"/>
                         </a:ext>
                       </a:extLst>
                     </a:blip>
@@ -3417,20 +3155,20 @@
     <w:p>
       <w:pPr>
         <w:rPr>
-          <w:lang w:val="sr-Latn-RS"/>
-        </w:rPr>
-      </w:pPr>
-    </w:p>
-    <w:p>
-      <w:pPr>
-        <w:pStyle w:val="Podnaslov"/>
-        <w:rPr>
-          <w:lang w:val="sr-Latn-RS"/>
-        </w:rPr>
-      </w:pPr>
-      <w:r>
-        <w:rPr>
-          <w:lang w:val="sr-Latn-RS"/>
+          <w:lang/>
+        </w:rPr>
+      </w:pPr>
+    </w:p>
+    <w:p>
+      <w:pPr>
+        <w:pStyle w:val="Subtitle"/>
+        <w:rPr>
+          <w:lang/>
+        </w:rPr>
+      </w:pPr>
+      <w:r>
+        <w:rPr>
+          <w:lang/>
         </w:rPr>
         <w:t>KLASNI DIJAGRAM</w:t>
       </w:r>
@@ -3438,12 +3176,12 @@
     <w:p>
       <w:pPr>
         <w:rPr>
-          <w:lang w:val="sr-Latn-RS"/>
+          <w:lang/>
         </w:rPr>
       </w:pPr>
     </w:p>
     <w:sectPr>
-      <w:headerReference w:type="default" r:id="rId11"/>
+      <w:headerReference w:type="default" r:id="rId10"/>
       <w:pgSz w:w="12240" w:h="15840"/>
       <w:pgMar w:top="1440" w:right="1440" w:bottom="1440" w:left="1440" w:header="720" w:footer="720" w:gutter="0"/>
       <w:cols w:space="720"/>
@@ -3454,8 +3192,8 @@
 </file>
 
 <file path=word/endnotes.xml><?xml version="1.0" encoding="utf-8"?>
-<w:endnotes xmlns:wpc="http://schemas.microsoft.com/office/word/2010/wordprocessingCanvas" xmlns:mc="http://schemas.openxmlformats.org/markup-compatibility/2006" xmlns:o="urn:schemas-microsoft-com:office:office" xmlns:r="http://schemas.openxmlformats.org/officeDocument/2006/relationships" xmlns:m="http://schemas.openxmlformats.org/officeDocument/2006/math" xmlns:v="urn:schemas-microsoft-com:vml" xmlns:wp14="http://schemas.microsoft.com/office/word/2010/wordprocessingDrawing" xmlns:wp="http://schemas.openxmlformats.org/drawingml/2006/wordprocessingDrawing" xmlns:w10="urn:schemas-microsoft-com:office:word" xmlns:w="http://schemas.openxmlformats.org/wordprocessingml/2006/main" xmlns:w14="http://schemas.microsoft.com/office/word/2010/wordml" xmlns:wpg="http://schemas.microsoft.com/office/word/2010/wordprocessingGroup" xmlns:wpi="http://schemas.microsoft.com/office/word/2010/wordprocessingInk" xmlns:wne="http://schemas.microsoft.com/office/word/2006/wordml" xmlns:wps="http://schemas.microsoft.com/office/word/2010/wordprocessingShape" mc:Ignorable="w14 wp14">
-  <w:endnote w:type="separator" w:id="-1">
+<w:endnotes xmlns:ve="http://schemas.openxmlformats.org/markup-compatibility/2006" xmlns:o="urn:schemas-microsoft-com:office:office" xmlns:r="http://schemas.openxmlformats.org/officeDocument/2006/relationships" xmlns:m="http://schemas.openxmlformats.org/officeDocument/2006/math" xmlns:v="urn:schemas-microsoft-com:vml" xmlns:wp="http://schemas.openxmlformats.org/drawingml/2006/wordprocessingDrawing" xmlns:w10="urn:schemas-microsoft-com:office:word" xmlns:w="http://schemas.openxmlformats.org/wordprocessingml/2006/main" xmlns:wne="http://schemas.microsoft.com/office/word/2006/wordml">
+  <w:endnote w:type="separator" w:id="0">
     <w:p>
       <w:pPr>
         <w:spacing w:after="0" w:line="240" w:lineRule="auto"/>
@@ -3465,7 +3203,7 @@
       </w:r>
     </w:p>
   </w:endnote>
-  <w:endnote w:type="continuationSeparator" w:id="0">
+  <w:endnote w:type="continuationSeparator" w:id="1">
     <w:p>
       <w:pPr>
         <w:spacing w:after="0" w:line="240" w:lineRule="auto"/>
@@ -3479,8 +3217,8 @@
 </file>
 
 <file path=word/footnotes.xml><?xml version="1.0" encoding="utf-8"?>
-<w:footnotes xmlns:wpc="http://schemas.microsoft.com/office/word/2010/wordprocessingCanvas" xmlns:mc="http://schemas.openxmlformats.org/markup-compatibility/2006" xmlns:o="urn:schemas-microsoft-com:office:office" xmlns:r="http://schemas.openxmlformats.org/officeDocument/2006/relationships" xmlns:m="http://schemas.openxmlformats.org/officeDocument/2006/math" xmlns:v="urn:schemas-microsoft-com:vml" xmlns:wp14="http://schemas.microsoft.com/office/word/2010/wordprocessingDrawing" xmlns:wp="http://schemas.openxmlformats.org/drawingml/2006/wordprocessingDrawing" xmlns:w10="urn:schemas-microsoft-com:office:word" xmlns:w="http://schemas.openxmlformats.org/wordprocessingml/2006/main" xmlns:w14="http://schemas.microsoft.com/office/word/2010/wordml" xmlns:wpg="http://schemas.microsoft.com/office/word/2010/wordprocessingGroup" xmlns:wpi="http://schemas.microsoft.com/office/word/2010/wordprocessingInk" xmlns:wne="http://schemas.microsoft.com/office/word/2006/wordml" xmlns:wps="http://schemas.microsoft.com/office/word/2010/wordprocessingShape" mc:Ignorable="w14 wp14">
-  <w:footnote w:type="separator" w:id="-1">
+<w:footnotes xmlns:ve="http://schemas.openxmlformats.org/markup-compatibility/2006" xmlns:o="urn:schemas-microsoft-com:office:office" xmlns:r="http://schemas.openxmlformats.org/officeDocument/2006/relationships" xmlns:m="http://schemas.openxmlformats.org/officeDocument/2006/math" xmlns:v="urn:schemas-microsoft-com:vml" xmlns:wp="http://schemas.openxmlformats.org/drawingml/2006/wordprocessingDrawing" xmlns:w10="urn:schemas-microsoft-com:office:word" xmlns:w="http://schemas.openxmlformats.org/wordprocessingml/2006/main" xmlns:wne="http://schemas.microsoft.com/office/word/2006/wordml">
+  <w:footnote w:type="separator" w:id="0">
     <w:p>
       <w:pPr>
         <w:spacing w:after="0" w:line="240" w:lineRule="auto"/>
@@ -3490,7 +3228,7 @@
       </w:r>
     </w:p>
   </w:footnote>
-  <w:footnote w:type="continuationSeparator" w:id="0">
+  <w:footnote w:type="continuationSeparator" w:id="1">
     <w:p>
       <w:pPr>
         <w:spacing w:after="0" w:line="240" w:lineRule="auto"/>
@@ -3504,33 +3242,33 @@
 </file>
 
 <file path=word/header1.xml><?xml version="1.0" encoding="utf-8"?>
-<w:hdr xmlns:wpc="http://schemas.microsoft.com/office/word/2010/wordprocessingCanvas" xmlns:mc="http://schemas.openxmlformats.org/markup-compatibility/2006" xmlns:o="urn:schemas-microsoft-com:office:office" xmlns:r="http://schemas.openxmlformats.org/officeDocument/2006/relationships" xmlns:m="http://schemas.openxmlformats.org/officeDocument/2006/math" xmlns:v="urn:schemas-microsoft-com:vml" xmlns:wp14="http://schemas.microsoft.com/office/word/2010/wordprocessingDrawing" xmlns:wp="http://schemas.openxmlformats.org/drawingml/2006/wordprocessingDrawing" xmlns:w10="urn:schemas-microsoft-com:office:word" xmlns:w="http://schemas.openxmlformats.org/wordprocessingml/2006/main" xmlns:w14="http://schemas.microsoft.com/office/word/2010/wordml" xmlns:wpg="http://schemas.microsoft.com/office/word/2010/wordprocessingGroup" xmlns:wpi="http://schemas.microsoft.com/office/word/2010/wordprocessingInk" xmlns:wne="http://schemas.microsoft.com/office/word/2006/wordml" xmlns:wps="http://schemas.microsoft.com/office/word/2010/wordprocessingShape" mc:Ignorable="w14 wp14">
+<w:hdr xmlns:ve="http://schemas.openxmlformats.org/markup-compatibility/2006" xmlns:o="urn:schemas-microsoft-com:office:office" xmlns:r="http://schemas.openxmlformats.org/officeDocument/2006/relationships" xmlns:m="http://schemas.openxmlformats.org/officeDocument/2006/math" xmlns:v="urn:schemas-microsoft-com:vml" xmlns:wp="http://schemas.openxmlformats.org/drawingml/2006/wordprocessingDrawing" xmlns:w10="urn:schemas-microsoft-com:office:word" xmlns:w="http://schemas.openxmlformats.org/wordprocessingml/2006/main" xmlns:wne="http://schemas.microsoft.com/office/word/2006/wordml">
   <w:p>
     <w:pPr>
       <w:rPr>
         <w:rFonts w:ascii="Times New Roman" w:hAnsi="Times New Roman" w:cs="Times New Roman"/>
-        <w:lang w:val="sr-Latn-RS"/>
+        <w:lang/>
       </w:rPr>
     </w:pPr>
   </w:p>
   <w:p>
     <w:pPr>
-      <w:pStyle w:val="Podnaslov"/>
-      <w:rPr>
-        <w:lang w:val="sr-Latn-RS"/>
+      <w:pStyle w:val="Subtitle"/>
+      <w:rPr>
+        <w:lang/>
       </w:rPr>
     </w:pPr>
   </w:p>
   <w:p>
     <w:pPr>
-      <w:pStyle w:val="Zaglavljestranice"/>
+      <w:pStyle w:val="Header"/>
     </w:pPr>
   </w:p>
 </w:hdr>
 </file>
 
 <file path=word/numbering.xml><?xml version="1.0" encoding="utf-8"?>
-<w:numbering xmlns:wpc="http://schemas.microsoft.com/office/word/2010/wordprocessingCanvas" xmlns:mc="http://schemas.openxmlformats.org/markup-compatibility/2006" xmlns:o="urn:schemas-microsoft-com:office:office" xmlns:r="http://schemas.openxmlformats.org/officeDocument/2006/relationships" xmlns:m="http://schemas.openxmlformats.org/officeDocument/2006/math" xmlns:v="urn:schemas-microsoft-com:vml" xmlns:wp14="http://schemas.microsoft.com/office/word/2010/wordprocessingDrawing" xmlns:wp="http://schemas.openxmlformats.org/drawingml/2006/wordprocessingDrawing" xmlns:w10="urn:schemas-microsoft-com:office:word" xmlns:w="http://schemas.openxmlformats.org/wordprocessingml/2006/main" xmlns:w14="http://schemas.microsoft.com/office/word/2010/wordml" xmlns:wpg="http://schemas.microsoft.com/office/word/2010/wordprocessingGroup" xmlns:wpi="http://schemas.microsoft.com/office/word/2010/wordprocessingInk" xmlns:wne="http://schemas.microsoft.com/office/word/2006/wordml" xmlns:wps="http://schemas.microsoft.com/office/word/2010/wordprocessingShape" mc:Ignorable="w14 wp14">
+<w:numbering xmlns:ve="http://schemas.openxmlformats.org/markup-compatibility/2006" xmlns:o="urn:schemas-microsoft-com:office:office" xmlns:r="http://schemas.openxmlformats.org/officeDocument/2006/relationships" xmlns:m="http://schemas.openxmlformats.org/officeDocument/2006/math" xmlns:v="urn:schemas-microsoft-com:vml" xmlns:wp="http://schemas.openxmlformats.org/drawingml/2006/wordprocessingDrawing" xmlns:w10="urn:schemas-microsoft-com:office:word" xmlns:w="http://schemas.openxmlformats.org/wordprocessingml/2006/main" xmlns:wne="http://schemas.microsoft.com/office/word/2006/wordml">
   <w:abstractNum w:abstractNumId="0">
     <w:nsid w:val="01DC0BCD"/>
     <w:multiLevelType w:val="hybridMultilevel"/>
@@ -4421,6 +4159,92 @@
     </w:lvl>
   </w:abstractNum>
   <w:abstractNum w:abstractNumId="9">
+    <w:nsid w:val="25D941C8"/>
+    <w:multiLevelType w:val="hybridMultilevel"/>
+    <w:tmpl w:val="D04EFB72"/>
+    <w:lvl w:ilvl="0" w:tplc="0409000F">
+      <w:start w:val="1"/>
+      <w:numFmt w:val="decimal"/>
+      <w:lvlText w:val="%1."/>
+      <w:lvlJc w:val="left"/>
+      <w:pPr>
+        <w:ind w:left="1440" w:hanging="360"/>
+      </w:pPr>
+    </w:lvl>
+    <w:lvl w:ilvl="1" w:tplc="04090019" w:tentative="1">
+      <w:start w:val="1"/>
+      <w:numFmt w:val="lowerLetter"/>
+      <w:lvlText w:val="%2."/>
+      <w:lvlJc w:val="left"/>
+      <w:pPr>
+        <w:ind w:left="2160" w:hanging="360"/>
+      </w:pPr>
+    </w:lvl>
+    <w:lvl w:ilvl="2" w:tplc="0409001B" w:tentative="1">
+      <w:start w:val="1"/>
+      <w:numFmt w:val="lowerRoman"/>
+      <w:lvlText w:val="%3."/>
+      <w:lvlJc w:val="right"/>
+      <w:pPr>
+        <w:ind w:left="2880" w:hanging="180"/>
+      </w:pPr>
+    </w:lvl>
+    <w:lvl w:ilvl="3" w:tplc="0409000F" w:tentative="1">
+      <w:start w:val="1"/>
+      <w:numFmt w:val="decimal"/>
+      <w:lvlText w:val="%4."/>
+      <w:lvlJc w:val="left"/>
+      <w:pPr>
+        <w:ind w:left="3600" w:hanging="360"/>
+      </w:pPr>
+    </w:lvl>
+    <w:lvl w:ilvl="4" w:tplc="04090019" w:tentative="1">
+      <w:start w:val="1"/>
+      <w:numFmt w:val="lowerLetter"/>
+      <w:lvlText w:val="%5."/>
+      <w:lvlJc w:val="left"/>
+      <w:pPr>
+        <w:ind w:left="4320" w:hanging="360"/>
+      </w:pPr>
+    </w:lvl>
+    <w:lvl w:ilvl="5" w:tplc="0409001B" w:tentative="1">
+      <w:start w:val="1"/>
+      <w:numFmt w:val="lowerRoman"/>
+      <w:lvlText w:val="%6."/>
+      <w:lvlJc w:val="right"/>
+      <w:pPr>
+        <w:ind w:left="5040" w:hanging="180"/>
+      </w:pPr>
+    </w:lvl>
+    <w:lvl w:ilvl="6" w:tplc="0409000F" w:tentative="1">
+      <w:start w:val="1"/>
+      <w:numFmt w:val="decimal"/>
+      <w:lvlText w:val="%7."/>
+      <w:lvlJc w:val="left"/>
+      <w:pPr>
+        <w:ind w:left="5760" w:hanging="360"/>
+      </w:pPr>
+    </w:lvl>
+    <w:lvl w:ilvl="7" w:tplc="04090019" w:tentative="1">
+      <w:start w:val="1"/>
+      <w:numFmt w:val="lowerLetter"/>
+      <w:lvlText w:val="%8."/>
+      <w:lvlJc w:val="left"/>
+      <w:pPr>
+        <w:ind w:left="6480" w:hanging="360"/>
+      </w:pPr>
+    </w:lvl>
+    <w:lvl w:ilvl="8" w:tplc="0409001B" w:tentative="1">
+      <w:start w:val="1"/>
+      <w:numFmt w:val="lowerRoman"/>
+      <w:lvlText w:val="%9."/>
+      <w:lvlJc w:val="right"/>
+      <w:pPr>
+        <w:ind w:left="7200" w:hanging="180"/>
+      </w:pPr>
+    </w:lvl>
+  </w:abstractNum>
+  <w:abstractNum w:abstractNumId="10">
     <w:nsid w:val="29F60472"/>
     <w:multiLevelType w:val="hybridMultilevel"/>
     <w:tmpl w:val="658663C8"/>
@@ -4533,7 +4357,7 @@
       </w:rPr>
     </w:lvl>
   </w:abstractNum>
-  <w:abstractNum w:abstractNumId="10">
+  <w:abstractNum w:abstractNumId="11">
     <w:nsid w:val="2FBA3D5D"/>
     <w:multiLevelType w:val="hybridMultilevel"/>
     <w:tmpl w:val="AFC2153A"/>
@@ -4619,7 +4443,7 @@
       </w:pPr>
     </w:lvl>
   </w:abstractNum>
-  <w:abstractNum w:abstractNumId="11">
+  <w:abstractNum w:abstractNumId="12">
     <w:nsid w:val="337F4FF1"/>
     <w:multiLevelType w:val="hybridMultilevel"/>
     <w:tmpl w:val="B5EA7162"/>
@@ -4705,7 +4529,7 @@
       </w:pPr>
     </w:lvl>
   </w:abstractNum>
-  <w:abstractNum w:abstractNumId="12">
+  <w:abstractNum w:abstractNumId="13">
     <w:nsid w:val="35971BFF"/>
     <w:multiLevelType w:val="hybridMultilevel"/>
     <w:tmpl w:val="89CE0CB4"/>
@@ -4791,7 +4615,7 @@
       </w:pPr>
     </w:lvl>
   </w:abstractNum>
-  <w:abstractNum w:abstractNumId="13">
+  <w:abstractNum w:abstractNumId="14">
     <w:nsid w:val="38026886"/>
     <w:multiLevelType w:val="hybridMultilevel"/>
     <w:tmpl w:val="402C6960"/>
@@ -4877,7 +4701,7 @@
       </w:pPr>
     </w:lvl>
   </w:abstractNum>
-  <w:abstractNum w:abstractNumId="14">
+  <w:abstractNum w:abstractNumId="15">
     <w:nsid w:val="386F4C82"/>
     <w:multiLevelType w:val="hybridMultilevel"/>
     <w:tmpl w:val="A454DBC2"/>
@@ -4990,7 +4814,7 @@
       </w:rPr>
     </w:lvl>
   </w:abstractNum>
-  <w:abstractNum w:abstractNumId="15">
+  <w:abstractNum w:abstractNumId="16">
     <w:nsid w:val="44937B18"/>
     <w:multiLevelType w:val="hybridMultilevel"/>
     <w:tmpl w:val="B7E2E8F2"/>
@@ -5103,7 +4927,7 @@
       </w:rPr>
     </w:lvl>
   </w:abstractNum>
-  <w:abstractNum w:abstractNumId="16">
+  <w:abstractNum w:abstractNumId="17">
     <w:nsid w:val="485362EE"/>
     <w:multiLevelType w:val="hybridMultilevel"/>
     <w:tmpl w:val="384C422E"/>
@@ -5189,7 +5013,7 @@
       </w:pPr>
     </w:lvl>
   </w:abstractNum>
-  <w:abstractNum w:abstractNumId="17">
+  <w:abstractNum w:abstractNumId="18">
     <w:nsid w:val="57BD36F7"/>
     <w:multiLevelType w:val="hybridMultilevel"/>
     <w:tmpl w:val="C7467000"/>
@@ -5275,7 +5099,7 @@
       </w:pPr>
     </w:lvl>
   </w:abstractNum>
-  <w:abstractNum w:abstractNumId="18">
+  <w:abstractNum w:abstractNumId="19">
     <w:nsid w:val="5A1947C6"/>
     <w:multiLevelType w:val="hybridMultilevel"/>
     <w:tmpl w:val="7F0C5A9A"/>
@@ -5388,7 +5212,7 @@
       </w:rPr>
     </w:lvl>
   </w:abstractNum>
-  <w:abstractNum w:abstractNumId="19">
+  <w:abstractNum w:abstractNumId="20">
     <w:nsid w:val="5CBD1445"/>
     <w:multiLevelType w:val="hybridMultilevel"/>
     <w:tmpl w:val="93AE0324"/>
@@ -5501,7 +5325,7 @@
       </w:rPr>
     </w:lvl>
   </w:abstractNum>
-  <w:abstractNum w:abstractNumId="20">
+  <w:abstractNum w:abstractNumId="21">
     <w:nsid w:val="61082AC2"/>
     <w:multiLevelType w:val="hybridMultilevel"/>
     <w:tmpl w:val="453C73CC"/>
@@ -5614,7 +5438,7 @@
       </w:rPr>
     </w:lvl>
   </w:abstractNum>
-  <w:abstractNum w:abstractNumId="21">
+  <w:abstractNum w:abstractNumId="22">
     <w:nsid w:val="757B3E67"/>
     <w:multiLevelType w:val="hybridMultilevel"/>
     <w:tmpl w:val="5B122C94"/>
@@ -5734,49 +5558,49 @@
     <w:abstractNumId w:val="6"/>
   </w:num>
   <w:num w:numId="3">
-    <w:abstractNumId w:val="19"/>
+    <w:abstractNumId w:val="20"/>
   </w:num>
   <w:num w:numId="4">
-    <w:abstractNumId w:val="10"/>
+    <w:abstractNumId w:val="11"/>
   </w:num>
   <w:num w:numId="5">
-    <w:abstractNumId w:val="16"/>
+    <w:abstractNumId w:val="17"/>
   </w:num>
   <w:num w:numId="6">
     <w:abstractNumId w:val="7"/>
   </w:num>
   <w:num w:numId="7">
-    <w:abstractNumId w:val="9"/>
+    <w:abstractNumId w:val="10"/>
   </w:num>
   <w:num w:numId="8">
-    <w:abstractNumId w:val="11"/>
+    <w:abstractNumId w:val="12"/>
   </w:num>
   <w:num w:numId="9">
-    <w:abstractNumId w:val="21"/>
+    <w:abstractNumId w:val="22"/>
   </w:num>
   <w:num w:numId="10">
     <w:abstractNumId w:val="1"/>
   </w:num>
   <w:num w:numId="11">
-    <w:abstractNumId w:val="20"/>
+    <w:abstractNumId w:val="21"/>
   </w:num>
   <w:num w:numId="12">
-    <w:abstractNumId w:val="12"/>
+    <w:abstractNumId w:val="13"/>
   </w:num>
   <w:num w:numId="13">
     <w:abstractNumId w:val="3"/>
   </w:num>
   <w:num w:numId="14">
-    <w:abstractNumId w:val="18"/>
+    <w:abstractNumId w:val="19"/>
   </w:num>
   <w:num w:numId="15">
-    <w:abstractNumId w:val="15"/>
+    <w:abstractNumId w:val="16"/>
   </w:num>
   <w:num w:numId="16">
     <w:abstractNumId w:val="5"/>
   </w:num>
   <w:num w:numId="17">
-    <w:abstractNumId w:val="13"/>
+    <w:abstractNumId w:val="14"/>
   </w:num>
   <w:num w:numId="18">
     <w:abstractNumId w:val="0"/>
@@ -5785,19 +5609,22 @@
     <w:abstractNumId w:val="4"/>
   </w:num>
   <w:num w:numId="20">
-    <w:abstractNumId w:val="17"/>
+    <w:abstractNumId w:val="18"/>
   </w:num>
   <w:num w:numId="21">
     <w:abstractNumId w:val="2"/>
   </w:num>
   <w:num w:numId="22">
-    <w:abstractNumId w:val="14"/>
+    <w:abstractNumId w:val="15"/>
+  </w:num>
+  <w:num w:numId="23">
+    <w:abstractNumId w:val="9"/>
   </w:num>
 </w:numbering>
 </file>
 
 <file path=word/styles.xml><?xml version="1.0" encoding="utf-8"?>
-<w:styles xmlns:mc="http://schemas.openxmlformats.org/markup-compatibility/2006" xmlns:r="http://schemas.openxmlformats.org/officeDocument/2006/relationships" xmlns:w="http://schemas.openxmlformats.org/wordprocessingml/2006/main" xmlns:w14="http://schemas.microsoft.com/office/word/2010/wordml" mc:Ignorable="w14">
+<w:styles xmlns:r="http://schemas.openxmlformats.org/officeDocument/2006/relationships" xmlns:w="http://schemas.openxmlformats.org/wordprocessingml/2006/main">
   <w:docDefaults>
     <w:rPrDefault>
       <w:rPr>
@@ -5955,15 +5782,16 @@
   <w:style w:type="paragraph" w:default="1" w:styleId="Normal">
     <w:name w:val="Normal"/>
     <w:qFormat/>
+    <w:rsid w:val="00285033"/>
     <w:rPr>
       <w:lang w:val="bs-Latn-BA"/>
     </w:rPr>
   </w:style>
-  <w:style w:type="paragraph" w:styleId="Naslov2">
+  <w:style w:type="paragraph" w:styleId="Heading2">
     <w:name w:val="heading 2"/>
     <w:basedOn w:val="Normal"/>
     <w:next w:val="Normal"/>
-    <w:link w:val="Naslov2Char"/>
+    <w:link w:val="Heading2Char"/>
     <w:uiPriority w:val="9"/>
     <w:unhideWhenUsed/>
     <w:qFormat/>
@@ -5983,11 +5811,11 @@
       <w:szCs w:val="26"/>
     </w:rPr>
   </w:style>
-  <w:style w:type="paragraph" w:styleId="Naslov3">
+  <w:style w:type="paragraph" w:styleId="Heading3">
     <w:name w:val="heading 3"/>
     <w:basedOn w:val="Normal"/>
     <w:next w:val="Normal"/>
-    <w:link w:val="Naslov3Char"/>
+    <w:link w:val="Heading3Char"/>
     <w:uiPriority w:val="9"/>
     <w:unhideWhenUsed/>
     <w:qFormat/>
@@ -6005,11 +5833,11 @@
       <w:color w:val="4F81BD" w:themeColor="accent1"/>
     </w:rPr>
   </w:style>
-  <w:style w:type="paragraph" w:styleId="Naslov5">
+  <w:style w:type="paragraph" w:styleId="Heading5">
     <w:name w:val="heading 5"/>
     <w:basedOn w:val="Normal"/>
     <w:next w:val="Normal"/>
-    <w:link w:val="Naslov5Char"/>
+    <w:link w:val="Heading5Char"/>
     <w:uiPriority w:val="9"/>
     <w:unhideWhenUsed/>
     <w:qFormat/>
@@ -6027,17 +5855,18 @@
       <w:lang w:val="en-GB"/>
     </w:rPr>
   </w:style>
-  <w:style w:type="character" w:default="1" w:styleId="Podrazumevanifontpasusa">
+  <w:style w:type="character" w:default="1" w:styleId="DefaultParagraphFont">
     <w:name w:val="Default Paragraph Font"/>
     <w:uiPriority w:val="1"/>
     <w:semiHidden/>
     <w:unhideWhenUsed/>
   </w:style>
-  <w:style w:type="table" w:default="1" w:styleId="Normalnatabela">
+  <w:style w:type="table" w:default="1" w:styleId="TableNormal">
     <w:name w:val="Normal Table"/>
     <w:uiPriority w:val="99"/>
     <w:semiHidden/>
     <w:unhideWhenUsed/>
+    <w:qFormat/>
     <w:tblPr>
       <w:tblInd w:w="0" w:type="dxa"/>
       <w:tblCellMar>
@@ -6048,17 +5877,17 @@
       </w:tblCellMar>
     </w:tblPr>
   </w:style>
-  <w:style w:type="numbering" w:default="1" w:styleId="Bezliste">
+  <w:style w:type="numbering" w:default="1" w:styleId="NoList">
     <w:name w:val="No List"/>
     <w:uiPriority w:val="99"/>
     <w:semiHidden/>
     <w:unhideWhenUsed/>
   </w:style>
-  <w:style w:type="paragraph" w:styleId="Naslov">
+  <w:style w:type="paragraph" w:styleId="Title">
     <w:name w:val="Title"/>
     <w:basedOn w:val="Normal"/>
     <w:next w:val="Normal"/>
-    <w:link w:val="NaslovChar"/>
+    <w:link w:val="TitleChar"/>
     <w:uiPriority w:val="10"/>
     <w:qFormat/>
     <w:rsid w:val="00547AF7"/>
@@ -6078,10 +5907,10 @@
       <w:szCs w:val="52"/>
     </w:rPr>
   </w:style>
-  <w:style w:type="character" w:customStyle="1" w:styleId="NaslovChar">
-    <w:name w:val="Naslov Char"/>
-    <w:basedOn w:val="Podrazumevanifontpasusa"/>
-    <w:link w:val="Naslov"/>
+  <w:style w:type="character" w:customStyle="1" w:styleId="TitleChar">
+    <w:name w:val="Title Char"/>
+    <w:basedOn w:val="DefaultParagraphFont"/>
+    <w:link w:val="Title"/>
     <w:uiPriority w:val="10"/>
     <w:rsid w:val="00547AF7"/>
     <w:rPr>
@@ -6094,11 +5923,11 @@
       <w:lang w:val="bs-Latn-BA"/>
     </w:rPr>
   </w:style>
-  <w:style w:type="paragraph" w:styleId="Podnaslov">
+  <w:style w:type="paragraph" w:styleId="Subtitle">
     <w:name w:val="Subtitle"/>
     <w:basedOn w:val="Normal"/>
     <w:next w:val="Normal"/>
-    <w:link w:val="PodnaslovChar"/>
+    <w:link w:val="SubtitleChar"/>
     <w:uiPriority w:val="11"/>
     <w:qFormat/>
     <w:rsid w:val="00547AF7"/>
@@ -6117,10 +5946,10 @@
       <w:szCs w:val="24"/>
     </w:rPr>
   </w:style>
-  <w:style w:type="character" w:customStyle="1" w:styleId="PodnaslovChar">
-    <w:name w:val="Podnaslov Char"/>
-    <w:basedOn w:val="Podrazumevanifontpasusa"/>
-    <w:link w:val="Podnaslov"/>
+  <w:style w:type="character" w:customStyle="1" w:styleId="SubtitleChar">
+    <w:name w:val="Subtitle Char"/>
+    <w:basedOn w:val="DefaultParagraphFont"/>
+    <w:link w:val="Subtitle"/>
     <w:uiPriority w:val="11"/>
     <w:rsid w:val="00547AF7"/>
     <w:rPr>
@@ -6134,7 +5963,7 @@
       <w:lang w:val="bs-Latn-BA"/>
     </w:rPr>
   </w:style>
-  <w:style w:type="paragraph" w:styleId="Pasussalistom">
+  <w:style w:type="paragraph" w:styleId="ListParagraph">
     <w:name w:val="List Paragraph"/>
     <w:basedOn w:val="Normal"/>
     <w:uiPriority w:val="34"/>
@@ -6145,10 +5974,10 @@
       <w:contextualSpacing/>
     </w:pPr>
   </w:style>
-  <w:style w:type="character" w:customStyle="1" w:styleId="Naslov5Char">
-    <w:name w:val="Naslov 5 Char"/>
-    <w:basedOn w:val="Podrazumevanifontpasusa"/>
-    <w:link w:val="Naslov5"/>
+  <w:style w:type="character" w:customStyle="1" w:styleId="Heading5Char">
+    <w:name w:val="Heading 5 Char"/>
+    <w:basedOn w:val="DefaultParagraphFont"/>
+    <w:link w:val="Heading5"/>
     <w:uiPriority w:val="9"/>
     <w:rsid w:val="00547AF7"/>
     <w:rPr>
@@ -6158,9 +5987,9 @@
       <w:lang w:val="en-GB"/>
     </w:rPr>
   </w:style>
-  <w:style w:type="character" w:styleId="Izrazitonaglaavanje">
+  <w:style w:type="character" w:styleId="IntenseEmphasis">
     <w:name w:val="Intense Emphasis"/>
-    <w:basedOn w:val="Podrazumevanifontpasusa"/>
+    <w:basedOn w:val="DefaultParagraphFont"/>
     <w:uiPriority w:val="21"/>
     <w:qFormat/>
     <w:rsid w:val="00547AF7"/>
@@ -6172,10 +6001,10 @@
       <w:color w:val="4F81BD" w:themeColor="accent1"/>
     </w:rPr>
   </w:style>
-  <w:style w:type="character" w:customStyle="1" w:styleId="Naslov2Char">
-    <w:name w:val="Naslov 2 Char"/>
-    <w:basedOn w:val="Podrazumevanifontpasusa"/>
-    <w:link w:val="Naslov2"/>
+  <w:style w:type="character" w:customStyle="1" w:styleId="Heading2Char">
+    <w:name w:val="Heading 2 Char"/>
+    <w:basedOn w:val="DefaultParagraphFont"/>
+    <w:link w:val="Heading2"/>
     <w:uiPriority w:val="9"/>
     <w:rsid w:val="00547AF7"/>
     <w:rPr>
@@ -6188,10 +6017,10 @@
       <w:lang w:val="bs-Latn-BA"/>
     </w:rPr>
   </w:style>
-  <w:style w:type="character" w:customStyle="1" w:styleId="Naslov3Char">
-    <w:name w:val="Naslov 3 Char"/>
-    <w:basedOn w:val="Podrazumevanifontpasusa"/>
-    <w:link w:val="Naslov3"/>
+  <w:style w:type="character" w:customStyle="1" w:styleId="Heading3Char">
+    <w:name w:val="Heading 3 Char"/>
+    <w:basedOn w:val="DefaultParagraphFont"/>
+    <w:link w:val="Heading3"/>
     <w:uiPriority w:val="9"/>
     <w:rsid w:val="00931C08"/>
     <w:rPr>
@@ -6202,10 +6031,10 @@
       <w:lang w:val="bs-Latn-BA"/>
     </w:rPr>
   </w:style>
-  <w:style w:type="paragraph" w:styleId="Tekstubaloniu">
+  <w:style w:type="paragraph" w:styleId="BalloonText">
     <w:name w:val="Balloon Text"/>
     <w:basedOn w:val="Normal"/>
-    <w:link w:val="TekstubaloniuChar"/>
+    <w:link w:val="BalloonTextChar"/>
     <w:uiPriority w:val="99"/>
     <w:semiHidden/>
     <w:unhideWhenUsed/>
@@ -6219,10 +6048,10 @@
       <w:szCs w:val="16"/>
     </w:rPr>
   </w:style>
-  <w:style w:type="character" w:customStyle="1" w:styleId="TekstubaloniuChar">
-    <w:name w:val="Tekst u balončiću Char"/>
-    <w:basedOn w:val="Podrazumevanifontpasusa"/>
-    <w:link w:val="Tekstubaloniu"/>
+  <w:style w:type="character" w:customStyle="1" w:styleId="BalloonTextChar">
+    <w:name w:val="Balloon Text Char"/>
+    <w:basedOn w:val="DefaultParagraphFont"/>
+    <w:link w:val="BalloonText"/>
     <w:uiPriority w:val="99"/>
     <w:semiHidden/>
     <w:rsid w:val="00371E1A"/>
@@ -6233,10 +6062,10 @@
       <w:lang w:val="bs-Latn-BA"/>
     </w:rPr>
   </w:style>
-  <w:style w:type="paragraph" w:styleId="Zaglavljestranice">
+  <w:style w:type="paragraph" w:styleId="Header">
     <w:name w:val="header"/>
     <w:basedOn w:val="Normal"/>
-    <w:link w:val="ZaglavljestraniceChar"/>
+    <w:link w:val="HeaderChar"/>
     <w:uiPriority w:val="99"/>
     <w:unhideWhenUsed/>
     <w:rsid w:val="00BB226B"/>
@@ -6248,20 +6077,20 @@
       <w:spacing w:after="0" w:line="240" w:lineRule="auto"/>
     </w:pPr>
   </w:style>
-  <w:style w:type="character" w:customStyle="1" w:styleId="ZaglavljestraniceChar">
-    <w:name w:val="Zaglavlje stranice Char"/>
-    <w:basedOn w:val="Podrazumevanifontpasusa"/>
-    <w:link w:val="Zaglavljestranice"/>
+  <w:style w:type="character" w:customStyle="1" w:styleId="HeaderChar">
+    <w:name w:val="Header Char"/>
+    <w:basedOn w:val="DefaultParagraphFont"/>
+    <w:link w:val="Header"/>
     <w:uiPriority w:val="99"/>
     <w:rsid w:val="00BB226B"/>
     <w:rPr>
       <w:lang w:val="bs-Latn-BA"/>
     </w:rPr>
   </w:style>
-  <w:style w:type="paragraph" w:styleId="Podnojestranice">
+  <w:style w:type="paragraph" w:styleId="Footer">
     <w:name w:val="footer"/>
     <w:basedOn w:val="Normal"/>
-    <w:link w:val="PodnojestraniceChar"/>
+    <w:link w:val="FooterChar"/>
     <w:uiPriority w:val="99"/>
     <w:unhideWhenUsed/>
     <w:rsid w:val="00BB226B"/>
@@ -6273,10 +6102,10 @@
       <w:spacing w:after="0" w:line="240" w:lineRule="auto"/>
     </w:pPr>
   </w:style>
-  <w:style w:type="character" w:customStyle="1" w:styleId="PodnojestraniceChar">
-    <w:name w:val="Podnožje stranice Char"/>
-    <w:basedOn w:val="Podrazumevanifontpasusa"/>
-    <w:link w:val="Podnojestranice"/>
+  <w:style w:type="character" w:customStyle="1" w:styleId="FooterChar">
+    <w:name w:val="Footer Char"/>
+    <w:basedOn w:val="DefaultParagraphFont"/>
+    <w:link w:val="Footer"/>
     <w:uiPriority w:val="99"/>
     <w:rsid w:val="00BB226B"/>
     <w:rPr>

</xml_diff>

<commit_message>
feat: ctg table view
</commit_message>
<xml_diff>
--- a/Sistem_za_pracenje_trudnoce.docx
+++ b/Sistem_za_pracenje_trudnoce.docx
@@ -4,7 +4,7 @@
   <w:body>
     <w:p>
       <w:pPr>
-        <w:pStyle w:val="Naslov"/>
+        <w:pStyle w:val="Title"/>
         <w:jc w:val="center"/>
       </w:pPr>
       <w:r>
@@ -13,7 +13,7 @@
     </w:p>
     <w:p>
       <w:pPr>
-        <w:pStyle w:val="Podnaslov"/>
+        <w:pStyle w:val="Subtitle"/>
       </w:pPr>
       <w:r>
         <w:t>Članovi tima:</w:t>
@@ -21,7 +21,7 @@
     </w:p>
     <w:p>
       <w:pPr>
-        <w:pStyle w:val="Pasussalistom"/>
+        <w:pStyle w:val="ListParagraph"/>
         <w:numPr>
           <w:ilvl w:val="0"/>
           <w:numId w:val="1"/>
@@ -33,7 +33,7 @@
     </w:p>
     <w:p>
       <w:pPr>
-        <w:pStyle w:val="Pasussalistom"/>
+        <w:pStyle w:val="ListParagraph"/>
         <w:numPr>
           <w:ilvl w:val="0"/>
           <w:numId w:val="1"/>
@@ -45,7 +45,7 @@
     </w:p>
     <w:p>
       <w:pPr>
-        <w:pStyle w:val="Pasussalistom"/>
+        <w:pStyle w:val="ListParagraph"/>
         <w:numPr>
           <w:ilvl w:val="0"/>
           <w:numId w:val="1"/>
@@ -57,12 +57,12 @@
     </w:p>
     <w:p>
       <w:pPr>
-        <w:pStyle w:val="Pasussalistom"/>
-      </w:pPr>
-    </w:p>
-    <w:p>
-      <w:pPr>
-        <w:pStyle w:val="Podnaslov"/>
+        <w:pStyle w:val="ListParagraph"/>
+      </w:pPr>
+    </w:p>
+    <w:p>
+      <w:pPr>
+        <w:pStyle w:val="Subtitle"/>
       </w:pPr>
       <w:r>
         <w:t>Motivacija:</w:t>
@@ -83,7 +83,7 @@
     </w:p>
     <w:p>
       <w:pPr>
-        <w:pStyle w:val="Podnaslov"/>
+        <w:pStyle w:val="Subtitle"/>
       </w:pPr>
       <w:r>
         <w:t>Pregled problema:</w:t>
@@ -184,7 +184,7 @@
     </w:p>
     <w:p>
       <w:pPr>
-        <w:pStyle w:val="Podnaslov"/>
+        <w:pStyle w:val="Subtitle"/>
       </w:pPr>
       <w:r>
         <w:t>Metodologija rada:</w:t>
@@ -264,7 +264,7 @@
     </w:p>
     <w:p>
       <w:pPr>
-        <w:pStyle w:val="Pasussalistom"/>
+        <w:pStyle w:val="ListParagraph"/>
         <w:numPr>
           <w:ilvl w:val="0"/>
           <w:numId w:val="2"/>
@@ -282,7 +282,7 @@
     </w:p>
     <w:p>
       <w:pPr>
-        <w:pStyle w:val="Pasussalistom"/>
+        <w:pStyle w:val="ListParagraph"/>
         <w:numPr>
           <w:ilvl w:val="0"/>
           <w:numId w:val="2"/>
@@ -300,7 +300,7 @@
     </w:p>
     <w:p>
       <w:pPr>
-        <w:pStyle w:val="Pasussalistom"/>
+        <w:pStyle w:val="ListParagraph"/>
         <w:numPr>
           <w:ilvl w:val="0"/>
           <w:numId w:val="2"/>
@@ -318,15 +318,15 @@
     </w:p>
     <w:p>
       <w:pPr>
-        <w:pStyle w:val="Naslov5"/>
-        <w:rPr>
-          <w:rStyle w:val="Izrazitonaglaavanje"/>
-          <w:rFonts w:ascii="Times New Roman" w:hAnsi="Times New Roman" w:cs="Times New Roman"/>
-        </w:rPr>
-      </w:pPr>
-      <w:r>
-        <w:rPr>
-          <w:rStyle w:val="Izrazitonaglaavanje"/>
+        <w:pStyle w:val="Heading5"/>
+        <w:rPr>
+          <w:rStyle w:val="IntenseEmphasis"/>
+          <w:rFonts w:ascii="Times New Roman" w:hAnsi="Times New Roman" w:cs="Times New Roman"/>
+        </w:rPr>
+      </w:pPr>
+      <w:r>
+        <w:rPr>
+          <w:rStyle w:val="IntenseEmphasis"/>
           <w:rFonts w:ascii="Times New Roman" w:hAnsi="Times New Roman" w:cs="Times New Roman"/>
         </w:rPr>
         <w:t>Doktor</w:t>
@@ -348,15 +348,15 @@
     </w:p>
     <w:p>
       <w:pPr>
-        <w:pStyle w:val="Naslov5"/>
-        <w:rPr>
-          <w:rStyle w:val="Izrazitonaglaavanje"/>
-          <w:rFonts w:ascii="Times New Roman" w:hAnsi="Times New Roman" w:cs="Times New Roman"/>
-        </w:rPr>
-      </w:pPr>
-      <w:r>
-        <w:rPr>
-          <w:rStyle w:val="Izrazitonaglaavanje"/>
+        <w:pStyle w:val="Heading5"/>
+        <w:rPr>
+          <w:rStyle w:val="IntenseEmphasis"/>
+          <w:rFonts w:ascii="Times New Roman" w:hAnsi="Times New Roman" w:cs="Times New Roman"/>
+        </w:rPr>
+      </w:pPr>
+      <w:r>
+        <w:rPr>
+          <w:rStyle w:val="IntenseEmphasis"/>
           <w:rFonts w:ascii="Times New Roman" w:hAnsi="Times New Roman" w:cs="Times New Roman"/>
         </w:rPr>
         <w:t>Medicinski tehničar</w:t>
@@ -378,15 +378,15 @@
     </w:p>
     <w:p>
       <w:pPr>
-        <w:pStyle w:val="Naslov5"/>
-        <w:rPr>
-          <w:rStyle w:val="Izrazitonaglaavanje"/>
-          <w:rFonts w:ascii="Times New Roman" w:hAnsi="Times New Roman" w:cs="Times New Roman"/>
-        </w:rPr>
-      </w:pPr>
-      <w:r>
-        <w:rPr>
-          <w:rStyle w:val="Izrazitonaglaavanje"/>
+        <w:pStyle w:val="Heading5"/>
+        <w:rPr>
+          <w:rStyle w:val="IntenseEmphasis"/>
+          <w:rFonts w:ascii="Times New Roman" w:hAnsi="Times New Roman" w:cs="Times New Roman"/>
+        </w:rPr>
+      </w:pPr>
+      <w:r>
+        <w:rPr>
+          <w:rStyle w:val="IntenseEmphasis"/>
           <w:rFonts w:ascii="Times New Roman" w:hAnsi="Times New Roman" w:cs="Times New Roman"/>
         </w:rPr>
         <w:lastRenderedPageBreak/>
@@ -409,7 +409,7 @@
     </w:p>
     <w:p>
       <w:pPr>
-        <w:pStyle w:val="Podnaslov"/>
+        <w:pStyle w:val="Subtitle"/>
       </w:pPr>
       <w:r>
         <w:t>Ulaz u sistem:</w:t>
@@ -430,7 +430,7 @@
     </w:p>
     <w:p>
       <w:pPr>
-        <w:pStyle w:val="Podnaslov"/>
+        <w:pStyle w:val="Subtitle"/>
       </w:pPr>
       <w:r>
         <w:t>Baza znanja:</w:t>
@@ -448,7 +448,7 @@
     </w:p>
     <w:p>
       <w:pPr>
-        <w:pStyle w:val="Pasussalistom"/>
+        <w:pStyle w:val="ListParagraph"/>
         <w:numPr>
           <w:ilvl w:val="0"/>
           <w:numId w:val="3"/>
@@ -460,7 +460,7 @@
     </w:p>
     <w:p>
       <w:pPr>
-        <w:pStyle w:val="Pasussalistom"/>
+        <w:pStyle w:val="ListParagraph"/>
         <w:numPr>
           <w:ilvl w:val="1"/>
           <w:numId w:val="3"/>
@@ -472,7 +472,7 @@
     </w:p>
     <w:p>
       <w:pPr>
-        <w:pStyle w:val="Pasussalistom"/>
+        <w:pStyle w:val="ListParagraph"/>
         <w:numPr>
           <w:ilvl w:val="1"/>
           <w:numId w:val="3"/>
@@ -484,7 +484,7 @@
     </w:p>
     <w:p>
       <w:pPr>
-        <w:pStyle w:val="Pasussalistom"/>
+        <w:pStyle w:val="ListParagraph"/>
         <w:numPr>
           <w:ilvl w:val="1"/>
           <w:numId w:val="3"/>
@@ -496,7 +496,7 @@
     </w:p>
     <w:p>
       <w:pPr>
-        <w:pStyle w:val="Pasussalistom"/>
+        <w:pStyle w:val="ListParagraph"/>
         <w:numPr>
           <w:ilvl w:val="1"/>
           <w:numId w:val="3"/>
@@ -508,7 +508,7 @@
     </w:p>
     <w:p>
       <w:pPr>
-        <w:pStyle w:val="Pasussalistom"/>
+        <w:pStyle w:val="ListParagraph"/>
         <w:numPr>
           <w:ilvl w:val="1"/>
           <w:numId w:val="3"/>
@@ -525,7 +525,7 @@
     </w:p>
     <w:p>
       <w:pPr>
-        <w:pStyle w:val="Pasussalistom"/>
+        <w:pStyle w:val="ListParagraph"/>
         <w:rPr>
           <w:rFonts w:ascii="Times New Roman" w:hAnsi="Times New Roman" w:cs="Times New Roman"/>
         </w:rPr>
@@ -551,7 +551,7 @@
     </w:p>
     <w:p>
       <w:pPr>
-        <w:pStyle w:val="Pasussalistom"/>
+        <w:pStyle w:val="ListParagraph"/>
         <w:numPr>
           <w:ilvl w:val="0"/>
           <w:numId w:val="4"/>
@@ -569,7 +569,7 @@
     </w:p>
     <w:p>
       <w:pPr>
-        <w:pStyle w:val="Pasussalistom"/>
+        <w:pStyle w:val="ListParagraph"/>
         <w:numPr>
           <w:ilvl w:val="0"/>
           <w:numId w:val="4"/>
@@ -595,7 +595,7 @@
     </w:p>
     <w:p>
       <w:pPr>
-        <w:pStyle w:val="Pasussalistom"/>
+        <w:pStyle w:val="ListParagraph"/>
         <w:numPr>
           <w:ilvl w:val="0"/>
           <w:numId w:val="4"/>
@@ -627,7 +627,7 @@
     </w:p>
     <w:p>
       <w:pPr>
-        <w:pStyle w:val="Pasussalistom"/>
+        <w:pStyle w:val="ListParagraph"/>
         <w:numPr>
           <w:ilvl w:val="0"/>
           <w:numId w:val="5"/>
@@ -645,7 +645,7 @@
     </w:p>
     <w:p>
       <w:pPr>
-        <w:pStyle w:val="Pasussalistom"/>
+        <w:pStyle w:val="ListParagraph"/>
         <w:numPr>
           <w:ilvl w:val="0"/>
           <w:numId w:val="5"/>
@@ -663,7 +663,7 @@
     </w:p>
     <w:p>
       <w:pPr>
-        <w:pStyle w:val="Pasussalistom"/>
+        <w:pStyle w:val="ListParagraph"/>
         <w:ind w:left="1440"/>
         <w:rPr>
           <w:rFonts w:ascii="Times New Roman" w:hAnsi="Times New Roman" w:cs="Times New Roman"/>
@@ -686,7 +686,7 @@
     </w:p>
     <w:p>
       <w:pPr>
-        <w:pStyle w:val="Pasussalistom"/>
+        <w:pStyle w:val="ListParagraph"/>
         <w:numPr>
           <w:ilvl w:val="0"/>
           <w:numId w:val="6"/>
@@ -704,7 +704,7 @@
     </w:p>
     <w:p>
       <w:pPr>
-        <w:pStyle w:val="Pasussalistom"/>
+        <w:pStyle w:val="ListParagraph"/>
         <w:numPr>
           <w:ilvl w:val="0"/>
           <w:numId w:val="6"/>
@@ -722,7 +722,7 @@
     </w:p>
     <w:p>
       <w:pPr>
-        <w:pStyle w:val="Pasussalistom"/>
+        <w:pStyle w:val="ListParagraph"/>
         <w:numPr>
           <w:ilvl w:val="0"/>
           <w:numId w:val="6"/>
@@ -755,7 +755,7 @@
     </w:p>
     <w:p>
       <w:pPr>
-        <w:pStyle w:val="Pasussalistom"/>
+        <w:pStyle w:val="ListParagraph"/>
         <w:numPr>
           <w:ilvl w:val="1"/>
           <w:numId w:val="7"/>
@@ -779,7 +779,7 @@
     </w:p>
     <w:p>
       <w:pPr>
-        <w:pStyle w:val="Pasussalistom"/>
+        <w:pStyle w:val="ListParagraph"/>
         <w:numPr>
           <w:ilvl w:val="1"/>
           <w:numId w:val="7"/>
@@ -846,19 +846,7 @@
         <w:rPr>
           <w:rFonts w:ascii="Times New Roman" w:hAnsi="Times New Roman" w:cs="Times New Roman"/>
         </w:rPr>
-        <w:t>bel</w:t>
-      </w:r>
-      <w:r>
-        <w:rPr>
-          <w:rFonts w:ascii="Times New Roman" w:hAnsi="Times New Roman" w:cs="Times New Roman"/>
-        </w:rPr>
-        <w:t>o</w:t>
-      </w:r>
-      <w:r>
-        <w:rPr>
-          <w:rFonts w:ascii="Times New Roman" w:hAnsi="Times New Roman" w:cs="Times New Roman"/>
-        </w:rPr>
-        <w:t>w</w:t>
+        <w:t>below</w:t>
       </w:r>
       <w:r>
         <w:rPr>
@@ -932,7 +920,7 @@
     </w:p>
     <w:p>
       <w:pPr>
-        <w:pStyle w:val="Pasussalistom"/>
+        <w:pStyle w:val="ListParagraph"/>
         <w:numPr>
           <w:ilvl w:val="0"/>
           <w:numId w:val="8"/>
@@ -950,7 +938,7 @@
     </w:p>
     <w:p>
       <w:pPr>
-        <w:pStyle w:val="Pasussalistom"/>
+        <w:pStyle w:val="ListParagraph"/>
         <w:numPr>
           <w:ilvl w:val="0"/>
           <w:numId w:val="8"/>
@@ -968,7 +956,7 @@
     </w:p>
     <w:p>
       <w:pPr>
-        <w:pStyle w:val="Pasussalistom"/>
+        <w:pStyle w:val="ListParagraph"/>
         <w:numPr>
           <w:ilvl w:val="0"/>
           <w:numId w:val="8"/>
@@ -1006,7 +994,7 @@
     </w:p>
     <w:p>
       <w:pPr>
-        <w:pStyle w:val="Pasussalistom"/>
+        <w:pStyle w:val="ListParagraph"/>
         <w:numPr>
           <w:ilvl w:val="0"/>
           <w:numId w:val="6"/>
@@ -1024,7 +1012,7 @@
     </w:p>
     <w:p>
       <w:pPr>
-        <w:pStyle w:val="Pasussalistom"/>
+        <w:pStyle w:val="ListParagraph"/>
         <w:numPr>
           <w:ilvl w:val="0"/>
           <w:numId w:val="6"/>
@@ -1042,7 +1030,7 @@
     </w:p>
     <w:p>
       <w:pPr>
-        <w:pStyle w:val="Pasussalistom"/>
+        <w:pStyle w:val="ListParagraph"/>
         <w:numPr>
           <w:ilvl w:val="0"/>
           <w:numId w:val="6"/>
@@ -1060,7 +1048,7 @@
     </w:p>
     <w:p>
       <w:pPr>
-        <w:pStyle w:val="Pasussalistom"/>
+        <w:pStyle w:val="ListParagraph"/>
         <w:ind w:left="1440"/>
         <w:rPr>
           <w:rFonts w:ascii="Times New Roman" w:hAnsi="Times New Roman" w:cs="Times New Roman"/>
@@ -1069,7 +1057,7 @@
     </w:p>
     <w:p>
       <w:pPr>
-        <w:pStyle w:val="Pasussalistom"/>
+        <w:pStyle w:val="ListParagraph"/>
         <w:numPr>
           <w:ilvl w:val="0"/>
           <w:numId w:val="10"/>
@@ -1095,7 +1083,7 @@
     </w:p>
     <w:p>
       <w:pPr>
-        <w:pStyle w:val="Pasussalistom"/>
+        <w:pStyle w:val="ListParagraph"/>
         <w:numPr>
           <w:ilvl w:val="1"/>
           <w:numId w:val="9"/>
@@ -1113,7 +1101,7 @@
     </w:p>
     <w:p>
       <w:pPr>
-        <w:pStyle w:val="Pasussalistom"/>
+        <w:pStyle w:val="ListParagraph"/>
         <w:numPr>
           <w:ilvl w:val="1"/>
           <w:numId w:val="9"/>
@@ -1131,7 +1119,7 @@
     </w:p>
     <w:p>
       <w:pPr>
-        <w:pStyle w:val="Pasussalistom"/>
+        <w:pStyle w:val="ListParagraph"/>
         <w:numPr>
           <w:ilvl w:val="1"/>
           <w:numId w:val="9"/>
@@ -1149,7 +1137,7 @@
     </w:p>
     <w:p>
       <w:pPr>
-        <w:pStyle w:val="Pasussalistom"/>
+        <w:pStyle w:val="ListParagraph"/>
         <w:numPr>
           <w:ilvl w:val="1"/>
           <w:numId w:val="9"/>
@@ -1167,7 +1155,7 @@
     </w:p>
     <w:p>
       <w:pPr>
-        <w:pStyle w:val="Pasussalistom"/>
+        <w:pStyle w:val="ListParagraph"/>
         <w:ind w:left="2160"/>
         <w:rPr>
           <w:rFonts w:ascii="Times New Roman" w:hAnsi="Times New Roman" w:cs="Times New Roman"/>
@@ -1176,7 +1164,7 @@
     </w:p>
     <w:p>
       <w:pPr>
-        <w:pStyle w:val="Pasussalistom"/>
+        <w:pStyle w:val="ListParagraph"/>
         <w:rPr>
           <w:rFonts w:ascii="Times New Roman" w:hAnsi="Times New Roman" w:cs="Times New Roman"/>
         </w:rPr>
@@ -1208,7 +1196,7 @@
     </w:p>
     <w:p>
       <w:pPr>
-        <w:pStyle w:val="Pasussalistom"/>
+        <w:pStyle w:val="ListParagraph"/>
         <w:numPr>
           <w:ilvl w:val="0"/>
           <w:numId w:val="7"/>
@@ -1233,7 +1221,7 @@
     </w:p>
     <w:p>
       <w:pPr>
-        <w:pStyle w:val="Pasussalistom"/>
+        <w:pStyle w:val="ListParagraph"/>
         <w:numPr>
           <w:ilvl w:val="0"/>
           <w:numId w:val="7"/>
@@ -1264,7 +1252,7 @@
     </w:p>
     <w:p>
       <w:pPr>
-        <w:pStyle w:val="Pasussalistom"/>
+        <w:pStyle w:val="ListParagraph"/>
         <w:numPr>
           <w:ilvl w:val="0"/>
           <w:numId w:val="7"/>
@@ -1283,7 +1271,7 @@
     </w:p>
     <w:p>
       <w:pPr>
-        <w:pStyle w:val="Pasussalistom"/>
+        <w:pStyle w:val="ListParagraph"/>
         <w:ind w:left="0"/>
         <w:rPr>
           <w:rFonts w:ascii="Times New Roman" w:hAnsi="Times New Roman" w:cs="Times New Roman"/>
@@ -1312,7 +1300,7 @@
     </w:p>
     <w:p>
       <w:pPr>
-        <w:pStyle w:val="Pasussalistom"/>
+        <w:pStyle w:val="ListParagraph"/>
         <w:numPr>
           <w:ilvl w:val="0"/>
           <w:numId w:val="12"/>
@@ -1330,7 +1318,7 @@
     </w:p>
     <w:p>
       <w:pPr>
-        <w:pStyle w:val="Pasussalistom"/>
+        <w:pStyle w:val="ListParagraph"/>
         <w:numPr>
           <w:ilvl w:val="0"/>
           <w:numId w:val="12"/>
@@ -1348,7 +1336,7 @@
     </w:p>
     <w:p>
       <w:pPr>
-        <w:pStyle w:val="Pasussalistom"/>
+        <w:pStyle w:val="ListParagraph"/>
         <w:numPr>
           <w:ilvl w:val="0"/>
           <w:numId w:val="12"/>
@@ -1367,7 +1355,7 @@
     </w:p>
     <w:p>
       <w:pPr>
-        <w:pStyle w:val="Pasussalistom"/>
+        <w:pStyle w:val="ListParagraph"/>
         <w:numPr>
           <w:ilvl w:val="0"/>
           <w:numId w:val="12"/>
@@ -1385,7 +1373,7 @@
     </w:p>
     <w:p>
       <w:pPr>
-        <w:pStyle w:val="Pasussalistom"/>
+        <w:pStyle w:val="ListParagraph"/>
         <w:numPr>
           <w:ilvl w:val="0"/>
           <w:numId w:val="12"/>
@@ -1430,7 +1418,7 @@
     </w:p>
     <w:p>
       <w:pPr>
-        <w:pStyle w:val="Pasussalistom"/>
+        <w:pStyle w:val="ListParagraph"/>
         <w:numPr>
           <w:ilvl w:val="0"/>
           <w:numId w:val="13"/>
@@ -1448,7 +1436,7 @@
     </w:p>
     <w:p>
       <w:pPr>
-        <w:pStyle w:val="Pasussalistom"/>
+        <w:pStyle w:val="ListParagraph"/>
         <w:numPr>
           <w:ilvl w:val="0"/>
           <w:numId w:val="13"/>
@@ -1553,7 +1541,7 @@
     </w:p>
     <w:p>
       <w:pPr>
-        <w:pStyle w:val="Pasussalistom"/>
+        <w:pStyle w:val="ListParagraph"/>
         <w:numPr>
           <w:ilvl w:val="2"/>
           <w:numId w:val="13"/>
@@ -1614,7 +1602,7 @@
     </w:p>
     <w:p>
       <w:pPr>
-        <w:pStyle w:val="Pasussalistom"/>
+        <w:pStyle w:val="ListParagraph"/>
         <w:numPr>
           <w:ilvl w:val="3"/>
           <w:numId w:val="13"/>
@@ -1632,7 +1620,7 @@
     </w:p>
     <w:p>
       <w:pPr>
-        <w:pStyle w:val="Pasussalistom"/>
+        <w:pStyle w:val="ListParagraph"/>
         <w:numPr>
           <w:ilvl w:val="3"/>
           <w:numId w:val="13"/>
@@ -1650,7 +1638,7 @@
     </w:p>
     <w:p>
       <w:pPr>
-        <w:pStyle w:val="Pasussalistom"/>
+        <w:pStyle w:val="ListParagraph"/>
         <w:numPr>
           <w:ilvl w:val="3"/>
           <w:numId w:val="13"/>
@@ -1668,7 +1656,7 @@
     </w:p>
     <w:p>
       <w:pPr>
-        <w:pStyle w:val="Pasussalistom"/>
+        <w:pStyle w:val="ListParagraph"/>
         <w:numPr>
           <w:ilvl w:val="0"/>
           <w:numId w:val="13"/>
@@ -1688,7 +1676,7 @@
     </w:p>
     <w:p>
       <w:pPr>
-        <w:pStyle w:val="Pasussalistom"/>
+        <w:pStyle w:val="ListParagraph"/>
         <w:numPr>
           <w:ilvl w:val="0"/>
           <w:numId w:val="13"/>
@@ -1703,21 +1691,133 @@
           <w:rFonts w:ascii="Times New Roman" w:hAnsi="Times New Roman" w:cs="Times New Roman"/>
           <w:lang w:val="sr-Latn-RS"/>
         </w:rPr>
-        <w:t xml:space="preserve">Ukoliko dijeta i vežbe ne pomognu nakon 7 dana, trudnici se propisuje lek </w:t>
-      </w:r>
-      <w:proofErr w:type="spellStart"/>
-      <w:r>
-        <w:rPr>
-          <w:rFonts w:ascii="Times New Roman" w:hAnsi="Times New Roman" w:cs="Times New Roman"/>
-          <w:lang w:val="sr-Latn-RS"/>
-        </w:rPr>
-        <w:t>Metformin</w:t>
-      </w:r>
-      <w:proofErr w:type="spellEnd"/>
-    </w:p>
-    <w:p>
-      <w:pPr>
-        <w:pStyle w:val="Naslov3"/>
+        <w:t>Ukoliko dijeta i vežbe ne pomognu nakon 7 dana, trudnici se propisuje lek Metformin</w:t>
+      </w:r>
+    </w:p>
+    <w:p>
+      <w:pPr>
+        <w:pStyle w:val="ListParagraph"/>
+        <w:numPr>
+          <w:ilvl w:val="0"/>
+          <w:numId w:val="13"/>
+        </w:numPr>
+        <w:rPr>
+          <w:rFonts w:ascii="Times New Roman" w:hAnsi="Times New Roman" w:cs="Times New Roman"/>
+          <w:lang w:val="sr-Latn-RS"/>
+        </w:rPr>
+      </w:pPr>
+      <w:r>
+        <w:rPr>
+          <w:rFonts w:ascii="Times New Roman" w:hAnsi="Times New Roman" w:cs="Times New Roman"/>
+          <w:lang w:val="sr-Latn-RS"/>
+        </w:rPr>
+        <w:t xml:space="preserve">Majka svakodnevno unosi </w:t>
+      </w:r>
+      <w:r>
+        <w:rPr>
+          <w:rFonts w:ascii="Times New Roman" w:hAnsi="Times New Roman" w:cs="Times New Roman"/>
+        </w:rPr>
+        <w:t xml:space="preserve">šećer. </w:t>
+      </w:r>
+    </w:p>
+    <w:p>
+      <w:pPr>
+        <w:pStyle w:val="ListParagraph"/>
+        <w:numPr>
+          <w:ilvl w:val="0"/>
+          <w:numId w:val="13"/>
+        </w:numPr>
+        <w:rPr>
+          <w:rFonts w:ascii="Times New Roman" w:hAnsi="Times New Roman" w:cs="Times New Roman"/>
+          <w:lang w:val="sr-Latn-RS"/>
+        </w:rPr>
+      </w:pPr>
+      <w:r>
+        <w:rPr>
+          <w:rFonts w:ascii="Times New Roman" w:hAnsi="Times New Roman" w:cs="Times New Roman"/>
+        </w:rPr>
+        <w:t>Ukoliko je preprandial veći od 100 propisuje se Metformin</w:t>
+      </w:r>
+    </w:p>
+    <w:p>
+      <w:pPr>
+        <w:pStyle w:val="ListParagraph"/>
+        <w:numPr>
+          <w:ilvl w:val="0"/>
+          <w:numId w:val="13"/>
+        </w:numPr>
+        <w:rPr>
+          <w:rFonts w:ascii="Times New Roman" w:hAnsi="Times New Roman" w:cs="Times New Roman"/>
+          <w:lang w:val="sr-Latn-RS"/>
+        </w:rPr>
+      </w:pPr>
+      <w:r>
+        <w:rPr>
+          <w:rFonts w:ascii="Times New Roman" w:hAnsi="Times New Roman" w:cs="Times New Roman"/>
+        </w:rPr>
+        <w:t>Ukoliko je prvi postprandial veći od 162 propisuje se Metformin</w:t>
+      </w:r>
+    </w:p>
+    <w:p>
+      <w:pPr>
+        <w:pStyle w:val="ListParagraph"/>
+        <w:numPr>
+          <w:ilvl w:val="0"/>
+          <w:numId w:val="13"/>
+        </w:numPr>
+        <w:rPr>
+          <w:rFonts w:ascii="Times New Roman" w:hAnsi="Times New Roman" w:cs="Times New Roman"/>
+          <w:lang w:val="sr-Latn-RS"/>
+        </w:rPr>
+      </w:pPr>
+      <w:r>
+        <w:rPr>
+          <w:rFonts w:ascii="Times New Roman" w:hAnsi="Times New Roman" w:cs="Times New Roman"/>
+        </w:rPr>
+        <w:t>Ukoliko je drugi postprandial veći do 162 propisuje se Metformin</w:t>
+      </w:r>
+    </w:p>
+    <w:p>
+      <w:pPr>
+        <w:pStyle w:val="ListParagraph"/>
+        <w:numPr>
+          <w:ilvl w:val="0"/>
+          <w:numId w:val="13"/>
+        </w:numPr>
+        <w:rPr>
+          <w:rFonts w:ascii="Times New Roman" w:hAnsi="Times New Roman" w:cs="Times New Roman"/>
+          <w:lang w:val="sr-Latn-RS"/>
+        </w:rPr>
+      </w:pPr>
+      <w:r>
+        <w:rPr>
+          <w:rFonts w:ascii="Times New Roman" w:hAnsi="Times New Roman" w:cs="Times New Roman"/>
+        </w:rPr>
+        <w:t>Ukoliko je više od 35. nedelja trudnoće i drugi postprandial veći od 144 propisuje se Metformin</w:t>
+      </w:r>
+    </w:p>
+    <w:p>
+      <w:pPr>
+        <w:pStyle w:val="ListParagraph"/>
+        <w:numPr>
+          <w:ilvl w:val="0"/>
+          <w:numId w:val="13"/>
+        </w:numPr>
+        <w:rPr>
+          <w:rFonts w:ascii="Times New Roman" w:hAnsi="Times New Roman" w:cs="Times New Roman"/>
+          <w:lang w:val="sr-Latn-RS"/>
+        </w:rPr>
+      </w:pPr>
+      <w:r>
+        <w:rPr>
+          <w:rFonts w:ascii="Times New Roman" w:hAnsi="Times New Roman" w:cs="Times New Roman"/>
+        </w:rPr>
+        <w:t xml:space="preserve">Ukoliko je manje od 35. Nedelje trudnoća i drugi postprandial veći od 126 propisuje se Metfomin </w:t>
+      </w:r>
+    </w:p>
+    <w:p>
+      <w:pPr>
+        <w:pStyle w:val="Heading3"/>
       </w:pPr>
       <w:r>
         <w:t>Problemi koji se mogu javiti tokom trudnoće</w:t>
@@ -1738,7 +1838,7 @@
     </w:p>
     <w:p>
       <w:pPr>
-        <w:pStyle w:val="Pasussalistom"/>
+        <w:pStyle w:val="ListParagraph"/>
         <w:numPr>
           <w:ilvl w:val="0"/>
           <w:numId w:val="14"/>
@@ -1756,7 +1856,7 @@
     </w:p>
     <w:p>
       <w:pPr>
-        <w:pStyle w:val="Pasussalistom"/>
+        <w:pStyle w:val="ListParagraph"/>
         <w:numPr>
           <w:ilvl w:val="0"/>
           <w:numId w:val="14"/>
@@ -1774,7 +1874,7 @@
     </w:p>
     <w:p>
       <w:pPr>
-        <w:pStyle w:val="Pasussalistom"/>
+        <w:pStyle w:val="ListParagraph"/>
         <w:numPr>
           <w:ilvl w:val="0"/>
           <w:numId w:val="14"/>
@@ -1792,7 +1892,7 @@
     </w:p>
     <w:p>
       <w:pPr>
-        <w:pStyle w:val="Pasussalistom"/>
+        <w:pStyle w:val="ListParagraph"/>
         <w:numPr>
           <w:ilvl w:val="0"/>
           <w:numId w:val="14"/>
@@ -1810,7 +1910,7 @@
     </w:p>
     <w:p>
       <w:pPr>
-        <w:pStyle w:val="Pasussalistom"/>
+        <w:pStyle w:val="ListParagraph"/>
         <w:numPr>
           <w:ilvl w:val="0"/>
           <w:numId w:val="14"/>
@@ -1823,12 +1923,13 @@
         <w:rPr>
           <w:rFonts w:ascii="Times New Roman" w:hAnsi="Times New Roman" w:cs="Times New Roman"/>
         </w:rPr>
+        <w:lastRenderedPageBreak/>
         <w:t xml:space="preserve">Simptomi slični gripu - mučnina, povraćanje ili proliv. Kontaktirajte doktora čak i ako imate umerene simptome. </w:t>
       </w:r>
     </w:p>
     <w:p>
       <w:pPr>
-        <w:pStyle w:val="Pasussalistom"/>
+        <w:pStyle w:val="ListParagraph"/>
         <w:numPr>
           <w:ilvl w:val="0"/>
           <w:numId w:val="14"/>
@@ -1846,7 +1947,7 @@
     </w:p>
     <w:p>
       <w:pPr>
-        <w:pStyle w:val="Pasussalistom"/>
+        <w:pStyle w:val="ListParagraph"/>
         <w:numPr>
           <w:ilvl w:val="0"/>
           <w:numId w:val="14"/>
@@ -1864,7 +1965,7 @@
     </w:p>
     <w:p>
       <w:pPr>
-        <w:pStyle w:val="Pasussalistom"/>
+        <w:pStyle w:val="ListParagraph"/>
         <w:numPr>
           <w:ilvl w:val="0"/>
           <w:numId w:val="14"/>
@@ -1882,428 +1983,1141 @@
     </w:p>
     <w:p>
       <w:pPr>
-        <w:pStyle w:val="Pasussalistom"/>
-        <w:rPr>
-          <w:rFonts w:ascii="Times New Roman" w:hAnsi="Times New Roman" w:cs="Times New Roman"/>
-        </w:rPr>
-      </w:pPr>
-    </w:p>
-    <w:p>
-      <w:pPr>
-        <w:pStyle w:val="Naslov3"/>
-      </w:pPr>
-      <w:r>
+        <w:pStyle w:val="ListParagraph"/>
+        <w:rPr>
+          <w:rFonts w:ascii="Times New Roman" w:hAnsi="Times New Roman" w:cs="Times New Roman"/>
+        </w:rPr>
+      </w:pPr>
+    </w:p>
+    <w:p>
+      <w:pPr>
+        <w:pStyle w:val="Heading3"/>
+      </w:pPr>
+      <w:r>
+        <w:t>Simptomi dijabetesa</w:t>
+      </w:r>
+      <w:r>
+        <w:t>:</w:t>
+      </w:r>
+    </w:p>
+    <w:p>
+      <w:pPr>
+        <w:pStyle w:val="ListParagraph"/>
+        <w:numPr>
+          <w:ilvl w:val="0"/>
+          <w:numId w:val="16"/>
+        </w:numPr>
+        <w:ind w:left="720"/>
+        <w:rPr>
+          <w:rFonts w:ascii="Times New Roman" w:hAnsi="Times New Roman" w:cs="Times New Roman"/>
+        </w:rPr>
+      </w:pPr>
+      <w:r>
+        <w:rPr>
+          <w:rFonts w:ascii="Times New Roman" w:hAnsi="Times New Roman" w:cs="Times New Roman"/>
+        </w:rPr>
+        <w:t>neuobičajena žeđ</w:t>
+      </w:r>
+    </w:p>
+    <w:p>
+      <w:pPr>
+        <w:pStyle w:val="ListParagraph"/>
+        <w:numPr>
+          <w:ilvl w:val="0"/>
+          <w:numId w:val="16"/>
+        </w:numPr>
+        <w:ind w:left="720"/>
+        <w:rPr>
+          <w:rFonts w:ascii="Times New Roman" w:hAnsi="Times New Roman" w:cs="Times New Roman"/>
+        </w:rPr>
+      </w:pPr>
+      <w:r>
+        <w:rPr>
+          <w:rFonts w:ascii="Times New Roman" w:hAnsi="Times New Roman" w:cs="Times New Roman"/>
+        </w:rPr>
+        <w:t>često i obilno uriniranje</w:t>
+      </w:r>
+    </w:p>
+    <w:p>
+      <w:pPr>
+        <w:pStyle w:val="ListParagraph"/>
+        <w:numPr>
+          <w:ilvl w:val="0"/>
+          <w:numId w:val="16"/>
+        </w:numPr>
+        <w:ind w:left="720"/>
+        <w:rPr>
+          <w:rFonts w:ascii="Times New Roman" w:hAnsi="Times New Roman" w:cs="Times New Roman"/>
+        </w:rPr>
+      </w:pPr>
+      <w:r>
+        <w:rPr>
+          <w:rFonts w:ascii="Times New Roman" w:hAnsi="Times New Roman" w:cs="Times New Roman"/>
+        </w:rPr>
+        <w:t>neuobičajen umor</w:t>
+      </w:r>
+    </w:p>
+    <w:p>
+      <w:pPr>
+        <w:pStyle w:val="ListParagraph"/>
+        <w:numPr>
+          <w:ilvl w:val="0"/>
+          <w:numId w:val="16"/>
+        </w:numPr>
+        <w:ind w:left="720"/>
+        <w:rPr>
+          <w:rFonts w:ascii="Times New Roman" w:hAnsi="Times New Roman" w:cs="Times New Roman"/>
+        </w:rPr>
+      </w:pPr>
+      <w:r>
+        <w:rPr>
+          <w:rFonts w:ascii="Times New Roman" w:hAnsi="Times New Roman" w:cs="Times New Roman"/>
+        </w:rPr>
+        <w:t>šećer u urinu koji se otkriva rutinskim testom urina</w:t>
+      </w:r>
+    </w:p>
+    <w:p>
+      <w:pPr>
+        <w:pStyle w:val="ListParagraph"/>
+        <w:numPr>
+          <w:ilvl w:val="0"/>
+          <w:numId w:val="16"/>
+        </w:numPr>
+        <w:ind w:left="720"/>
+        <w:rPr>
+          <w:rFonts w:ascii="Times New Roman" w:hAnsi="Times New Roman" w:cs="Times New Roman"/>
+        </w:rPr>
+      </w:pPr>
+      <w:r>
+        <w:rPr>
+          <w:rFonts w:ascii="Times New Roman" w:hAnsi="Times New Roman" w:cs="Times New Roman"/>
+        </w:rPr>
+        <w:t>zamućen vid</w:t>
+      </w:r>
+    </w:p>
+    <w:p>
+      <w:pPr>
+        <w:rPr>
+          <w:rFonts w:ascii="Times New Roman" w:hAnsi="Times New Roman" w:cs="Times New Roman"/>
+        </w:rPr>
+      </w:pPr>
+      <w:r>
+        <w:rPr>
+          <w:rFonts w:ascii="Times New Roman" w:hAnsi="Times New Roman" w:cs="Times New Roman"/>
+        </w:rPr>
+        <w:t>Takođe,</w:t>
+      </w:r>
+      <w:r>
+        <w:rPr>
+          <w:rFonts w:ascii="Times New Roman" w:hAnsi="Times New Roman" w:cs="Times New Roman"/>
+        </w:rPr>
+        <w:t xml:space="preserve"> postoje određeni faktori na koje treba posebno </w:t>
+      </w:r>
+      <w:r>
+        <w:rPr>
+          <w:rFonts w:ascii="Times New Roman" w:hAnsi="Times New Roman" w:cs="Times New Roman"/>
+        </w:rPr>
+        <w:t>obratiti pažnju. Neki od njih su:</w:t>
+      </w:r>
+    </w:p>
+    <w:p>
+      <w:pPr>
+        <w:pStyle w:val="ListParagraph"/>
+        <w:numPr>
+          <w:ilvl w:val="0"/>
+          <w:numId w:val="17"/>
+        </w:numPr>
+        <w:ind w:left="632"/>
+        <w:rPr>
+          <w:rFonts w:ascii="Times New Roman" w:hAnsi="Times New Roman" w:cs="Times New Roman"/>
+        </w:rPr>
+      </w:pPr>
+      <w:r>
+        <w:rPr>
+          <w:rFonts w:ascii="Times New Roman" w:hAnsi="Times New Roman" w:cs="Times New Roman"/>
+        </w:rPr>
+        <w:t>trudnica ima preko 30 godina</w:t>
+      </w:r>
+    </w:p>
+    <w:p>
+      <w:pPr>
+        <w:pStyle w:val="ListParagraph"/>
+        <w:numPr>
+          <w:ilvl w:val="0"/>
+          <w:numId w:val="17"/>
+        </w:numPr>
+        <w:ind w:left="632"/>
+        <w:rPr>
+          <w:rFonts w:ascii="Times New Roman" w:hAnsi="Times New Roman" w:cs="Times New Roman"/>
+        </w:rPr>
+      </w:pPr>
+      <w:r>
+        <w:rPr>
+          <w:rFonts w:ascii="Times New Roman" w:hAnsi="Times New Roman" w:cs="Times New Roman"/>
+        </w:rPr>
+        <w:t>trudnica je gojazna</w:t>
+      </w:r>
+    </w:p>
+    <w:p>
+      <w:pPr>
+        <w:pStyle w:val="ListParagraph"/>
+        <w:numPr>
+          <w:ilvl w:val="0"/>
+          <w:numId w:val="17"/>
+        </w:numPr>
+        <w:ind w:left="632"/>
+        <w:rPr>
+          <w:rFonts w:ascii="Times New Roman" w:hAnsi="Times New Roman" w:cs="Times New Roman"/>
+        </w:rPr>
+      </w:pPr>
+      <w:r>
+        <w:rPr>
+          <w:rFonts w:ascii="Times New Roman" w:hAnsi="Times New Roman" w:cs="Times New Roman"/>
+        </w:rPr>
+        <w:t>trudnica je u prethodnoj trudnoći imala trudnički dijabetes</w:t>
+      </w:r>
+    </w:p>
+    <w:p>
+      <w:pPr>
+        <w:pStyle w:val="ListParagraph"/>
+        <w:numPr>
+          <w:ilvl w:val="0"/>
+          <w:numId w:val="17"/>
+        </w:numPr>
+        <w:ind w:left="632"/>
+        <w:rPr>
+          <w:rFonts w:ascii="Times New Roman" w:hAnsi="Times New Roman" w:cs="Times New Roman"/>
+        </w:rPr>
+      </w:pPr>
+      <w:r>
+        <w:rPr>
+          <w:rFonts w:ascii="Times New Roman" w:hAnsi="Times New Roman" w:cs="Times New Roman"/>
+        </w:rPr>
+        <w:t>trudnica je imala hipertenziju pre trudnoće</w:t>
+      </w:r>
+    </w:p>
+    <w:p>
+      <w:pPr>
+        <w:pStyle w:val="ListParagraph"/>
+        <w:numPr>
+          <w:ilvl w:val="0"/>
+          <w:numId w:val="17"/>
+        </w:numPr>
+        <w:ind w:left="632"/>
+        <w:rPr>
+          <w:rFonts w:ascii="Times New Roman" w:hAnsi="Times New Roman" w:cs="Times New Roman"/>
+        </w:rPr>
+      </w:pPr>
+      <w:r>
+        <w:rPr>
+          <w:rFonts w:ascii="Times New Roman" w:hAnsi="Times New Roman" w:cs="Times New Roman"/>
+        </w:rPr>
+        <w:t>trudnica je pušač ili je u okruženju pušača</w:t>
+      </w:r>
+    </w:p>
+    <w:p>
+      <w:pPr>
+        <w:pStyle w:val="Heading3"/>
+      </w:pPr>
+      <w:r>
+        <w:t>Simptopmi preeklampsije</w:t>
+      </w:r>
+      <w:r>
+        <w:t>:</w:t>
+      </w:r>
+    </w:p>
+    <w:p>
+      <w:pPr>
+        <w:pStyle w:val="ListParagraph"/>
+        <w:numPr>
+          <w:ilvl w:val="0"/>
+          <w:numId w:val="18"/>
+        </w:numPr>
+        <w:rPr>
+          <w:rFonts w:ascii="Times New Roman" w:hAnsi="Times New Roman" w:cs="Times New Roman"/>
+          <w:lang w:val="sr-Latn-RS"/>
+        </w:rPr>
+      </w:pPr>
+      <w:r>
+        <w:rPr>
+          <w:rFonts w:ascii="Times New Roman" w:hAnsi="Times New Roman" w:cs="Times New Roman"/>
+          <w:lang w:val="sr-Latn-RS"/>
+        </w:rPr>
+        <w:t>Oticanje šaka i lica (izraženo)</w:t>
+      </w:r>
+    </w:p>
+    <w:p>
+      <w:pPr>
+        <w:pStyle w:val="ListParagraph"/>
+        <w:numPr>
+          <w:ilvl w:val="0"/>
+          <w:numId w:val="18"/>
+        </w:numPr>
+        <w:rPr>
+          <w:rFonts w:ascii="Times New Roman" w:hAnsi="Times New Roman" w:cs="Times New Roman"/>
+          <w:lang w:val="sr-Latn-RS"/>
+        </w:rPr>
+      </w:pPr>
+      <w:r>
+        <w:rPr>
+          <w:rFonts w:ascii="Times New Roman" w:hAnsi="Times New Roman" w:cs="Times New Roman"/>
+          <w:lang w:val="sr-Latn-RS"/>
+        </w:rPr>
+        <w:t>Naglo dobijanje na težini</w:t>
+      </w:r>
+    </w:p>
+    <w:p>
+      <w:pPr>
+        <w:pStyle w:val="ListParagraph"/>
+        <w:numPr>
+          <w:ilvl w:val="0"/>
+          <w:numId w:val="18"/>
+        </w:numPr>
+        <w:rPr>
+          <w:rFonts w:ascii="Times New Roman" w:hAnsi="Times New Roman" w:cs="Times New Roman"/>
+          <w:lang w:val="sr-Latn-RS"/>
+        </w:rPr>
+      </w:pPr>
+      <w:r>
+        <w:rPr>
+          <w:rFonts w:ascii="Times New Roman" w:hAnsi="Times New Roman" w:cs="Times New Roman"/>
+          <w:lang w:val="sr-Latn-RS"/>
+        </w:rPr>
+        <w:t>Uporna glavobolja</w:t>
+      </w:r>
+    </w:p>
+    <w:p>
+      <w:pPr>
+        <w:pStyle w:val="ListParagraph"/>
+        <w:numPr>
+          <w:ilvl w:val="0"/>
+          <w:numId w:val="18"/>
+        </w:numPr>
+        <w:rPr>
+          <w:rFonts w:ascii="Times New Roman" w:hAnsi="Times New Roman" w:cs="Times New Roman"/>
+          <w:lang w:val="sr-Latn-RS"/>
+        </w:rPr>
+      </w:pPr>
+      <w:r>
+        <w:rPr>
+          <w:rFonts w:ascii="Times New Roman" w:hAnsi="Times New Roman" w:cs="Times New Roman"/>
+          <w:lang w:val="sr-Latn-RS"/>
+        </w:rPr>
+        <w:t>Teškoće sa disanjem</w:t>
+      </w:r>
+    </w:p>
+    <w:p>
+      <w:pPr>
+        <w:pStyle w:val="ListParagraph"/>
+        <w:numPr>
+          <w:ilvl w:val="0"/>
+          <w:numId w:val="18"/>
+        </w:numPr>
+        <w:rPr>
+          <w:rFonts w:ascii="Times New Roman" w:hAnsi="Times New Roman" w:cs="Times New Roman"/>
+          <w:lang w:val="sr-Latn-RS"/>
+        </w:rPr>
+      </w:pPr>
+      <w:r>
+        <w:rPr>
+          <w:rFonts w:ascii="Times New Roman" w:hAnsi="Times New Roman" w:cs="Times New Roman"/>
+          <w:lang w:val="sr-Latn-RS"/>
+        </w:rPr>
+        <w:t>Bol u abdomenu, na desnoj strani, ispod rebara</w:t>
+      </w:r>
+    </w:p>
+    <w:p>
+      <w:pPr>
+        <w:pStyle w:val="ListParagraph"/>
+        <w:numPr>
+          <w:ilvl w:val="0"/>
+          <w:numId w:val="18"/>
+        </w:numPr>
+        <w:rPr>
+          <w:rFonts w:ascii="Times New Roman" w:hAnsi="Times New Roman" w:cs="Times New Roman"/>
+          <w:lang w:val="sr-Latn-RS"/>
+        </w:rPr>
+      </w:pPr>
+      <w:r>
+        <w:rPr>
+          <w:rFonts w:ascii="Times New Roman" w:hAnsi="Times New Roman" w:cs="Times New Roman"/>
+          <w:lang w:val="sr-Latn-RS"/>
+        </w:rPr>
+        <w:t>Ređa potreba za uriniranjem</w:t>
+      </w:r>
+    </w:p>
+    <w:p>
+      <w:pPr>
+        <w:pStyle w:val="ListParagraph"/>
+        <w:numPr>
+          <w:ilvl w:val="0"/>
+          <w:numId w:val="18"/>
+        </w:numPr>
+        <w:rPr>
+          <w:rFonts w:ascii="Times New Roman" w:hAnsi="Times New Roman" w:cs="Times New Roman"/>
+          <w:lang w:val="sr-Latn-RS"/>
+        </w:rPr>
+      </w:pPr>
+      <w:r>
+        <w:rPr>
+          <w:rFonts w:ascii="Times New Roman" w:hAnsi="Times New Roman" w:cs="Times New Roman"/>
+          <w:lang w:val="sr-Latn-RS"/>
+        </w:rPr>
+        <w:t>Mučnina i povraćanje</w:t>
+      </w:r>
+    </w:p>
+    <w:p>
+      <w:pPr>
+        <w:pStyle w:val="ListParagraph"/>
+        <w:numPr>
+          <w:ilvl w:val="0"/>
+          <w:numId w:val="18"/>
+        </w:numPr>
+        <w:rPr>
+          <w:rFonts w:ascii="Times New Roman" w:hAnsi="Times New Roman" w:cs="Times New Roman"/>
+          <w:lang w:val="sr-Latn-RS"/>
+        </w:rPr>
+      </w:pPr>
+      <w:r>
+        <w:rPr>
+          <w:rFonts w:ascii="Times New Roman" w:hAnsi="Times New Roman" w:cs="Times New Roman"/>
+          <w:lang w:val="sr-Latn-RS"/>
+        </w:rPr>
+        <w:t>Promene u vidu, privremeno slepilo, osetljivost na svetlost, zamagljen vid</w:t>
+      </w:r>
+    </w:p>
+    <w:p>
+      <w:pPr>
+        <w:pStyle w:val="ListParagraph"/>
+        <w:numPr>
+          <w:ilvl w:val="0"/>
+          <w:numId w:val="18"/>
+        </w:numPr>
+        <w:rPr>
+          <w:rFonts w:ascii="Times New Roman" w:hAnsi="Times New Roman" w:cs="Times New Roman"/>
+          <w:lang w:val="sr-Latn-RS"/>
+        </w:rPr>
+      </w:pPr>
+      <w:r>
+        <w:rPr>
+          <w:rFonts w:ascii="Times New Roman" w:hAnsi="Times New Roman" w:cs="Times New Roman"/>
+          <w:lang w:val="sr-Latn-RS"/>
+        </w:rPr>
+        <w:t>Nesvestica ili vrtoglavica</w:t>
+      </w:r>
+    </w:p>
+    <w:p>
+      <w:pPr>
+        <w:ind w:left="360"/>
+        <w:rPr>
+          <w:rFonts w:ascii="Times New Roman" w:hAnsi="Times New Roman" w:cs="Times New Roman"/>
+          <w:lang w:val="sr-Latn-RS"/>
+        </w:rPr>
+      </w:pPr>
+      <w:r>
+        <w:rPr>
+          <w:rFonts w:ascii="Times New Roman" w:hAnsi="Times New Roman" w:cs="Times New Roman"/>
+          <w:lang w:val="sr-Latn-RS"/>
+        </w:rPr>
+        <w:t>Sistem na osnovu redovnih pregleda i rezultata analiza krvi i uraina obraća pažnju na</w:t>
+      </w:r>
+      <w:r>
+        <w:rPr>
+          <w:rFonts w:ascii="Times New Roman" w:hAnsi="Times New Roman" w:cs="Times New Roman"/>
+          <w:lang w:val="sr-Latn-RS"/>
+        </w:rPr>
+        <w:t>:</w:t>
+      </w:r>
+    </w:p>
+    <w:p>
+      <w:pPr>
+        <w:pStyle w:val="ListParagraph"/>
+        <w:numPr>
+          <w:ilvl w:val="0"/>
+          <w:numId w:val="19"/>
+        </w:numPr>
+        <w:ind w:left="1080"/>
+        <w:rPr>
+          <w:rFonts w:ascii="Times New Roman" w:hAnsi="Times New Roman" w:cs="Times New Roman"/>
+          <w:lang w:val="sr-Latn-RS"/>
+        </w:rPr>
+      </w:pPr>
+      <w:r>
+        <w:rPr>
+          <w:rFonts w:ascii="Times New Roman" w:hAnsi="Times New Roman" w:cs="Times New Roman"/>
+          <w:lang w:val="sr-Latn-RS"/>
+        </w:rPr>
+        <w:t>Visok pritisak (često preko 140/90mmHg)</w:t>
+      </w:r>
+    </w:p>
+    <w:p>
+      <w:pPr>
+        <w:pStyle w:val="ListParagraph"/>
+        <w:numPr>
+          <w:ilvl w:val="0"/>
+          <w:numId w:val="19"/>
+        </w:numPr>
+        <w:ind w:left="1080"/>
+        <w:rPr>
+          <w:rFonts w:ascii="Times New Roman" w:hAnsi="Times New Roman" w:cs="Times New Roman"/>
+          <w:lang w:val="sr-Latn-RS"/>
+        </w:rPr>
+      </w:pPr>
+      <w:r>
+        <w:rPr>
+          <w:rFonts w:ascii="Times New Roman" w:hAnsi="Times New Roman" w:cs="Times New Roman"/>
+          <w:lang w:val="sr-Latn-RS"/>
+        </w:rPr>
+        <w:t>Otečenost šaka i lica</w:t>
+      </w:r>
+    </w:p>
+    <w:p>
+      <w:pPr>
+        <w:pStyle w:val="ListParagraph"/>
+        <w:numPr>
+          <w:ilvl w:val="0"/>
+          <w:numId w:val="19"/>
+        </w:numPr>
+        <w:ind w:left="1080"/>
+        <w:rPr>
+          <w:rFonts w:ascii="Times New Roman" w:hAnsi="Times New Roman" w:cs="Times New Roman"/>
+          <w:lang w:val="sr-Latn-RS"/>
+        </w:rPr>
+      </w:pPr>
+      <w:r>
+        <w:rPr>
+          <w:rFonts w:ascii="Times New Roman" w:hAnsi="Times New Roman" w:cs="Times New Roman"/>
+          <w:lang w:val="sr-Latn-RS"/>
+        </w:rPr>
+        <w:t>Dobijanje na težini</w:t>
+      </w:r>
+    </w:p>
+    <w:p>
+      <w:pPr>
+        <w:pStyle w:val="ListParagraph"/>
+        <w:numPr>
+          <w:ilvl w:val="0"/>
+          <w:numId w:val="19"/>
+        </w:numPr>
+        <w:ind w:left="1080"/>
+        <w:rPr>
+          <w:rFonts w:ascii="Times New Roman" w:hAnsi="Times New Roman" w:cs="Times New Roman"/>
+          <w:lang w:val="sr-Latn-RS"/>
+        </w:rPr>
+      </w:pPr>
+      <w:r>
+        <w:rPr>
+          <w:rFonts w:ascii="Times New Roman" w:hAnsi="Times New Roman" w:cs="Times New Roman"/>
+          <w:lang w:val="sr-Latn-RS"/>
+        </w:rPr>
+        <w:t>Prisustvo proteina u urinu (proteinurija)</w:t>
+      </w:r>
+    </w:p>
+    <w:p>
+      <w:pPr>
+        <w:pStyle w:val="ListParagraph"/>
+        <w:numPr>
+          <w:ilvl w:val="0"/>
+          <w:numId w:val="19"/>
+        </w:numPr>
+        <w:ind w:left="1080"/>
+        <w:rPr>
+          <w:rFonts w:ascii="Times New Roman" w:hAnsi="Times New Roman" w:cs="Times New Roman"/>
+          <w:lang w:val="sr-Latn-RS"/>
+        </w:rPr>
+      </w:pPr>
+      <w:r>
+        <w:rPr>
+          <w:rFonts w:ascii="Times New Roman" w:hAnsi="Times New Roman" w:cs="Times New Roman"/>
+          <w:lang w:val="sr-Latn-RS"/>
+        </w:rPr>
+        <w:t>Povišene enzime jetre (najmanje dvostruko veća vrednost transaminaza u odnosu)</w:t>
+      </w:r>
+    </w:p>
+    <w:p>
+      <w:pPr>
+        <w:pStyle w:val="ListParagraph"/>
+        <w:numPr>
+          <w:ilvl w:val="0"/>
+          <w:numId w:val="19"/>
+        </w:numPr>
+        <w:ind w:left="1080"/>
+        <w:rPr>
+          <w:rFonts w:ascii="Times New Roman" w:hAnsi="Times New Roman" w:cs="Times New Roman"/>
+          <w:lang w:val="sr-Latn-RS"/>
+        </w:rPr>
+      </w:pPr>
+      <w:r>
+        <w:rPr>
+          <w:rFonts w:ascii="Times New Roman" w:hAnsi="Times New Roman" w:cs="Times New Roman"/>
+          <w:lang w:val="sr-Latn-RS"/>
+        </w:rPr>
+        <w:t>Nizak broj trombocita (ispod 100.000)</w:t>
+      </w:r>
+    </w:p>
+    <w:p>
+      <w:pPr>
+        <w:pStyle w:val="Heading3"/>
+        <w:rPr>
+          <w:lang w:val="sr-Latn-RS"/>
+        </w:rPr>
+      </w:pPr>
+      <w:r>
+        <w:rPr>
+          <w:lang w:val="sr-Latn-RS"/>
+        </w:rPr>
+        <w:t>Simptomi eklampsije:</w:t>
+      </w:r>
+    </w:p>
+    <w:p>
+      <w:pPr>
+        <w:pStyle w:val="ListParagraph"/>
+        <w:rPr>
+          <w:rFonts w:ascii="Times New Roman" w:hAnsi="Times New Roman" w:cs="Times New Roman"/>
+          <w:lang w:val="sr-Latn-RS"/>
+        </w:rPr>
+      </w:pPr>
+      <w:r>
+        <w:rPr>
+          <w:rFonts w:ascii="Times New Roman" w:hAnsi="Times New Roman" w:cs="Times New Roman"/>
+          <w:lang w:val="sr-Latn-RS"/>
+        </w:rPr>
+        <w:t>Pored simptoma koji se javljaju kod preeklampsije imamo:</w:t>
+      </w:r>
+    </w:p>
+    <w:p>
+      <w:pPr>
+        <w:pStyle w:val="ListParagraph"/>
+        <w:numPr>
+          <w:ilvl w:val="0"/>
+          <w:numId w:val="20"/>
+        </w:numPr>
+        <w:rPr>
+          <w:rFonts w:ascii="Times New Roman" w:hAnsi="Times New Roman" w:cs="Times New Roman"/>
+          <w:lang w:val="sr-Latn-RS"/>
+        </w:rPr>
+      </w:pPr>
+      <w:r>
+        <w:rPr>
+          <w:rFonts w:ascii="Times New Roman" w:hAnsi="Times New Roman" w:cs="Times New Roman"/>
+          <w:lang w:val="sr-Latn-RS"/>
+        </w:rPr>
         <w:lastRenderedPageBreak/>
-        <w:t>Simptomi dijabetesa</w:t>
-      </w:r>
-      <w:r>
-        <w:t>:</w:t>
-      </w:r>
-    </w:p>
-    <w:p>
-      <w:pPr>
-        <w:pStyle w:val="Pasussalistom"/>
-        <w:numPr>
-          <w:ilvl w:val="0"/>
-          <w:numId w:val="16"/>
-        </w:numPr>
-        <w:ind w:left="720"/>
-        <w:rPr>
-          <w:rFonts w:ascii="Times New Roman" w:hAnsi="Times New Roman" w:cs="Times New Roman"/>
-        </w:rPr>
-      </w:pPr>
-      <w:r>
-        <w:rPr>
-          <w:rFonts w:ascii="Times New Roman" w:hAnsi="Times New Roman" w:cs="Times New Roman"/>
-        </w:rPr>
-        <w:t>neuobičajena žeđ</w:t>
-      </w:r>
-    </w:p>
-    <w:p>
-      <w:pPr>
-        <w:pStyle w:val="Pasussalistom"/>
-        <w:numPr>
-          <w:ilvl w:val="0"/>
-          <w:numId w:val="16"/>
-        </w:numPr>
-        <w:ind w:left="720"/>
-        <w:rPr>
-          <w:rFonts w:ascii="Times New Roman" w:hAnsi="Times New Roman" w:cs="Times New Roman"/>
-        </w:rPr>
-      </w:pPr>
-      <w:r>
-        <w:rPr>
-          <w:rFonts w:ascii="Times New Roman" w:hAnsi="Times New Roman" w:cs="Times New Roman"/>
-        </w:rPr>
-        <w:t>često i obilno uriniranje</w:t>
-      </w:r>
-    </w:p>
-    <w:p>
-      <w:pPr>
-        <w:pStyle w:val="Pasussalistom"/>
-        <w:numPr>
-          <w:ilvl w:val="0"/>
-          <w:numId w:val="16"/>
-        </w:numPr>
-        <w:ind w:left="720"/>
-        <w:rPr>
-          <w:rFonts w:ascii="Times New Roman" w:hAnsi="Times New Roman" w:cs="Times New Roman"/>
-        </w:rPr>
-      </w:pPr>
-      <w:r>
-        <w:rPr>
-          <w:rFonts w:ascii="Times New Roman" w:hAnsi="Times New Roman" w:cs="Times New Roman"/>
-        </w:rPr>
-        <w:t>neuobičajen umor</w:t>
-      </w:r>
-    </w:p>
-    <w:p>
-      <w:pPr>
-        <w:pStyle w:val="Pasussalistom"/>
-        <w:numPr>
-          <w:ilvl w:val="0"/>
-          <w:numId w:val="16"/>
-        </w:numPr>
-        <w:ind w:left="720"/>
-        <w:rPr>
-          <w:rFonts w:ascii="Times New Roman" w:hAnsi="Times New Roman" w:cs="Times New Roman"/>
-        </w:rPr>
-      </w:pPr>
-      <w:r>
-        <w:rPr>
-          <w:rFonts w:ascii="Times New Roman" w:hAnsi="Times New Roman" w:cs="Times New Roman"/>
-        </w:rPr>
-        <w:t>šećer u urinu koji se otkriva rutinskim testom urina</w:t>
-      </w:r>
-    </w:p>
-    <w:p>
-      <w:pPr>
-        <w:pStyle w:val="Pasussalistom"/>
-        <w:numPr>
-          <w:ilvl w:val="0"/>
-          <w:numId w:val="16"/>
-        </w:numPr>
-        <w:ind w:left="720"/>
-        <w:rPr>
-          <w:rFonts w:ascii="Times New Roman" w:hAnsi="Times New Roman" w:cs="Times New Roman"/>
-        </w:rPr>
-      </w:pPr>
-      <w:r>
-        <w:rPr>
-          <w:rFonts w:ascii="Times New Roman" w:hAnsi="Times New Roman" w:cs="Times New Roman"/>
-        </w:rPr>
-        <w:t>zamućen vid</w:t>
-      </w:r>
-    </w:p>
-    <w:p>
-      <w:pPr>
-        <w:rPr>
-          <w:rFonts w:ascii="Times New Roman" w:hAnsi="Times New Roman" w:cs="Times New Roman"/>
-        </w:rPr>
-      </w:pPr>
-      <w:r>
-        <w:rPr>
-          <w:rFonts w:ascii="Times New Roman" w:hAnsi="Times New Roman" w:cs="Times New Roman"/>
-        </w:rPr>
-        <w:t>Takođe,</w:t>
-      </w:r>
-      <w:r>
-        <w:rPr>
-          <w:rFonts w:ascii="Times New Roman" w:hAnsi="Times New Roman" w:cs="Times New Roman"/>
-        </w:rPr>
-        <w:t xml:space="preserve"> postoje određeni faktori na koje treba posebno </w:t>
-      </w:r>
-      <w:r>
-        <w:rPr>
-          <w:rFonts w:ascii="Times New Roman" w:hAnsi="Times New Roman" w:cs="Times New Roman"/>
-        </w:rPr>
-        <w:t>obratiti pažnju. Neki od njih su:</w:t>
-      </w:r>
-    </w:p>
-    <w:p>
-      <w:pPr>
-        <w:pStyle w:val="Pasussalistom"/>
-        <w:numPr>
-          <w:ilvl w:val="0"/>
-          <w:numId w:val="17"/>
-        </w:numPr>
-        <w:ind w:left="632"/>
-        <w:rPr>
-          <w:rFonts w:ascii="Times New Roman" w:hAnsi="Times New Roman" w:cs="Times New Roman"/>
-        </w:rPr>
-      </w:pPr>
-      <w:r>
-        <w:rPr>
-          <w:rFonts w:ascii="Times New Roman" w:hAnsi="Times New Roman" w:cs="Times New Roman"/>
-        </w:rPr>
-        <w:t>trudnica ima preko 30 godina</w:t>
-      </w:r>
-    </w:p>
-    <w:p>
-      <w:pPr>
-        <w:pStyle w:val="Pasussalistom"/>
-        <w:numPr>
-          <w:ilvl w:val="0"/>
-          <w:numId w:val="17"/>
-        </w:numPr>
-        <w:ind w:left="632"/>
-        <w:rPr>
-          <w:rFonts w:ascii="Times New Roman" w:hAnsi="Times New Roman" w:cs="Times New Roman"/>
-        </w:rPr>
-      </w:pPr>
-      <w:r>
-        <w:rPr>
-          <w:rFonts w:ascii="Times New Roman" w:hAnsi="Times New Roman" w:cs="Times New Roman"/>
-        </w:rPr>
-        <w:t>trudnica je gojazna</w:t>
-      </w:r>
-    </w:p>
-    <w:p>
-      <w:pPr>
-        <w:pStyle w:val="Pasussalistom"/>
-        <w:numPr>
-          <w:ilvl w:val="0"/>
-          <w:numId w:val="17"/>
-        </w:numPr>
-        <w:ind w:left="632"/>
-        <w:rPr>
-          <w:rFonts w:ascii="Times New Roman" w:hAnsi="Times New Roman" w:cs="Times New Roman"/>
-        </w:rPr>
-      </w:pPr>
-      <w:r>
-        <w:rPr>
-          <w:rFonts w:ascii="Times New Roman" w:hAnsi="Times New Roman" w:cs="Times New Roman"/>
-        </w:rPr>
-        <w:t>trudnica je u prethodnoj trudnoći imala trudnički dijabetes</w:t>
-      </w:r>
-    </w:p>
-    <w:p>
-      <w:pPr>
-        <w:pStyle w:val="Pasussalistom"/>
-        <w:numPr>
-          <w:ilvl w:val="0"/>
-          <w:numId w:val="17"/>
-        </w:numPr>
-        <w:ind w:left="632"/>
-        <w:rPr>
-          <w:rFonts w:ascii="Times New Roman" w:hAnsi="Times New Roman" w:cs="Times New Roman"/>
-        </w:rPr>
-      </w:pPr>
-      <w:r>
-        <w:rPr>
-          <w:rFonts w:ascii="Times New Roman" w:hAnsi="Times New Roman" w:cs="Times New Roman"/>
-        </w:rPr>
-        <w:t>trudnica je imala hipertenziju pre trudnoće</w:t>
-      </w:r>
-    </w:p>
-    <w:p>
-      <w:pPr>
-        <w:pStyle w:val="Pasussalistom"/>
-        <w:numPr>
-          <w:ilvl w:val="0"/>
-          <w:numId w:val="17"/>
-        </w:numPr>
-        <w:ind w:left="632"/>
-        <w:rPr>
-          <w:rFonts w:ascii="Times New Roman" w:hAnsi="Times New Roman" w:cs="Times New Roman"/>
-        </w:rPr>
-      </w:pPr>
-      <w:r>
-        <w:rPr>
-          <w:rFonts w:ascii="Times New Roman" w:hAnsi="Times New Roman" w:cs="Times New Roman"/>
-        </w:rPr>
-        <w:t>trudnica je pušač ili je u okruženju pušača</w:t>
-      </w:r>
-    </w:p>
-    <w:p>
-      <w:pPr>
-        <w:pStyle w:val="Naslov3"/>
-      </w:pPr>
-      <w:r>
-        <w:t>Simptopmi preeklampsije</w:t>
-      </w:r>
-      <w:r>
-        <w:t>:</w:t>
-      </w:r>
-    </w:p>
-    <w:p>
-      <w:pPr>
-        <w:pStyle w:val="Pasussalistom"/>
-        <w:numPr>
-          <w:ilvl w:val="0"/>
-          <w:numId w:val="18"/>
-        </w:numPr>
-        <w:rPr>
-          <w:rFonts w:ascii="Times New Roman" w:hAnsi="Times New Roman" w:cs="Times New Roman"/>
-          <w:lang w:val="sr-Latn-RS"/>
-        </w:rPr>
-      </w:pPr>
-      <w:r>
-        <w:rPr>
-          <w:rFonts w:ascii="Times New Roman" w:hAnsi="Times New Roman" w:cs="Times New Roman"/>
-          <w:lang w:val="sr-Latn-RS"/>
-        </w:rPr>
-        <w:t>Oticanje šaka i lica (izraženo)</w:t>
-      </w:r>
-    </w:p>
-    <w:p>
-      <w:pPr>
-        <w:pStyle w:val="Pasussalistom"/>
-        <w:numPr>
-          <w:ilvl w:val="0"/>
-          <w:numId w:val="18"/>
-        </w:numPr>
-        <w:rPr>
-          <w:rFonts w:ascii="Times New Roman" w:hAnsi="Times New Roman" w:cs="Times New Roman"/>
-          <w:lang w:val="sr-Latn-RS"/>
-        </w:rPr>
-      </w:pPr>
-      <w:r>
-        <w:rPr>
-          <w:rFonts w:ascii="Times New Roman" w:hAnsi="Times New Roman" w:cs="Times New Roman"/>
-          <w:lang w:val="sr-Latn-RS"/>
-        </w:rPr>
-        <w:t>Naglo dobijanje na težini</w:t>
-      </w:r>
-    </w:p>
-    <w:p>
-      <w:pPr>
-        <w:pStyle w:val="Pasussalistom"/>
-        <w:numPr>
-          <w:ilvl w:val="0"/>
-          <w:numId w:val="18"/>
-        </w:numPr>
-        <w:rPr>
-          <w:rFonts w:ascii="Times New Roman" w:hAnsi="Times New Roman" w:cs="Times New Roman"/>
-          <w:lang w:val="sr-Latn-RS"/>
-        </w:rPr>
-      </w:pPr>
-      <w:r>
-        <w:rPr>
-          <w:rFonts w:ascii="Times New Roman" w:hAnsi="Times New Roman" w:cs="Times New Roman"/>
-          <w:lang w:val="sr-Latn-RS"/>
-        </w:rPr>
-        <w:t>Uporna glavobolja</w:t>
-      </w:r>
-    </w:p>
-    <w:p>
-      <w:pPr>
-        <w:pStyle w:val="Pasussalistom"/>
-        <w:numPr>
-          <w:ilvl w:val="0"/>
-          <w:numId w:val="18"/>
-        </w:numPr>
-        <w:rPr>
-          <w:rFonts w:ascii="Times New Roman" w:hAnsi="Times New Roman" w:cs="Times New Roman"/>
-          <w:lang w:val="sr-Latn-RS"/>
-        </w:rPr>
-      </w:pPr>
-      <w:r>
-        <w:rPr>
-          <w:rFonts w:ascii="Times New Roman" w:hAnsi="Times New Roman" w:cs="Times New Roman"/>
-          <w:lang w:val="sr-Latn-RS"/>
-        </w:rPr>
-        <w:t>Teškoće sa disanjem</w:t>
-      </w:r>
-    </w:p>
-    <w:p>
-      <w:pPr>
-        <w:pStyle w:val="Pasussalistom"/>
-        <w:numPr>
-          <w:ilvl w:val="0"/>
-          <w:numId w:val="18"/>
-        </w:numPr>
-        <w:rPr>
-          <w:rFonts w:ascii="Times New Roman" w:hAnsi="Times New Roman" w:cs="Times New Roman"/>
-          <w:lang w:val="sr-Latn-RS"/>
-        </w:rPr>
-      </w:pPr>
-      <w:r>
-        <w:rPr>
-          <w:rFonts w:ascii="Times New Roman" w:hAnsi="Times New Roman" w:cs="Times New Roman"/>
-          <w:lang w:val="sr-Latn-RS"/>
-        </w:rPr>
-        <w:t>Bol u abdomenu, na desnoj strani, ispod rebara</w:t>
-      </w:r>
-    </w:p>
-    <w:p>
-      <w:pPr>
-        <w:pStyle w:val="Pasussalistom"/>
-        <w:numPr>
-          <w:ilvl w:val="0"/>
-          <w:numId w:val="18"/>
-        </w:numPr>
-        <w:rPr>
-          <w:rFonts w:ascii="Times New Roman" w:hAnsi="Times New Roman" w:cs="Times New Roman"/>
-          <w:lang w:val="sr-Latn-RS"/>
-        </w:rPr>
-      </w:pPr>
-      <w:r>
-        <w:rPr>
-          <w:rFonts w:ascii="Times New Roman" w:hAnsi="Times New Roman" w:cs="Times New Roman"/>
-          <w:lang w:val="sr-Latn-RS"/>
-        </w:rPr>
-        <w:t>Ređa potreba za uriniranjem</w:t>
-      </w:r>
-    </w:p>
-    <w:p>
-      <w:pPr>
-        <w:pStyle w:val="Pasussalistom"/>
-        <w:numPr>
-          <w:ilvl w:val="0"/>
-          <w:numId w:val="18"/>
-        </w:numPr>
-        <w:rPr>
-          <w:rFonts w:ascii="Times New Roman" w:hAnsi="Times New Roman" w:cs="Times New Roman"/>
-          <w:lang w:val="sr-Latn-RS"/>
-        </w:rPr>
-      </w:pPr>
-      <w:r>
-        <w:rPr>
-          <w:rFonts w:ascii="Times New Roman" w:hAnsi="Times New Roman" w:cs="Times New Roman"/>
-          <w:lang w:val="sr-Latn-RS"/>
-        </w:rPr>
-        <w:t>Mučnina i povraćanje</w:t>
-      </w:r>
-    </w:p>
-    <w:p>
-      <w:pPr>
-        <w:pStyle w:val="Pasussalistom"/>
-        <w:numPr>
-          <w:ilvl w:val="0"/>
-          <w:numId w:val="18"/>
-        </w:numPr>
-        <w:rPr>
-          <w:rFonts w:ascii="Times New Roman" w:hAnsi="Times New Roman" w:cs="Times New Roman"/>
-          <w:lang w:val="sr-Latn-RS"/>
-        </w:rPr>
-      </w:pPr>
-      <w:r>
-        <w:rPr>
-          <w:rFonts w:ascii="Times New Roman" w:hAnsi="Times New Roman" w:cs="Times New Roman"/>
-          <w:lang w:val="sr-Latn-RS"/>
-        </w:rPr>
-        <w:t>Promene u vidu, privremeno slepilo, osetljivost na svetlost, zamagljen vid</w:t>
-      </w:r>
-    </w:p>
-    <w:p>
-      <w:pPr>
-        <w:pStyle w:val="Pasussalistom"/>
-        <w:numPr>
-          <w:ilvl w:val="0"/>
-          <w:numId w:val="18"/>
-        </w:numPr>
-        <w:rPr>
-          <w:rFonts w:ascii="Times New Roman" w:hAnsi="Times New Roman" w:cs="Times New Roman"/>
-          <w:lang w:val="sr-Latn-RS"/>
-        </w:rPr>
-      </w:pPr>
-      <w:r>
-        <w:rPr>
-          <w:rFonts w:ascii="Times New Roman" w:hAnsi="Times New Roman" w:cs="Times New Roman"/>
-          <w:lang w:val="sr-Latn-RS"/>
-        </w:rPr>
-        <w:t>Nesvestica ili vrtoglavica</w:t>
+        <w:t>Napade</w:t>
+      </w:r>
+    </w:p>
+    <w:p>
+      <w:pPr>
+        <w:pStyle w:val="ListParagraph"/>
+        <w:numPr>
+          <w:ilvl w:val="0"/>
+          <w:numId w:val="20"/>
+        </w:numPr>
+        <w:rPr>
+          <w:rFonts w:ascii="Times New Roman" w:hAnsi="Times New Roman" w:cs="Times New Roman"/>
+          <w:lang w:val="sr-Latn-RS"/>
+        </w:rPr>
+      </w:pPr>
+      <w:r>
+        <w:rPr>
+          <w:rFonts w:ascii="Times New Roman" w:hAnsi="Times New Roman" w:cs="Times New Roman"/>
+          <w:lang w:val="sr-Latn-RS"/>
+        </w:rPr>
+        <w:t>Gubitak svesti</w:t>
+      </w:r>
+    </w:p>
+    <w:p>
+      <w:pPr>
+        <w:pStyle w:val="ListParagraph"/>
+        <w:numPr>
+          <w:ilvl w:val="0"/>
+          <w:numId w:val="20"/>
+        </w:numPr>
+        <w:rPr>
+          <w:rFonts w:ascii="Times New Roman" w:hAnsi="Times New Roman" w:cs="Times New Roman"/>
+          <w:lang w:val="sr-Latn-RS"/>
+        </w:rPr>
+      </w:pPr>
+      <w:r>
+        <w:rPr>
+          <w:rFonts w:ascii="Times New Roman" w:hAnsi="Times New Roman" w:cs="Times New Roman"/>
+          <w:lang w:val="sr-Latn-RS"/>
+        </w:rPr>
+        <w:t>Razdražljivost</w:t>
+      </w:r>
+    </w:p>
+    <w:p>
+      <w:pPr>
+        <w:rPr>
+          <w:rFonts w:ascii="Times New Roman" w:hAnsi="Times New Roman" w:cs="Times New Roman"/>
+          <w:lang w:val="sr-Latn-RS"/>
+        </w:rPr>
+      </w:pPr>
+    </w:p>
+    <w:p>
+      <w:pPr>
+        <w:rPr>
+          <w:rFonts w:ascii="Times New Roman" w:hAnsi="Times New Roman" w:cs="Times New Roman"/>
+          <w:lang w:val="sr-Latn-RS"/>
+        </w:rPr>
+      </w:pPr>
+    </w:p>
+    <w:p>
+      <w:pPr>
+        <w:pStyle w:val="Heading2"/>
+      </w:pPr>
+      <w:r>
+        <w:t>Kompleksna pravila:</w:t>
+      </w:r>
+    </w:p>
+    <w:p/>
+    <w:p>
+      <w:pPr>
+        <w:pStyle w:val="Subtitle"/>
+        <w:rPr>
+          <w:rFonts w:ascii="Times New Roman" w:hAnsi="Times New Roman" w:cs="Times New Roman"/>
+        </w:rPr>
+      </w:pPr>
+      <w:r>
+        <w:rPr>
+          <w:rFonts w:ascii="Times New Roman" w:hAnsi="Times New Roman" w:cs="Times New Roman"/>
+        </w:rPr>
+        <w:t>CEP</w:t>
+      </w:r>
+    </w:p>
+    <w:p>
+      <w:pPr>
+        <w:rPr>
+          <w:rFonts w:ascii="Times New Roman" w:hAnsi="Times New Roman" w:cs="Times New Roman"/>
+        </w:rPr>
+      </w:pPr>
+      <w:r>
+        <w:rPr>
+          <w:rFonts w:ascii="Times New Roman" w:hAnsi="Times New Roman" w:cs="Times New Roman"/>
+        </w:rPr>
+        <w:t xml:space="preserve">U našem sistemu će postojati </w:t>
+      </w:r>
+      <w:r>
+        <w:rPr>
+          <w:rFonts w:ascii="Times New Roman" w:hAnsi="Times New Roman" w:cs="Times New Roman"/>
+        </w:rPr>
+        <w:t>jedan CEP</w:t>
+      </w:r>
+      <w:r>
+        <w:rPr>
+          <w:rFonts w:ascii="Times New Roman" w:hAnsi="Times New Roman" w:cs="Times New Roman"/>
+        </w:rPr>
+        <w:t xml:space="preserve">. </w:t>
+      </w:r>
+    </w:p>
+    <w:p>
+      <w:pPr>
+        <w:rPr>
+          <w:rFonts w:ascii="Times New Roman" w:hAnsi="Times New Roman" w:cs="Times New Roman"/>
+        </w:rPr>
+      </w:pPr>
+      <w:r>
+        <w:rPr>
+          <w:rFonts w:ascii="Times New Roman" w:hAnsi="Times New Roman" w:cs="Times New Roman"/>
+        </w:rPr>
+        <w:t>CEP je obavljanje i tumačenje CTG-a</w:t>
+      </w:r>
+      <w:r>
+        <w:rPr>
+          <w:rFonts w:ascii="Times New Roman" w:hAnsi="Times New Roman" w:cs="Times New Roman"/>
+        </w:rPr>
+        <w:t>, posmatra se broj otkucaja s</w:t>
+      </w:r>
+      <w:r>
+        <w:rPr>
+          <w:rFonts w:ascii="Times New Roman" w:hAnsi="Times New Roman" w:cs="Times New Roman"/>
+        </w:rPr>
+        <w:t>rca bebe, kontrakcije materice</w:t>
+      </w:r>
+      <w:r>
+        <w:rPr>
+          <w:rFonts w:ascii="Times New Roman" w:hAnsi="Times New Roman" w:cs="Times New Roman"/>
+        </w:rPr>
+        <w:t xml:space="preserve">, kao i varijabilnost u jačini otkucaja srca. </w:t>
+      </w:r>
+      <w:r>
+        <w:rPr>
+          <w:rFonts w:ascii="Times New Roman" w:hAnsi="Times New Roman" w:cs="Times New Roman"/>
+        </w:rPr>
+        <w:t>Tumačenje CTG:</w:t>
+      </w:r>
+    </w:p>
+    <w:p>
+      <w:pPr>
+        <w:pStyle w:val="ListParagraph"/>
+        <w:numPr>
+          <w:ilvl w:val="0"/>
+          <w:numId w:val="23"/>
+        </w:numPr>
+        <w:rPr>
+          <w:rFonts w:ascii="Times New Roman" w:hAnsi="Times New Roman" w:cs="Times New Roman"/>
+        </w:rPr>
+      </w:pPr>
+      <w:r>
+        <w:rPr>
+          <w:rFonts w:ascii="Times New Roman" w:hAnsi="Times New Roman" w:cs="Times New Roman"/>
+        </w:rPr>
+        <w:t>Šalju se otkucaji srca, koji se agregiraju u jedan minut (računamo bpm (beats per minute)) i na osnovu agregiranog minuta merimo dole objašnjene situacije.</w:t>
+      </w:r>
+    </w:p>
+    <w:p>
+      <w:pPr>
+        <w:pStyle w:val="ListParagraph"/>
+        <w:numPr>
+          <w:ilvl w:val="0"/>
+          <w:numId w:val="23"/>
+        </w:numPr>
+        <w:rPr>
+          <w:rFonts w:ascii="Times New Roman" w:hAnsi="Times New Roman" w:cs="Times New Roman"/>
+        </w:rPr>
+      </w:pPr>
+      <w:r>
+        <w:rPr>
+          <w:rFonts w:ascii="Times New Roman" w:hAnsi="Times New Roman" w:cs="Times New Roman"/>
+        </w:rPr>
+        <w:t>Šalju se vrednosti na osnovu koje se računa kontrakcija, ukoliko imamo rastuće vrijednosti, i razlika je veća od 10, detektujemo kontrakciju.</w:t>
+      </w:r>
+    </w:p>
+    <w:p>
+      <w:pPr>
+        <w:pStyle w:val="ListParagraph"/>
+        <w:numPr>
+          <w:ilvl w:val="0"/>
+          <w:numId w:val="15"/>
+        </w:numPr>
+        <w:rPr>
+          <w:rFonts w:ascii="Times New Roman" w:hAnsi="Times New Roman" w:cs="Times New Roman"/>
+        </w:rPr>
+      </w:pPr>
+      <w:r>
+        <w:rPr>
+          <w:rFonts w:ascii="Times New Roman" w:hAnsi="Times New Roman" w:cs="Times New Roman"/>
+        </w:rPr>
+        <w:t>Ukoliko je broj otkucaja srca veći od 160</w:t>
+      </w:r>
+      <w:r>
+        <w:rPr>
+          <w:rFonts w:ascii="Times New Roman" w:hAnsi="Times New Roman" w:cs="Times New Roman"/>
+          <w:lang w:val="en-US"/>
+        </w:rPr>
+        <w:t>/min</w:t>
+      </w:r>
+      <w:r>
+        <w:rPr>
+          <w:rFonts w:ascii="Times New Roman" w:hAnsi="Times New Roman" w:cs="Times New Roman"/>
+        </w:rPr>
+        <w:t xml:space="preserve">  ustanovljava se tahikardija, ukoliko je broj otkucaja srca manji od 100/min ustanovljava se bradikardija</w:t>
+      </w:r>
+      <w:r>
+        <w:rPr>
+          <w:rFonts w:ascii="Times New Roman" w:hAnsi="Times New Roman" w:cs="Times New Roman"/>
+        </w:rPr>
+        <w:t>.</w:t>
+      </w:r>
+    </w:p>
+    <w:p>
+      <w:pPr>
+        <w:pStyle w:val="ListParagraph"/>
+        <w:numPr>
+          <w:ilvl w:val="0"/>
+          <w:numId w:val="15"/>
+        </w:numPr>
+        <w:rPr>
+          <w:rFonts w:ascii="Times New Roman" w:hAnsi="Times New Roman" w:cs="Times New Roman"/>
+        </w:rPr>
+      </w:pPr>
+      <w:r>
+        <w:rPr>
+          <w:rFonts w:ascii="Times New Roman" w:hAnsi="Times New Roman" w:cs="Times New Roman"/>
+        </w:rPr>
+        <w:t>Ukoliko je broj otkucaja srca između 100 i 160, normalna je vrednost prosečnog broja otkucaja.</w:t>
+      </w:r>
+    </w:p>
+    <w:p>
+      <w:pPr>
+        <w:pStyle w:val="ListParagraph"/>
+        <w:numPr>
+          <w:ilvl w:val="0"/>
+          <w:numId w:val="15"/>
+        </w:numPr>
+        <w:rPr>
+          <w:rFonts w:ascii="Times New Roman" w:hAnsi="Times New Roman" w:cs="Times New Roman"/>
+        </w:rPr>
+      </w:pPr>
+      <w:r>
+        <w:rPr>
+          <w:rFonts w:ascii="Times New Roman" w:hAnsi="Times New Roman" w:cs="Times New Roman"/>
+        </w:rPr>
+        <w:t>Ukoliko je broj otkucaja srca između 161 i 180, sumnjiv je prosečan broj otkucaja.</w:t>
+      </w:r>
+    </w:p>
+    <w:p>
+      <w:pPr>
+        <w:pStyle w:val="ListParagraph"/>
+        <w:numPr>
+          <w:ilvl w:val="0"/>
+          <w:numId w:val="15"/>
+        </w:numPr>
+        <w:rPr>
+          <w:rFonts w:ascii="Times New Roman" w:hAnsi="Times New Roman" w:cs="Times New Roman"/>
+        </w:rPr>
+      </w:pPr>
+      <w:r>
+        <w:rPr>
+          <w:rFonts w:ascii="Times New Roman" w:hAnsi="Times New Roman" w:cs="Times New Roman"/>
+        </w:rPr>
+        <w:t>Ukoliko je broj otkucaja srca manji od 100 ili veći od 180, abnormalan je prosečan broj otkucaja.</w:t>
+      </w:r>
+    </w:p>
+    <w:p>
+      <w:pPr>
+        <w:pStyle w:val="ListParagraph"/>
+        <w:numPr>
+          <w:ilvl w:val="0"/>
+          <w:numId w:val="15"/>
+        </w:numPr>
+        <w:rPr>
+          <w:rFonts w:ascii="Times New Roman" w:hAnsi="Times New Roman" w:cs="Times New Roman"/>
+        </w:rPr>
+      </w:pPr>
+      <w:r>
+        <w:rPr>
+          <w:rFonts w:ascii="Times New Roman" w:hAnsi="Times New Roman" w:cs="Times New Roman"/>
+        </w:rPr>
+        <w:t xml:space="preserve">Ukoliko je varijablinost, tj. razlika između najviše i najniže tačke u otkucaju, veća od 5 a manja od 25, to je normalna vrednost. </w:t>
+      </w:r>
+      <w:r>
+        <w:rPr>
+          <w:rFonts w:ascii="Times New Roman" w:hAnsi="Times New Roman" w:cs="Times New Roman"/>
+        </w:rPr>
+        <w:t>Ukoliko je varijabilnost manja od 5</w:t>
+      </w:r>
+      <w:r>
+        <w:rPr>
+          <w:rFonts w:ascii="Times New Roman" w:hAnsi="Times New Roman" w:cs="Times New Roman"/>
+        </w:rPr>
+        <w:t xml:space="preserve">bpm  u periodu od 30 do 50 min </w:t>
+      </w:r>
+      <w:r>
+        <w:rPr>
+          <w:rFonts w:ascii="Times New Roman" w:hAnsi="Times New Roman" w:cs="Times New Roman"/>
+        </w:rPr>
+        <w:t>ili ukoliko je preko 25 bpm u periodu od 15 do 25 min re</w:t>
+      </w:r>
+      <w:r>
+        <w:rPr>
+          <w:rFonts w:ascii="Times New Roman" w:hAnsi="Times New Roman" w:cs="Times New Roman"/>
+          <w:lang w:val="sr-Latn-RS"/>
+        </w:rPr>
+        <w:t>č je o sumnjivoj varijabilnosti,  a ukoliko je varijabilnost manja od 5bpm za više od 50 min ili viša od 25bpm za 25 min reč je o  abnormalnoj varijabilnosti</w:t>
+      </w:r>
+      <w:r>
+        <w:rPr>
+          <w:rFonts w:ascii="Times New Roman" w:hAnsi="Times New Roman" w:cs="Times New Roman"/>
+          <w:lang w:val="sr-Latn-RS"/>
+        </w:rPr>
+        <w:t xml:space="preserve">. </w:t>
+      </w:r>
+    </w:p>
+    <w:p>
+      <w:pPr>
+        <w:pStyle w:val="ListParagraph"/>
+        <w:numPr>
+          <w:ilvl w:val="0"/>
+          <w:numId w:val="15"/>
+        </w:numPr>
+        <w:rPr>
+          <w:rFonts w:ascii="Times New Roman" w:hAnsi="Times New Roman" w:cs="Times New Roman"/>
+        </w:rPr>
+      </w:pPr>
+      <w:r>
+        <w:rPr>
+          <w:rFonts w:ascii="Times New Roman" w:hAnsi="Times New Roman" w:cs="Times New Roman"/>
+          <w:lang w:val="sr-Latn-RS"/>
+        </w:rPr>
+        <w:t>Ukolio je bradikardija zastpljena 3 min, alarmira se ljekar.</w:t>
+      </w:r>
+    </w:p>
+    <w:p>
+      <w:pPr>
+        <w:pStyle w:val="ListParagraph"/>
+        <w:numPr>
+          <w:ilvl w:val="0"/>
+          <w:numId w:val="15"/>
+        </w:numPr>
+        <w:rPr>
+          <w:rFonts w:ascii="Times New Roman" w:hAnsi="Times New Roman" w:cs="Times New Roman"/>
+        </w:rPr>
+      </w:pPr>
+      <w:r>
+        <w:rPr>
+          <w:rFonts w:ascii="Times New Roman" w:hAnsi="Times New Roman" w:cs="Times New Roman"/>
+          <w:lang w:val="sr-Latn-RS"/>
+        </w:rPr>
+        <w:t>Ukoliko je bradikardija zastupljena 9 min, majka se pripema za porod.</w:t>
+      </w:r>
+    </w:p>
+    <w:p>
+      <w:pPr>
+        <w:pStyle w:val="ListParagraph"/>
+        <w:numPr>
+          <w:ilvl w:val="0"/>
+          <w:numId w:val="15"/>
+        </w:numPr>
+        <w:rPr>
+          <w:rFonts w:ascii="Times New Roman" w:hAnsi="Times New Roman" w:cs="Times New Roman"/>
+        </w:rPr>
+      </w:pPr>
+      <w:r>
+        <w:rPr>
+          <w:rFonts w:ascii="Times New Roman" w:hAnsi="Times New Roman" w:cs="Times New Roman"/>
+          <w:lang w:val="sr-Latn-RS"/>
+        </w:rPr>
+        <w:t>Ukoliko je broj kontrakcija 3-5 u 10 min, prva faza poroda je započela.</w:t>
+      </w:r>
+    </w:p>
+    <w:p>
+      <w:pPr>
+        <w:pStyle w:val="ListParagraph"/>
+        <w:numPr>
+          <w:ilvl w:val="0"/>
+          <w:numId w:val="15"/>
+        </w:numPr>
+        <w:rPr>
+          <w:rFonts w:ascii="Times New Roman" w:hAnsi="Times New Roman" w:cs="Times New Roman"/>
+        </w:rPr>
+      </w:pPr>
+      <w:r>
+        <w:rPr>
+          <w:rFonts w:ascii="Times New Roman" w:hAnsi="Times New Roman" w:cs="Times New Roman"/>
+        </w:rPr>
+        <w:t>Rezultat CTG-a se računa na osnovu prosečnog broja otkucaja i varijabilnosti.</w:t>
+      </w:r>
+    </w:p>
+    <w:p>
+      <w:pPr>
+        <w:pStyle w:val="ListParagraph"/>
+        <w:numPr>
+          <w:ilvl w:val="1"/>
+          <w:numId w:val="15"/>
+        </w:numPr>
+        <w:rPr>
+          <w:rFonts w:ascii="Times New Roman" w:hAnsi="Times New Roman" w:cs="Times New Roman"/>
+        </w:rPr>
+      </w:pPr>
+      <w:r>
+        <w:rPr>
+          <w:rFonts w:ascii="Times New Roman" w:hAnsi="Times New Roman" w:cs="Times New Roman"/>
+        </w:rPr>
+        <w:t>Ukoliko je i prosečan broj otkucaja i varijabilnost normalna i rezultat CTG-a je normalan.</w:t>
+      </w:r>
+    </w:p>
+    <w:p>
+      <w:pPr>
+        <w:pStyle w:val="ListParagraph"/>
+        <w:numPr>
+          <w:ilvl w:val="1"/>
+          <w:numId w:val="15"/>
+        </w:numPr>
+        <w:rPr>
+          <w:rFonts w:ascii="Times New Roman" w:hAnsi="Times New Roman" w:cs="Times New Roman"/>
+        </w:rPr>
+      </w:pPr>
+      <w:r>
+        <w:rPr>
+          <w:rFonts w:ascii="Times New Roman" w:hAnsi="Times New Roman" w:cs="Times New Roman"/>
+        </w:rPr>
+        <w:t>Ukoliko je prosečan broj otkucaja sumnjiv ili varijabilnost sumnjiva i CTG-e je sumnjiv.</w:t>
+      </w:r>
+    </w:p>
+    <w:p>
+      <w:pPr>
+        <w:pStyle w:val="ListParagraph"/>
+        <w:numPr>
+          <w:ilvl w:val="1"/>
+          <w:numId w:val="15"/>
+        </w:numPr>
+        <w:rPr>
+          <w:rFonts w:ascii="Times New Roman" w:hAnsi="Times New Roman" w:cs="Times New Roman"/>
+        </w:rPr>
+      </w:pPr>
+      <w:r>
+        <w:rPr>
+          <w:rFonts w:ascii="Times New Roman" w:hAnsi="Times New Roman" w:cs="Times New Roman"/>
+        </w:rPr>
+        <w:t>Ukoliko su i prosečan broj otkucaja sumnjiv i varijabilnost sumnjivi, CTG je abnormalan.</w:t>
+      </w:r>
+    </w:p>
+    <w:p>
+      <w:pPr>
+        <w:pStyle w:val="ListParagraph"/>
+        <w:numPr>
+          <w:ilvl w:val="1"/>
+          <w:numId w:val="15"/>
+        </w:numPr>
+        <w:rPr>
+          <w:rFonts w:ascii="Times New Roman" w:hAnsi="Times New Roman" w:cs="Times New Roman"/>
+        </w:rPr>
+      </w:pPr>
+      <w:r>
+        <w:rPr>
+          <w:rFonts w:ascii="Times New Roman" w:hAnsi="Times New Roman" w:cs="Times New Roman"/>
+        </w:rPr>
+        <w:t xml:space="preserve">Ukoliko je </w:t>
+      </w:r>
+      <w:r>
+        <w:rPr>
+          <w:rFonts w:ascii="Times New Roman" w:hAnsi="Times New Roman" w:cs="Times New Roman"/>
+        </w:rPr>
+        <w:t>prosečan broj otkucaja ili varijabilnost abnormalna i CTG je abnormalan.</w:t>
+      </w:r>
+    </w:p>
+    <w:p>
+      <w:pPr>
+        <w:pStyle w:val="ListParagraph"/>
+        <w:rPr>
+          <w:rFonts w:ascii="Times New Roman" w:hAnsi="Times New Roman" w:cs="Times New Roman"/>
+        </w:rPr>
+      </w:pPr>
+    </w:p>
+    <w:p>
+      <w:pPr>
+        <w:pStyle w:val="ListParagraph"/>
+        <w:rPr>
+          <w:rFonts w:ascii="Times New Roman" w:hAnsi="Times New Roman" w:cs="Times New Roman"/>
+        </w:rPr>
+      </w:pPr>
+    </w:p>
+    <w:p>
+      <w:pPr>
+        <w:pStyle w:val="ListParagraph"/>
+        <w:rPr>
+          <w:rFonts w:ascii="Times New Roman" w:hAnsi="Times New Roman" w:cs="Times New Roman"/>
+        </w:rPr>
+      </w:pPr>
+    </w:p>
+    <w:p>
+      <w:pPr>
+        <w:pStyle w:val="Subtitle"/>
+        <w:numPr>
+          <w:ilvl w:val="0"/>
+          <w:numId w:val="0"/>
+        </w:numPr>
+        <w:rPr>
+          <w:rFonts w:ascii="Times New Roman" w:hAnsi="Times New Roman" w:cs="Times New Roman"/>
+        </w:rPr>
+      </w:pPr>
+      <w:r>
+        <w:rPr>
+          <w:rFonts w:ascii="Times New Roman" w:hAnsi="Times New Roman" w:cs="Times New Roman"/>
+        </w:rPr>
+        <w:lastRenderedPageBreak/>
+        <w:t>BACKWARD CHAINING</w:t>
       </w:r>
     </w:p>
     <w:p>
@@ -2311,565 +3125,116 @@
         <w:ind w:left="360"/>
         <w:rPr>
           <w:rFonts w:ascii="Times New Roman" w:hAnsi="Times New Roman" w:cs="Times New Roman"/>
-          <w:lang w:val="sr-Latn-RS"/>
-        </w:rPr>
-      </w:pPr>
-      <w:r>
-        <w:rPr>
-          <w:rFonts w:ascii="Times New Roman" w:hAnsi="Times New Roman" w:cs="Times New Roman"/>
-          <w:lang w:val="sr-Latn-RS"/>
-        </w:rPr>
-        <w:t>Sistem na osnovu redovnih pregleda i rezultata analiza krvi i uraina obraća pažnju na</w:t>
-      </w:r>
-      <w:r>
-        <w:rPr>
-          <w:rFonts w:ascii="Times New Roman" w:hAnsi="Times New Roman" w:cs="Times New Roman"/>
-          <w:lang w:val="sr-Latn-RS"/>
-        </w:rPr>
-        <w:t>:</w:t>
-      </w:r>
-    </w:p>
-    <w:p>
-      <w:pPr>
-        <w:pStyle w:val="Pasussalistom"/>
-        <w:numPr>
-          <w:ilvl w:val="0"/>
-          <w:numId w:val="19"/>
-        </w:numPr>
-        <w:ind w:left="1080"/>
-        <w:rPr>
-          <w:rFonts w:ascii="Times New Roman" w:hAnsi="Times New Roman" w:cs="Times New Roman"/>
-          <w:lang w:val="sr-Latn-RS"/>
-        </w:rPr>
-      </w:pPr>
-      <w:r>
-        <w:rPr>
-          <w:rFonts w:ascii="Times New Roman" w:hAnsi="Times New Roman" w:cs="Times New Roman"/>
-          <w:lang w:val="sr-Latn-RS"/>
-        </w:rPr>
-        <w:t>Visok pritisak (često preko 140/90mmHg)</w:t>
-      </w:r>
-    </w:p>
-    <w:p>
-      <w:pPr>
-        <w:pStyle w:val="Pasussalistom"/>
-        <w:numPr>
-          <w:ilvl w:val="0"/>
-          <w:numId w:val="19"/>
-        </w:numPr>
-        <w:ind w:left="1080"/>
-        <w:rPr>
-          <w:rFonts w:ascii="Times New Roman" w:hAnsi="Times New Roman" w:cs="Times New Roman"/>
-          <w:lang w:val="sr-Latn-RS"/>
-        </w:rPr>
-      </w:pPr>
-      <w:r>
-        <w:rPr>
-          <w:rFonts w:ascii="Times New Roman" w:hAnsi="Times New Roman" w:cs="Times New Roman"/>
-          <w:lang w:val="sr-Latn-RS"/>
-        </w:rPr>
-        <w:t>Otečenost šaka i lica</w:t>
-      </w:r>
-    </w:p>
-    <w:p>
-      <w:pPr>
-        <w:pStyle w:val="Pasussalistom"/>
-        <w:numPr>
-          <w:ilvl w:val="0"/>
-          <w:numId w:val="19"/>
-        </w:numPr>
-        <w:ind w:left="1080"/>
-        <w:rPr>
-          <w:rFonts w:ascii="Times New Roman" w:hAnsi="Times New Roman" w:cs="Times New Roman"/>
-          <w:lang w:val="sr-Latn-RS"/>
-        </w:rPr>
-      </w:pPr>
-      <w:r>
-        <w:rPr>
-          <w:rFonts w:ascii="Times New Roman" w:hAnsi="Times New Roman" w:cs="Times New Roman"/>
-          <w:lang w:val="sr-Latn-RS"/>
-        </w:rPr>
-        <w:t>Dobijanje na težini</w:t>
-      </w:r>
-    </w:p>
-    <w:p>
-      <w:pPr>
-        <w:pStyle w:val="Pasussalistom"/>
-        <w:numPr>
-          <w:ilvl w:val="0"/>
-          <w:numId w:val="19"/>
-        </w:numPr>
-        <w:ind w:left="1080"/>
-        <w:rPr>
-          <w:rFonts w:ascii="Times New Roman" w:hAnsi="Times New Roman" w:cs="Times New Roman"/>
-          <w:lang w:val="sr-Latn-RS"/>
-        </w:rPr>
-      </w:pPr>
-      <w:r>
-        <w:rPr>
-          <w:rFonts w:ascii="Times New Roman" w:hAnsi="Times New Roman" w:cs="Times New Roman"/>
-          <w:lang w:val="sr-Latn-RS"/>
-        </w:rPr>
-        <w:t>Prisustvo proteina u urinu (proteinurija)</w:t>
-      </w:r>
-    </w:p>
-    <w:p>
-      <w:pPr>
-        <w:pStyle w:val="Pasussalistom"/>
-        <w:numPr>
-          <w:ilvl w:val="0"/>
-          <w:numId w:val="19"/>
-        </w:numPr>
-        <w:ind w:left="1080"/>
-        <w:rPr>
-          <w:rFonts w:ascii="Times New Roman" w:hAnsi="Times New Roman" w:cs="Times New Roman"/>
-          <w:lang w:val="sr-Latn-RS"/>
-        </w:rPr>
-      </w:pPr>
-      <w:r>
-        <w:rPr>
-          <w:rFonts w:ascii="Times New Roman" w:hAnsi="Times New Roman" w:cs="Times New Roman"/>
-          <w:lang w:val="sr-Latn-RS"/>
-        </w:rPr>
-        <w:t>Povišene enzime jetre (najmanje dvostruko veća vrednost transaminaza u odnosu)</w:t>
-      </w:r>
-    </w:p>
-    <w:p>
-      <w:pPr>
-        <w:pStyle w:val="Pasussalistom"/>
-        <w:numPr>
-          <w:ilvl w:val="0"/>
-          <w:numId w:val="19"/>
-        </w:numPr>
-        <w:ind w:left="1080"/>
-        <w:rPr>
-          <w:rFonts w:ascii="Times New Roman" w:hAnsi="Times New Roman" w:cs="Times New Roman"/>
-          <w:lang w:val="sr-Latn-RS"/>
-        </w:rPr>
-      </w:pPr>
-      <w:r>
-        <w:rPr>
-          <w:rFonts w:ascii="Times New Roman" w:hAnsi="Times New Roman" w:cs="Times New Roman"/>
-          <w:lang w:val="sr-Latn-RS"/>
-        </w:rPr>
-        <w:t>Nizak broj trombocita (ispod 100.000)</w:t>
-      </w:r>
-    </w:p>
-    <w:p>
-      <w:pPr>
-        <w:pStyle w:val="Naslov3"/>
-        <w:rPr>
-          <w:lang w:val="sr-Latn-RS"/>
-        </w:rPr>
-      </w:pPr>
-      <w:r>
-        <w:rPr>
-          <w:lang w:val="sr-Latn-RS"/>
-        </w:rPr>
-        <w:t>Simptomi eklampsije:</w:t>
-      </w:r>
-    </w:p>
-    <w:p>
-      <w:pPr>
-        <w:pStyle w:val="Pasussalistom"/>
-        <w:rPr>
-          <w:rFonts w:ascii="Times New Roman" w:hAnsi="Times New Roman" w:cs="Times New Roman"/>
-          <w:lang w:val="sr-Latn-RS"/>
-        </w:rPr>
-      </w:pPr>
-      <w:r>
-        <w:rPr>
-          <w:rFonts w:ascii="Times New Roman" w:hAnsi="Times New Roman" w:cs="Times New Roman"/>
-          <w:lang w:val="sr-Latn-RS"/>
-        </w:rPr>
-        <w:t>Pored simptoma koji se javljaju kod preeklampsije imamo:</w:t>
-      </w:r>
-    </w:p>
-    <w:p>
-      <w:pPr>
-        <w:pStyle w:val="Pasussalistom"/>
-        <w:numPr>
-          <w:ilvl w:val="0"/>
-          <w:numId w:val="20"/>
-        </w:numPr>
-        <w:rPr>
-          <w:rFonts w:ascii="Times New Roman" w:hAnsi="Times New Roman" w:cs="Times New Roman"/>
-          <w:lang w:val="sr-Latn-RS"/>
-        </w:rPr>
-      </w:pPr>
-      <w:r>
-        <w:rPr>
-          <w:rFonts w:ascii="Times New Roman" w:hAnsi="Times New Roman" w:cs="Times New Roman"/>
-          <w:lang w:val="sr-Latn-RS"/>
-        </w:rPr>
-        <w:t>Napade</w:t>
-      </w:r>
-    </w:p>
-    <w:p>
-      <w:pPr>
-        <w:pStyle w:val="Pasussalistom"/>
-        <w:numPr>
-          <w:ilvl w:val="0"/>
-          <w:numId w:val="20"/>
-        </w:numPr>
-        <w:rPr>
-          <w:rFonts w:ascii="Times New Roman" w:hAnsi="Times New Roman" w:cs="Times New Roman"/>
-          <w:lang w:val="sr-Latn-RS"/>
-        </w:rPr>
-      </w:pPr>
-      <w:r>
-        <w:rPr>
-          <w:rFonts w:ascii="Times New Roman" w:hAnsi="Times New Roman" w:cs="Times New Roman"/>
-          <w:lang w:val="sr-Latn-RS"/>
-        </w:rPr>
-        <w:t>Gubitak svesti</w:t>
-      </w:r>
-    </w:p>
-    <w:p>
-      <w:pPr>
-        <w:pStyle w:val="Pasussalistom"/>
-        <w:numPr>
-          <w:ilvl w:val="0"/>
-          <w:numId w:val="20"/>
-        </w:numPr>
-        <w:rPr>
-          <w:rFonts w:ascii="Times New Roman" w:hAnsi="Times New Roman" w:cs="Times New Roman"/>
-          <w:lang w:val="sr-Latn-RS"/>
-        </w:rPr>
-      </w:pPr>
-      <w:r>
-        <w:rPr>
-          <w:rFonts w:ascii="Times New Roman" w:hAnsi="Times New Roman" w:cs="Times New Roman"/>
-          <w:lang w:val="sr-Latn-RS"/>
-        </w:rPr>
-        <w:t>Razdražljivost</w:t>
-      </w:r>
-    </w:p>
-    <w:p>
-      <w:pPr>
-        <w:rPr>
-          <w:rFonts w:ascii="Times New Roman" w:hAnsi="Times New Roman" w:cs="Times New Roman"/>
-          <w:lang w:val="sr-Latn-RS"/>
-        </w:rPr>
-      </w:pPr>
-    </w:p>
-    <w:p>
-      <w:pPr>
-        <w:rPr>
-          <w:rFonts w:ascii="Times New Roman" w:hAnsi="Times New Roman" w:cs="Times New Roman"/>
-          <w:lang w:val="sr-Latn-RS"/>
-        </w:rPr>
-      </w:pPr>
-    </w:p>
-    <w:p>
-      <w:pPr>
-        <w:pStyle w:val="Naslov2"/>
-      </w:pPr>
-      <w:r>
-        <w:lastRenderedPageBreak/>
-        <w:t>Kompleksna pravila:</w:t>
-      </w:r>
-    </w:p>
-    <w:p/>
-    <w:p>
-      <w:pPr>
-        <w:pStyle w:val="Podnaslov"/>
-        <w:rPr>
-          <w:rFonts w:ascii="Times New Roman" w:hAnsi="Times New Roman" w:cs="Times New Roman"/>
-        </w:rPr>
-      </w:pPr>
-      <w:r>
-        <w:rPr>
-          <w:rFonts w:ascii="Times New Roman" w:hAnsi="Times New Roman" w:cs="Times New Roman"/>
-        </w:rPr>
-        <w:t>CEP</w:t>
-      </w:r>
-    </w:p>
-    <w:p>
-      <w:pPr>
-        <w:rPr>
-          <w:rFonts w:ascii="Times New Roman" w:hAnsi="Times New Roman" w:cs="Times New Roman"/>
-        </w:rPr>
-      </w:pPr>
-      <w:r>
-        <w:rPr>
-          <w:rFonts w:ascii="Times New Roman" w:hAnsi="Times New Roman" w:cs="Times New Roman"/>
-        </w:rPr>
-        <w:t xml:space="preserve">U našem sistemu će postojati </w:t>
-      </w:r>
-      <w:r>
-        <w:rPr>
-          <w:rFonts w:ascii="Times New Roman" w:hAnsi="Times New Roman" w:cs="Times New Roman"/>
-        </w:rPr>
-        <w:t>jedan CEP</w:t>
-      </w:r>
-      <w:r>
-        <w:rPr>
-          <w:rFonts w:ascii="Times New Roman" w:hAnsi="Times New Roman" w:cs="Times New Roman"/>
-        </w:rPr>
-        <w:t xml:space="preserve">. </w:t>
-      </w:r>
-    </w:p>
-    <w:p>
-      <w:pPr>
-        <w:rPr>
-          <w:rFonts w:ascii="Times New Roman" w:hAnsi="Times New Roman" w:cs="Times New Roman"/>
-        </w:rPr>
-      </w:pPr>
-      <w:r>
-        <w:rPr>
-          <w:rFonts w:ascii="Times New Roman" w:hAnsi="Times New Roman" w:cs="Times New Roman"/>
-        </w:rPr>
-        <w:t>CEP je obavljanje i tumačenje CTG-a</w:t>
-      </w:r>
-      <w:r>
-        <w:rPr>
-          <w:rFonts w:ascii="Times New Roman" w:hAnsi="Times New Roman" w:cs="Times New Roman"/>
-        </w:rPr>
-        <w:t>, posmatra se broj otkucaja s</w:t>
-      </w:r>
-      <w:r>
-        <w:rPr>
-          <w:rFonts w:ascii="Times New Roman" w:hAnsi="Times New Roman" w:cs="Times New Roman"/>
-        </w:rPr>
-        <w:t>rca bebe, kontrakcije materice</w:t>
-      </w:r>
-      <w:r>
-        <w:rPr>
-          <w:rFonts w:ascii="Times New Roman" w:hAnsi="Times New Roman" w:cs="Times New Roman"/>
-        </w:rPr>
-        <w:t xml:space="preserve">, kao i varijabilnost u jačini otkucaja srca. </w:t>
-      </w:r>
-      <w:r>
-        <w:rPr>
-          <w:rFonts w:ascii="Times New Roman" w:hAnsi="Times New Roman" w:cs="Times New Roman"/>
-        </w:rPr>
-        <w:t>Tumačenje CTG:</w:t>
-      </w:r>
-    </w:p>
-    <w:p>
-      <w:pPr>
-        <w:pStyle w:val="Pasussalistom"/>
+        </w:rPr>
+      </w:pPr>
+      <w:r>
+        <w:rPr>
+          <w:rFonts w:ascii="Times New Roman" w:hAnsi="Times New Roman" w:cs="Times New Roman"/>
+        </w:rPr>
+        <w:t xml:space="preserve">U zavisnosti od postojećih simptoma koje majka ima, sistem će doktoru pomoći u uspostavljanju dijagnoza. </w:t>
+      </w:r>
+      <w:r>
+        <w:rPr>
+          <w:rFonts w:ascii="Times New Roman" w:hAnsi="Times New Roman" w:cs="Times New Roman"/>
+        </w:rPr>
+        <w:t xml:space="preserve">Kao što možemo da vidimo, neki od simptoma su zastupljeni u sva tri slučaja, zato ćemo imati u sistemu grupisane simptome, koji će biti kasnije grupisani u druge podsimptome. Na taj način ćemo moći da formiramo stablo i da na osnovu grupe simptoma striktno karakteristične za određenu bolest odredimo i uspostavimo dijagnozu. </w:t>
+      </w:r>
+      <w:r>
+        <w:rPr>
+          <w:rFonts w:ascii="Times New Roman" w:hAnsi="Times New Roman" w:cs="Times New Roman"/>
+        </w:rPr>
+        <w:t>Primer jednog takvog rezovanja je uspostavljanje dijagnoze preeklampsije i eklampsije.</w:t>
+      </w:r>
+    </w:p>
+    <w:p>
+      <w:pPr>
+        <w:pStyle w:val="ListParagraph"/>
         <w:numPr>
           <w:ilvl w:val="0"/>
           <w:numId w:val="15"/>
         </w:numPr>
         <w:rPr>
           <w:rFonts w:ascii="Times New Roman" w:hAnsi="Times New Roman" w:cs="Times New Roman"/>
-        </w:rPr>
-      </w:pPr>
-      <w:r>
-        <w:rPr>
-          <w:rFonts w:ascii="Times New Roman" w:hAnsi="Times New Roman" w:cs="Times New Roman"/>
-        </w:rPr>
-        <w:t>Ukoliko je broj otkucaja srca veći od 160</w:t>
-      </w:r>
-      <w:r>
-        <w:rPr>
-          <w:rFonts w:ascii="Times New Roman" w:hAnsi="Times New Roman" w:cs="Times New Roman"/>
+          <w:lang w:val="sr-Latn-RS"/>
+        </w:rPr>
+      </w:pPr>
+      <w:r>
+        <w:rPr>
+          <w:rFonts w:ascii="Times New Roman" w:hAnsi="Times New Roman" w:cs="Times New Roman"/>
+          <w:lang w:val="sr-Latn-RS"/>
+        </w:rPr>
+        <w:t>Naš sistem će imati mogućnost da odredi da li je trudnica u stanju preeklampsije na osnovu njenih osnovnih informacija (visina, težina,  broj godina trudnice, koliko je godina proteklo od prethodne trudnoće, da li je bolovala od preeklampsije,..) zabeleženih na prvom pregledu  i istorije (prethodne trudnoće ispraćene našim sistemom). Pored toga, na odluku sistema uticaće krvni pritisak i telesna težina koje se mere na svakom pregledu, kao i analize krvi i urina koje se rade povremeno. Nakon 20. nedelje će se na svakom pregledu ili ukoliko se pojavi neki novi simptom (oticanje šaka i lica, uporne glavobolje, teškoće sa disanjem, bol u abdomenu, mučnina i povraćanje,..) proveravati da li je trudnica u stanju preeklampsije. Na odluku da li je trudnica u stanju preeklampsije najviše utiče to da li je došlo do naglog povećanja telesne težine, krvnog pritiska, povećanja proteina u urinu i smanjenje trombocita tokom vremena, dok postojanje ostalih simptoma nije neophodno, odnosno nije pokazatelj.</w:t>
+      </w:r>
+    </w:p>
+    <w:p>
+      <w:pPr>
+        <w:pStyle w:val="ListParagraph"/>
+        <w:numPr>
+          <w:ilvl w:val="0"/>
+          <w:numId w:val="15"/>
+        </w:numPr>
+        <w:rPr>
+          <w:rFonts w:ascii="Times New Roman" w:hAnsi="Times New Roman" w:cs="Times New Roman"/>
+          <w:lang w:val="sr-Latn-RS"/>
+        </w:rPr>
+      </w:pPr>
+      <w:r>
+        <w:rPr>
+          <w:rFonts w:ascii="Times New Roman" w:hAnsi="Times New Roman" w:cs="Times New Roman"/>
+          <w:lang w:val="sr-Latn-RS"/>
+        </w:rPr>
+        <w:t>Da li je trudnica u stanju eklampsije možemo da zaključimo ukoliko je imala napad ili je došlo do gubitka svesti ili  na osnovu potvrđenog stanja preeklamsije uz pojavu tih simptoma.</w:t>
+      </w:r>
+    </w:p>
+    <w:p>
+      <w:pPr>
+        <w:pStyle w:val="ListParagraph"/>
+        <w:rPr>
+          <w:rFonts w:ascii="Times New Roman" w:hAnsi="Times New Roman" w:cs="Times New Roman"/>
+          <w:lang w:val="sr-Latn-RS"/>
+        </w:rPr>
+      </w:pPr>
+    </w:p>
+    <w:p>
+      <w:pPr>
+        <w:pStyle w:val="ListParagraph"/>
+        <w:rPr>
+          <w:rFonts w:ascii="Times New Roman" w:hAnsi="Times New Roman" w:cs="Times New Roman"/>
+          <w:lang w:val="sr-Latn-RS"/>
+        </w:rPr>
+      </w:pPr>
+    </w:p>
+    <w:p>
+      <w:pPr>
+        <w:pStyle w:val="ListParagraph"/>
+        <w:rPr>
+          <w:rFonts w:ascii="Times New Roman" w:hAnsi="Times New Roman" w:cs="Times New Roman"/>
+          <w:lang w:val="sr-Latn-RS"/>
+        </w:rPr>
+      </w:pPr>
+    </w:p>
+    <w:p>
+      <w:pPr>
+        <w:pStyle w:val="ListParagraph"/>
+        <w:rPr>
+          <w:rFonts w:ascii="Times New Roman" w:hAnsi="Times New Roman" w:cs="Times New Roman"/>
+          <w:lang w:val="sr-Latn-RS"/>
+        </w:rPr>
+      </w:pPr>
+      <w:r>
+        <w:rPr>
+          <w:rFonts w:ascii="Times New Roman" w:hAnsi="Times New Roman" w:cs="Times New Roman"/>
+          <w:noProof/>
           <w:lang w:val="en-US"/>
         </w:rPr>
-        <w:t>/min</w:t>
-      </w:r>
-      <w:r>
-        <w:rPr>
-          <w:rFonts w:ascii="Times New Roman" w:hAnsi="Times New Roman" w:cs="Times New Roman"/>
-        </w:rPr>
-        <w:t xml:space="preserve">  ustanovljava se tahikardija, ukoliko je broj otkucaja srca manji od 100/min ustanovljava se bradikardija</w:t>
-      </w:r>
-    </w:p>
-    <w:p>
-      <w:pPr>
-        <w:pStyle w:val="Pasussalistom"/>
-        <w:numPr>
-          <w:ilvl w:val="0"/>
-          <w:numId w:val="15"/>
-        </w:numPr>
-        <w:rPr>
-          <w:rFonts w:ascii="Times New Roman" w:hAnsi="Times New Roman" w:cs="Times New Roman"/>
-        </w:rPr>
-      </w:pPr>
-      <w:r>
-        <w:rPr>
-          <w:rFonts w:ascii="Times New Roman" w:hAnsi="Times New Roman" w:cs="Times New Roman"/>
-        </w:rPr>
-        <w:t xml:space="preserve">Ukoliko je varijablinost, tj. razlika između najviše i najniže tačke u otkucaju, veća od 5 a manja od 25, to je normalna vrednost. </w:t>
-      </w:r>
-      <w:r>
-        <w:rPr>
-          <w:rFonts w:ascii="Times New Roman" w:hAnsi="Times New Roman" w:cs="Times New Roman"/>
-        </w:rPr>
-        <w:t>Ukoliko je varijabilnost manja od 5</w:t>
-      </w:r>
-      <w:r>
-        <w:rPr>
-          <w:rFonts w:ascii="Times New Roman" w:hAnsi="Times New Roman" w:cs="Times New Roman"/>
-        </w:rPr>
-        <w:t xml:space="preserve">bpm  u periodu od 30 do 50 min </w:t>
-      </w:r>
-      <w:r>
-        <w:rPr>
-          <w:rFonts w:ascii="Times New Roman" w:hAnsi="Times New Roman" w:cs="Times New Roman"/>
-        </w:rPr>
-        <w:t>ili ukoliko je preko 25 bpm u periodu od 15 do 25 min re</w:t>
-      </w:r>
-      <w:r>
-        <w:rPr>
-          <w:rFonts w:ascii="Times New Roman" w:hAnsi="Times New Roman" w:cs="Times New Roman"/>
-          <w:lang w:val="sr-Latn-RS"/>
-        </w:rPr>
-        <w:t>č je o sumnjivoj varijabilnosti,  a ukoliko je varijabilnost manja od 5bpm za više od 50 min ili viša od 25bpm za 25 min reč je o  abnormalnoj varijabilnosti</w:t>
-      </w:r>
-      <w:r>
-        <w:rPr>
-          <w:rFonts w:ascii="Times New Roman" w:hAnsi="Times New Roman" w:cs="Times New Roman"/>
-          <w:lang w:val="sr-Latn-RS"/>
-        </w:rPr>
-        <w:t xml:space="preserve">. </w:t>
-      </w:r>
-    </w:p>
-    <w:p>
-      <w:pPr>
-        <w:pStyle w:val="Pasussalistom"/>
-        <w:rPr>
-          <w:rFonts w:ascii="Times New Roman" w:hAnsi="Times New Roman" w:cs="Times New Roman"/>
-        </w:rPr>
-      </w:pPr>
-    </w:p>
-    <w:p>
-      <w:pPr>
-        <w:pStyle w:val="Podnaslov"/>
-        <w:numPr>
-          <w:ilvl w:val="0"/>
-          <w:numId w:val="0"/>
-        </w:numPr>
-        <w:rPr>
-          <w:rFonts w:ascii="Times New Roman" w:hAnsi="Times New Roman" w:cs="Times New Roman"/>
-        </w:rPr>
-      </w:pPr>
-      <w:r>
-        <w:rPr>
-          <w:rFonts w:ascii="Times New Roman" w:hAnsi="Times New Roman" w:cs="Times New Roman"/>
-        </w:rPr>
-        <w:t>BACKWARD CHAINING</w:t>
-      </w:r>
-    </w:p>
-    <w:p>
-      <w:pPr>
-        <w:ind w:left="360"/>
-        <w:rPr>
-          <w:rFonts w:ascii="Times New Roman" w:hAnsi="Times New Roman" w:cs="Times New Roman"/>
-        </w:rPr>
-      </w:pPr>
-      <w:r>
-        <w:rPr>
-          <w:rFonts w:ascii="Times New Roman" w:hAnsi="Times New Roman" w:cs="Times New Roman"/>
-        </w:rPr>
-        <w:t xml:space="preserve">U zavisnosti od postojećih simptoma koje majka ima, sistem će doktoru pomoći u uspostavljanju dijagnoza. </w:t>
-      </w:r>
-      <w:r>
-        <w:rPr>
-          <w:rFonts w:ascii="Times New Roman" w:hAnsi="Times New Roman" w:cs="Times New Roman"/>
-        </w:rPr>
-        <w:t xml:space="preserve">Kao što možemo da vidimo, neki od simptoma su zastupljeni u sva tri slučaja, zato ćemo imati u sistemu grupisane simptome, koji će biti kasnije grupisani u druge podsimptome. Na taj način ćemo moći da formiramo stablo i da na osnovu grupe simptoma striktno karakteristične za određenu bolest odredimo i uspostavimo dijagnozu. </w:t>
-      </w:r>
-      <w:r>
-        <w:rPr>
-          <w:rFonts w:ascii="Times New Roman" w:hAnsi="Times New Roman" w:cs="Times New Roman"/>
-        </w:rPr>
-        <w:t>Primer jednog takvog rezovanja je uspostavljanje dijagnoze preeklampsije i eklampsije.</w:t>
-      </w:r>
-    </w:p>
-    <w:p>
-      <w:pPr>
-        <w:pStyle w:val="Pasussalistom"/>
-        <w:numPr>
-          <w:ilvl w:val="0"/>
-          <w:numId w:val="15"/>
-        </w:numPr>
-        <w:rPr>
-          <w:rFonts w:ascii="Times New Roman" w:hAnsi="Times New Roman" w:cs="Times New Roman"/>
-          <w:lang w:val="sr-Latn-RS"/>
-        </w:rPr>
-      </w:pPr>
-      <w:r>
-        <w:rPr>
-          <w:rFonts w:ascii="Times New Roman" w:hAnsi="Times New Roman" w:cs="Times New Roman"/>
-          <w:lang w:val="sr-Latn-RS"/>
-        </w:rPr>
-        <w:t>Naš sistem će imati mogućnost da odredi da li je trudnica u stanju preeklampsije na osnovu njenih osnovnih informacija (visina, težina,  broj godina trudnice, koliko je godina proteklo od prethodne trudnoće, da li je bolovala od preeklampsije,..) zabeleženih na prvom pregledu  i istorije (prethodne trudnoće ispraćene našim sistemom). Pored toga, na odluku sistema uticaće krvni pritisak i telesna težina koje se mere na svakom pregledu, kao i analize krvi i urina koje se rade povremeno. Nakon 20. nedelje će se na svakom pregledu ili ukoliko se pojavi neki novi simptom (oticanje šaka i lica, uporne glavobolje, teškoće sa disanjem, bol u abdomenu, mučnina i povraćanje,..) proveravati da li je trudnica u stanju preeklampsije. Na odluku da li je trudnica u stanju preeklampsije najviše utiče to da li je došlo do naglog povećanja telesne težine, krvnog pritiska, povećanja proteina u urinu i smanjenje trombocita tokom vremena, dok postojanje ostalih simptoma nije neophodno, odnosno nije pokazatelj.</w:t>
-      </w:r>
-    </w:p>
-    <w:p>
-      <w:pPr>
-        <w:pStyle w:val="Pasussalistom"/>
-        <w:numPr>
-          <w:ilvl w:val="0"/>
-          <w:numId w:val="15"/>
-        </w:numPr>
-        <w:rPr>
-          <w:rFonts w:ascii="Times New Roman" w:hAnsi="Times New Roman" w:cs="Times New Roman"/>
-          <w:lang w:val="sr-Latn-RS"/>
-        </w:rPr>
-      </w:pPr>
-      <w:r>
-        <w:rPr>
-          <w:rFonts w:ascii="Times New Roman" w:hAnsi="Times New Roman" w:cs="Times New Roman"/>
-          <w:lang w:val="sr-Latn-RS"/>
-        </w:rPr>
-        <w:t>Da li je trudnica u stanju eklampsije možemo da zaključimo ukoliko je imala napad ili je došlo do gubitka svesti ili  na osnovu potvrđenog stanja preeklamsije uz pojavu tih simptoma.</w:t>
-      </w:r>
-    </w:p>
-    <w:p>
-      <w:pPr>
-        <w:pStyle w:val="Pasussalistom"/>
-        <w:rPr>
-          <w:rFonts w:ascii="Times New Roman" w:hAnsi="Times New Roman" w:cs="Times New Roman"/>
-          <w:lang w:val="sr-Latn-RS"/>
-        </w:rPr>
-      </w:pPr>
-    </w:p>
-    <w:p>
-      <w:pPr>
-        <w:pStyle w:val="Pasussalistom"/>
-        <w:rPr>
-          <w:rFonts w:ascii="Times New Roman" w:hAnsi="Times New Roman" w:cs="Times New Roman"/>
-          <w:lang w:val="sr-Latn-RS"/>
-        </w:rPr>
-      </w:pPr>
-    </w:p>
-    <w:p>
-      <w:pPr>
-        <w:pStyle w:val="Pasussalistom"/>
-        <w:rPr>
-          <w:rFonts w:ascii="Times New Roman" w:hAnsi="Times New Roman" w:cs="Times New Roman"/>
-          <w:lang w:val="sr-Latn-RS"/>
-        </w:rPr>
-      </w:pPr>
-    </w:p>
-    <w:p>
-      <w:pPr>
-        <w:pStyle w:val="Pasussalistom"/>
-        <w:rPr>
-          <w:rFonts w:ascii="Times New Roman" w:hAnsi="Times New Roman" w:cs="Times New Roman"/>
-          <w:lang w:val="sr-Latn-RS"/>
-        </w:rPr>
-      </w:pPr>
-      <w:r>
-        <w:rPr>
-          <w:rFonts w:ascii="Times New Roman" w:hAnsi="Times New Roman" w:cs="Times New Roman"/>
-          <w:noProof/>
-          <w:lang w:val="en-GB" w:eastAsia="en-GB"/>
-        </w:rPr>
-        <w:lastRenderedPageBreak/>
         <w:drawing>
-          <wp:anchor distT="0" distB="0" distL="114300" distR="114300" simplePos="0" relativeHeight="251659264" behindDoc="0" locked="0" layoutInCell="1" allowOverlap="1" wp14:anchorId="41479EB0" wp14:editId="739F9D73">
+          <wp:anchor distT="0" distB="0" distL="114300" distR="114300" simplePos="0" relativeHeight="251659264" behindDoc="0" locked="0" layoutInCell="1" allowOverlap="1" wp14:anchorId="3A9C6712" wp14:editId="1D2AE147">
             <wp:simplePos x="0" y="0"/>
             <wp:positionH relativeFrom="margin">
-              <wp:posOffset>-59690</wp:posOffset>
+              <wp:posOffset>59055</wp:posOffset>
             </wp:positionH>
             <wp:positionV relativeFrom="margin">
-              <wp:posOffset>-482600</wp:posOffset>
+              <wp:posOffset>4666615</wp:posOffset>
             </wp:positionV>
             <wp:extent cx="5943600" cy="2806065"/>
             <wp:effectExtent l="0" t="0" r="0" b="0"/>
@@ -2915,26 +3280,338 @@
     </w:p>
     <w:p>
       <w:pPr>
-        <w:pStyle w:val="Pasussalistom"/>
-        <w:rPr>
-          <w:rFonts w:ascii="Times New Roman" w:hAnsi="Times New Roman" w:cs="Times New Roman"/>
-          <w:lang w:val="sr-Latn-RS"/>
-        </w:rPr>
-      </w:pPr>
-    </w:p>
-    <w:p>
-      <w:pPr>
-        <w:pStyle w:val="Pasussalistom"/>
-        <w:ind w:firstLine="720"/>
-        <w:rPr>
-          <w:rFonts w:ascii="Times New Roman" w:hAnsi="Times New Roman" w:cs="Times New Roman"/>
-          <w:lang w:val="sr-Latn-RS"/>
-        </w:rPr>
-      </w:pPr>
-    </w:p>
-    <w:p>
-      <w:pPr>
-        <w:pStyle w:val="Pasussalistom"/>
+        <w:pStyle w:val="Subtitle"/>
+        <w:rPr>
+          <w:lang w:val="sr-Latn-RS"/>
+        </w:rPr>
+      </w:pPr>
+      <w:r>
+        <w:rPr>
+          <w:lang w:val="sr-Latn-RS"/>
+        </w:rPr>
+        <w:lastRenderedPageBreak/>
+        <w:t>QUERY</w:t>
+      </w:r>
+    </w:p>
+    <w:p>
+      <w:pPr>
+        <w:rPr>
+          <w:lang w:val="sr-Latn-RS"/>
+        </w:rPr>
+      </w:pPr>
+      <w:r>
+        <w:rPr>
+          <w:lang w:val="sr-Latn-RS"/>
+        </w:rPr>
+        <w:tab/>
+        <w:t>Sistem sadrži tri vrste izveštaja:</w:t>
+      </w:r>
+    </w:p>
+    <w:p>
+      <w:pPr>
+        <w:rPr>
+          <w:lang w:val="sr-Latn-RS"/>
+        </w:rPr>
+      </w:pPr>
+    </w:p>
+    <w:p>
+      <w:pPr>
+        <w:rPr>
+          <w:lang w:val="sr-Latn-RS"/>
+        </w:rPr>
+      </w:pPr>
+    </w:p>
+    <w:p>
+      <w:pPr>
+        <w:rPr>
+          <w:lang w:val="sr-Latn-RS"/>
+        </w:rPr>
+      </w:pPr>
+    </w:p>
+    <w:p>
+      <w:pPr>
+        <w:rPr>
+          <w:lang w:val="sr-Latn-RS"/>
+        </w:rPr>
+      </w:pPr>
+    </w:p>
+    <w:p>
+      <w:pPr>
+        <w:pStyle w:val="Subtitle"/>
+        <w:rPr>
+          <w:rFonts w:ascii="Times New Roman" w:hAnsi="Times New Roman" w:cs="Times New Roman"/>
+        </w:rPr>
+      </w:pPr>
+      <w:r>
+        <w:rPr>
+          <w:rFonts w:ascii="Times New Roman" w:hAnsi="Times New Roman" w:cs="Times New Roman"/>
+        </w:rPr>
+        <w:t>FORWARD CHAINING</w:t>
+      </w:r>
+    </w:p>
+    <w:p>
+      <w:pPr>
+        <w:pStyle w:val="ListParagraph"/>
+        <w:numPr>
+          <w:ilvl w:val="0"/>
+          <w:numId w:val="15"/>
+        </w:numPr>
+        <w:rPr>
+          <w:rFonts w:ascii="Times New Roman" w:hAnsi="Times New Roman" w:cs="Times New Roman"/>
+        </w:rPr>
+      </w:pPr>
+      <w:r>
+        <w:rPr>
+          <w:rFonts w:ascii="Times New Roman" w:hAnsi="Times New Roman" w:cs="Times New Roman"/>
+        </w:rPr>
+        <w:t>(Primer objašnjen od 8. do 22. nedelje )</w:t>
+      </w:r>
+    </w:p>
+    <w:p>
+      <w:pPr>
+        <w:pStyle w:val="ListParagraph"/>
+        <w:rPr>
+          <w:rFonts w:ascii="Times New Roman" w:hAnsi="Times New Roman" w:cs="Times New Roman"/>
+        </w:rPr>
+      </w:pPr>
+      <w:r>
+        <w:rPr>
+          <w:rFonts w:ascii="Times New Roman" w:hAnsi="Times New Roman" w:cs="Times New Roman"/>
+        </w:rPr>
+        <w:t xml:space="preserve">Ukoliko se trudnica javila od 12. </w:t>
+      </w:r>
+      <w:r>
+        <w:rPr>
+          <w:rFonts w:ascii="Times New Roman" w:hAnsi="Times New Roman" w:cs="Times New Roman"/>
+        </w:rPr>
+        <w:t>do 15. nedelje šalje se na Dabl</w:t>
+      </w:r>
+      <w:r>
+        <w:rPr>
+          <w:rFonts w:ascii="Times New Roman" w:hAnsi="Times New Roman" w:cs="Times New Roman"/>
+        </w:rPr>
+        <w:t xml:space="preserve"> test, ukoliko su rezultati testa dobri ali trudnica ima preko 35 godina ili ukoliko su r</w:t>
+      </w:r>
+      <w:r>
+        <w:rPr>
+          <w:rFonts w:ascii="Times New Roman" w:hAnsi="Times New Roman" w:cs="Times New Roman"/>
+        </w:rPr>
+        <w:t>ezultati loši šalje se na Tripl</w:t>
+      </w:r>
+      <w:r>
+        <w:rPr>
+          <w:rFonts w:ascii="Times New Roman" w:hAnsi="Times New Roman" w:cs="Times New Roman"/>
+        </w:rPr>
+        <w:t xml:space="preserve"> test.</w:t>
+      </w:r>
+    </w:p>
+    <w:p>
+      <w:pPr>
+        <w:pStyle w:val="ListParagraph"/>
+        <w:rPr>
+          <w:rFonts w:ascii="Times New Roman" w:hAnsi="Times New Roman" w:cs="Times New Roman"/>
+        </w:rPr>
+      </w:pPr>
+      <w:r>
+        <w:rPr>
+          <w:rFonts w:ascii="Times New Roman" w:hAnsi="Times New Roman" w:cs="Times New Roman"/>
+        </w:rPr>
+        <w:t>U</w:t>
+      </w:r>
+      <w:r>
+        <w:rPr>
+          <w:rFonts w:ascii="Times New Roman" w:hAnsi="Times New Roman" w:cs="Times New Roman"/>
+        </w:rPr>
+        <w:t>koliko su rezultati Tripl</w:t>
+      </w:r>
+      <w:r>
+        <w:rPr>
+          <w:rFonts w:ascii="Times New Roman" w:hAnsi="Times New Roman" w:cs="Times New Roman"/>
+        </w:rPr>
+        <w:t xml:space="preserve"> test</w:t>
+      </w:r>
+      <w:r>
+        <w:rPr>
+          <w:rFonts w:ascii="Times New Roman" w:hAnsi="Times New Roman" w:cs="Times New Roman"/>
+        </w:rPr>
+        <w:t>a loši i ukoliko je prethodno otkriveno da neko ima genetske anomalije ona se dalje šalje na amniocentezu. Ukoliko su rezultati amniocenteze loši trudnica može da odluči da li želi da nastavi sa trudnoćom.</w:t>
+      </w:r>
+    </w:p>
+    <w:p>
+      <w:pPr>
+        <w:pStyle w:val="ListParagraph"/>
+        <w:rPr>
+          <w:rFonts w:ascii="Times New Roman" w:hAnsi="Times New Roman" w:cs="Times New Roman"/>
+        </w:rPr>
+      </w:pPr>
+      <w:r>
+        <w:rPr>
+          <w:rFonts w:ascii="Times New Roman" w:hAnsi="Times New Roman" w:cs="Times New Roman"/>
+        </w:rPr>
+        <w:t xml:space="preserve">Ukoliko nije utvrđeno da je trudnoća visokorizična, a trudnica treba da ide na amniocentezu </w:t>
+      </w:r>
+    </w:p>
+    <w:p>
+      <w:pPr>
+        <w:pStyle w:val="ListParagraph"/>
+        <w:rPr>
+          <w:rFonts w:ascii="Times New Roman" w:hAnsi="Times New Roman" w:cs="Times New Roman"/>
+        </w:rPr>
+      </w:pPr>
+      <w:r>
+        <w:rPr>
+          <w:rFonts w:ascii="Times New Roman" w:hAnsi="Times New Roman" w:cs="Times New Roman"/>
+        </w:rPr>
+        <w:t>okinuće se pravilo da li je trudnoća visokorizična ukoliko jeste amniocenteza ne sme da se radi. Ukoliko se trudnica javila nakon 15.nede</w:t>
+      </w:r>
+      <w:r>
+        <w:rPr>
+          <w:rFonts w:ascii="Times New Roman" w:hAnsi="Times New Roman" w:cs="Times New Roman"/>
+        </w:rPr>
+        <w:t>lje i prethodno nije uradila Dabl</w:t>
+      </w:r>
+      <w:r>
+        <w:rPr>
+          <w:rFonts w:ascii="Times New Roman" w:hAnsi="Times New Roman" w:cs="Times New Roman"/>
+        </w:rPr>
+        <w:t xml:space="preserve"> test šalje se na Kvadripl test.  Ukoliko su rezultati Kvadripl testa loši radi se amniocenteza.</w:t>
+      </w:r>
+    </w:p>
+    <w:p>
+      <w:pPr>
+        <w:pStyle w:val="ListParagraph"/>
+        <w:rPr>
+          <w:rFonts w:ascii="Times New Roman" w:hAnsi="Times New Roman" w:cs="Times New Roman"/>
+        </w:rPr>
+      </w:pPr>
+    </w:p>
+    <w:p>
+      <w:pPr>
+        <w:pStyle w:val="ListParagraph"/>
+        <w:numPr>
+          <w:ilvl w:val="0"/>
+          <w:numId w:val="15"/>
+        </w:numPr>
+        <w:rPr>
+          <w:rFonts w:ascii="Times New Roman" w:hAnsi="Times New Roman" w:cs="Times New Roman"/>
+        </w:rPr>
+      </w:pPr>
+      <w:r>
+        <w:rPr>
+          <w:rFonts w:ascii="Times New Roman" w:hAnsi="Times New Roman" w:cs="Times New Roman"/>
+        </w:rPr>
+        <w:t>Ukoliko budu prijavljeni simptomi iz grupe koja ukazuje na prevremeni porođaj, proveriće se nedelja trudnoće i ako je između 23. i 34. trudnica će dobiti terapiju kortikosteroidima. Takođe će se okinuti pravilo za proveru preeklampsije ukoliko ona nije potvrđena do tada. Ukoliko preeklampsija ne bude utvrđena, trudnica će primiti tokolitike, u suprotnom neće.</w:t>
+      </w:r>
+    </w:p>
+    <w:p>
+      <w:pPr>
+        <w:pStyle w:val="ListParagraph"/>
+        <w:rPr>
+          <w:rFonts w:ascii="Times New Roman" w:hAnsi="Times New Roman" w:cs="Times New Roman"/>
+        </w:rPr>
+      </w:pPr>
+    </w:p>
+    <w:p>
+      <w:pPr>
+        <w:pStyle w:val="Subtitle"/>
+        <w:rPr>
+          <w:rFonts w:ascii="Times New Roman" w:hAnsi="Times New Roman" w:cs="Times New Roman"/>
+        </w:rPr>
+      </w:pPr>
+      <w:r>
+        <w:rPr>
+          <w:rFonts w:ascii="Times New Roman" w:hAnsi="Times New Roman" w:cs="Times New Roman"/>
+        </w:rPr>
+        <w:t>TEMPLATE</w:t>
+      </w:r>
+    </w:p>
+    <w:p>
+      <w:pPr>
+        <w:rPr>
+          <w:rFonts w:ascii="Times New Roman" w:hAnsi="Times New Roman" w:cs="Times New Roman"/>
+          <w:lang w:val="sr-Latn-RS"/>
+        </w:rPr>
+      </w:pPr>
+      <w:r>
+        <w:rPr>
+          <w:rFonts w:ascii="Times New Roman" w:hAnsi="Times New Roman" w:cs="Times New Roman"/>
+          <w:lang w:val="sr-Latn-RS"/>
+        </w:rPr>
+        <w:t>O</w:t>
+      </w:r>
+      <w:r>
+        <w:rPr>
+          <w:rFonts w:ascii="Times New Roman" w:hAnsi="Times New Roman" w:cs="Times New Roman"/>
+          <w:lang w:val="sr-Latn-RS"/>
+        </w:rPr>
+        <w:t>mogući</w:t>
+      </w:r>
+      <w:r>
+        <w:rPr>
+          <w:rFonts w:ascii="Times New Roman" w:hAnsi="Times New Roman" w:cs="Times New Roman"/>
+        </w:rPr>
+        <w:t>ćemo</w:t>
+      </w:r>
+      <w:r>
+        <w:rPr>
+          <w:rFonts w:ascii="Times New Roman" w:hAnsi="Times New Roman" w:cs="Times New Roman"/>
+          <w:lang w:val="sr-Latn-RS"/>
+        </w:rPr>
+        <w:t xml:space="preserve"> izm</w:t>
+      </w:r>
+      <w:r>
+        <w:rPr>
+          <w:rFonts w:ascii="Times New Roman" w:hAnsi="Times New Roman" w:cs="Times New Roman"/>
+          <w:lang w:val="sr-Latn-RS"/>
+        </w:rPr>
+        <w:t xml:space="preserve">enu </w:t>
+      </w:r>
+      <w:r>
+        <w:rPr>
+          <w:rFonts w:ascii="Times New Roman" w:hAnsi="Times New Roman" w:cs="Times New Roman"/>
+          <w:lang w:val="en-US"/>
+        </w:rPr>
+        <w:t>“</w:t>
+      </w:r>
+      <w:r>
+        <w:rPr>
+          <w:rFonts w:ascii="Times New Roman" w:hAnsi="Times New Roman" w:cs="Times New Roman"/>
+          <w:lang w:val="sr-Latn-RS"/>
+        </w:rPr>
+        <w:t xml:space="preserve">cut off“  vrednosti </w:t>
+      </w:r>
+      <w:r>
+        <w:rPr>
+          <w:rFonts w:ascii="Times New Roman" w:hAnsi="Times New Roman" w:cs="Times New Roman"/>
+          <w:lang w:val="sr-Latn-RS"/>
+        </w:rPr>
+        <w:t>za Dabl, Tripl i Kvadripl</w:t>
+      </w:r>
+      <w:r>
+        <w:rPr>
+          <w:rFonts w:ascii="Times New Roman" w:hAnsi="Times New Roman" w:cs="Times New Roman"/>
+          <w:lang w:val="sr-Latn-RS"/>
+        </w:rPr>
+        <w:t xml:space="preserve"> test</w:t>
+      </w:r>
+      <w:r>
+        <w:rPr>
+          <w:rFonts w:ascii="Times New Roman" w:hAnsi="Times New Roman" w:cs="Times New Roman"/>
+          <w:lang w:val="sr-Latn-RS"/>
+        </w:rPr>
+        <w:t>.</w:t>
+      </w:r>
+    </w:p>
+    <w:p>
+      <w:pPr>
+        <w:rPr>
+          <w:rFonts w:ascii="Times New Roman" w:hAnsi="Times New Roman" w:cs="Times New Roman"/>
+          <w:lang w:val="sr-Latn-RS"/>
+        </w:rPr>
+      </w:pPr>
+    </w:p>
+    <w:p>
+      <w:pPr>
         <w:rPr>
           <w:rFonts w:ascii="Times New Roman" w:hAnsi="Times New Roman" w:cs="Times New Roman"/>
           <w:lang w:val="sr-Latn-RS"/>
@@ -2942,429 +3619,14 @@
       </w:pPr>
       <w:bookmarkStart w:id="1" w:name="_GoBack"/>
       <w:bookmarkEnd w:id="1"/>
-    </w:p>
-    <w:p>
-      <w:pPr>
-        <w:pStyle w:val="Pasussalistom"/>
-        <w:rPr>
-          <w:rFonts w:ascii="Times New Roman" w:hAnsi="Times New Roman" w:cs="Times New Roman"/>
-          <w:lang w:val="sr-Latn-RS"/>
-        </w:rPr>
-      </w:pPr>
-    </w:p>
-    <w:p>
-      <w:pPr>
-        <w:pStyle w:val="Podnaslov"/>
-        <w:rPr>
-          <w:lang w:val="sr-Latn-RS"/>
-        </w:rPr>
-      </w:pPr>
-      <w:r>
-        <w:rPr>
-          <w:lang w:val="sr-Latn-RS"/>
-        </w:rPr>
-        <w:t>QUERY</w:t>
-      </w:r>
-    </w:p>
-    <w:p>
-      <w:pPr>
-        <w:rPr>
-          <w:lang w:val="sr-Latn-RS"/>
-        </w:rPr>
-      </w:pPr>
-      <w:r>
-        <w:rPr>
-          <w:lang w:val="sr-Latn-RS"/>
-        </w:rPr>
-        <w:tab/>
-        <w:t>Sistem sadrži tri vrste izveštaja:</w:t>
-      </w:r>
-    </w:p>
-    <w:p>
-      <w:pPr>
-        <w:rPr>
-          <w:lang w:val="sr-Latn-RS"/>
-        </w:rPr>
-      </w:pPr>
-    </w:p>
-    <w:p>
-      <w:pPr>
-        <w:rPr>
-          <w:lang w:val="sr-Latn-RS"/>
-        </w:rPr>
-      </w:pPr>
-    </w:p>
-    <w:p>
-      <w:pPr>
-        <w:rPr>
-          <w:lang w:val="sr-Latn-RS"/>
-        </w:rPr>
-      </w:pPr>
-    </w:p>
-    <w:p>
-      <w:pPr>
-        <w:rPr>
-          <w:lang w:val="sr-Latn-RS"/>
-        </w:rPr>
-      </w:pPr>
-    </w:p>
-    <w:p>
-      <w:pPr>
-        <w:pStyle w:val="Podnaslov"/>
-        <w:rPr>
-          <w:rFonts w:ascii="Times New Roman" w:hAnsi="Times New Roman" w:cs="Times New Roman"/>
-        </w:rPr>
-      </w:pPr>
-      <w:r>
-        <w:rPr>
-          <w:rFonts w:ascii="Times New Roman" w:hAnsi="Times New Roman" w:cs="Times New Roman"/>
-        </w:rPr>
-        <w:t>FORWARD CHAINING</w:t>
-      </w:r>
-    </w:p>
-    <w:p>
-      <w:pPr>
-        <w:pStyle w:val="Pasussalistom"/>
-        <w:numPr>
-          <w:ilvl w:val="0"/>
-          <w:numId w:val="15"/>
-        </w:numPr>
-        <w:rPr>
-          <w:rFonts w:ascii="Times New Roman" w:hAnsi="Times New Roman" w:cs="Times New Roman"/>
-        </w:rPr>
-      </w:pPr>
-      <w:r>
-        <w:rPr>
-          <w:rFonts w:ascii="Times New Roman" w:hAnsi="Times New Roman" w:cs="Times New Roman"/>
-        </w:rPr>
-        <w:t>(Primer objašnjen od 8. do 22. nedelje )</w:t>
-      </w:r>
-    </w:p>
-    <w:p>
-      <w:pPr>
-        <w:pStyle w:val="Pasussalistom"/>
-        <w:rPr>
-          <w:rFonts w:ascii="Times New Roman" w:hAnsi="Times New Roman" w:cs="Times New Roman"/>
-        </w:rPr>
-      </w:pPr>
-      <w:r>
-        <w:rPr>
-          <w:rFonts w:ascii="Times New Roman" w:hAnsi="Times New Roman" w:cs="Times New Roman"/>
-        </w:rPr>
-        <w:t xml:space="preserve">Ukoliko se trudnica javila od 12. </w:t>
-      </w:r>
-      <w:r>
-        <w:rPr>
-          <w:rFonts w:ascii="Times New Roman" w:hAnsi="Times New Roman" w:cs="Times New Roman"/>
-        </w:rPr>
-        <w:t>do 15. nedelje šalje se na Dabl</w:t>
-      </w:r>
-      <w:r>
-        <w:rPr>
-          <w:rFonts w:ascii="Times New Roman" w:hAnsi="Times New Roman" w:cs="Times New Roman"/>
-        </w:rPr>
-        <w:t xml:space="preserve"> test, ukoliko su rezultati testa dobri ali trudnica ima preko 35 godina ili ukoliko su r</w:t>
-      </w:r>
-      <w:r>
-        <w:rPr>
-          <w:rFonts w:ascii="Times New Roman" w:hAnsi="Times New Roman" w:cs="Times New Roman"/>
-        </w:rPr>
-        <w:t>ezultati loši šalje se na Tripl</w:t>
-      </w:r>
-      <w:r>
-        <w:rPr>
-          <w:rFonts w:ascii="Times New Roman" w:hAnsi="Times New Roman" w:cs="Times New Roman"/>
-        </w:rPr>
-        <w:t xml:space="preserve"> test.</w:t>
-      </w:r>
-    </w:p>
-    <w:p>
-      <w:pPr>
-        <w:pStyle w:val="Pasussalistom"/>
-        <w:rPr>
-          <w:rFonts w:ascii="Times New Roman" w:hAnsi="Times New Roman" w:cs="Times New Roman"/>
-        </w:rPr>
-      </w:pPr>
-      <w:r>
-        <w:rPr>
-          <w:rFonts w:ascii="Times New Roman" w:hAnsi="Times New Roman" w:cs="Times New Roman"/>
-        </w:rPr>
-        <w:t>U</w:t>
-      </w:r>
-      <w:r>
-        <w:rPr>
-          <w:rFonts w:ascii="Times New Roman" w:hAnsi="Times New Roman" w:cs="Times New Roman"/>
-        </w:rPr>
-        <w:t>koliko su rezultati Tripl</w:t>
-      </w:r>
-      <w:r>
-        <w:rPr>
-          <w:rFonts w:ascii="Times New Roman" w:hAnsi="Times New Roman" w:cs="Times New Roman"/>
-        </w:rPr>
-        <w:t xml:space="preserve"> test</w:t>
-      </w:r>
-      <w:r>
-        <w:rPr>
-          <w:rFonts w:ascii="Times New Roman" w:hAnsi="Times New Roman" w:cs="Times New Roman"/>
-        </w:rPr>
-        <w:t>a loši i ukoliko je prethodno otkriveno da neko ima genetske anomalije ona se dalje šalje na amniocentezu. Ukoliko su rezultati amniocenteze loši trudnica može da odluči da li želi da nastavi sa trudnoćom.</w:t>
-      </w:r>
-    </w:p>
-    <w:p>
-      <w:pPr>
-        <w:pStyle w:val="Pasussalistom"/>
-        <w:rPr>
-          <w:rFonts w:ascii="Times New Roman" w:hAnsi="Times New Roman" w:cs="Times New Roman"/>
-        </w:rPr>
-      </w:pPr>
-      <w:r>
-        <w:rPr>
-          <w:rFonts w:ascii="Times New Roman" w:hAnsi="Times New Roman" w:cs="Times New Roman"/>
-        </w:rPr>
-        <w:t xml:space="preserve">Ukoliko nije utvrđeno da je trudnoća visokorizična, a trudnica treba da ide na amniocentezu </w:t>
-      </w:r>
-    </w:p>
-    <w:p>
-      <w:pPr>
-        <w:pStyle w:val="Pasussalistom"/>
-        <w:rPr>
-          <w:rFonts w:ascii="Times New Roman" w:hAnsi="Times New Roman" w:cs="Times New Roman"/>
-        </w:rPr>
-      </w:pPr>
-      <w:r>
-        <w:rPr>
-          <w:rFonts w:ascii="Times New Roman" w:hAnsi="Times New Roman" w:cs="Times New Roman"/>
-        </w:rPr>
-        <w:t>okinuće se pravilo da li je trudnoća visokorizična ukoliko jeste amniocenteza ne sme da se radi. Ukoliko se trudnica javila nakon 15.nede</w:t>
-      </w:r>
-      <w:r>
-        <w:rPr>
-          <w:rFonts w:ascii="Times New Roman" w:hAnsi="Times New Roman" w:cs="Times New Roman"/>
-        </w:rPr>
-        <w:t>lje i prethodno nije uradila Dabl</w:t>
-      </w:r>
-      <w:r>
-        <w:rPr>
-          <w:rFonts w:ascii="Times New Roman" w:hAnsi="Times New Roman" w:cs="Times New Roman"/>
-        </w:rPr>
-        <w:t xml:space="preserve"> test šalje se na Kvadripl test.  Ukoliko su rezultati Kvadripl testa loši radi se amniocenteza.</w:t>
-      </w:r>
-    </w:p>
-    <w:p>
-      <w:pPr>
-        <w:pStyle w:val="Pasussalistom"/>
-        <w:rPr>
-          <w:rFonts w:ascii="Times New Roman" w:hAnsi="Times New Roman" w:cs="Times New Roman"/>
-        </w:rPr>
-      </w:pPr>
-    </w:p>
-    <w:p>
-      <w:pPr>
-        <w:pStyle w:val="Pasussalistom"/>
-        <w:numPr>
-          <w:ilvl w:val="0"/>
-          <w:numId w:val="15"/>
-        </w:numPr>
-        <w:rPr>
-          <w:rFonts w:ascii="Times New Roman" w:hAnsi="Times New Roman" w:cs="Times New Roman"/>
-        </w:rPr>
-      </w:pPr>
-      <w:r>
-        <w:rPr>
-          <w:rFonts w:ascii="Times New Roman" w:hAnsi="Times New Roman" w:cs="Times New Roman"/>
-        </w:rPr>
-        <w:lastRenderedPageBreak/>
-        <w:t>Ukoliko budu prijavljeni simptomi iz grupe koja ukazuje na prevremeni porođaj, proveriće se nedelja trudnoće i ako je između 23. i 34. trudnica će dobiti terapiju kortikosteroidima. Takođe će se okinuti pravilo za proveru preeklampsije ukoliko ona nije potvrđena do tada. Ukoliko preeklampsija ne bude utvrđena, trudnica će primiti tokolitike, u suprotnom neće.</w:t>
-      </w:r>
-    </w:p>
-    <w:p>
-      <w:pPr>
-        <w:pStyle w:val="Pasussalistom"/>
-        <w:rPr>
-          <w:rFonts w:ascii="Times New Roman" w:hAnsi="Times New Roman" w:cs="Times New Roman"/>
-        </w:rPr>
-      </w:pPr>
-    </w:p>
-    <w:p>
-      <w:pPr>
-        <w:pStyle w:val="Podnaslov"/>
-        <w:rPr>
-          <w:rFonts w:ascii="Times New Roman" w:hAnsi="Times New Roman" w:cs="Times New Roman"/>
-        </w:rPr>
-      </w:pPr>
-      <w:r>
-        <w:rPr>
-          <w:rFonts w:ascii="Times New Roman" w:hAnsi="Times New Roman" w:cs="Times New Roman"/>
-        </w:rPr>
-        <w:t>TEMPLATE</w:t>
-      </w:r>
-    </w:p>
-    <w:p>
-      <w:pPr>
-        <w:rPr>
-          <w:rFonts w:ascii="Times New Roman" w:hAnsi="Times New Roman" w:cs="Times New Roman"/>
-          <w:lang w:val="sr-Latn-RS"/>
-        </w:rPr>
-      </w:pPr>
-      <w:r>
-        <w:rPr>
-          <w:rFonts w:ascii="Times New Roman" w:hAnsi="Times New Roman" w:cs="Times New Roman"/>
-          <w:lang w:val="sr-Latn-RS"/>
-        </w:rPr>
-        <w:t>O</w:t>
-      </w:r>
-      <w:r>
-        <w:rPr>
-          <w:rFonts w:ascii="Times New Roman" w:hAnsi="Times New Roman" w:cs="Times New Roman"/>
-          <w:lang w:val="sr-Latn-RS"/>
-        </w:rPr>
-        <w:t>mogući</w:t>
-      </w:r>
-      <w:r>
-        <w:rPr>
-          <w:rFonts w:ascii="Times New Roman" w:hAnsi="Times New Roman" w:cs="Times New Roman"/>
-        </w:rPr>
-        <w:t>ćemo</w:t>
-      </w:r>
-      <w:r>
-        <w:rPr>
-          <w:rFonts w:ascii="Times New Roman" w:hAnsi="Times New Roman" w:cs="Times New Roman"/>
-          <w:lang w:val="sr-Latn-RS"/>
-        </w:rPr>
-        <w:t xml:space="preserve"> izm</w:t>
-      </w:r>
-      <w:r>
-        <w:rPr>
-          <w:rFonts w:ascii="Times New Roman" w:hAnsi="Times New Roman" w:cs="Times New Roman"/>
-          <w:lang w:val="sr-Latn-RS"/>
-        </w:rPr>
-        <w:t xml:space="preserve">enu </w:t>
-      </w:r>
-      <w:r>
-        <w:rPr>
-          <w:rFonts w:ascii="Times New Roman" w:hAnsi="Times New Roman" w:cs="Times New Roman"/>
+      <w:r>
+        <w:rPr>
+          <w:noProof/>
           <w:lang w:val="en-US"/>
-        </w:rPr>
-        <w:t>“</w:t>
-      </w:r>
-      <w:proofErr w:type="spellStart"/>
-      <w:r>
-        <w:rPr>
-          <w:rFonts w:ascii="Times New Roman" w:hAnsi="Times New Roman" w:cs="Times New Roman"/>
-          <w:lang w:val="sr-Latn-RS"/>
-        </w:rPr>
-        <w:t>cut</w:t>
-      </w:r>
-      <w:proofErr w:type="spellEnd"/>
-      <w:r>
-        <w:rPr>
-          <w:rFonts w:ascii="Times New Roman" w:hAnsi="Times New Roman" w:cs="Times New Roman"/>
-          <w:lang w:val="sr-Latn-RS"/>
-        </w:rPr>
-        <w:t xml:space="preserve"> </w:t>
-      </w:r>
-      <w:proofErr w:type="spellStart"/>
-      <w:r>
-        <w:rPr>
-          <w:rFonts w:ascii="Times New Roman" w:hAnsi="Times New Roman" w:cs="Times New Roman"/>
-          <w:lang w:val="sr-Latn-RS"/>
-        </w:rPr>
-        <w:t>off</w:t>
-      </w:r>
-      <w:proofErr w:type="spellEnd"/>
-      <w:r>
-        <w:rPr>
-          <w:rFonts w:ascii="Times New Roman" w:hAnsi="Times New Roman" w:cs="Times New Roman"/>
-          <w:lang w:val="sr-Latn-RS"/>
-        </w:rPr>
-        <w:t xml:space="preserve">“  vrednosti </w:t>
-      </w:r>
-      <w:r>
-        <w:rPr>
-          <w:rFonts w:ascii="Times New Roman" w:hAnsi="Times New Roman" w:cs="Times New Roman"/>
-          <w:lang w:val="sr-Latn-RS"/>
-        </w:rPr>
-        <w:t xml:space="preserve">za </w:t>
-      </w:r>
-      <w:proofErr w:type="spellStart"/>
-      <w:r>
-        <w:rPr>
-          <w:rFonts w:ascii="Times New Roman" w:hAnsi="Times New Roman" w:cs="Times New Roman"/>
-          <w:lang w:val="sr-Latn-RS"/>
-        </w:rPr>
-        <w:t>Dabl</w:t>
-      </w:r>
-      <w:proofErr w:type="spellEnd"/>
-      <w:r>
-        <w:rPr>
-          <w:rFonts w:ascii="Times New Roman" w:hAnsi="Times New Roman" w:cs="Times New Roman"/>
-          <w:lang w:val="sr-Latn-RS"/>
-        </w:rPr>
-        <w:t xml:space="preserve">, </w:t>
-      </w:r>
-      <w:proofErr w:type="spellStart"/>
-      <w:r>
-        <w:rPr>
-          <w:rFonts w:ascii="Times New Roman" w:hAnsi="Times New Roman" w:cs="Times New Roman"/>
-          <w:lang w:val="sr-Latn-RS"/>
-        </w:rPr>
-        <w:t>Tripl</w:t>
-      </w:r>
-      <w:proofErr w:type="spellEnd"/>
-      <w:r>
-        <w:rPr>
-          <w:rFonts w:ascii="Times New Roman" w:hAnsi="Times New Roman" w:cs="Times New Roman"/>
-          <w:lang w:val="sr-Latn-RS"/>
-        </w:rPr>
-        <w:t xml:space="preserve"> i </w:t>
-      </w:r>
-      <w:proofErr w:type="spellStart"/>
-      <w:r>
-        <w:rPr>
-          <w:rFonts w:ascii="Times New Roman" w:hAnsi="Times New Roman" w:cs="Times New Roman"/>
-          <w:lang w:val="sr-Latn-RS"/>
-        </w:rPr>
-        <w:t>Kvadripl</w:t>
-      </w:r>
-      <w:proofErr w:type="spellEnd"/>
-      <w:r>
-        <w:rPr>
-          <w:rFonts w:ascii="Times New Roman" w:hAnsi="Times New Roman" w:cs="Times New Roman"/>
-          <w:lang w:val="sr-Latn-RS"/>
-        </w:rPr>
-        <w:t xml:space="preserve"> test</w:t>
-      </w:r>
-      <w:r>
-        <w:rPr>
-          <w:rFonts w:ascii="Times New Roman" w:hAnsi="Times New Roman" w:cs="Times New Roman"/>
-          <w:lang w:val="sr-Latn-RS"/>
-        </w:rPr>
-        <w:t>.</w:t>
-      </w:r>
-    </w:p>
-    <w:p>
-      <w:pPr>
-        <w:rPr>
-          <w:rFonts w:ascii="Times New Roman" w:hAnsi="Times New Roman" w:cs="Times New Roman"/>
-          <w:lang w:val="sr-Latn-RS"/>
-        </w:rPr>
-      </w:pPr>
-    </w:p>
-    <w:p>
-      <w:pPr>
-        <w:rPr>
-          <w:rFonts w:ascii="Times New Roman" w:hAnsi="Times New Roman" w:cs="Times New Roman"/>
-          <w:lang w:val="sr-Latn-RS"/>
-        </w:rPr>
-      </w:pPr>
-      <w:r>
-        <w:rPr>
-          <w:noProof/>
-          <w:lang w:val="en-GB" w:eastAsia="en-GB"/>
         </w:rPr>
         <w:lastRenderedPageBreak/>
         <w:drawing>
-          <wp:anchor distT="0" distB="0" distL="114300" distR="114300" simplePos="0" relativeHeight="251658240" behindDoc="0" locked="0" layoutInCell="1" allowOverlap="1">
+          <wp:anchor distT="0" distB="0" distL="114300" distR="114300" simplePos="0" relativeHeight="251658240" behindDoc="0" locked="0" layoutInCell="1" allowOverlap="1" wp14:anchorId="489A227D" wp14:editId="5C29F970">
             <wp:simplePos x="914400" y="1270000"/>
             <wp:positionH relativeFrom="margin">
               <wp:align>center</wp:align>
@@ -3423,7 +3685,7 @@
     </w:p>
     <w:p>
       <w:pPr>
-        <w:pStyle w:val="Podnaslov"/>
+        <w:pStyle w:val="Subtitle"/>
         <w:rPr>
           <w:lang w:val="sr-Latn-RS"/>
         </w:rPr>
@@ -3515,7 +3777,7 @@
   </w:p>
   <w:p>
     <w:pPr>
-      <w:pStyle w:val="Podnaslov"/>
+      <w:pStyle w:val="Subtitle"/>
       <w:rPr>
         <w:lang w:val="sr-Latn-RS"/>
       </w:rPr>
@@ -3523,7 +3785,7 @@
   </w:p>
   <w:p>
     <w:pPr>
-      <w:pStyle w:val="Zaglavljestranice"/>
+      <w:pStyle w:val="Header"/>
     </w:pPr>
   </w:p>
 </w:hdr>
@@ -5615,6 +5877,119 @@
     </w:lvl>
   </w:abstractNum>
   <w:abstractNum w:abstractNumId="21">
+    <w:nsid w:val="69BD4C6A"/>
+    <w:multiLevelType w:val="hybridMultilevel"/>
+    <w:tmpl w:val="6890F2E4"/>
+    <w:lvl w:ilvl="0" w:tplc="04090001">
+      <w:start w:val="1"/>
+      <w:numFmt w:val="bullet"/>
+      <w:lvlText w:val=""/>
+      <w:lvlJc w:val="left"/>
+      <w:pPr>
+        <w:ind w:left="720" w:hanging="360"/>
+      </w:pPr>
+      <w:rPr>
+        <w:rFonts w:ascii="Symbol" w:hAnsi="Symbol" w:hint="default"/>
+      </w:rPr>
+    </w:lvl>
+    <w:lvl w:ilvl="1" w:tplc="04090003" w:tentative="1">
+      <w:start w:val="1"/>
+      <w:numFmt w:val="bullet"/>
+      <w:lvlText w:val="o"/>
+      <w:lvlJc w:val="left"/>
+      <w:pPr>
+        <w:ind w:left="1440" w:hanging="360"/>
+      </w:pPr>
+      <w:rPr>
+        <w:rFonts w:ascii="Courier New" w:hAnsi="Courier New" w:cs="Courier New" w:hint="default"/>
+      </w:rPr>
+    </w:lvl>
+    <w:lvl w:ilvl="2" w:tplc="04090005" w:tentative="1">
+      <w:start w:val="1"/>
+      <w:numFmt w:val="bullet"/>
+      <w:lvlText w:val=""/>
+      <w:lvlJc w:val="left"/>
+      <w:pPr>
+        <w:ind w:left="2160" w:hanging="360"/>
+      </w:pPr>
+      <w:rPr>
+        <w:rFonts w:ascii="Wingdings" w:hAnsi="Wingdings" w:hint="default"/>
+      </w:rPr>
+    </w:lvl>
+    <w:lvl w:ilvl="3" w:tplc="04090001" w:tentative="1">
+      <w:start w:val="1"/>
+      <w:numFmt w:val="bullet"/>
+      <w:lvlText w:val=""/>
+      <w:lvlJc w:val="left"/>
+      <w:pPr>
+        <w:ind w:left="2880" w:hanging="360"/>
+      </w:pPr>
+      <w:rPr>
+        <w:rFonts w:ascii="Symbol" w:hAnsi="Symbol" w:hint="default"/>
+      </w:rPr>
+    </w:lvl>
+    <w:lvl w:ilvl="4" w:tplc="04090003" w:tentative="1">
+      <w:start w:val="1"/>
+      <w:numFmt w:val="bullet"/>
+      <w:lvlText w:val="o"/>
+      <w:lvlJc w:val="left"/>
+      <w:pPr>
+        <w:ind w:left="3600" w:hanging="360"/>
+      </w:pPr>
+      <w:rPr>
+        <w:rFonts w:ascii="Courier New" w:hAnsi="Courier New" w:cs="Courier New" w:hint="default"/>
+      </w:rPr>
+    </w:lvl>
+    <w:lvl w:ilvl="5" w:tplc="04090005" w:tentative="1">
+      <w:start w:val="1"/>
+      <w:numFmt w:val="bullet"/>
+      <w:lvlText w:val=""/>
+      <w:lvlJc w:val="left"/>
+      <w:pPr>
+        <w:ind w:left="4320" w:hanging="360"/>
+      </w:pPr>
+      <w:rPr>
+        <w:rFonts w:ascii="Wingdings" w:hAnsi="Wingdings" w:hint="default"/>
+      </w:rPr>
+    </w:lvl>
+    <w:lvl w:ilvl="6" w:tplc="04090001" w:tentative="1">
+      <w:start w:val="1"/>
+      <w:numFmt w:val="bullet"/>
+      <w:lvlText w:val=""/>
+      <w:lvlJc w:val="left"/>
+      <w:pPr>
+        <w:ind w:left="5040" w:hanging="360"/>
+      </w:pPr>
+      <w:rPr>
+        <w:rFonts w:ascii="Symbol" w:hAnsi="Symbol" w:hint="default"/>
+      </w:rPr>
+    </w:lvl>
+    <w:lvl w:ilvl="7" w:tplc="04090003" w:tentative="1">
+      <w:start w:val="1"/>
+      <w:numFmt w:val="bullet"/>
+      <w:lvlText w:val="o"/>
+      <w:lvlJc w:val="left"/>
+      <w:pPr>
+        <w:ind w:left="5760" w:hanging="360"/>
+      </w:pPr>
+      <w:rPr>
+        <w:rFonts w:ascii="Courier New" w:hAnsi="Courier New" w:cs="Courier New" w:hint="default"/>
+      </w:rPr>
+    </w:lvl>
+    <w:lvl w:ilvl="8" w:tplc="04090005" w:tentative="1">
+      <w:start w:val="1"/>
+      <w:numFmt w:val="bullet"/>
+      <w:lvlText w:val=""/>
+      <w:lvlJc w:val="left"/>
+      <w:pPr>
+        <w:ind w:left="6480" w:hanging="360"/>
+      </w:pPr>
+      <w:rPr>
+        <w:rFonts w:ascii="Wingdings" w:hAnsi="Wingdings" w:hint="default"/>
+      </w:rPr>
+    </w:lvl>
+  </w:abstractNum>
+  <w:abstractNum w:abstractNumId="22">
     <w:nsid w:val="757B3E67"/>
     <w:multiLevelType w:val="hybridMultilevel"/>
     <w:tmpl w:val="5B122C94"/>
@@ -5752,7 +6127,7 @@
     <w:abstractNumId w:val="11"/>
   </w:num>
   <w:num w:numId="9">
-    <w:abstractNumId w:val="21"/>
+    <w:abstractNumId w:val="22"/>
   </w:num>
   <w:num w:numId="10">
     <w:abstractNumId w:val="1"/>
@@ -5792,6 +6167,9 @@
   </w:num>
   <w:num w:numId="22">
     <w:abstractNumId w:val="14"/>
+  </w:num>
+  <w:num w:numId="23">
+    <w:abstractNumId w:val="21"/>
   </w:num>
 </w:numbering>
 </file>
@@ -5959,11 +6337,11 @@
       <w:lang w:val="bs-Latn-BA"/>
     </w:rPr>
   </w:style>
-  <w:style w:type="paragraph" w:styleId="Naslov2">
+  <w:style w:type="paragraph" w:styleId="Heading2">
     <w:name w:val="heading 2"/>
     <w:basedOn w:val="Normal"/>
     <w:next w:val="Normal"/>
-    <w:link w:val="Naslov2Char"/>
+    <w:link w:val="Heading2Char"/>
     <w:uiPriority w:val="9"/>
     <w:unhideWhenUsed/>
     <w:qFormat/>
@@ -5983,11 +6361,11 @@
       <w:szCs w:val="26"/>
     </w:rPr>
   </w:style>
-  <w:style w:type="paragraph" w:styleId="Naslov3">
+  <w:style w:type="paragraph" w:styleId="Heading3">
     <w:name w:val="heading 3"/>
     <w:basedOn w:val="Normal"/>
     <w:next w:val="Normal"/>
-    <w:link w:val="Naslov3Char"/>
+    <w:link w:val="Heading3Char"/>
     <w:uiPriority w:val="9"/>
     <w:unhideWhenUsed/>
     <w:qFormat/>
@@ -6005,11 +6383,11 @@
       <w:color w:val="4F81BD" w:themeColor="accent1"/>
     </w:rPr>
   </w:style>
-  <w:style w:type="paragraph" w:styleId="Naslov5">
+  <w:style w:type="paragraph" w:styleId="Heading5">
     <w:name w:val="heading 5"/>
     <w:basedOn w:val="Normal"/>
     <w:next w:val="Normal"/>
-    <w:link w:val="Naslov5Char"/>
+    <w:link w:val="Heading5Char"/>
     <w:uiPriority w:val="9"/>
     <w:unhideWhenUsed/>
     <w:qFormat/>
@@ -6027,13 +6405,13 @@
       <w:lang w:val="en-GB"/>
     </w:rPr>
   </w:style>
-  <w:style w:type="character" w:default="1" w:styleId="Podrazumevanifontpasusa">
+  <w:style w:type="character" w:default="1" w:styleId="DefaultParagraphFont">
     <w:name w:val="Default Paragraph Font"/>
     <w:uiPriority w:val="1"/>
     <w:semiHidden/>
     <w:unhideWhenUsed/>
   </w:style>
-  <w:style w:type="table" w:default="1" w:styleId="Normalnatabela">
+  <w:style w:type="table" w:default="1" w:styleId="TableNormal">
     <w:name w:val="Normal Table"/>
     <w:uiPriority w:val="99"/>
     <w:semiHidden/>
@@ -6048,17 +6426,17 @@
       </w:tblCellMar>
     </w:tblPr>
   </w:style>
-  <w:style w:type="numbering" w:default="1" w:styleId="Bezliste">
+  <w:style w:type="numbering" w:default="1" w:styleId="NoList">
     <w:name w:val="No List"/>
     <w:uiPriority w:val="99"/>
     <w:semiHidden/>
     <w:unhideWhenUsed/>
   </w:style>
-  <w:style w:type="paragraph" w:styleId="Naslov">
+  <w:style w:type="paragraph" w:styleId="Title">
     <w:name w:val="Title"/>
     <w:basedOn w:val="Normal"/>
     <w:next w:val="Normal"/>
-    <w:link w:val="NaslovChar"/>
+    <w:link w:val="TitleChar"/>
     <w:uiPriority w:val="10"/>
     <w:qFormat/>
     <w:rsid w:val="00547AF7"/>
@@ -6078,10 +6456,10 @@
       <w:szCs w:val="52"/>
     </w:rPr>
   </w:style>
-  <w:style w:type="character" w:customStyle="1" w:styleId="NaslovChar">
-    <w:name w:val="Naslov Char"/>
-    <w:basedOn w:val="Podrazumevanifontpasusa"/>
-    <w:link w:val="Naslov"/>
+  <w:style w:type="character" w:customStyle="1" w:styleId="TitleChar">
+    <w:name w:val="Title Char"/>
+    <w:basedOn w:val="DefaultParagraphFont"/>
+    <w:link w:val="Title"/>
     <w:uiPriority w:val="10"/>
     <w:rsid w:val="00547AF7"/>
     <w:rPr>
@@ -6094,11 +6472,11 @@
       <w:lang w:val="bs-Latn-BA"/>
     </w:rPr>
   </w:style>
-  <w:style w:type="paragraph" w:styleId="Podnaslov">
+  <w:style w:type="paragraph" w:styleId="Subtitle">
     <w:name w:val="Subtitle"/>
     <w:basedOn w:val="Normal"/>
     <w:next w:val="Normal"/>
-    <w:link w:val="PodnaslovChar"/>
+    <w:link w:val="SubtitleChar"/>
     <w:uiPriority w:val="11"/>
     <w:qFormat/>
     <w:rsid w:val="00547AF7"/>
@@ -6117,10 +6495,10 @@
       <w:szCs w:val="24"/>
     </w:rPr>
   </w:style>
-  <w:style w:type="character" w:customStyle="1" w:styleId="PodnaslovChar">
-    <w:name w:val="Podnaslov Char"/>
-    <w:basedOn w:val="Podrazumevanifontpasusa"/>
-    <w:link w:val="Podnaslov"/>
+  <w:style w:type="character" w:customStyle="1" w:styleId="SubtitleChar">
+    <w:name w:val="Subtitle Char"/>
+    <w:basedOn w:val="DefaultParagraphFont"/>
+    <w:link w:val="Subtitle"/>
     <w:uiPriority w:val="11"/>
     <w:rsid w:val="00547AF7"/>
     <w:rPr>
@@ -6134,7 +6512,7 @@
       <w:lang w:val="bs-Latn-BA"/>
     </w:rPr>
   </w:style>
-  <w:style w:type="paragraph" w:styleId="Pasussalistom">
+  <w:style w:type="paragraph" w:styleId="ListParagraph">
     <w:name w:val="List Paragraph"/>
     <w:basedOn w:val="Normal"/>
     <w:uiPriority w:val="34"/>
@@ -6145,10 +6523,10 @@
       <w:contextualSpacing/>
     </w:pPr>
   </w:style>
-  <w:style w:type="character" w:customStyle="1" w:styleId="Naslov5Char">
-    <w:name w:val="Naslov 5 Char"/>
-    <w:basedOn w:val="Podrazumevanifontpasusa"/>
-    <w:link w:val="Naslov5"/>
+  <w:style w:type="character" w:customStyle="1" w:styleId="Heading5Char">
+    <w:name w:val="Heading 5 Char"/>
+    <w:basedOn w:val="DefaultParagraphFont"/>
+    <w:link w:val="Heading5"/>
     <w:uiPriority w:val="9"/>
     <w:rsid w:val="00547AF7"/>
     <w:rPr>
@@ -6158,9 +6536,9 @@
       <w:lang w:val="en-GB"/>
     </w:rPr>
   </w:style>
-  <w:style w:type="character" w:styleId="Izrazitonaglaavanje">
+  <w:style w:type="character" w:styleId="IntenseEmphasis">
     <w:name w:val="Intense Emphasis"/>
-    <w:basedOn w:val="Podrazumevanifontpasusa"/>
+    <w:basedOn w:val="DefaultParagraphFont"/>
     <w:uiPriority w:val="21"/>
     <w:qFormat/>
     <w:rsid w:val="00547AF7"/>
@@ -6172,10 +6550,10 @@
       <w:color w:val="4F81BD" w:themeColor="accent1"/>
     </w:rPr>
   </w:style>
-  <w:style w:type="character" w:customStyle="1" w:styleId="Naslov2Char">
-    <w:name w:val="Naslov 2 Char"/>
-    <w:basedOn w:val="Podrazumevanifontpasusa"/>
-    <w:link w:val="Naslov2"/>
+  <w:style w:type="character" w:customStyle="1" w:styleId="Heading2Char">
+    <w:name w:val="Heading 2 Char"/>
+    <w:basedOn w:val="DefaultParagraphFont"/>
+    <w:link w:val="Heading2"/>
     <w:uiPriority w:val="9"/>
     <w:rsid w:val="00547AF7"/>
     <w:rPr>
@@ -6188,10 +6566,10 @@
       <w:lang w:val="bs-Latn-BA"/>
     </w:rPr>
   </w:style>
-  <w:style w:type="character" w:customStyle="1" w:styleId="Naslov3Char">
-    <w:name w:val="Naslov 3 Char"/>
-    <w:basedOn w:val="Podrazumevanifontpasusa"/>
-    <w:link w:val="Naslov3"/>
+  <w:style w:type="character" w:customStyle="1" w:styleId="Heading3Char">
+    <w:name w:val="Heading 3 Char"/>
+    <w:basedOn w:val="DefaultParagraphFont"/>
+    <w:link w:val="Heading3"/>
     <w:uiPriority w:val="9"/>
     <w:rsid w:val="00931C08"/>
     <w:rPr>
@@ -6202,10 +6580,10 @@
       <w:lang w:val="bs-Latn-BA"/>
     </w:rPr>
   </w:style>
-  <w:style w:type="paragraph" w:styleId="Tekstubaloniu">
+  <w:style w:type="paragraph" w:styleId="BalloonText">
     <w:name w:val="Balloon Text"/>
     <w:basedOn w:val="Normal"/>
-    <w:link w:val="TekstubaloniuChar"/>
+    <w:link w:val="BalloonTextChar"/>
     <w:uiPriority w:val="99"/>
     <w:semiHidden/>
     <w:unhideWhenUsed/>
@@ -6219,10 +6597,10 @@
       <w:szCs w:val="16"/>
     </w:rPr>
   </w:style>
-  <w:style w:type="character" w:customStyle="1" w:styleId="TekstubaloniuChar">
-    <w:name w:val="Tekst u balončiću Char"/>
-    <w:basedOn w:val="Podrazumevanifontpasusa"/>
-    <w:link w:val="Tekstubaloniu"/>
+  <w:style w:type="character" w:customStyle="1" w:styleId="BalloonTextChar">
+    <w:name w:val="Balloon Text Char"/>
+    <w:basedOn w:val="DefaultParagraphFont"/>
+    <w:link w:val="BalloonText"/>
     <w:uiPriority w:val="99"/>
     <w:semiHidden/>
     <w:rsid w:val="00371E1A"/>
@@ -6233,10 +6611,10 @@
       <w:lang w:val="bs-Latn-BA"/>
     </w:rPr>
   </w:style>
-  <w:style w:type="paragraph" w:styleId="Zaglavljestranice">
+  <w:style w:type="paragraph" w:styleId="Header">
     <w:name w:val="header"/>
     <w:basedOn w:val="Normal"/>
-    <w:link w:val="ZaglavljestraniceChar"/>
+    <w:link w:val="HeaderChar"/>
     <w:uiPriority w:val="99"/>
     <w:unhideWhenUsed/>
     <w:rsid w:val="00BB226B"/>
@@ -6248,20 +6626,20 @@
       <w:spacing w:after="0" w:line="240" w:lineRule="auto"/>
     </w:pPr>
   </w:style>
-  <w:style w:type="character" w:customStyle="1" w:styleId="ZaglavljestraniceChar">
-    <w:name w:val="Zaglavlje stranice Char"/>
-    <w:basedOn w:val="Podrazumevanifontpasusa"/>
-    <w:link w:val="Zaglavljestranice"/>
+  <w:style w:type="character" w:customStyle="1" w:styleId="HeaderChar">
+    <w:name w:val="Header Char"/>
+    <w:basedOn w:val="DefaultParagraphFont"/>
+    <w:link w:val="Header"/>
     <w:uiPriority w:val="99"/>
     <w:rsid w:val="00BB226B"/>
     <w:rPr>
       <w:lang w:val="bs-Latn-BA"/>
     </w:rPr>
   </w:style>
-  <w:style w:type="paragraph" w:styleId="Podnojestranice">
+  <w:style w:type="paragraph" w:styleId="Footer">
     <w:name w:val="footer"/>
     <w:basedOn w:val="Normal"/>
-    <w:link w:val="PodnojestraniceChar"/>
+    <w:link w:val="FooterChar"/>
     <w:uiPriority w:val="99"/>
     <w:unhideWhenUsed/>
     <w:rsid w:val="00BB226B"/>
@@ -6273,10 +6651,10 @@
       <w:spacing w:after="0" w:line="240" w:lineRule="auto"/>
     </w:pPr>
   </w:style>
-  <w:style w:type="character" w:customStyle="1" w:styleId="PodnojestraniceChar">
-    <w:name w:val="Podnožje stranice Char"/>
-    <w:basedOn w:val="Podrazumevanifontpasusa"/>
-    <w:link w:val="Podnojestranice"/>
+  <w:style w:type="character" w:customStyle="1" w:styleId="FooterChar">
+    <w:name w:val="Footer Char"/>
+    <w:basedOn w:val="DefaultParagraphFont"/>
+    <w:link w:val="Footer"/>
     <w:uiPriority w:val="99"/>
     <w:rsid w:val="00BB226B"/>
     <w:rPr>
@@ -6449,11 +6827,11 @@
       <w:lang w:val="bs-Latn-BA"/>
     </w:rPr>
   </w:style>
-  <w:style w:type="paragraph" w:styleId="Naslov2">
+  <w:style w:type="paragraph" w:styleId="Heading2">
     <w:name w:val="heading 2"/>
     <w:basedOn w:val="Normal"/>
     <w:next w:val="Normal"/>
-    <w:link w:val="Naslov2Char"/>
+    <w:link w:val="Heading2Char"/>
     <w:uiPriority w:val="9"/>
     <w:unhideWhenUsed/>
     <w:qFormat/>
@@ -6473,11 +6851,11 @@
       <w:szCs w:val="26"/>
     </w:rPr>
   </w:style>
-  <w:style w:type="paragraph" w:styleId="Naslov3">
+  <w:style w:type="paragraph" w:styleId="Heading3">
     <w:name w:val="heading 3"/>
     <w:basedOn w:val="Normal"/>
     <w:next w:val="Normal"/>
-    <w:link w:val="Naslov3Char"/>
+    <w:link w:val="Heading3Char"/>
     <w:uiPriority w:val="9"/>
     <w:unhideWhenUsed/>
     <w:qFormat/>
@@ -6495,11 +6873,11 @@
       <w:color w:val="4F81BD" w:themeColor="accent1"/>
     </w:rPr>
   </w:style>
-  <w:style w:type="paragraph" w:styleId="Naslov5">
+  <w:style w:type="paragraph" w:styleId="Heading5">
     <w:name w:val="heading 5"/>
     <w:basedOn w:val="Normal"/>
     <w:next w:val="Normal"/>
-    <w:link w:val="Naslov5Char"/>
+    <w:link w:val="Heading5Char"/>
     <w:uiPriority w:val="9"/>
     <w:unhideWhenUsed/>
     <w:qFormat/>
@@ -6517,13 +6895,13 @@
       <w:lang w:val="en-GB"/>
     </w:rPr>
   </w:style>
-  <w:style w:type="character" w:default="1" w:styleId="Podrazumevanifontpasusa">
+  <w:style w:type="character" w:default="1" w:styleId="DefaultParagraphFont">
     <w:name w:val="Default Paragraph Font"/>
     <w:uiPriority w:val="1"/>
     <w:semiHidden/>
     <w:unhideWhenUsed/>
   </w:style>
-  <w:style w:type="table" w:default="1" w:styleId="Normalnatabela">
+  <w:style w:type="table" w:default="1" w:styleId="TableNormal">
     <w:name w:val="Normal Table"/>
     <w:uiPriority w:val="99"/>
     <w:semiHidden/>
@@ -6538,17 +6916,17 @@
       </w:tblCellMar>
     </w:tblPr>
   </w:style>
-  <w:style w:type="numbering" w:default="1" w:styleId="Bezliste">
+  <w:style w:type="numbering" w:default="1" w:styleId="NoList">
     <w:name w:val="No List"/>
     <w:uiPriority w:val="99"/>
     <w:semiHidden/>
     <w:unhideWhenUsed/>
   </w:style>
-  <w:style w:type="paragraph" w:styleId="Naslov">
+  <w:style w:type="paragraph" w:styleId="Title">
     <w:name w:val="Title"/>
     <w:basedOn w:val="Normal"/>
     <w:next w:val="Normal"/>
-    <w:link w:val="NaslovChar"/>
+    <w:link w:val="TitleChar"/>
     <w:uiPriority w:val="10"/>
     <w:qFormat/>
     <w:rsid w:val="00547AF7"/>
@@ -6568,10 +6946,10 @@
       <w:szCs w:val="52"/>
     </w:rPr>
   </w:style>
-  <w:style w:type="character" w:customStyle="1" w:styleId="NaslovChar">
-    <w:name w:val="Naslov Char"/>
-    <w:basedOn w:val="Podrazumevanifontpasusa"/>
-    <w:link w:val="Naslov"/>
+  <w:style w:type="character" w:customStyle="1" w:styleId="TitleChar">
+    <w:name w:val="Title Char"/>
+    <w:basedOn w:val="DefaultParagraphFont"/>
+    <w:link w:val="Title"/>
     <w:uiPriority w:val="10"/>
     <w:rsid w:val="00547AF7"/>
     <w:rPr>
@@ -6584,11 +6962,11 @@
       <w:lang w:val="bs-Latn-BA"/>
     </w:rPr>
   </w:style>
-  <w:style w:type="paragraph" w:styleId="Podnaslov">
+  <w:style w:type="paragraph" w:styleId="Subtitle">
     <w:name w:val="Subtitle"/>
     <w:basedOn w:val="Normal"/>
     <w:next w:val="Normal"/>
-    <w:link w:val="PodnaslovChar"/>
+    <w:link w:val="SubtitleChar"/>
     <w:uiPriority w:val="11"/>
     <w:qFormat/>
     <w:rsid w:val="00547AF7"/>
@@ -6607,10 +6985,10 @@
       <w:szCs w:val="24"/>
     </w:rPr>
   </w:style>
-  <w:style w:type="character" w:customStyle="1" w:styleId="PodnaslovChar">
-    <w:name w:val="Podnaslov Char"/>
-    <w:basedOn w:val="Podrazumevanifontpasusa"/>
-    <w:link w:val="Podnaslov"/>
+  <w:style w:type="character" w:customStyle="1" w:styleId="SubtitleChar">
+    <w:name w:val="Subtitle Char"/>
+    <w:basedOn w:val="DefaultParagraphFont"/>
+    <w:link w:val="Subtitle"/>
     <w:uiPriority w:val="11"/>
     <w:rsid w:val="00547AF7"/>
     <w:rPr>
@@ -6624,7 +7002,7 @@
       <w:lang w:val="bs-Latn-BA"/>
     </w:rPr>
   </w:style>
-  <w:style w:type="paragraph" w:styleId="Pasussalistom">
+  <w:style w:type="paragraph" w:styleId="ListParagraph">
     <w:name w:val="List Paragraph"/>
     <w:basedOn w:val="Normal"/>
     <w:uiPriority w:val="34"/>
@@ -6635,10 +7013,10 @@
       <w:contextualSpacing/>
     </w:pPr>
   </w:style>
-  <w:style w:type="character" w:customStyle="1" w:styleId="Naslov5Char">
-    <w:name w:val="Naslov 5 Char"/>
-    <w:basedOn w:val="Podrazumevanifontpasusa"/>
-    <w:link w:val="Naslov5"/>
+  <w:style w:type="character" w:customStyle="1" w:styleId="Heading5Char">
+    <w:name w:val="Heading 5 Char"/>
+    <w:basedOn w:val="DefaultParagraphFont"/>
+    <w:link w:val="Heading5"/>
     <w:uiPriority w:val="9"/>
     <w:rsid w:val="00547AF7"/>
     <w:rPr>
@@ -6648,9 +7026,9 @@
       <w:lang w:val="en-GB"/>
     </w:rPr>
   </w:style>
-  <w:style w:type="character" w:styleId="Izrazitonaglaavanje">
+  <w:style w:type="character" w:styleId="IntenseEmphasis">
     <w:name w:val="Intense Emphasis"/>
-    <w:basedOn w:val="Podrazumevanifontpasusa"/>
+    <w:basedOn w:val="DefaultParagraphFont"/>
     <w:uiPriority w:val="21"/>
     <w:qFormat/>
     <w:rsid w:val="00547AF7"/>
@@ -6662,10 +7040,10 @@
       <w:color w:val="4F81BD" w:themeColor="accent1"/>
     </w:rPr>
   </w:style>
-  <w:style w:type="character" w:customStyle="1" w:styleId="Naslov2Char">
-    <w:name w:val="Naslov 2 Char"/>
-    <w:basedOn w:val="Podrazumevanifontpasusa"/>
-    <w:link w:val="Naslov2"/>
+  <w:style w:type="character" w:customStyle="1" w:styleId="Heading2Char">
+    <w:name w:val="Heading 2 Char"/>
+    <w:basedOn w:val="DefaultParagraphFont"/>
+    <w:link w:val="Heading2"/>
     <w:uiPriority w:val="9"/>
     <w:rsid w:val="00547AF7"/>
     <w:rPr>
@@ -6678,10 +7056,10 @@
       <w:lang w:val="bs-Latn-BA"/>
     </w:rPr>
   </w:style>
-  <w:style w:type="character" w:customStyle="1" w:styleId="Naslov3Char">
-    <w:name w:val="Naslov 3 Char"/>
-    <w:basedOn w:val="Podrazumevanifontpasusa"/>
-    <w:link w:val="Naslov3"/>
+  <w:style w:type="character" w:customStyle="1" w:styleId="Heading3Char">
+    <w:name w:val="Heading 3 Char"/>
+    <w:basedOn w:val="DefaultParagraphFont"/>
+    <w:link w:val="Heading3"/>
     <w:uiPriority w:val="9"/>
     <w:rsid w:val="00931C08"/>
     <w:rPr>
@@ -6692,10 +7070,10 @@
       <w:lang w:val="bs-Latn-BA"/>
     </w:rPr>
   </w:style>
-  <w:style w:type="paragraph" w:styleId="Tekstubaloniu">
+  <w:style w:type="paragraph" w:styleId="BalloonText">
     <w:name w:val="Balloon Text"/>
     <w:basedOn w:val="Normal"/>
-    <w:link w:val="TekstubaloniuChar"/>
+    <w:link w:val="BalloonTextChar"/>
     <w:uiPriority w:val="99"/>
     <w:semiHidden/>
     <w:unhideWhenUsed/>
@@ -6709,10 +7087,10 @@
       <w:szCs w:val="16"/>
     </w:rPr>
   </w:style>
-  <w:style w:type="character" w:customStyle="1" w:styleId="TekstubaloniuChar">
-    <w:name w:val="Tekst u balončiću Char"/>
-    <w:basedOn w:val="Podrazumevanifontpasusa"/>
-    <w:link w:val="Tekstubaloniu"/>
+  <w:style w:type="character" w:customStyle="1" w:styleId="BalloonTextChar">
+    <w:name w:val="Balloon Text Char"/>
+    <w:basedOn w:val="DefaultParagraphFont"/>
+    <w:link w:val="BalloonText"/>
     <w:uiPriority w:val="99"/>
     <w:semiHidden/>
     <w:rsid w:val="00371E1A"/>
@@ -6723,10 +7101,10 @@
       <w:lang w:val="bs-Latn-BA"/>
     </w:rPr>
   </w:style>
-  <w:style w:type="paragraph" w:styleId="Zaglavljestranice">
+  <w:style w:type="paragraph" w:styleId="Header">
     <w:name w:val="header"/>
     <w:basedOn w:val="Normal"/>
-    <w:link w:val="ZaglavljestraniceChar"/>
+    <w:link w:val="HeaderChar"/>
     <w:uiPriority w:val="99"/>
     <w:unhideWhenUsed/>
     <w:rsid w:val="00BB226B"/>
@@ -6738,20 +7116,20 @@
       <w:spacing w:after="0" w:line="240" w:lineRule="auto"/>
     </w:pPr>
   </w:style>
-  <w:style w:type="character" w:customStyle="1" w:styleId="ZaglavljestraniceChar">
-    <w:name w:val="Zaglavlje stranice Char"/>
-    <w:basedOn w:val="Podrazumevanifontpasusa"/>
-    <w:link w:val="Zaglavljestranice"/>
+  <w:style w:type="character" w:customStyle="1" w:styleId="HeaderChar">
+    <w:name w:val="Header Char"/>
+    <w:basedOn w:val="DefaultParagraphFont"/>
+    <w:link w:val="Header"/>
     <w:uiPriority w:val="99"/>
     <w:rsid w:val="00BB226B"/>
     <w:rPr>
       <w:lang w:val="bs-Latn-BA"/>
     </w:rPr>
   </w:style>
-  <w:style w:type="paragraph" w:styleId="Podnojestranice">
+  <w:style w:type="paragraph" w:styleId="Footer">
     <w:name w:val="footer"/>
     <w:basedOn w:val="Normal"/>
-    <w:link w:val="PodnojestraniceChar"/>
+    <w:link w:val="FooterChar"/>
     <w:uiPriority w:val="99"/>
     <w:unhideWhenUsed/>
     <w:rsid w:val="00BB226B"/>
@@ -6763,10 +7141,10 @@
       <w:spacing w:after="0" w:line="240" w:lineRule="auto"/>
     </w:pPr>
   </w:style>
-  <w:style w:type="character" w:customStyle="1" w:styleId="PodnojestraniceChar">
-    <w:name w:val="Podnožje stranice Char"/>
-    <w:basedOn w:val="Podrazumevanifontpasusa"/>
-    <w:link w:val="Podnojestranice"/>
+  <w:style w:type="character" w:customStyle="1" w:styleId="FooterChar">
+    <w:name w:val="Footer Char"/>
+    <w:basedOn w:val="DefaultParagraphFont"/>
+    <w:link w:val="Footer"/>
     <w:uiPriority w:val="99"/>
     <w:rsid w:val="00BB226B"/>
     <w:rPr>
@@ -7066,7 +7444,7 @@
 </file>
 
 <file path=customXml/itemProps1.xml><?xml version="1.0" encoding="utf-8"?>
-<ds:datastoreItem xmlns:ds="http://schemas.openxmlformats.org/officeDocument/2006/customXml" ds:itemID="{7B440F97-D562-4EB6-8714-5CF169AFF526}">
+<ds:datastoreItem xmlns:ds="http://schemas.openxmlformats.org/officeDocument/2006/customXml" ds:itemID="{2AF0C3A8-52C1-41AA-9462-BB3201BAADC0}">
   <ds:schemaRefs>
     <ds:schemaRef ds:uri="http://schemas.openxmlformats.org/officeDocument/2006/bibliography"/>
   </ds:schemaRefs>

</xml_diff>